<commit_message>
Updated bg of the prob
</commit_message>
<xml_diff>
--- a/Documentation/AES Research Paper.docx
+++ b/Documentation/AES Research Paper.docx
@@ -90,6 +90,109 @@
       </w:r>
     </w:p>
     <w:p>
+      <w:r>
+        <w:tab/>
+        <w:t>After years of having a manual voting system, the Phili</w:t>
+      </w:r>
+      <w:r>
+        <w:t>ppines have finally adopted an Automated Election S</w:t>
+      </w:r>
+      <w:r>
+        <w:t>ystem</w:t>
+      </w:r>
+      <w:r>
+        <w:t xml:space="preserve"> (AES)</w:t>
+      </w:r>
+      <w:r>
+        <w:t xml:space="preserve"> in 2010. This was mandated by Republic Act No. 9369 which is the Amended Elections Automated Law. The law stated that there would be paper-based election system defined as “a type of automated election system that uses paper ballots, records, and counts votes, tabulates, consolidates, canvases, and transmits electronically the results of the votes </w:t>
+      </w:r>
+      <w:proofErr w:type="spellStart"/>
+      <w:r>
+        <w:t>cont</w:t>
+      </w:r>
+      <w:proofErr w:type="spellEnd"/>
+      <w:r>
+        <w:t>” (</w:t>
+      </w:r>
+      <w:proofErr w:type="spellStart"/>
+      <w:r>
+        <w:t>Angkaya</w:t>
+      </w:r>
+      <w:proofErr w:type="spellEnd"/>
+      <w:r>
+        <w:t xml:space="preserve">, 2011). </w:t>
+      </w:r>
+    </w:p>
+    <w:p>
+      <w:pPr>
+        <w:ind w:firstLine="720"/>
+      </w:pPr>
+      <w:r>
+        <w:t xml:space="preserve">By standards, the new technology should be significantly more accurate and reliable for the voters; however, there were still some problems that might prove the acquired AES otherwise. For instance, </w:t>
+      </w:r>
+      <w:r>
+        <w:t xml:space="preserve">the current automated election system with SMARTMATIC uses compact flash (CF) cards for the configuration of the Precinct Count Optical Scan machines in different provinces. These CF cards are pre-loaded with the precinct specific data. Then the same CF cards will also be the ones to store the data of the votes of the people. To look at it clearly, the cards are pre-loaded and will also be the ones to store a very important shit for the elections. This situation gives cheater candidates an easy time to manipulate the data in the system because it can definitely be intercepted.  (Kindly fix this, </w:t>
+      </w:r>
+      <w:proofErr w:type="spellStart"/>
+      <w:r>
+        <w:t>mikha</w:t>
+      </w:r>
+      <w:proofErr w:type="spellEnd"/>
+      <w:r>
+        <w:t xml:space="preserve">. Add the </w:t>
+      </w:r>
+      <w:proofErr w:type="spellStart"/>
+      <w:r>
+        <w:t>rappler</w:t>
+      </w:r>
+      <w:proofErr w:type="spellEnd"/>
+      <w:r>
+        <w:t xml:space="preserve"> article here about how the AES </w:t>
+      </w:r>
+      <w:proofErr w:type="spellStart"/>
+      <w:r>
+        <w:t>werq</w:t>
+      </w:r>
+      <w:proofErr w:type="spellEnd"/>
+      <w:r>
+        <w:t xml:space="preserve"> + possible issues </w:t>
+      </w:r>
+      <w:proofErr w:type="spellStart"/>
+      <w:r>
+        <w:t>sa</w:t>
+      </w:r>
+      <w:proofErr w:type="spellEnd"/>
+      <w:r>
+        <w:t xml:space="preserve"> baba </w:t>
+      </w:r>
+      <w:proofErr w:type="spellStart"/>
+      <w:r>
+        <w:t>nung</w:t>
+      </w:r>
+      <w:proofErr w:type="spellEnd"/>
+      <w:r>
+        <w:t xml:space="preserve"> article (with the read only shenanigans statement </w:t>
+      </w:r>
+      <w:proofErr w:type="spellStart"/>
+      <w:r>
+        <w:t>sa</w:t>
+      </w:r>
+      <w:proofErr w:type="spellEnd"/>
+      <w:r>
+        <w:t xml:space="preserve"> </w:t>
+      </w:r>
+      <w:proofErr w:type="spellStart"/>
+      <w:r>
+        <w:t>rappler</w:t>
+      </w:r>
+      <w:proofErr w:type="spellEnd"/>
+      <w:r>
+        <w:t xml:space="preserve"> article as well)). </w:t>
+      </w:r>
+      <w:bookmarkStart w:id="0" w:name="_GoBack"/>
+      <w:bookmarkEnd w:id="0"/>
+    </w:p>
+    <w:p>
       <w:pPr>
         <w:rPr>
           <w:u w:val="single"/>
@@ -108,19 +211,7 @@
         <w:jc w:val="both"/>
       </w:pPr>
       <w:r>
-        <w:t>How can the Philippine election system prevent electoral fraud specifically for the counting</w:t>
-      </w:r>
-      <w:r>
-        <w:t xml:space="preserve"> and transmission</w:t>
-      </w:r>
-      <w:r>
-        <w:t xml:space="preserve"> of the </w:t>
-      </w:r>
-      <w:r>
-        <w:t>election returns</w:t>
-      </w:r>
-      <w:r>
-        <w:t>?</w:t>
+        <w:t>How can the Philippine election system prevent electoral fraud specifically for the counting and transmission of the election returns?</w:t>
       </w:r>
     </w:p>
     <w:p>
@@ -138,6 +229,7 @@
     </w:p>
     <w:p>
       <w:r>
+        <w:lastRenderedPageBreak/>
         <w:t>General</w:t>
       </w:r>
     </w:p>
@@ -307,7 +399,6 @@
           <w:szCs w:val="24"/>
           <w:lang w:eastAsia="en-PH"/>
         </w:rPr>
-        <w:lastRenderedPageBreak/>
         <w:t xml:space="preserve">This study will benefit the Filipino citizens for ensuring the security of the casted votes. Also, it would prevent malicious individuals from manipulating the votes. Although the nature of automation easily provoke fear to ignorance of using technology, this study will educate some of those users that still lack computer literacy foundation. </w:t>
       </w:r>
       <w:proofErr w:type="gramStart"/>
@@ -429,10 +520,9 @@
     </w:p>
     <w:p>
       <w:r>
+        <w:lastRenderedPageBreak/>
         <w:t>Related Study</w:t>
       </w:r>
-      <w:bookmarkStart w:id="0" w:name="_GoBack"/>
-      <w:bookmarkEnd w:id="0"/>
     </w:p>
     <w:sectPr>
       <w:pgSz w:w="12240" w:h="15840"/>
@@ -900,15 +990,6 @@
   </w:abstractNum>
   <w:num w:numId="1">
     <w:abstractNumId w:val="0"/>
-    <w:lvlOverride w:ilvl="0"/>
-    <w:lvlOverride w:ilvl="1"/>
-    <w:lvlOverride w:ilvl="2"/>
-    <w:lvlOverride w:ilvl="3"/>
-    <w:lvlOverride w:ilvl="4"/>
-    <w:lvlOverride w:ilvl="5"/>
-    <w:lvlOverride w:ilvl="6"/>
-    <w:lvlOverride w:ilvl="7"/>
-    <w:lvlOverride w:ilvl="8"/>
   </w:num>
   <w:num w:numId="2">
     <w:abstractNumId w:val="0"/>
@@ -921,15 +1002,6 @@
   </w:num>
   <w:num w:numId="5">
     <w:abstractNumId w:val="1"/>
-    <w:lvlOverride w:ilvl="0"/>
-    <w:lvlOverride w:ilvl="1"/>
-    <w:lvlOverride w:ilvl="2"/>
-    <w:lvlOverride w:ilvl="3"/>
-    <w:lvlOverride w:ilvl="4"/>
-    <w:lvlOverride w:ilvl="5"/>
-    <w:lvlOverride w:ilvl="6"/>
-    <w:lvlOverride w:ilvl="7"/>
-    <w:lvlOverride w:ilvl="8"/>
   </w:num>
 </w:numbering>
 </file>

</xml_diff>

<commit_message>
Outlined bg of the prob
</commit_message>
<xml_diff>
--- a/Documentation/AES Research Paper.docx
+++ b/Documentation/AES Research Paper.docx
@@ -17,21 +17,8 @@
         <w:jc w:val="center"/>
       </w:pPr>
       <w:r>
-        <w:t xml:space="preserve">Hipolito, </w:t>
-      </w:r>
-      <w:proofErr w:type="spellStart"/>
-      <w:r>
-        <w:t>Jovellano</w:t>
-      </w:r>
-      <w:proofErr w:type="spellEnd"/>
-      <w:r>
-        <w:t xml:space="preserve">, </w:t>
-      </w:r>
-      <w:proofErr w:type="spellStart"/>
-      <w:r>
-        <w:t>Pachico</w:t>
-      </w:r>
-      <w:proofErr w:type="spellEnd"/>
+        <w:t>Hipolito, Jovellano, Pachico</w:t>
+      </w:r>
     </w:p>
     <w:p>
       <w:pPr>
@@ -104,23 +91,7 @@
         <w:t xml:space="preserve"> (AES)</w:t>
       </w:r>
       <w:r>
-        <w:t xml:space="preserve"> in 2010. This was mandated by Republic Act No. 9369 which is the Amended Elections Automated Law. The law stated that there would be paper-based election system defined as “a type of automated election system that uses paper ballots, records, and counts votes, tabulates, consolidates, canvases, and transmits electronically the results of the votes </w:t>
-      </w:r>
-      <w:proofErr w:type="spellStart"/>
-      <w:r>
-        <w:t>cont</w:t>
-      </w:r>
-      <w:proofErr w:type="spellEnd"/>
-      <w:r>
-        <w:t>” (</w:t>
-      </w:r>
-      <w:proofErr w:type="spellStart"/>
-      <w:r>
-        <w:t>Angkaya</w:t>
-      </w:r>
-      <w:proofErr w:type="spellEnd"/>
-      <w:r>
-        <w:t xml:space="preserve">, 2011). </w:t>
+        <w:t xml:space="preserve"> in 2010. This was mandated by Republic Act No. 9369 which is the Amended Elections Automated Law. The law stated that there would be paper-based election system defined as “a type of automated election system that uses paper ballots, records, and counts votes, tabulates, consolidates, canvases, and transmits electronically the results of the votes cont” (Angkaya, 2011). </w:t>
       </w:r>
     </w:p>
     <w:p>
@@ -131,63 +102,26 @@
         <w:t xml:space="preserve">By standards, the new technology should be significantly more accurate and reliable for the voters; however, there were still some problems that might prove the acquired AES otherwise. For instance, </w:t>
       </w:r>
       <w:r>
-        <w:t xml:space="preserve">the current automated election system with SMARTMATIC uses compact flash (CF) cards for the configuration of the Precinct Count Optical Scan machines in different provinces. These CF cards are pre-loaded with the precinct specific data. Then the same CF cards will also be the ones to store the data of the votes of the people. To look at it clearly, the cards are pre-loaded and will also be the ones to store a very important shit for the elections. This situation gives cheater candidates an easy time to manipulate the data in the system because it can definitely be intercepted.  (Kindly fix this, </w:t>
-      </w:r>
-      <w:proofErr w:type="spellStart"/>
-      <w:r>
-        <w:t>mikha</w:t>
-      </w:r>
-      <w:proofErr w:type="spellEnd"/>
-      <w:r>
-        <w:t xml:space="preserve">. Add the </w:t>
-      </w:r>
-      <w:proofErr w:type="spellStart"/>
-      <w:r>
-        <w:t>rappler</w:t>
-      </w:r>
-      <w:proofErr w:type="spellEnd"/>
-      <w:r>
-        <w:t xml:space="preserve"> article here about how the AES </w:t>
-      </w:r>
-      <w:proofErr w:type="spellStart"/>
-      <w:r>
-        <w:t>werq</w:t>
-      </w:r>
-      <w:proofErr w:type="spellEnd"/>
-      <w:r>
-        <w:t xml:space="preserve"> + possible issues </w:t>
-      </w:r>
-      <w:proofErr w:type="spellStart"/>
-      <w:r>
-        <w:t>sa</w:t>
-      </w:r>
-      <w:proofErr w:type="spellEnd"/>
-      <w:r>
-        <w:t xml:space="preserve"> baba </w:t>
-      </w:r>
-      <w:proofErr w:type="spellStart"/>
-      <w:r>
-        <w:t>nung</w:t>
-      </w:r>
-      <w:proofErr w:type="spellEnd"/>
-      <w:r>
-        <w:t xml:space="preserve"> article (with the read only shenanigans statement </w:t>
-      </w:r>
-      <w:proofErr w:type="spellStart"/>
-      <w:r>
-        <w:t>sa</w:t>
-      </w:r>
-      <w:proofErr w:type="spellEnd"/>
-      <w:r>
-        <w:t xml:space="preserve"> </w:t>
-      </w:r>
-      <w:proofErr w:type="spellStart"/>
-      <w:r>
-        <w:t>rappler</w:t>
-      </w:r>
-      <w:proofErr w:type="spellEnd"/>
-      <w:r>
-        <w:t xml:space="preserve"> article as well)). </w:t>
+        <w:t xml:space="preserve">the current automated election system with SMARTMATIC uses compact flash (CF) cards for the configuration of the Precinct Count Optical Scan machines in different provinces. These CF cards are pre-loaded with the precinct specific data. Then the same CF cards will also be the ones to store the data of the votes of the people. To look at it clearly, the cards are pre-loaded and will also be the ones to store a very important shit for the elections. This situation gives cheater candidates an easy time to manipulate the data in the system because it can definitely be intercepted.  (Kindly fix this, mikha. Add the rappler article here about how the AES werq + possible issues sa baba nung article (with the read only shenanigans statement sa rappler article as well)). </w:t>
+      </w:r>
+      <w:r>
+        <w:t xml:space="preserve">Furthermore, the current voting system does not incorporate digital signature when transmitting the election returns from precincts to canvassers even if it is stated in the law. *insert comelec law here* </w:t>
+      </w:r>
+      <w:r>
+        <w:t xml:space="preserve">This is one of the reasons why it is easy for wrongdoers to ambush and manipulate the elections. </w:t>
+      </w:r>
+      <w:r>
+        <w:t xml:space="preserve">For example, the Mindanao incidence where armed men raided a local voting precinct </w:t>
+      </w:r>
+      <w:r>
+        <w:t xml:space="preserve">and brought a PCOS machine with them in a hotel to sabotage the election by inserting their own filled ballots into the machine. Without the existence of a digital signature </w:t>
+      </w:r>
+      <w:r>
+        <w:lastRenderedPageBreak/>
+        <w:t xml:space="preserve">provided by an authenticated agency, the election return being transferred would still be considered as not reliable. </w:t>
+      </w:r>
+      <w:r>
+        <w:t>(blahblah blah paki add yung gps and how it could also reduce the chance of cheating)</w:t>
       </w:r>
       <w:bookmarkStart w:id="0" w:name="_GoBack"/>
       <w:bookmarkEnd w:id="0"/>
@@ -229,7 +163,6 @@
     </w:p>
     <w:p>
       <w:r>
-        <w:lastRenderedPageBreak/>
         <w:t>General</w:t>
       </w:r>
     </w:p>
@@ -399,25 +332,7 @@
           <w:szCs w:val="24"/>
           <w:lang w:eastAsia="en-PH"/>
         </w:rPr>
-        <w:t xml:space="preserve">This study will benefit the Filipino citizens for ensuring the security of the casted votes. Also, it would prevent malicious individuals from manipulating the votes. Although the nature of automation easily provoke fear to ignorance of using technology, this study will educate some of those users that still lack computer literacy foundation. </w:t>
-      </w:r>
-      <w:proofErr w:type="gramStart"/>
-      <w:r>
-        <w:rPr>
-          <w:rFonts w:eastAsia="Times New Roman" w:cs="Times New Roman"/>
-          <w:szCs w:val="24"/>
-          <w:lang w:eastAsia="en-PH"/>
-        </w:rPr>
-        <w:t>Indeed</w:t>
-      </w:r>
-      <w:proofErr w:type="gramEnd"/>
-      <w:r>
-        <w:rPr>
-          <w:rFonts w:eastAsia="Times New Roman" w:cs="Times New Roman"/>
-          <w:szCs w:val="24"/>
-          <w:lang w:eastAsia="en-PH"/>
-        </w:rPr>
-        <w:t xml:space="preserve"> education can bridge the existing gaps and even remove the unnecessary fear from automation. This will leave the citizens better equipped for the future of the Philippine automated election system.</w:t>
+        <w:t>This study will benefit the Filipino citizens for ensuring the security of the casted votes. Also, it would prevent malicious individuals from manipulating the votes. Although the nature of automation easily provoke fear to ignorance of using technology, this study will educate some of those users that still lack computer literacy foundation. Indeed education can bridge the existing gaps and even remove the unnecessary fear from automation. This will leave the citizens better equipped for the future of the Philippine automated election system.</w:t>
       </w:r>
     </w:p>
     <w:p>
@@ -497,6 +412,7 @@
           <w:szCs w:val="24"/>
           <w:lang w:eastAsia="en-PH"/>
         </w:rPr>
+        <w:lastRenderedPageBreak/>
         <w:t xml:space="preserve">As the Philippines adjust to this kind of voting system, more and more developers would also contribute to the AES aspect of software development. In that case, the system that would be created can serve as a guide and inspiration for other developers who would want to pursue the prospect of automated election system too. </w:t>
       </w:r>
     </w:p>
@@ -520,7 +436,6 @@
     </w:p>
     <w:p>
       <w:r>
-        <w:lastRenderedPageBreak/>
         <w:t>Related Study</w:t>
       </w:r>
     </w:p>

</xml_diff>

<commit_message>
Updated the bg of the prob
</commit_message>
<xml_diff>
--- a/Documentation/AES Research Paper.docx
+++ b/Documentation/AES Research Paper.docx
@@ -17,8 +17,21 @@
         <w:jc w:val="center"/>
       </w:pPr>
       <w:r>
-        <w:t>Hipolito, Jovellano, Pachico</w:t>
-      </w:r>
+        <w:t xml:space="preserve">Hipolito, </w:t>
+      </w:r>
+      <w:proofErr w:type="spellStart"/>
+      <w:r>
+        <w:t>Jovellano</w:t>
+      </w:r>
+      <w:proofErr w:type="spellEnd"/>
+      <w:r>
+        <w:t xml:space="preserve">, </w:t>
+      </w:r>
+      <w:proofErr w:type="spellStart"/>
+      <w:r>
+        <w:t>Pachico</w:t>
+      </w:r>
+      <w:proofErr w:type="spellEnd"/>
     </w:p>
     <w:p>
       <w:pPr>
@@ -71,12 +84,19 @@
       </w:r>
     </w:p>
     <w:p>
+      <w:pPr>
+        <w:jc w:val="both"/>
+      </w:pPr>
+      <w:bookmarkStart w:id="0" w:name="_GoBack"/>
       <w:r>
         <w:tab/>
         <w:t>How does the current system count the votes? How does electoral fraud happen in the counting and transmission of the AES? What could be the possible solutions to reduce these issues?</w:t>
       </w:r>
     </w:p>
     <w:p>
+      <w:pPr>
+        <w:jc w:val="both"/>
+      </w:pPr>
       <w:r>
         <w:tab/>
         <w:t>After years of having a manual voting system, the Phili</w:t>
@@ -91,21 +111,102 @@
         <w:t xml:space="preserve"> (AES)</w:t>
       </w:r>
       <w:r>
-        <w:t xml:space="preserve"> in 2010. This was mandated by Republic Act No. 9369 which is the Amended Elections Automated Law. The law stated that there would be paper-based election system defined as “a type of automated election system that uses paper ballots, records, and counts votes, tabulates, consolidates, canvases, and transmits electronically the results of the votes cont” (Angkaya, 2011). </w:t>
+        <w:t xml:space="preserve"> in 2010. This was mandated by Republic Act No. 9369 which is the Amended Elections Automated Law. The law stated that there would be paper-based election system defined as “a type of automated election system that uses paper ballots, records, and counts votes, tabulates, consolidates, canvases, and transmits electronically the results of the votes </w:t>
+      </w:r>
+      <w:proofErr w:type="spellStart"/>
+      <w:r>
+        <w:t>cont</w:t>
+      </w:r>
+      <w:proofErr w:type="spellEnd"/>
+      <w:r>
+        <w:t>” (</w:t>
+      </w:r>
+      <w:proofErr w:type="spellStart"/>
+      <w:r>
+        <w:t>Angkaya</w:t>
+      </w:r>
+      <w:proofErr w:type="spellEnd"/>
+      <w:r>
+        <w:t xml:space="preserve">, 2011). </w:t>
       </w:r>
     </w:p>
     <w:p>
       <w:pPr>
         <w:ind w:firstLine="720"/>
+        <w:jc w:val="both"/>
       </w:pPr>
       <w:r>
         <w:t xml:space="preserve">By standards, the new technology should be significantly more accurate and reliable for the voters; however, there were still some problems that might prove the acquired AES otherwise. For instance, </w:t>
       </w:r>
       <w:r>
-        <w:t xml:space="preserve">the current automated election system with SMARTMATIC uses compact flash (CF) cards for the configuration of the Precinct Count Optical Scan machines in different provinces. These CF cards are pre-loaded with the precinct specific data. Then the same CF cards will also be the ones to store the data of the votes of the people. To look at it clearly, the cards are pre-loaded and will also be the ones to store a very important shit for the elections. This situation gives cheater candidates an easy time to manipulate the data in the system because it can definitely be intercepted.  (Kindly fix this, mikha. Add the rappler article here about how the AES werq + possible issues sa baba nung article (with the read only shenanigans statement sa rappler article as well)). </w:t>
-      </w:r>
-      <w:r>
-        <w:t xml:space="preserve">Furthermore, the current voting system does not incorporate digital signature when transmitting the election returns from precincts to canvassers even if it is stated in the law. *insert comelec law here* </w:t>
+        <w:t xml:space="preserve">the current automated election system with SMARTMATIC uses compact flash (CF) cards for the configuration of the Precinct Count Optical Scan machines in different provinces. These CF cards are pre-loaded with the precinct specific data. Then the same CF cards will also be the ones to store the data of the votes of the people. To look at it clearly, the cards are pre-loaded and will also be the ones to store a very important shit for the elections. This situation gives cheater candidates an easy time to manipulate the data in the system because it can definitely be intercepted.  (Kindly fix this, </w:t>
+      </w:r>
+      <w:proofErr w:type="spellStart"/>
+      <w:r>
+        <w:t>mikha</w:t>
+      </w:r>
+      <w:proofErr w:type="spellEnd"/>
+      <w:r>
+        <w:t xml:space="preserve">. Add the </w:t>
+      </w:r>
+      <w:proofErr w:type="spellStart"/>
+      <w:r>
+        <w:t>rappler</w:t>
+      </w:r>
+      <w:proofErr w:type="spellEnd"/>
+      <w:r>
+        <w:t xml:space="preserve"> article here about how the AES </w:t>
+      </w:r>
+      <w:proofErr w:type="spellStart"/>
+      <w:r>
+        <w:t>werq</w:t>
+      </w:r>
+      <w:proofErr w:type="spellEnd"/>
+      <w:r>
+        <w:t xml:space="preserve"> + possible issues </w:t>
+      </w:r>
+      <w:proofErr w:type="spellStart"/>
+      <w:r>
+        <w:t>sa</w:t>
+      </w:r>
+      <w:proofErr w:type="spellEnd"/>
+      <w:r>
+        <w:t xml:space="preserve"> baba </w:t>
+      </w:r>
+      <w:proofErr w:type="spellStart"/>
+      <w:r>
+        <w:t>nung</w:t>
+      </w:r>
+      <w:proofErr w:type="spellEnd"/>
+      <w:r>
+        <w:t xml:space="preserve"> article (with the read only shenanigans statement </w:t>
+      </w:r>
+      <w:proofErr w:type="spellStart"/>
+      <w:r>
+        <w:t>sa</w:t>
+      </w:r>
+      <w:proofErr w:type="spellEnd"/>
+      <w:r>
+        <w:t xml:space="preserve"> </w:t>
+      </w:r>
+      <w:proofErr w:type="spellStart"/>
+      <w:r>
+        <w:t>rappler</w:t>
+      </w:r>
+      <w:proofErr w:type="spellEnd"/>
+      <w:r>
+        <w:t xml:space="preserve"> article as well)). </w:t>
+      </w:r>
+      <w:r>
+        <w:t xml:space="preserve">Furthermore, the current voting system does not incorporate digital signature when transmitting the election returns from precincts to canvassers even if it is stated in the law. *insert </w:t>
+      </w:r>
+      <w:proofErr w:type="spellStart"/>
+      <w:r>
+        <w:t>comelec</w:t>
+      </w:r>
+      <w:proofErr w:type="spellEnd"/>
+      <w:r>
+        <w:t xml:space="preserve"> law here* </w:t>
       </w:r>
       <w:r>
         <w:t xml:space="preserve">This is one of the reasons why it is easy for wrongdoers to ambush and manipulate the elections. </w:t>
@@ -114,28 +215,56 @@
         <w:t xml:space="preserve">For example, the Mindanao incidence where armed men raided a local voting precinct </w:t>
       </w:r>
       <w:r>
-        <w:t xml:space="preserve">and brought a PCOS machine with them in a hotel to sabotage the election by inserting their own filled ballots into the machine. Without the existence of a digital signature </w:t>
-      </w:r>
-      <w:r>
+        <w:t xml:space="preserve">and brought a PCOS machine with them in a hotel to sabotage the election by inserting their own filled ballots into the machine. Without the existence of a digital signature provided by an authenticated agency, the election return being transferred would still be considered as not reliable. </w:t>
+      </w:r>
+      <w:r>
+        <w:t>(</w:t>
+      </w:r>
+      <w:proofErr w:type="spellStart"/>
+      <w:r>
+        <w:t>blahblah</w:t>
+      </w:r>
+      <w:proofErr w:type="spellEnd"/>
+      <w:r>
+        <w:t xml:space="preserve"> blah </w:t>
+      </w:r>
+      <w:proofErr w:type="spellStart"/>
+      <w:r>
+        <w:t>paki</w:t>
+      </w:r>
+      <w:proofErr w:type="spellEnd"/>
+      <w:r>
+        <w:t xml:space="preserve"> add </w:t>
+      </w:r>
+      <w:proofErr w:type="spellStart"/>
+      <w:r>
+        <w:t>yung</w:t>
+      </w:r>
+      <w:proofErr w:type="spellEnd"/>
+      <w:r>
+        <w:t xml:space="preserve"> </w:t>
+      </w:r>
+      <w:proofErr w:type="spellStart"/>
+      <w:r>
+        <w:t>gps</w:t>
+      </w:r>
+      <w:proofErr w:type="spellEnd"/>
+      <w:r>
+        <w:t xml:space="preserve"> and how it could also reduce the chance of cheating)</w:t>
+      </w:r>
+    </w:p>
+    <w:bookmarkEnd w:id="0"/>
+    <w:p>
+      <w:pPr>
+        <w:rPr>
+          <w:u w:val="single"/>
+        </w:rPr>
+      </w:pPr>
+      <w:r>
+        <w:rPr>
+          <w:u w:val="single"/>
+        </w:rPr>
         <w:lastRenderedPageBreak/>
-        <w:t xml:space="preserve">provided by an authenticated agency, the election return being transferred would still be considered as not reliable. </w:t>
-      </w:r>
-      <w:r>
-        <w:t>(blahblah blah paki add yung gps and how it could also reduce the chance of cheating)</w:t>
-      </w:r>
-      <w:bookmarkStart w:id="0" w:name="_GoBack"/>
-      <w:bookmarkEnd w:id="0"/>
-    </w:p>
-    <w:p>
-      <w:pPr>
-        <w:rPr>
-          <w:u w:val="single"/>
-        </w:rPr>
-      </w:pPr>
-      <w:r>
-        <w:rPr>
-          <w:u w:val="single"/>
-        </w:rPr>
         <w:t>Statement of the Problem</w:t>
       </w:r>
     </w:p>
@@ -332,7 +461,25 @@
           <w:szCs w:val="24"/>
           <w:lang w:eastAsia="en-PH"/>
         </w:rPr>
-        <w:t>This study will benefit the Filipino citizens for ensuring the security of the casted votes. Also, it would prevent malicious individuals from manipulating the votes. Although the nature of automation easily provoke fear to ignorance of using technology, this study will educate some of those users that still lack computer literacy foundation. Indeed education can bridge the existing gaps and even remove the unnecessary fear from automation. This will leave the citizens better equipped for the future of the Philippine automated election system.</w:t>
+        <w:t xml:space="preserve">This study will benefit the Filipino citizens for ensuring the security of the casted votes. Also, it would prevent malicious individuals from manipulating the votes. Although the nature of automation easily provoke fear to ignorance of using technology, this study will educate some of those users that still lack computer literacy foundation. </w:t>
+      </w:r>
+      <w:proofErr w:type="gramStart"/>
+      <w:r>
+        <w:rPr>
+          <w:rFonts w:eastAsia="Times New Roman" w:cs="Times New Roman"/>
+          <w:szCs w:val="24"/>
+          <w:lang w:eastAsia="en-PH"/>
+        </w:rPr>
+        <w:t>Indeed</w:t>
+      </w:r>
+      <w:proofErr w:type="gramEnd"/>
+      <w:r>
+        <w:rPr>
+          <w:rFonts w:eastAsia="Times New Roman" w:cs="Times New Roman"/>
+          <w:szCs w:val="24"/>
+          <w:lang w:eastAsia="en-PH"/>
+        </w:rPr>
+        <w:t xml:space="preserve"> education can bridge the existing gaps and even remove the unnecessary fear from automation. This will leave the citizens better equipped for the future of the Philippine automated election system.</w:t>
       </w:r>
     </w:p>
     <w:p>
@@ -412,8 +559,16 @@
           <w:szCs w:val="24"/>
           <w:lang w:eastAsia="en-PH"/>
         </w:rPr>
+        <w:t xml:space="preserve">As the Philippines adjust to this kind of voting system, more and more developers would also contribute to the AES aspect of software development. In that case, the system that would be created can </w:t>
+      </w:r>
+      <w:r>
+        <w:rPr>
+          <w:rFonts w:eastAsia="Times New Roman" w:cs="Times New Roman"/>
+          <w:szCs w:val="24"/>
+          <w:lang w:eastAsia="en-PH"/>
+        </w:rPr>
         <w:lastRenderedPageBreak/>
-        <w:t xml:space="preserve">As the Philippines adjust to this kind of voting system, more and more developers would also contribute to the AES aspect of software development. In that case, the system that would be created can serve as a guide and inspiration for other developers who would want to pursue the prospect of automated election system too. </w:t>
+        <w:t xml:space="preserve">serve as a guide and inspiration for other developers who would want to pursue the prospect of automated election system too. </w:t>
       </w:r>
     </w:p>
     <w:p>

</xml_diff>

<commit_message>
Added primary related lit links and scope and limi
</commit_message>
<xml_diff>
--- a/Documentation/AES Research Paper.docx
+++ b/Documentation/AES Research Paper.docx
@@ -459,25 +459,7 @@
           <w:szCs w:val="24"/>
           <w:lang w:eastAsia="en-PH"/>
         </w:rPr>
-        <w:t xml:space="preserve">This study will benefit the Filipino citizens for ensuring the security of the casted votes. Also, it would prevent malicious individuals from manipulating the votes. Although the nature of automation easily provoke fear to ignorance of using technology, this study will educate some of those users that still lack computer literacy foundation. </w:t>
-      </w:r>
-      <w:proofErr w:type="gramStart"/>
-      <w:r>
-        <w:rPr>
-          <w:rFonts w:eastAsia="Times New Roman" w:cs="Times New Roman"/>
-          <w:szCs w:val="24"/>
-          <w:lang w:eastAsia="en-PH"/>
-        </w:rPr>
-        <w:t>Indeed</w:t>
-      </w:r>
-      <w:proofErr w:type="gramEnd"/>
-      <w:r>
-        <w:rPr>
-          <w:rFonts w:eastAsia="Times New Roman" w:cs="Times New Roman"/>
-          <w:szCs w:val="24"/>
-          <w:lang w:eastAsia="en-PH"/>
-        </w:rPr>
-        <w:t xml:space="preserve"> education can bridge the existing gaps and even remove the unnecessary fear from automation. This will leave the citizens better equipped for the future of the Philippine automated election system.</w:t>
+        <w:t>This study will benefit the Filipino citizens for ensuring the security of the casted votes. Also, it would prevent malicious individuals from manipulating the votes. Although the nature of automation easily provoke fear to ignorance of using technology, this study will educate some of those users that still lack computer literacy foundation. Indeed education can bridge the existing gaps and even remove the unnecessary fear from automation. This will leave the citizens better equipped for the future of the Philippine automated election system.</w:t>
       </w:r>
     </w:p>
     <w:p>
@@ -570,10 +552,28 @@
       </w:r>
     </w:p>
     <w:p>
-      <w:r>
+      <w:pPr>
+        <w:rPr>
+          <w:u w:val="single"/>
+        </w:rPr>
+      </w:pPr>
+      <w:bookmarkStart w:id="0" w:name="_GoBack"/>
+      <w:r>
+        <w:rPr>
+          <w:u w:val="single"/>
+        </w:rPr>
         <w:t>Scope and Limitation</w:t>
       </w:r>
     </w:p>
+    <w:bookmarkEnd w:id="0"/>
+    <w:p>
+      <w:pPr>
+        <w:ind w:firstLine="720"/>
+      </w:pPr>
+      <w:r>
+        <w:t>The scope of the study would only be limited with the issues and possible improvements that can be done for the counting and transmission part of the Automated Election System.</w:t>
+      </w:r>
+    </w:p>
     <w:p>
       <w:pPr>
         <w:jc w:val="center"/>
@@ -583,24 +583,67 @@
       </w:r>
     </w:p>
     <w:p>
-      <w:r>
+      <w:pPr>
+        <w:rPr>
+          <w:u w:val="single"/>
+        </w:rPr>
+      </w:pPr>
+      <w:r>
+        <w:rPr>
+          <w:u w:val="single"/>
+        </w:rPr>
         <w:t>Related Literature</w:t>
       </w:r>
     </w:p>
     <w:p>
-      <w:pPr>
-        <w:ind w:firstLine="720"/>
-      </w:pPr>
-      <w:r>
-        <w:t>Links on trello.com</w:t>
-      </w:r>
+      <w:r>
+        <w:t>How does the Automated Election System works</w:t>
+      </w:r>
+      <w:r>
+        <w:t xml:space="preserve">: </w:t>
+      </w:r>
+      <w:hyperlink r:id="rId5" w:history="1">
+        <w:r>
+          <w:rPr>
+            <w:rStyle w:val="Hyperlink"/>
+          </w:rPr>
+          <w:t>http://www.rappler.com/newsbreak/iq/91663-philippine-automated-election-sytem-explained</w:t>
+        </w:r>
+      </w:hyperlink>
+    </w:p>
+    <w:p>
+      <w:r>
+        <w:t xml:space="preserve">Digital signature: </w:t>
+      </w:r>
+      <w:hyperlink r:id="rId6" w:history="1">
+        <w:r>
+          <w:rPr>
+            <w:rStyle w:val="Hyperlink"/>
+          </w:rPr>
+          <w:t>http://romeocayabyab.com/controversial-2010-philippine-automated-elections-revisited/</w:t>
+        </w:r>
+      </w:hyperlink>
+      <w:r>
+        <w:t xml:space="preserve"> plus i.gov.ph about PKI</w:t>
+      </w:r>
+    </w:p>
+    <w:p>
+      <w:r>
+        <w:t xml:space="preserve">Secret servers: </w:t>
+      </w:r>
+      <w:hyperlink r:id="rId7" w:history="1">
+        <w:r>
+          <w:rPr>
+            <w:rStyle w:val="Hyperlink"/>
+          </w:rPr>
+          <w:t>www.manilatimes.net/smartmatic-admits-using-unofficial-servers/275442/</w:t>
+        </w:r>
+      </w:hyperlink>
     </w:p>
     <w:p>
       <w:r>
         <w:t>Related Study</w:t>
       </w:r>
-      <w:bookmarkStart w:id="0" w:name="_GoBack"/>
-      <w:bookmarkEnd w:id="0"/>
     </w:p>
     <w:sectPr>
       <w:pgSz w:w="12240" w:h="15840"/>
@@ -1583,6 +1626,17 @@
       <w:contextualSpacing/>
     </w:pPr>
   </w:style>
+  <w:style w:type="character" w:styleId="Hyperlink">
+    <w:name w:val="Hyperlink"/>
+    <w:basedOn w:val="DefaultParagraphFont"/>
+    <w:uiPriority w:val="99"/>
+    <w:unhideWhenUsed/>
+    <w:rsid w:val="008032C7"/>
+    <w:rPr>
+      <w:color w:val="0563C1" w:themeColor="hyperlink"/>
+      <w:u w:val="single"/>
+    </w:rPr>
+  </w:style>
 </w:styles>
 </file>
 

</xml_diff>

<commit_message>
Added other information in the Background of the study
</commit_message>
<xml_diff>
--- a/Documentation/AES Research Paper.docx
+++ b/Documentation/AES Research Paper.docx
@@ -16,22 +16,22 @@
         <w:pStyle w:val="Subtitle"/>
         <w:jc w:val="center"/>
       </w:pPr>
-      <w:r>
-        <w:t xml:space="preserve">Hipolito, </w:t>
-      </w:r>
       <w:proofErr w:type="spellStart"/>
       <w:r>
+        <w:t>Hipolito</w:t>
+      </w:r>
+      <w:proofErr w:type="spellEnd"/>
+      <w:r>
+        <w:t xml:space="preserve">, </w:t>
+      </w:r>
+      <w:proofErr w:type="spellStart"/>
+      <w:r>
         <w:t>Jovellano</w:t>
       </w:r>
       <w:proofErr w:type="spellEnd"/>
       <w:r>
-        <w:t xml:space="preserve">, </w:t>
-      </w:r>
-      <w:proofErr w:type="spellStart"/>
-      <w:r>
-        <w:t>Pachico</w:t>
-      </w:r>
-      <w:proofErr w:type="spellEnd"/>
+        <w:t>, Pachico</w:t>
+      </w:r>
     </w:p>
     <w:p>
       <w:pPr>
@@ -110,13 +110,11 @@
         <w:t xml:space="preserve"> (AES)</w:t>
       </w:r>
       <w:r>
-        <w:t xml:space="preserve"> in 2010. This was mandated by Republic Act No. 9369 which is the Amended Elections Automated Law. The law stated that there would be paper-based election system defined as “a type of automated election system that uses paper ballots, records, and counts votes, tabulates, consolidates, canvases, and transmits electronically the results of the votes </w:t>
-      </w:r>
-      <w:proofErr w:type="spellStart"/>
-      <w:r>
-        <w:t>cont</w:t>
-      </w:r>
-      <w:proofErr w:type="spellEnd"/>
+        <w:t xml:space="preserve"> in 2010. This was mandated by Republic Act No. 9369 which is the Amended Elections Automated Law. The law stated that there would be paper-based election system defined as “a type of automated election system that uses paper ballots, records, and counts votes, tabulates, consolidates, canvases, and transmits electronically the results of the </w:t>
+      </w:r>
+      <w:r>
+        <w:t>vote counts.</w:t>
+      </w:r>
       <w:r>
         <w:t>” (</w:t>
       </w:r>
@@ -138,118 +136,99 @@
         <w:t xml:space="preserve">By standards, the new technology should be significantly more accurate and reliable for the voters; however, there were still some problems that might prove the acquired AES otherwise. For instance, </w:t>
       </w:r>
       <w:r>
-        <w:t xml:space="preserve">the current automated election system with SMARTMATIC uses compact flash (CF) cards for the configuration of the Precinct Count Optical Scan machines in different provinces. These CF cards are pre-loaded with the precinct specific data. Then the same CF cards will also be the ones to store the data of the votes of the people. To look at it clearly, the cards are pre-loaded and will also be the ones to store a very important shit for the elections. This situation gives cheater candidates an easy time to manipulate the data in the system because it can definitely be intercepted.  (Kindly fix this, </w:t>
+        <w:t xml:space="preserve">the current automated election system with SMARTMATIC uses compact flash (CF) cards for the configuration of the Precinct Count Optical Scan machines in different provinces. These CF cards are pre-loaded with the precinct specific data. Then the same CF cards will also be the ones to store the data of the votes of the people. To look at it clearly, the cards are pre-loaded and will also be the ones to store a very important shit for the elections. This situation gives cheater candidates an easy time to manipulate the data in the system because it can definitely be intercepted. </w:t>
+      </w:r>
+    </w:p>
+    <w:p>
+      <w:r>
+        <w:t xml:space="preserve"> </w:t>
+      </w:r>
+      <w:r>
+        <w:tab/>
+        <w:t xml:space="preserve">The Automated Election Systems in the Philippines follows a sequence of process. Focusing on the counting and transmission module of the system, the process starts when the polling precincts closes on the election day. The PCOS machines transmit the vote counts or election returns to the corresponding servers and canvassing centers. It is done chronologically with a hierarchical structure composed of the precinct level, municipal level, provincial level, regional level, and national level. From the PCOS machines, the ERs are transmitted to the central server, to a transparency server, and to the municipal board of canvassers (MBOC). From the MBOC, the results are brought to the provincial board of canvassers (PBOC) or the regional board of canvassers (RBOC), where the results are collected and then </w:t>
+      </w:r>
+      <w:r>
+        <w:lastRenderedPageBreak/>
+        <w:t xml:space="preserve">transmitted to the national board of canvassers (NBOC), where the results for national positions are canvassed. The MBOC and PBOC also separately send ERs to the central server. Moreover, the canvassing system processes the ERs that were transmitted. Public telecommunication networks are assigned to be the main channel when transmitting the ERs. There are back-up plans made if the network fails to accomplish its task. For example, transmissions can be made via satellite to avoid delays when problems occur. </w:t>
+      </w:r>
+    </w:p>
+    <w:p>
+      <w:r>
+        <w:tab/>
+        <w:t xml:space="preserve">During the course of the counting and transmission of ERs, electoral fraud is inevitable. There are a lot of </w:t>
+      </w:r>
+      <w:r>
+        <w:t>issues concerning the effectivity and efficiency of the machine during the elections. For instance</w:t>
+      </w:r>
+      <w:r>
+        <w:t xml:space="preserve">, the current voting system does not incorporate digital signature when transmitting the election returns from precincts to canvassers even if it is stated in the law. </w:t>
+      </w:r>
+      <w:r>
+        <w:t>According to the r</w:t>
+      </w:r>
+      <w:r>
+        <w:t xml:space="preserve">epublic </w:t>
+      </w:r>
+      <w:r>
+        <w:t>a</w:t>
+      </w:r>
+      <w:r>
+        <w:t>ct 9369</w:t>
+      </w:r>
+      <w:r>
+        <w:t xml:space="preserve"> section 22, </w:t>
+      </w:r>
+      <w:r>
+        <w:rPr>
+          <w:i/>
+        </w:rPr>
+        <w:t>“The election returns transmitted electronically and digitally signed shall be considered as official election results and shall be used as the basis for the canvassing of votes and t</w:t>
+      </w:r>
+      <w:r>
+        <w:rPr>
+          <w:i/>
+        </w:rPr>
+        <w:t xml:space="preserve">he proclamation of a candidate”. </w:t>
+      </w:r>
+      <w:r>
+        <w:t>This means that BEIs are required to digitally sign the ERs that would be transmitted. As stated in the law, the ERs that would be recognized officially are the ones that were authenticated and validated by the administrators. However, during the past three automated election system, the AES failed to meet the requirements prescribed by the law</w:t>
+      </w:r>
+      <w:r>
+        <w:t xml:space="preserve">. A possible reason is that the system being used allows humans to intervene in the process of the election. </w:t>
+      </w:r>
+      <w:r>
+        <w:t xml:space="preserve">This is one of the reasons why it is easy for wrongdoers to ambush and manipulate the elections. </w:t>
+      </w:r>
+      <w:r>
+        <w:t xml:space="preserve">For example, the Mindanao incidence where armed men raided a local voting precinct </w:t>
+      </w:r>
+      <w:r>
+        <w:t xml:space="preserve">and brought a PCOS machine with them in a hotel to sabotage the election by inserting their own filled ballots into the machine. Without the existence of a digital signature provided by an authenticated agency, the election return being transferred would still be considered as not reliable. </w:t>
+      </w:r>
+      <w:r>
+        <w:t>Digital signatures are used to verify the validity of the transmitted ERs. A public key infrastructure is practiced to ensure the security of the votes during transmission.</w:t>
+      </w:r>
+      <w:r>
+        <w:t xml:space="preserve"> </w:t>
+      </w:r>
+      <w:r>
+        <w:t>A system should be designed to ensure that before transmitting the votes, ERs are equipped with digital signatures</w:t>
+      </w:r>
+      <w:bookmarkStart w:id="0" w:name="_GoBack"/>
+      <w:bookmarkEnd w:id="0"/>
+      <w:r>
+        <w:t>.</w:t>
+      </w:r>
+      <w:r>
+        <w:t xml:space="preserve"> Another solution that could be made to reduce the chances of this type of cheating is to incorporate the idea of </w:t>
       </w:r>
       <w:proofErr w:type="spellStart"/>
       <w:r>
-        <w:t>mikha</w:t>
+        <w:t>gps</w:t>
       </w:r>
       <w:proofErr w:type="spellEnd"/>
       <w:r>
-        <w:t xml:space="preserve">. Add the </w:t>
-      </w:r>
-      <w:proofErr w:type="spellStart"/>
-      <w:r>
-        <w:t>rappler</w:t>
-      </w:r>
-      <w:proofErr w:type="spellEnd"/>
-      <w:r>
-        <w:t xml:space="preserve"> article here about how the AES </w:t>
-      </w:r>
-      <w:proofErr w:type="spellStart"/>
-      <w:r>
-        <w:t>werq</w:t>
-      </w:r>
-      <w:proofErr w:type="spellEnd"/>
-      <w:r>
-        <w:t xml:space="preserve"> + possible issues </w:t>
-      </w:r>
-      <w:proofErr w:type="spellStart"/>
-      <w:r>
-        <w:t>sa</w:t>
-      </w:r>
-      <w:proofErr w:type="spellEnd"/>
-      <w:r>
-        <w:t xml:space="preserve"> baba </w:t>
-      </w:r>
-      <w:proofErr w:type="spellStart"/>
-      <w:r>
-        <w:t>nung</w:t>
-      </w:r>
-      <w:proofErr w:type="spellEnd"/>
-      <w:r>
-        <w:t xml:space="preserve"> article (with the read only shenanigans statement </w:t>
-      </w:r>
-      <w:proofErr w:type="spellStart"/>
-      <w:r>
-        <w:t>sa</w:t>
-      </w:r>
-      <w:proofErr w:type="spellEnd"/>
-      <w:r>
-        <w:t xml:space="preserve"> </w:t>
-      </w:r>
-      <w:proofErr w:type="spellStart"/>
-      <w:r>
-        <w:t>rappler</w:t>
-      </w:r>
-      <w:proofErr w:type="spellEnd"/>
-      <w:r>
-        <w:t xml:space="preserve"> article as well)). </w:t>
-      </w:r>
-      <w:r>
-        <w:t xml:space="preserve">Furthermore, the current voting system does not incorporate digital signature when transmitting the election returns from precincts to canvassers even if it is stated in the law. *insert </w:t>
-      </w:r>
-      <w:proofErr w:type="spellStart"/>
-      <w:r>
-        <w:t>comelec</w:t>
-      </w:r>
-      <w:proofErr w:type="spellEnd"/>
-      <w:r>
-        <w:t xml:space="preserve"> law here* </w:t>
-      </w:r>
-      <w:r>
-        <w:t xml:space="preserve">This is one of the reasons why it is easy for wrongdoers to ambush and manipulate the elections. </w:t>
-      </w:r>
-      <w:r>
-        <w:t xml:space="preserve">For example, the Mindanao incidence where armed men raided a local voting precinct </w:t>
-      </w:r>
-      <w:r>
-        <w:t xml:space="preserve">and brought a PCOS machine with them in a hotel to sabotage the election by inserting their own filled ballots into the machine. Without the existence of a digital signature provided by an authenticated agency, the election return being transferred would still be considered as not reliable. </w:t>
-      </w:r>
-      <w:r>
-        <w:t>(</w:t>
-      </w:r>
-      <w:proofErr w:type="spellStart"/>
-      <w:r>
-        <w:t>blahblah</w:t>
-      </w:r>
-      <w:proofErr w:type="spellEnd"/>
-      <w:r>
-        <w:t xml:space="preserve"> blah </w:t>
-      </w:r>
-      <w:proofErr w:type="spellStart"/>
-      <w:r>
-        <w:t>paki</w:t>
-      </w:r>
-      <w:proofErr w:type="spellEnd"/>
-      <w:r>
-        <w:t xml:space="preserve"> add </w:t>
-      </w:r>
-      <w:proofErr w:type="spellStart"/>
-      <w:r>
-        <w:t>yung</w:t>
-      </w:r>
-      <w:proofErr w:type="spellEnd"/>
-      <w:r>
-        <w:t xml:space="preserve"> </w:t>
-      </w:r>
-      <w:proofErr w:type="spellStart"/>
-      <w:r>
-        <w:t>gps</w:t>
-      </w:r>
-      <w:proofErr w:type="spellEnd"/>
-      <w:r>
-        <w:t xml:space="preserve"> and how it could also reduce the chance of cheating)</w:t>
+        <w:t xml:space="preserve"> or global positional system in the machine used in the elections. GPS tracking uses both the time and location components that could provide data to the users. It is an effective way of navigating where the machine should be placed or located via a system the receives data from the satellites in space. </w:t>
       </w:r>
     </w:p>
     <w:p>
@@ -262,7 +241,6 @@
         <w:rPr>
           <w:u w:val="single"/>
         </w:rPr>
-        <w:lastRenderedPageBreak/>
         <w:t>Statement of the Problem</w:t>
       </w:r>
     </w:p>
@@ -398,6 +376,7 @@
         <w:rPr>
           <w:u w:val="single"/>
         </w:rPr>
+        <w:lastRenderedPageBreak/>
         <w:t>Significance of the Study</w:t>
       </w:r>
     </w:p>
@@ -557,16 +536,7 @@
           <w:szCs w:val="24"/>
           <w:lang w:eastAsia="en-PH"/>
         </w:rPr>
-        <w:t xml:space="preserve">As the Philippines adjust to this kind of voting system, more and more developers would also contribute to the AES aspect of software development. In that case, the system that would be created can </w:t>
-      </w:r>
-      <w:r>
-        <w:rPr>
-          <w:rFonts w:eastAsia="Times New Roman" w:cs="Times New Roman"/>
-          <w:szCs w:val="24"/>
-          <w:lang w:eastAsia="en-PH"/>
-        </w:rPr>
-        <w:lastRenderedPageBreak/>
-        <w:t xml:space="preserve">serve as a guide and inspiration for other developers who would want to pursue the prospect of automated election system too. </w:t>
+        <w:t xml:space="preserve">As the Philippines adjust to this kind of voting system, more and more developers would also contribute to the AES aspect of software development. In that case, the system that would be created can serve as a guide and inspiration for other developers who would want to pursue the prospect of automated election system too. </w:t>
       </w:r>
     </w:p>
     <w:p>
@@ -599,8 +569,6 @@
       <w:r>
         <w:t>Related Study</w:t>
       </w:r>
-      <w:bookmarkStart w:id="0" w:name="_GoBack"/>
-      <w:bookmarkEnd w:id="0"/>
     </w:p>
     <w:sectPr>
       <w:pgSz w:w="12240" w:h="15840"/>
@@ -1482,7 +1450,6 @@
   <w:style w:type="character" w:default="1" w:styleId="DefaultParagraphFont">
     <w:name w:val="Default Paragraph Font"/>
     <w:uiPriority w:val="1"/>
-    <w:semiHidden/>
     <w:unhideWhenUsed/>
   </w:style>
   <w:style w:type="table" w:default="1" w:styleId="TableNormal">

</xml_diff>

<commit_message>
Finalized bg of the prob
</commit_message>
<xml_diff>
--- a/Documentation/AES Research Paper.docx
+++ b/Documentation/AES Research Paper.docx
@@ -16,9 +16,12 @@
         <w:pStyle w:val="Subtitle"/>
         <w:jc w:val="center"/>
       </w:pPr>
+      <w:r>
+        <w:t xml:space="preserve">Hipolito, </w:t>
+      </w:r>
       <w:proofErr w:type="spellStart"/>
       <w:r>
-        <w:t>Hipolito</w:t>
+        <w:t>Jovellano</w:t>
       </w:r>
       <w:proofErr w:type="spellEnd"/>
       <w:r>
@@ -26,12 +29,9 @@
       </w:r>
       <w:proofErr w:type="spellStart"/>
       <w:r>
-        <w:t>Jovellano</w:t>
+        <w:t>Pachico</w:t>
       </w:r>
       <w:proofErr w:type="spellEnd"/>
-      <w:r>
-        <w:t>, Pachico</w:t>
-      </w:r>
     </w:p>
     <w:p>
       <w:pPr>
@@ -136,23 +136,80 @@
         <w:t xml:space="preserve">By standards, the new technology should be significantly more accurate and reliable for the voters; however, there were still some problems that might prove the acquired AES otherwise. For instance, </w:t>
       </w:r>
       <w:r>
-        <w:t xml:space="preserve">the current automated election system with SMARTMATIC uses compact flash (CF) cards for the configuration of the Precinct Count Optical Scan machines in different provinces. These CF cards are pre-loaded with the precinct specific data. Then the same CF cards will also be the ones to store the data of the votes of the people. To look at it clearly, the cards are pre-loaded and will also be the ones to store a very important shit for the elections. This situation gives cheater candidates an easy time to manipulate the data in the system because it can definitely be intercepted. </w:t>
-      </w:r>
-    </w:p>
-    <w:p>
+        <w:t>the current automated election system with SMARTMATIC uses compact flash (CF) cards for the configuration of the Precinct Count Optical Scan machines in different provinces. These CF cards are pre-loaded with the precinct</w:t>
+      </w:r>
+      <w:r>
+        <w:t>’s ballot depending on its</w:t>
+      </w:r>
+      <w:r>
+        <w:t xml:space="preserve"> specific </w:t>
+      </w:r>
+      <w:r>
+        <w:t xml:space="preserve">geographical </w:t>
+      </w:r>
+      <w:r>
+        <w:t xml:space="preserve">data. Then the same CF cards will also be the ones to store the data of the votes of the people. To look at it clearly, the cards are pre-loaded and will also be the </w:t>
+      </w:r>
+      <w:r>
+        <w:t>storage of the votes</w:t>
+      </w:r>
       <w:r>
         <w:t xml:space="preserve"> </w:t>
       </w:r>
       <w:r>
+        <w:t>and elections results. Now, t</w:t>
+      </w:r>
+      <w:r>
+        <w:t>his situation gives candidates</w:t>
+      </w:r>
+      <w:r>
+        <w:t>, who want to sabotage the election,</w:t>
+      </w:r>
+      <w:r>
+        <w:t xml:space="preserve"> an easy time to manipulate the data in the system because it can definitely be intercepted</w:t>
+      </w:r>
+      <w:r>
+        <w:t xml:space="preserve"> through </w:t>
+      </w:r>
+      <w:r>
+        <w:t xml:space="preserve">physically tampering with </w:t>
+      </w:r>
+      <w:r>
+        <w:t>these so-called CF cards</w:t>
+      </w:r>
+      <w:r>
+        <w:t xml:space="preserve">. </w:t>
+      </w:r>
+      <w:r>
+        <w:t>The</w:t>
+      </w:r>
+      <w:r>
+        <w:t xml:space="preserve"> study aims to find a way to reduce electoral fraud in the counting and transmission part of the automated election system </w:t>
+      </w:r>
+      <w:r>
+        <w:t>in order to achieve an indeed accurate and reliable system.</w:t>
+      </w:r>
+    </w:p>
+    <w:p>
+      <w:pPr>
+        <w:jc w:val="both"/>
+      </w:pPr>
+      <w:r>
+        <w:t xml:space="preserve"> </w:t>
+      </w:r>
+      <w:r>
         <w:tab/>
-        <w:t xml:space="preserve">The Automated Election Systems in the Philippines follows a sequence of process. Focusing on the counting and transmission module of the system, the process starts when the polling precincts closes on the election day. The PCOS machines transmit the vote counts or election returns to the corresponding servers and canvassing centers. It is done chronologically with a hierarchical structure composed of the precinct level, municipal level, provincial level, regional level, and national level. From the PCOS machines, the ERs are transmitted to the central server, to a transparency server, and to the municipal board of canvassers (MBOC). From the MBOC, the results are brought to the provincial board of canvassers (PBOC) or the regional board of canvassers (RBOC), where the results are collected and then </w:t>
+        <w:t xml:space="preserve">The Automated Election Systems in the Philippines follows a sequence of process. Focusing on the counting and transmission module of the system, the process starts when the polling precincts closes on the election day. The PCOS machines transmit the vote counts or election returns to the corresponding servers and canvassing centers. It is done chronologically with a hierarchical structure composed of the precinct level, municipal level, provincial level, regional level, and national level. From the PCOS machines, the ERs are transmitted to the central server, to a transparency server, and to the municipal board of </w:t>
       </w:r>
       <w:r>
         <w:lastRenderedPageBreak/>
-        <w:t xml:space="preserve">transmitted to the national board of canvassers (NBOC), where the results for national positions are canvassed. The MBOC and PBOC also separately send ERs to the central server. Moreover, the canvassing system processes the ERs that were transmitted. Public telecommunication networks are assigned to be the main channel when transmitting the ERs. There are back-up plans made if the network fails to accomplish its task. For example, transmissions can be made via satellite to avoid delays when problems occur. </w:t>
-      </w:r>
-    </w:p>
-    <w:p>
+        <w:t xml:space="preserve">canvassers (MBOC). From the MBOC, the results are brought to the provincial board of canvassers (PBOC) or the regional board of canvassers (RBOC), where the results are collected and then transmitted to the national board of canvassers (NBOC), where the results for national positions are canvassed. The MBOC and PBOC also separately send ERs to the central server. Moreover, the canvassing system processes the ERs that were transmitted. Public telecommunication networks are assigned to be the main channel when transmitting the ERs. There are back-up plans made if the network fails to accomplish its task. For example, transmissions can be made via satellite to avoid delays when problems occur. </w:t>
+      </w:r>
+    </w:p>
+    <w:p>
+      <w:pPr>
+        <w:jc w:val="both"/>
+      </w:pPr>
       <w:r>
         <w:tab/>
         <w:t xml:space="preserve">During the course of the counting and transmission of ERs, electoral fraud is inevitable. There are a lot of </w:t>
@@ -197,36 +254,40 @@
         <w:t xml:space="preserve">. A possible reason is that the system being used allows humans to intervene in the process of the election. </w:t>
       </w:r>
       <w:r>
-        <w:t xml:space="preserve">This is one of the reasons why it is easy for wrongdoers to ambush and manipulate the elections. </w:t>
-      </w:r>
-      <w:r>
-        <w:t xml:space="preserve">For example, the Mindanao incidence where armed men raided a local voting precinct </w:t>
-      </w:r>
-      <w:r>
-        <w:t xml:space="preserve">and brought a PCOS machine with them in a hotel to sabotage the election by inserting their own filled ballots into the machine. Without the existence of a digital signature provided by an authenticated agency, the election return being transferred would still be considered as not reliable. </w:t>
-      </w:r>
-      <w:r>
-        <w:t>Digital signatures are used to verify the validity of the transmitted ERs. A public key infrastructure is practiced to ensure the security of the votes during transmission.</w:t>
-      </w:r>
-      <w:r>
-        <w:t xml:space="preserve"> </w:t>
-      </w:r>
-      <w:r>
-        <w:t>A system should be designed to ensure that before transmitting the votes, ERs are equipped with digital signatures</w:t>
+        <w:t xml:space="preserve">This is one of the reasons why it is easy for </w:t>
+      </w:r>
+      <w:r>
+        <w:t>any unofficial institutions/organizations</w:t>
+      </w:r>
+      <w:r>
+        <w:t xml:space="preserve"> to ambush and manipulate the elections. </w:t>
       </w:r>
       <w:bookmarkStart w:id="0" w:name="_GoBack"/>
       <w:bookmarkEnd w:id="0"/>
       <w:r>
-        <w:t>.</w:t>
+        <w:t>Without the existence of a digital signature provided by an authenticated agency, the election return</w:t>
+      </w:r>
+      <w:r>
+        <w:t>s</w:t>
+      </w:r>
+      <w:r>
+        <w:t xml:space="preserve"> being transferred would still be considered not reliable</w:t>
+      </w:r>
+      <w:r>
+        <w:t xml:space="preserve"> because the d</w:t>
+      </w:r>
+      <w:r>
+        <w:t>igital signatures are used to verify the validity of the transmitted ERs. A public key infrastructure is practiced to ensure the security of the votes during transmission.</w:t>
+      </w:r>
+      <w:r>
+        <w:t xml:space="preserve"> A system should be designed to ensure that before transmitting the votes, ERs are equipped with digital signatures.</w:t>
       </w:r>
       <w:r>
         <w:t xml:space="preserve"> Another solution that could be made to reduce the chances of this type of cheating is to incorporate the idea of </w:t>
       </w:r>
-      <w:proofErr w:type="spellStart"/>
-      <w:r>
-        <w:t>gps</w:t>
-      </w:r>
-      <w:proofErr w:type="spellEnd"/>
+      <w:r>
+        <w:t>GPS</w:t>
+      </w:r>
       <w:r>
         <w:t xml:space="preserve"> or global positional system in the machine used in the elections. GPS tracking uses both the time and location components that could provide data to the users. It is an effective way of navigating where the machine should be placed or located via a system the receives data from the satellites in space. </w:t>
       </w:r>
@@ -540,12 +601,31 @@
       </w:r>
     </w:p>
     <w:p>
-      <w:r>
+      <w:pPr>
+        <w:rPr>
+          <w:u w:val="single"/>
+        </w:rPr>
+      </w:pPr>
+      <w:r>
+        <w:rPr>
+          <w:u w:val="single"/>
+        </w:rPr>
         <w:t>Scope and Limitation</w:t>
       </w:r>
     </w:p>
     <w:p>
       <w:pPr>
+        <w:ind w:firstLine="720"/>
+      </w:pPr>
+      <w:r>
+        <w:t xml:space="preserve">The scope of the study would only </w:t>
+      </w:r>
+      <w:r>
+        <w:t>include the issues and possible solutions for the counting and transmission part of the automated election system in the Philippines. Further study on the other parts of the automated election system will no longer be covered.</w:t>
+      </w:r>
+    </w:p>
+    <w:p>
+      <w:pPr>
         <w:jc w:val="center"/>
       </w:pPr>
       <w:r>
@@ -553,18 +633,66 @@
       </w:r>
     </w:p>
     <w:p>
-      <w:r>
+      <w:pPr>
+        <w:rPr>
+          <w:u w:val="single"/>
+        </w:rPr>
+      </w:pPr>
+      <w:r>
+        <w:rPr>
+          <w:u w:val="single"/>
+        </w:rPr>
         <w:t>Related Literature</w:t>
       </w:r>
     </w:p>
     <w:p>
-      <w:pPr>
-        <w:ind w:firstLine="720"/>
-      </w:pPr>
-      <w:r>
-        <w:t>Links on trello.com</w:t>
-      </w:r>
-    </w:p>
+      <w:r>
+        <w:t xml:space="preserve">How the </w:t>
+      </w:r>
+      <w:proofErr w:type="spellStart"/>
+      <w:r>
+        <w:t>aes</w:t>
+      </w:r>
+      <w:proofErr w:type="spellEnd"/>
+      <w:r>
+        <w:t xml:space="preserve"> works: </w:t>
+      </w:r>
+      <w:hyperlink r:id="rId5" w:history="1">
+        <w:r>
+          <w:rPr>
+            <w:rStyle w:val="Hyperlink"/>
+          </w:rPr>
+          <w:t>http://www.rappler.com/newsbreak/iq/91663-philippine-automated-election-sytem-explained</w:t>
+        </w:r>
+      </w:hyperlink>
+    </w:p>
+    <w:p>
+      <w:r>
+        <w:t xml:space="preserve">Digital signature removed: </w:t>
+      </w:r>
+      <w:hyperlink r:id="rId6" w:history="1">
+        <w:r>
+          <w:rPr>
+            <w:rStyle w:val="Hyperlink"/>
+          </w:rPr>
+          <w:t>http://romeocayabyab.com/controversial-2010-philippine-automated-elections-revisited/</w:t>
+        </w:r>
+      </w:hyperlink>
+    </w:p>
+    <w:p>
+      <w:r>
+        <w:t xml:space="preserve">Secret servers: </w:t>
+      </w:r>
+      <w:hyperlink r:id="rId7" w:history="1">
+        <w:r>
+          <w:rPr>
+            <w:rStyle w:val="Hyperlink"/>
+          </w:rPr>
+          <w:t>http://www.manilatimes.net/smartmatic-admits-using-unofficial-servers/275442/</w:t>
+        </w:r>
+      </w:hyperlink>
+    </w:p>
+    <w:p/>
     <w:p>
       <w:r>
         <w:t>Related Study</w:t>
@@ -1450,6 +1578,7 @@
   <w:style w:type="character" w:default="1" w:styleId="DefaultParagraphFont">
     <w:name w:val="Default Paragraph Font"/>
     <w:uiPriority w:val="1"/>
+    <w:semiHidden/>
     <w:unhideWhenUsed/>
   </w:style>
   <w:style w:type="table" w:default="1" w:styleId="TableNormal">
@@ -1549,6 +1678,17 @@
       <w:ind w:left="720"/>
       <w:contextualSpacing/>
     </w:pPr>
+  </w:style>
+  <w:style w:type="character" w:styleId="Hyperlink">
+    <w:name w:val="Hyperlink"/>
+    <w:basedOn w:val="DefaultParagraphFont"/>
+    <w:uiPriority w:val="99"/>
+    <w:unhideWhenUsed/>
+    <w:rsid w:val="0091341A"/>
+    <w:rPr>
+      <w:color w:val="0563C1" w:themeColor="hyperlink"/>
+      <w:u w:val="single"/>
+    </w:rPr>
   </w:style>
 </w:styles>
 </file>

</xml_diff>

<commit_message>
A note for Mikha
</commit_message>
<xml_diff>
--- a/Documentation/AES Research Paper.docx
+++ b/Documentation/AES Research Paper.docx
@@ -17,21 +17,8 @@
         <w:jc w:val="center"/>
       </w:pPr>
       <w:r>
-        <w:t xml:space="preserve">Hipolito, </w:t>
-      </w:r>
-      <w:proofErr w:type="spellStart"/>
-      <w:r>
-        <w:t>Jovellano</w:t>
-      </w:r>
-      <w:proofErr w:type="spellEnd"/>
-      <w:r>
-        <w:t xml:space="preserve">, </w:t>
-      </w:r>
-      <w:proofErr w:type="spellStart"/>
-      <w:r>
-        <w:t>Pachico</w:t>
-      </w:r>
-      <w:proofErr w:type="spellEnd"/>
+        <w:t>Hipolito, Jovellano, Pachico</w:t>
+      </w:r>
     </w:p>
     <w:p>
       <w:pPr>
@@ -116,15 +103,7 @@
         <w:t>vote counts.</w:t>
       </w:r>
       <w:r>
-        <w:t>” (</w:t>
-      </w:r>
-      <w:proofErr w:type="spellStart"/>
-      <w:r>
-        <w:t>Angkaya</w:t>
-      </w:r>
-      <w:proofErr w:type="spellEnd"/>
-      <w:r>
-        <w:t xml:space="preserve">, 2011). </w:t>
+        <w:t xml:space="preserve">” (Angkaya, 2011). </w:t>
       </w:r>
     </w:p>
     <w:p>
@@ -264,6 +243,9 @@
       </w:r>
       <w:r>
         <w:t xml:space="preserve">For example, </w:t>
+      </w:r>
+      <w:r>
+        <w:t xml:space="preserve">in Mindanao *hi Mikha could you put it here* </w:t>
       </w:r>
       <w:bookmarkStart w:id="0" w:name="_GoBack"/>
       <w:bookmarkEnd w:id="0"/>
@@ -502,25 +484,47 @@
           <w:szCs w:val="24"/>
           <w:lang w:eastAsia="en-PH"/>
         </w:rPr>
-        <w:t xml:space="preserve">This study will benefit the Filipino citizens for ensuring the security of the casted votes. Also, it would prevent malicious individuals from manipulating the votes. Although the nature of automation easily provoke fear to ignorance of using technology, this study will educate some of those users that still lack computer literacy foundation. </w:t>
-      </w:r>
-      <w:proofErr w:type="gramStart"/>
-      <w:r>
+        <w:t>This study will benefit the Filipino citizens for ensuring the security of the casted votes. Also, it would prevent malicious individuals from manipulating the votes. Although the nature of automation easily provoke fear to ignorance of using technology, this study will educate some of those users that still lack computer literacy foundation. Indeed education can bridge the existing gaps and even remove the unnecessary fear from automation. This will leave the citizens better equipped for the future of the Philippine automated election system.</w:t>
+      </w:r>
+    </w:p>
+    <w:p>
+      <w:pPr>
+        <w:spacing w:before="100" w:beforeAutospacing="1" w:after="100" w:afterAutospacing="1" w:line="240" w:lineRule="auto"/>
+        <w:ind w:firstLine="450"/>
+        <w:jc w:val="both"/>
         <w:rPr>
           <w:rFonts w:eastAsia="Times New Roman" w:cs="Times New Roman"/>
           <w:szCs w:val="24"/>
           <w:lang w:eastAsia="en-PH"/>
         </w:rPr>
-        <w:t>Indeed</w:t>
-      </w:r>
-      <w:proofErr w:type="gramEnd"/>
+      </w:pPr>
       <w:r>
         <w:rPr>
           <w:rFonts w:eastAsia="Times New Roman" w:cs="Times New Roman"/>
           <w:szCs w:val="24"/>
           <w:lang w:eastAsia="en-PH"/>
         </w:rPr>
-        <w:t xml:space="preserve"> education can bridge the existing gaps and even remove the unnecessary fear from automation. This will leave the citizens better equipped for the future of the Philippine automated election system.</w:t>
+        <w:t>To the COMELEC</w:t>
+      </w:r>
+    </w:p>
+    <w:p>
+      <w:pPr>
+        <w:spacing w:before="100" w:beforeAutospacing="1" w:after="100" w:afterAutospacing="1" w:line="240" w:lineRule="auto"/>
+        <w:ind w:firstLine="750"/>
+        <w:jc w:val="both"/>
+        <w:rPr>
+          <w:rFonts w:eastAsia="Times New Roman" w:cs="Times New Roman"/>
+          <w:szCs w:val="24"/>
+          <w:lang w:eastAsia="en-PH"/>
+        </w:rPr>
+      </w:pPr>
+      <w:r>
+        <w:rPr>
+          <w:rFonts w:eastAsia="Times New Roman" w:cs="Times New Roman"/>
+          <w:szCs w:val="24"/>
+          <w:lang w:eastAsia="en-PH"/>
+        </w:rPr>
+        <w:t>This research would significantly contribute to the goal of the COMELEC to conduct a fair and transparent election. Considering the impact of the elections in the overall condition and future of the Philippines, it is important to make sure that the voters’ choice reflect the outcome of the election. To do that, the system should be able to prevent and mitigate electoral fraud while ensuring that the voters have casted their votes in a way that is convenient and voter-friendly. This study will aim to determine the most appropriate methods to achieve the kind of system that does not manipulate the vote of the people in any way through data gathering and research. In this manner, the people will be knowledgeable about how the system works and be informed and wise voters themselves.</w:t>
       </w:r>
     </w:p>
     <w:p>
@@ -540,7 +544,7 @@
           <w:szCs w:val="24"/>
           <w:lang w:eastAsia="en-PH"/>
         </w:rPr>
-        <w:t>To the COMELEC</w:t>
+        <w:t>To the Future Researchers</w:t>
       </w:r>
     </w:p>
     <w:p>
@@ -560,46 +564,6 @@
           <w:szCs w:val="24"/>
           <w:lang w:eastAsia="en-PH"/>
         </w:rPr>
-        <w:t>This research would significantly contribute to the goal of the COMELEC to conduct a fair and transparent election. Considering the impact of the elections in the overall condition and future of the Philippines, it is important to make sure that the voters’ choice reflect the outcome of the election. To do that, the system should be able to prevent and mitigate electoral fraud while ensuring that the voters have casted their votes in a way that is convenient and voter-friendly. This study will aim to determine the most appropriate methods to achieve the kind of system that does not manipulate the vote of the people in any way through data gathering and research. In this manner, the people will be knowledgeable about how the system works and be informed and wise voters themselves.</w:t>
-      </w:r>
-    </w:p>
-    <w:p>
-      <w:pPr>
-        <w:spacing w:before="100" w:beforeAutospacing="1" w:after="100" w:afterAutospacing="1" w:line="240" w:lineRule="auto"/>
-        <w:ind w:firstLine="450"/>
-        <w:jc w:val="both"/>
-        <w:rPr>
-          <w:rFonts w:eastAsia="Times New Roman" w:cs="Times New Roman"/>
-          <w:szCs w:val="24"/>
-          <w:lang w:eastAsia="en-PH"/>
-        </w:rPr>
-      </w:pPr>
-      <w:r>
-        <w:rPr>
-          <w:rFonts w:eastAsia="Times New Roman" w:cs="Times New Roman"/>
-          <w:szCs w:val="24"/>
-          <w:lang w:eastAsia="en-PH"/>
-        </w:rPr>
-        <w:t>To the Future Researchers</w:t>
-      </w:r>
-    </w:p>
-    <w:p>
-      <w:pPr>
-        <w:spacing w:before="100" w:beforeAutospacing="1" w:after="100" w:afterAutospacing="1" w:line="240" w:lineRule="auto"/>
-        <w:ind w:firstLine="750"/>
-        <w:jc w:val="both"/>
-        <w:rPr>
-          <w:rFonts w:eastAsia="Times New Roman" w:cs="Times New Roman"/>
-          <w:szCs w:val="24"/>
-          <w:lang w:eastAsia="en-PH"/>
-        </w:rPr>
-      </w:pPr>
-      <w:r>
-        <w:rPr>
-          <w:rFonts w:eastAsia="Times New Roman" w:cs="Times New Roman"/>
-          <w:szCs w:val="24"/>
-          <w:lang w:eastAsia="en-PH"/>
-        </w:rPr>
         <w:t xml:space="preserve">As the Philippines adjust to this kind of voting system, more and more developers would also contribute to the AES aspect of software development. In that case, the system that would be created can serve as a guide and inspiration for other developers who would want to pursue the prospect of automated election system too. </w:t>
       </w:r>
     </w:p>
@@ -650,15 +614,7 @@
     </w:p>
     <w:p>
       <w:r>
-        <w:t xml:space="preserve">How the </w:t>
-      </w:r>
-      <w:proofErr w:type="spellStart"/>
-      <w:r>
-        <w:t>aes</w:t>
-      </w:r>
-      <w:proofErr w:type="spellEnd"/>
-      <w:r>
-        <w:t xml:space="preserve"> works: </w:t>
+        <w:t xml:space="preserve">How the aes works: </w:t>
       </w:r>
       <w:hyperlink r:id="rId5" w:history="1">
         <w:r>

</xml_diff>

<commit_message>
Updated Background of the study with the Mindanao article
</commit_message>
<xml_diff>
--- a/Documentation/AES Research Paper.docx
+++ b/Documentation/AES Research Paper.docx
@@ -16,8 +16,21 @@
         <w:pStyle w:val="Subtitle"/>
         <w:jc w:val="center"/>
       </w:pPr>
-      <w:r>
-        <w:t>Hipolito, Jovellano, Pachico</w:t>
+      <w:proofErr w:type="spellStart"/>
+      <w:r>
+        <w:t>Hipolito</w:t>
+      </w:r>
+      <w:proofErr w:type="spellEnd"/>
+      <w:r>
+        <w:t xml:space="preserve">, </w:t>
+      </w:r>
+      <w:proofErr w:type="spellStart"/>
+      <w:r>
+        <w:t>Jovellano</w:t>
+      </w:r>
+      <w:proofErr w:type="spellEnd"/>
+      <w:r>
+        <w:t>, Pachico</w:t>
       </w:r>
     </w:p>
     <w:p>
@@ -103,7 +116,15 @@
         <w:t>vote counts.</w:t>
       </w:r>
       <w:r>
-        <w:t xml:space="preserve">” (Angkaya, 2011). </w:t>
+        <w:t>” (</w:t>
+      </w:r>
+      <w:proofErr w:type="spellStart"/>
+      <w:r>
+        <w:t>Angkaya</w:t>
+      </w:r>
+      <w:proofErr w:type="spellEnd"/>
+      <w:r>
+        <w:t xml:space="preserve">, 2011). </w:t>
       </w:r>
     </w:p>
     <w:p>
@@ -245,36 +266,48 @@
         <w:t xml:space="preserve">For example, </w:t>
       </w:r>
       <w:r>
-        <w:t xml:space="preserve">in Mindanao *hi Mikha could you put it here* </w:t>
+        <w:t xml:space="preserve">in Mindanao </w:t>
+      </w:r>
+      <w:r>
+        <w:t xml:space="preserve">armed men prevented the citizens from voting. They controlled the precinct and made it impossible for the voters to cast their votes. Many eye witnesses claim that a wholesale ballot shading was conducted. Meaning only the same people casted many ballots inside the PCOS machine without the control of the BEIs. </w:t>
+      </w:r>
+      <w:r>
+        <w:t>Without the existence of a digital signature provided by an authenticated agency, the election return</w:t>
+      </w:r>
+      <w:r>
+        <w:t>s</w:t>
+      </w:r>
+      <w:r>
+        <w:t xml:space="preserve"> being transferred would still be considered not reliable</w:t>
+      </w:r>
+      <w:r>
+        <w:t xml:space="preserve"> because the d</w:t>
+      </w:r>
+      <w:r>
+        <w:t xml:space="preserve">igital signatures are used to verify the validity of the transmitted ERs. A public key infrastructure is practiced to </w:t>
+      </w:r>
+      <w:r>
+        <w:t>guarantee that the votes are secured during transmission</w:t>
+      </w:r>
+      <w:r>
+        <w:t>.</w:t>
+      </w:r>
+      <w:r>
+        <w:t xml:space="preserve"> A system should be designed to ensure that before transmitting the votes, ERs are equipped with digital signatures.</w:t>
+      </w:r>
+      <w:r>
+        <w:t xml:space="preserve"> Another solution that could be made to reduce the chances of this type of cheating is to incorporate the idea of </w:t>
+      </w:r>
+      <w:r>
+        <w:t>GPS</w:t>
+      </w:r>
+      <w:r>
+        <w:t xml:space="preserve"> or global positional system in the machine used in the elections. GPS tracking uses both the time and location components that could provide data to the users. It is an effective way of navigating where the machine should be placed or located via a syste</w:t>
       </w:r>
       <w:bookmarkStart w:id="0" w:name="_GoBack"/>
       <w:bookmarkEnd w:id="0"/>
       <w:r>
-        <w:t>Without the existence of a digital signature provided by an authenticated agency, the election return</w:t>
-      </w:r>
-      <w:r>
-        <w:t>s</w:t>
-      </w:r>
-      <w:r>
-        <w:t xml:space="preserve"> being transferred would still be considered not reliable</w:t>
-      </w:r>
-      <w:r>
-        <w:t xml:space="preserve"> because the d</w:t>
-      </w:r>
-      <w:r>
-        <w:t>igital signatures are used to verify the validity of the transmitted ERs. A public key infrastructure is practiced to ensure the security of the votes during transmission.</w:t>
-      </w:r>
-      <w:r>
-        <w:t xml:space="preserve"> A system should be designed to ensure that before transmitting the votes, ERs are equipped with digital signatures.</w:t>
-      </w:r>
-      <w:r>
-        <w:t xml:space="preserve"> Another solution that could be made to reduce the chances of this type of cheating is to incorporate the idea of </w:t>
-      </w:r>
-      <w:r>
-        <w:t>GPS</w:t>
-      </w:r>
-      <w:r>
-        <w:t xml:space="preserve"> or global positional system in the machine used in the elections. GPS tracking uses both the time and location components that could provide data to the users. It is an effective way of navigating where the machine should be placed or located via a system the receives data from the satellites in space. </w:t>
+        <w:t xml:space="preserve">m the receives data from the satellites in space. </w:t>
       </w:r>
     </w:p>
     <w:p>
@@ -385,6 +418,7 @@
           <w:szCs w:val="24"/>
           <w:lang w:eastAsia="en-PH"/>
         </w:rPr>
+        <w:lastRenderedPageBreak/>
         <w:t>To develop a system that would transmit election returns without any human intervention (e.g. physical transportation of election returns)</w:t>
       </w:r>
     </w:p>
@@ -422,7 +456,6 @@
         <w:rPr>
           <w:u w:val="single"/>
         </w:rPr>
-        <w:lastRenderedPageBreak/>
         <w:t>Significance of the Study</w:t>
       </w:r>
     </w:p>
@@ -484,7 +517,25 @@
           <w:szCs w:val="24"/>
           <w:lang w:eastAsia="en-PH"/>
         </w:rPr>
-        <w:t>This study will benefit the Filipino citizens for ensuring the security of the casted votes. Also, it would prevent malicious individuals from manipulating the votes. Although the nature of automation easily provoke fear to ignorance of using technology, this study will educate some of those users that still lack computer literacy foundation. Indeed education can bridge the existing gaps and even remove the unnecessary fear from automation. This will leave the citizens better equipped for the future of the Philippine automated election system.</w:t>
+        <w:t xml:space="preserve">This study will benefit the Filipino citizens for ensuring the security of the casted votes. Also, it would prevent malicious individuals from manipulating the votes. Although the nature of automation easily provoke fear to ignorance of using technology, this study will educate some of those users that still lack computer literacy foundation. </w:t>
+      </w:r>
+      <w:proofErr w:type="gramStart"/>
+      <w:r>
+        <w:rPr>
+          <w:rFonts w:eastAsia="Times New Roman" w:cs="Times New Roman"/>
+          <w:szCs w:val="24"/>
+          <w:lang w:eastAsia="en-PH"/>
+        </w:rPr>
+        <w:t>Indeed</w:t>
+      </w:r>
+      <w:proofErr w:type="gramEnd"/>
+      <w:r>
+        <w:rPr>
+          <w:rFonts w:eastAsia="Times New Roman" w:cs="Times New Roman"/>
+          <w:szCs w:val="24"/>
+          <w:lang w:eastAsia="en-PH"/>
+        </w:rPr>
+        <w:t xml:space="preserve"> education can bridge the existing gaps and even remove the unnecessary fear from automation. This will leave the citizens better equipped for the future of the Philippine automated election system.</w:t>
       </w:r>
     </w:p>
     <w:p>
@@ -614,7 +665,15 @@
     </w:p>
     <w:p>
       <w:r>
-        <w:t xml:space="preserve">How the aes works: </w:t>
+        <w:t xml:space="preserve">How the </w:t>
+      </w:r>
+      <w:proofErr w:type="spellStart"/>
+      <w:r>
+        <w:t>aes</w:t>
+      </w:r>
+      <w:proofErr w:type="spellEnd"/>
+      <w:r>
+        <w:t xml:space="preserve"> works: </w:t>
       </w:r>
       <w:hyperlink r:id="rId5" w:history="1">
         <w:r>
@@ -627,6 +686,7 @@
     </w:p>
     <w:p>
       <w:r>
+        <w:lastRenderedPageBreak/>
         <w:t xml:space="preserve">Digital signature removed: </w:t>
       </w:r>
       <w:hyperlink r:id="rId6" w:history="1">

</xml_diff>

<commit_message>
Added the "Secret Server article" in the RRL
</commit_message>
<xml_diff>
--- a/Documentation/AES Research Paper.docx
+++ b/Documentation/AES Research Paper.docx
@@ -302,12 +302,7 @@
         <w:t>GPS</w:t>
       </w:r>
       <w:r>
-        <w:t xml:space="preserve"> or global positional system in the machine used in the elections. GPS tracking uses both the time and location components that could provide data to the users. It is an effective way of navigating where the machine should be placed or located via a syste</w:t>
-      </w:r>
-      <w:bookmarkStart w:id="0" w:name="_GoBack"/>
-      <w:bookmarkEnd w:id="0"/>
-      <w:r>
-        <w:t xml:space="preserve">m the receives data from the satellites in space. </w:t>
+        <w:t xml:space="preserve"> or global positional system in the machine used in the elections. GPS tracking uses both the time and location components that could provide data to the users. It is an effective way of navigating where the machine should be placed or located via a system the receives data from the satellites in space. </w:t>
       </w:r>
     </w:p>
     <w:p>
@@ -685,6 +680,11 @@
       </w:hyperlink>
     </w:p>
     <w:p>
+      <w:pPr>
+        <w:rPr>
+          <w:rStyle w:val="Hyperlink"/>
+        </w:rPr>
+      </w:pPr>
       <w:r>
         <w:lastRenderedPageBreak/>
         <w:t xml:space="preserve">Digital signature removed: </w:t>
@@ -700,16 +700,88 @@
     </w:p>
     <w:p>
       <w:r>
-        <w:t xml:space="preserve">Secret servers: </w:t>
-      </w:r>
-      <w:hyperlink r:id="rId7" w:history="1">
-        <w:r>
-          <w:rPr>
-            <w:rStyle w:val="Hyperlink"/>
-          </w:rPr>
-          <w:t>http://www.manilatimes.net/smartmatic-admits-using-unofficial-servers/275442/</w:t>
-        </w:r>
-      </w:hyperlink>
+        <w:rPr>
+          <w:rStyle w:val="Hyperlink"/>
+          <w:color w:val="auto"/>
+          <w:u w:val="none"/>
+        </w:rPr>
+        <w:t>Secret Servers</w:t>
+      </w:r>
+    </w:p>
+    <w:p>
+      <w:pPr>
+        <w:ind w:firstLine="720"/>
+      </w:pPr>
+      <w:r>
+        <w:t xml:space="preserve">During the 2016 elections, Marcos’ camp believes that there exists a “Fourth Server” or also known as the “Queue Server”. It has been revealed that the </w:t>
+      </w:r>
+      <w:proofErr w:type="spellStart"/>
+      <w:r>
+        <w:t>Comelec</w:t>
+      </w:r>
+      <w:proofErr w:type="spellEnd"/>
+      <w:r>
+        <w:t xml:space="preserve"> and </w:t>
+      </w:r>
+      <w:proofErr w:type="spellStart"/>
+      <w:r>
+        <w:t>Smartmatic</w:t>
+      </w:r>
+      <w:proofErr w:type="spellEnd"/>
+      <w:r>
+        <w:t xml:space="preserve"> has been keeping it from the public. Instead of letting the ERs be directly transmitted to the three official servers, namely the Municipal Board of Canvassing Server, </w:t>
+      </w:r>
+      <w:proofErr w:type="spellStart"/>
+      <w:r>
+        <w:t>Comelec</w:t>
+      </w:r>
+      <w:proofErr w:type="spellEnd"/>
+      <w:r>
+        <w:t xml:space="preserve"> Server, and the Transparency server, the results were first being processed and consolidated in the “Queue Server”. Another problem with the secret server is that the source code being used was never reviewed despite of it being a requirement in the law. Moreover, there were no poll watchers assigned for these servers making it questionable to both the public and the administrators. According to a statement made by Rodriguez, a representative of Marcos’ camp, the integrity of the 2016 May elections has been questioned because of the unexpected situation made by the </w:t>
+      </w:r>
+      <w:proofErr w:type="spellStart"/>
+      <w:r>
+        <w:t>Comelec</w:t>
+      </w:r>
+      <w:proofErr w:type="spellEnd"/>
+      <w:r>
+        <w:t xml:space="preserve"> and </w:t>
+      </w:r>
+      <w:proofErr w:type="spellStart"/>
+      <w:r>
+        <w:t>Smartmatic</w:t>
+      </w:r>
+      <w:proofErr w:type="spellEnd"/>
+      <w:r>
+        <w:t>. The ERs that were presented to the public did not come directly from the transparency server.  Alternatively, the results were first transmitted to a “Queue Server” where they were “consolidated and processed” and the “Queue Server” sends the data to the transparency servers which is against the law. The law clearly states that (***INSERT LAW***)</w:t>
+      </w:r>
+      <w:r>
+        <w:t xml:space="preserve"> </w:t>
+      </w:r>
+      <w:r>
+        <w:t>(Retrieved on August 10, 2016/ http://www.manilatimes.net/smartmatic-admits-using-unofficial-servers/275442/)</w:t>
+      </w:r>
+    </w:p>
+    <w:p>
+      <w:pPr>
+        <w:ind w:firstLine="720"/>
+      </w:pPr>
+      <w:r>
+        <w:t>The Philippine Government in collaboration with the Department of Information and Communication Technology and Department of Science and Technology established an Integrated Government Philippines Project. It seeks to lower the cost of government information and communication technologies (ICT) by using cloud computing services. The project aims to increase productivity, to develop excellent services, and at the same time to reduce the value spent on this development. The agencies that would first be targeted by this project are the National Government Agencies and Government-Owned and Controlled-Corporations (GOCCs), including State Universities and Colleges (SUCs).  (Retrieved on August 10, 2016/ http://i.gov.ph/philippines-cloud-first-policy-draft-4/)</w:t>
+      </w:r>
+    </w:p>
+    <w:p>
+      <w:pPr>
+        <w:ind w:firstLine="720"/>
+      </w:pPr>
+      <w:r>
+        <w:t>Following the controversial secret server, the Commission on Elections is also a part of the target audience of this project which means that if the counting and transmission of the ERs are to be done under this project then there will be a chance that electoral fraud can be lessen. The said project is already being developed to provide high-speed communication and to increase the security of the data being kept. This is design to prevent hackers from attacking or penetrating government-related inform</w:t>
+      </w:r>
+      <w:bookmarkStart w:id="0" w:name="_GoBack"/>
+      <w:bookmarkEnd w:id="0"/>
+      <w:r>
+        <w:t>ation in the cloud. It also promotes transparency which is also a requirement during the local and national elections. The project being conducted can be one of the possible solutions that can be done to prevent electoral fraud in the counting and transmission module of the automated election system.</w:t>
+      </w:r>
     </w:p>
     <w:p/>
     <w:p>

</xml_diff>

<commit_message>
Categorized related literature and added the PNPKI article
</commit_message>
<xml_diff>
--- a/Documentation/AES Research Paper.docx
+++ b/Documentation/AES Research Paper.docx
@@ -16,21 +16,8 @@
         <w:pStyle w:val="Subtitle"/>
         <w:jc w:val="center"/>
       </w:pPr>
-      <w:proofErr w:type="spellStart"/>
-      <w:r>
-        <w:t>Hipolito</w:t>
-      </w:r>
-      <w:proofErr w:type="spellEnd"/>
-      <w:r>
-        <w:t xml:space="preserve">, </w:t>
-      </w:r>
-      <w:proofErr w:type="spellStart"/>
-      <w:r>
-        <w:t>Jovellano</w:t>
-      </w:r>
-      <w:proofErr w:type="spellEnd"/>
-      <w:r>
-        <w:t>, Pachico</w:t>
+      <w:r>
+        <w:t>Hipolito, Jovellano, Pachico</w:t>
       </w:r>
     </w:p>
     <w:p>
@@ -64,6 +51,13 @@
     </w:p>
     <w:p>
       <w:pPr>
+        <w:jc w:val="both"/>
+      </w:pPr>
+      <w:bookmarkStart w:id="0" w:name="_GoBack"/>
+      <w:bookmarkEnd w:id="0"/>
+    </w:p>
+    <w:p>
+      <w:pPr>
         <w:jc w:val="center"/>
       </w:pPr>
       <w:r>
@@ -81,15 +75,6 @@
           <w:u w:val="single"/>
         </w:rPr>
         <w:t>Background of the Problem</w:t>
-      </w:r>
-    </w:p>
-    <w:p>
-      <w:pPr>
-        <w:jc w:val="both"/>
-      </w:pPr>
-      <w:r>
-        <w:tab/>
-        <w:t>How does the current system count the votes? How does electoral fraud happen in the counting and transmission of the AES? What could be the possible solutions to reduce these issues?</w:t>
       </w:r>
     </w:p>
     <w:p>
@@ -116,15 +101,7 @@
         <w:t>vote counts.</w:t>
       </w:r>
       <w:r>
-        <w:t>” (</w:t>
-      </w:r>
-      <w:proofErr w:type="spellStart"/>
-      <w:r>
-        <w:t>Angkaya</w:t>
-      </w:r>
-      <w:proofErr w:type="spellEnd"/>
-      <w:r>
-        <w:t xml:space="preserve">, 2011). </w:t>
+        <w:t xml:space="preserve">” (Angkaya, 2011). </w:t>
       </w:r>
     </w:p>
     <w:p>
@@ -199,11 +176,11 @@
       </w:r>
       <w:r>
         <w:tab/>
-        <w:t xml:space="preserve">The Automated Election Systems in the Philippines follows a sequence of process. Focusing on the counting and transmission module of the system, the process starts when the polling precincts closes on the election day. The PCOS machines transmit the vote counts or election returns to the corresponding servers and canvassing centers. It is done chronologically with a hierarchical structure composed of the precinct level, municipal level, provincial level, regional level, and national level. From the PCOS machines, the ERs are transmitted to the central server, to a transparency server, and to the municipal board of </w:t>
+        <w:t xml:space="preserve">The Automated Election Systems in the Philippines follows a sequence of process. Focusing on the counting and transmission module of the system, the process starts when the polling precincts closes on the election day. The PCOS machines transmit the vote counts or election returns to the corresponding servers and canvassing centers. It is done chronologically with a hierarchical structure composed of the precinct level, municipal level, provincial level, regional level, and national level. From the PCOS machines, the ERs are transmitted to the central server, to a transparency server, and to the municipal board of canvassers (MBOC). From the MBOC, the results are brought to the provincial board of canvassers (PBOC) </w:t>
       </w:r>
       <w:r>
         <w:lastRenderedPageBreak/>
-        <w:t xml:space="preserve">canvassers (MBOC). From the MBOC, the results are brought to the provincial board of canvassers (PBOC) or the regional board of canvassers (RBOC), where the results are collected and then transmitted to the national board of canvassers (NBOC), where the results for national positions are canvassed. The MBOC and PBOC also separately send ERs to the central server. Moreover, the canvassing system processes the ERs that were transmitted. Public telecommunication networks are assigned to be the main channel when transmitting the ERs. There are back-up plans made if the network fails to accomplish its task. For example, transmissions can be made via satellite to avoid delays when problems occur. </w:t>
+        <w:t xml:space="preserve">or the regional board of canvassers (RBOC), where the results are collected and then transmitted to the national board of canvassers (NBOC), where the results for national positions are canvassed. The MBOC and PBOC also separately send ERs to the central server. Moreover, the canvassing system processes the ERs that were transmitted. Public telecommunication networks are assigned to be the main channel when transmitting the ERs. There are back-up plans made if the network fails to accomplish its task. For example, transmissions can be made via satellite to avoid delays when problems occur. </w:t>
       </w:r>
     </w:p>
     <w:p>
@@ -512,31 +489,33 @@
           <w:szCs w:val="24"/>
           <w:lang w:eastAsia="en-PH"/>
         </w:rPr>
-        <w:t xml:space="preserve">This study will benefit the Filipino citizens for ensuring the security of the casted votes. Also, it would prevent malicious individuals from manipulating the votes. Although the nature of automation easily provoke fear to ignorance of using technology, this study will educate some of those users that still lack computer literacy foundation. </w:t>
-      </w:r>
-      <w:proofErr w:type="gramStart"/>
-      <w:r>
+        <w:t>This study will benefit the Filipino citizens for ensuring the security of the casted votes. Also, it would prevent malicious individuals from manipulating the votes. Although the nature of automation easily provoke fear to ignorance of using technology, this study will educate some of those users that still lack computer literacy foundation. Indeed education can bridge the existing gaps and even remove the unnecessary fear from automation. This will leave the citizens better equipped for the future of the Philippine automated election system.</w:t>
+      </w:r>
+    </w:p>
+    <w:p>
+      <w:pPr>
+        <w:spacing w:before="100" w:beforeAutospacing="1" w:after="100" w:afterAutospacing="1" w:line="240" w:lineRule="auto"/>
+        <w:ind w:firstLine="450"/>
+        <w:jc w:val="both"/>
         <w:rPr>
           <w:rFonts w:eastAsia="Times New Roman" w:cs="Times New Roman"/>
           <w:szCs w:val="24"/>
           <w:lang w:eastAsia="en-PH"/>
         </w:rPr>
-        <w:t>Indeed</w:t>
-      </w:r>
-      <w:proofErr w:type="gramEnd"/>
+      </w:pPr>
       <w:r>
         <w:rPr>
           <w:rFonts w:eastAsia="Times New Roman" w:cs="Times New Roman"/>
           <w:szCs w:val="24"/>
           <w:lang w:eastAsia="en-PH"/>
         </w:rPr>
-        <w:t xml:space="preserve"> education can bridge the existing gaps and even remove the unnecessary fear from automation. This will leave the citizens better equipped for the future of the Philippine automated election system.</w:t>
+        <w:t>To the COMELEC</w:t>
       </w:r>
     </w:p>
     <w:p>
       <w:pPr>
         <w:spacing w:before="100" w:beforeAutospacing="1" w:after="100" w:afterAutospacing="1" w:line="240" w:lineRule="auto"/>
-        <w:ind w:firstLine="450"/>
+        <w:ind w:firstLine="750"/>
         <w:jc w:val="both"/>
         <w:rPr>
           <w:rFonts w:eastAsia="Times New Roman" w:cs="Times New Roman"/>
@@ -550,13 +529,13 @@
           <w:szCs w:val="24"/>
           <w:lang w:eastAsia="en-PH"/>
         </w:rPr>
-        <w:t>To the COMELEC</w:t>
+        <w:t>This research would significantly contribute to the goal of the COMELEC to conduct a fair and transparent election. Considering the impact of the elections in the overall condition and future of the Philippines, it is important to make sure that the voters’ choice reflect the outcome of the election. To do that, the system should be able to prevent and mitigate electoral fraud while ensuring that the voters have casted their votes in a way that is convenient and voter-friendly. This study will aim to determine the most appropriate methods to achieve the kind of system that does not manipulate the vote of the people in any way through data gathering and research. In this manner, the people will be knowledgeable about how the system works and be informed and wise voters themselves.</w:t>
       </w:r>
     </w:p>
     <w:p>
       <w:pPr>
         <w:spacing w:before="100" w:beforeAutospacing="1" w:after="100" w:afterAutospacing="1" w:line="240" w:lineRule="auto"/>
-        <w:ind w:firstLine="750"/>
+        <w:ind w:firstLine="450"/>
         <w:jc w:val="both"/>
         <w:rPr>
           <w:rFonts w:eastAsia="Times New Roman" w:cs="Times New Roman"/>
@@ -570,13 +549,13 @@
           <w:szCs w:val="24"/>
           <w:lang w:eastAsia="en-PH"/>
         </w:rPr>
-        <w:t>This research would significantly contribute to the goal of the COMELEC to conduct a fair and transparent election. Considering the impact of the elections in the overall condition and future of the Philippines, it is important to make sure that the voters’ choice reflect the outcome of the election. To do that, the system should be able to prevent and mitigate electoral fraud while ensuring that the voters have casted their votes in a way that is convenient and voter-friendly. This study will aim to determine the most appropriate methods to achieve the kind of system that does not manipulate the vote of the people in any way through data gathering and research. In this manner, the people will be knowledgeable about how the system works and be informed and wise voters themselves.</w:t>
+        <w:t>To the Future Researchers</w:t>
       </w:r>
     </w:p>
     <w:p>
       <w:pPr>
         <w:spacing w:before="100" w:beforeAutospacing="1" w:after="100" w:afterAutospacing="1" w:line="240" w:lineRule="auto"/>
-        <w:ind w:firstLine="450"/>
+        <w:ind w:firstLine="750"/>
         <w:jc w:val="both"/>
         <w:rPr>
           <w:rFonts w:eastAsia="Times New Roman" w:cs="Times New Roman"/>
@@ -590,26 +569,6 @@
           <w:szCs w:val="24"/>
           <w:lang w:eastAsia="en-PH"/>
         </w:rPr>
-        <w:t>To the Future Researchers</w:t>
-      </w:r>
-    </w:p>
-    <w:p>
-      <w:pPr>
-        <w:spacing w:before="100" w:beforeAutospacing="1" w:after="100" w:afterAutospacing="1" w:line="240" w:lineRule="auto"/>
-        <w:ind w:firstLine="750"/>
-        <w:jc w:val="both"/>
-        <w:rPr>
-          <w:rFonts w:eastAsia="Times New Roman" w:cs="Times New Roman"/>
-          <w:szCs w:val="24"/>
-          <w:lang w:eastAsia="en-PH"/>
-        </w:rPr>
-      </w:pPr>
-      <w:r>
-        <w:rPr>
-          <w:rFonts w:eastAsia="Times New Roman" w:cs="Times New Roman"/>
-          <w:szCs w:val="24"/>
-          <w:lang w:eastAsia="en-PH"/>
-        </w:rPr>
         <w:t xml:space="preserve">As the Philippines adjust to this kind of voting system, more and more developers would also contribute to the AES aspect of software development. In that case, the system that would be created can serve as a guide and inspiration for other developers who would want to pursue the prospect of automated election system too. </w:t>
       </w:r>
     </w:p>
@@ -637,6 +596,7 @@
         <w:t>include the issues and possible solutions for the counting and transmission part of the automated election system in the Philippines. Further study on the other parts of the automated election system will no longer be covered.</w:t>
       </w:r>
     </w:p>
+    <w:p/>
     <w:p>
       <w:pPr>
         <w:jc w:val="center"/>
@@ -659,16 +619,40 @@
       </w:r>
     </w:p>
     <w:p>
-      <w:r>
-        <w:t xml:space="preserve">How the </w:t>
-      </w:r>
-      <w:proofErr w:type="spellStart"/>
-      <w:r>
-        <w:t>aes</w:t>
-      </w:r>
-      <w:proofErr w:type="spellEnd"/>
-      <w:r>
-        <w:t xml:space="preserve"> works: </w:t>
+      <w:pPr>
+        <w:rPr>
+          <w:b/>
+        </w:rPr>
+      </w:pPr>
+      <w:r>
+        <w:rPr>
+          <w:b/>
+        </w:rPr>
+        <w:t>How does the current</w:t>
+      </w:r>
+      <w:r>
+        <w:rPr>
+          <w:b/>
+        </w:rPr>
+        <w:t xml:space="preserve"> automated election system work</w:t>
+      </w:r>
+      <w:r>
+        <w:rPr>
+          <w:b/>
+        </w:rPr>
+        <w:t>?</w:t>
+      </w:r>
+    </w:p>
+    <w:p>
+      <w:pPr>
+        <w:rPr>
+          <w:color w:val="0563C1" w:themeColor="hyperlink"/>
+          <w:u w:val="single"/>
+        </w:rPr>
+      </w:pPr>
+      <w:r>
+        <w:lastRenderedPageBreak/>
+        <w:t xml:space="preserve">How the aes works: </w:t>
       </w:r>
       <w:hyperlink r:id="rId5" w:history="1">
         <w:r>
@@ -682,11 +666,35 @@
     <w:p>
       <w:pPr>
         <w:rPr>
+          <w:b/>
+        </w:rPr>
+      </w:pPr>
+      <w:r>
+        <w:rPr>
+          <w:b/>
+        </w:rPr>
+        <w:t xml:space="preserve">How </w:t>
+      </w:r>
+      <w:r>
+        <w:rPr>
+          <w:b/>
+        </w:rPr>
+        <w:t>can electoral fraud occur in the system</w:t>
+      </w:r>
+      <w:r>
+        <w:rPr>
+          <w:b/>
+        </w:rPr>
+        <w:t>?</w:t>
+      </w:r>
+    </w:p>
+    <w:p>
+      <w:pPr>
+        <w:rPr>
           <w:rStyle w:val="Hyperlink"/>
         </w:rPr>
       </w:pPr>
       <w:r>
-        <w:lastRenderedPageBreak/>
         <w:t xml:space="preserve">Digital signature removed: </w:t>
       </w:r>
       <w:hyperlink r:id="rId6" w:history="1">
@@ -711,52 +719,22 @@
     <w:p>
       <w:pPr>
         <w:ind w:firstLine="720"/>
-      </w:pPr>
-      <w:r>
-        <w:t xml:space="preserve">During the 2016 elections, Marcos’ camp believes that there exists a “Fourth Server” or also known as the “Queue Server”. It has been revealed that the </w:t>
-      </w:r>
-      <w:proofErr w:type="spellStart"/>
-      <w:r>
-        <w:t>Comelec</w:t>
-      </w:r>
-      <w:proofErr w:type="spellEnd"/>
-      <w:r>
-        <w:t xml:space="preserve"> and </w:t>
-      </w:r>
-      <w:proofErr w:type="spellStart"/>
-      <w:r>
-        <w:t>Smartmatic</w:t>
-      </w:r>
-      <w:proofErr w:type="spellEnd"/>
-      <w:r>
-        <w:t xml:space="preserve"> has been keeping it from the public. Instead of letting the ERs be directly transmitted to the three official servers, namely the Municipal Board of Canvassing Server, </w:t>
-      </w:r>
-      <w:proofErr w:type="spellStart"/>
-      <w:r>
-        <w:t>Comelec</w:t>
-      </w:r>
-      <w:proofErr w:type="spellEnd"/>
-      <w:r>
-        <w:t xml:space="preserve"> Server, and the Transparency server, the results were first being processed and consolidated in the “Queue Server”. Another problem with the secret server is that the source code being used was never reviewed despite of it being a requirement in the law. Moreover, there were no poll watchers assigned for these servers making it questionable to both the public and the administrators. According to a statement made by Rodriguez, a representative of Marcos’ camp, the integrity of the 2016 May elections has been questioned because of the unexpected situation made by the </w:t>
-      </w:r>
-      <w:proofErr w:type="spellStart"/>
-      <w:r>
-        <w:t>Comelec</w:t>
-      </w:r>
-      <w:proofErr w:type="spellEnd"/>
-      <w:r>
-        <w:t xml:space="preserve"> and </w:t>
-      </w:r>
-      <w:proofErr w:type="spellStart"/>
-      <w:r>
-        <w:t>Smartmatic</w:t>
-      </w:r>
-      <w:proofErr w:type="spellEnd"/>
-      <w:r>
-        <w:t>. The ERs that were presented to the public did not come directly from the transparency server.  Alternatively, the results were first transmitted to a “Queue Server” where they were “consolidated and processed” and the “Queue Server” sends the data to the transparency servers which is against the law. The law clearly states that (***INSERT LAW***)</w:t>
-      </w:r>
-      <w:r>
-        <w:t xml:space="preserve"> </w:t>
+        <w:jc w:val="both"/>
+      </w:pPr>
+      <w:r>
+        <w:t xml:space="preserve">During the 2016 elections, </w:t>
+      </w:r>
+      <w:r>
+        <w:t xml:space="preserve">Bong Bong </w:t>
+      </w:r>
+      <w:r>
+        <w:t xml:space="preserve">Marcos’ camp believes that there exists a “Fourth Server” or also known as the “Queue Server”. It has been revealed that the Comelec and Smartmatic has been keeping it from the public. Instead of letting the ERs be directly transmitted to the three official servers, namely the Municipal Board of Canvassing Server, Comelec Server, and the Transparency server, the results were first being processed and consolidated in the “Queue Server”. Another problem with the secret server is that the source code being used was never reviewed despite of it being a requirement in the law. Moreover, there were no poll watchers assigned for these servers making it questionable to both the public and the administrators. According to a statement made by Rodriguez, a representative of Marcos’ camp, the integrity of the 2016 May elections has been questioned because of the unexpected situation made by the Comelec and Smartmatic. The ERs that were presented to the public did not come directly from the transparency server.  Alternatively, the results were first transmitted to a “Queue Server” where they were “consolidated and processed” and the “Queue Server” sends the data to the transparency servers which is against the law. The law clearly states that </w:t>
+      </w:r>
+      <w:r>
+        <w:rPr>
+          <w:color w:val="FF0000"/>
+        </w:rPr>
+        <w:t xml:space="preserve">(***INSERT LAW***) </w:t>
       </w:r>
       <w:r>
         <w:t>(Retrieved on August 10, 2016/ http://www.manilatimes.net/smartmatic-admits-using-unofficial-servers/275442/)</w:t>
@@ -765,6 +743,7 @@
     <w:p>
       <w:pPr>
         <w:ind w:firstLine="720"/>
+        <w:jc w:val="both"/>
       </w:pPr>
       <w:r>
         <w:t>The Philippine Government in collaboration with the Department of Information and Communication Technology and Department of Science and Technology established an Integrated Government Philippines Project. It seeks to lower the cost of government information and communication technologies (ICT) by using cloud computing services. The project aims to increase productivity, to develop excellent services, and at the same time to reduce the value spent on this development. The agencies that would first be targeted by this project are the National Government Agencies and Government-Owned and Controlled-Corporations (GOCCs), including State Universities and Colleges (SUCs).  (Retrieved on August 10, 2016/ http://i.gov.ph/philippines-cloud-first-policy-draft-4/)</w:t>
@@ -773,22 +752,53 @@
     <w:p>
       <w:pPr>
         <w:ind w:firstLine="720"/>
-      </w:pPr>
-      <w:r>
-        <w:t>Following the controversial secret server, the Commission on Elections is also a part of the target audience of this project which means that if the counting and transmission of the ERs are to be done under this project then there will be a chance that electoral fraud can be lessen. The said project is already being developed to provide high-speed communication and to increase the security of the data being kept. This is design to prevent hackers from attacking or penetrating government-related inform</w:t>
-      </w:r>
-      <w:bookmarkStart w:id="0" w:name="_GoBack"/>
-      <w:bookmarkEnd w:id="0"/>
-      <w:r>
-        <w:t>ation in the cloud. It also promotes transparency which is also a requirement during the local and national elections. The project being conducted can be one of the possible solutions that can be done to prevent electoral fraud in the counting and transmission module of the automated election system.</w:t>
+        <w:jc w:val="both"/>
+      </w:pPr>
+      <w:r>
+        <w:t>Following the controversial secret server, the Commission on Elections is also a part of the target audience of this project which means that if the counting and transmission of the ERs are to be done under this project then there will be a chance that electoral fraud can be lessen. The said project is already being developed to provide high-speed communication and to increase the security of the data being kept. This is design to prevent hackers from attacking or penetrating government-related information in the cloud. It also promotes transparency which is also a requirement during the local and national elections. The project being conducted can be one of the possible solutions that can be done to prevent electoral fraud in the counting and transmission module of the automated election system.</w:t>
+      </w:r>
+    </w:p>
+    <w:p>
+      <w:pPr>
+        <w:rPr>
+          <w:b/>
+        </w:rPr>
+      </w:pPr>
+      <w:r>
+        <w:rPr>
+          <w:b/>
+        </w:rPr>
+        <w:t>How can the automated election system be secured specifically for the counting and transmission</w:t>
+      </w:r>
+      <w:r>
+        <w:rPr>
+          <w:b/>
+        </w:rPr>
+        <w:t>?</w:t>
+      </w:r>
+    </w:p>
+    <w:p>
+      <w:pPr>
+        <w:jc w:val="both"/>
+      </w:pPr>
+      <w:r>
+        <w:t xml:space="preserve">Philippine National Public Key Infrastructure: </w:t>
+      </w:r>
+      <w:hyperlink r:id="rId7" w:history="1">
+        <w:r>
+          <w:rPr>
+            <w:rStyle w:val="Hyperlink"/>
+          </w:rPr>
+          <w:t>http://i.gov.ph/pnpki/</w:t>
+        </w:r>
+      </w:hyperlink>
+    </w:p>
+    <w:p>
+      <w:r>
+        <w:t>Related Study</w:t>
       </w:r>
     </w:p>
     <w:p/>
-    <w:p>
-      <w:r>
-        <w:t>Related Study</w:t>
-      </w:r>
-    </w:p>
     <w:sectPr>
       <w:pgSz w:w="12240" w:h="15840"/>
       <w:pgMar w:top="1440" w:right="1440" w:bottom="1440" w:left="1440" w:header="720" w:footer="720" w:gutter="0"/>
@@ -1288,7 +1298,7 @@
       </w:pPr>
     </w:pPrDefault>
   </w:docDefaults>
-  <w:latentStyles w:defLockedState="0" w:defUIPriority="99" w:defSemiHidden="0" w:defUnhideWhenUsed="0" w:defQFormat="0" w:count="372">
+  <w:latentStyles w:defLockedState="0" w:defUIPriority="99" w:defSemiHidden="0" w:defUnhideWhenUsed="0" w:defQFormat="0" w:count="373">
     <w:lsdException w:name="Normal" w:uiPriority="0" w:qFormat="1"/>
     <w:lsdException w:name="heading 1" w:uiPriority="9" w:qFormat="1"/>
     <w:lsdException w:name="heading 2" w:semiHidden="1" w:uiPriority="9" w:unhideWhenUsed="1" w:qFormat="1"/>
@@ -1394,7 +1404,6 @@
     <w:lsdException w:name="HTML Sample" w:semiHidden="1" w:unhideWhenUsed="1"/>
     <w:lsdException w:name="HTML Typewriter" w:semiHidden="1" w:unhideWhenUsed="1"/>
     <w:lsdException w:name="HTML Variable" w:semiHidden="1" w:unhideWhenUsed="1"/>
-    <w:lsdException w:name="Normal Table" w:semiHidden="1" w:unhideWhenUsed="1"/>
     <w:lsdException w:name="annotation subject" w:semiHidden="1" w:unhideWhenUsed="1"/>
     <w:lsdException w:name="No List" w:semiHidden="1" w:unhideWhenUsed="1"/>
     <w:lsdException w:name="Outline List 1" w:semiHidden="1" w:unhideWhenUsed="1"/>
@@ -1441,10 +1450,8 @@
     <w:lsdException w:name="Table Subtle 2" w:semiHidden="1" w:unhideWhenUsed="1"/>
     <w:lsdException w:name="Table Web 1" w:semiHidden="1" w:unhideWhenUsed="1"/>
     <w:lsdException w:name="Table Web 2" w:semiHidden="1" w:unhideWhenUsed="1"/>
-    <w:lsdException w:name="Table Web 3" w:semiHidden="1" w:unhideWhenUsed="1"/>
     <w:lsdException w:name="Balloon Text" w:semiHidden="1" w:unhideWhenUsed="1"/>
     <w:lsdException w:name="Table Grid" w:uiPriority="39"/>
-    <w:lsdException w:name="Table Theme" w:semiHidden="1" w:unhideWhenUsed="1"/>
     <w:lsdException w:name="Placeholder Text" w:semiHidden="1"/>
     <w:lsdException w:name="No Spacing" w:uiPriority="1" w:qFormat="1"/>
     <w:lsdException w:name="Light Shading" w:uiPriority="60"/>
@@ -1661,6 +1668,7 @@
     <w:lsdException w:name="List Table 6 Colorful Accent 6" w:uiPriority="51"/>
     <w:lsdException w:name="List Table 7 Colorful Accent 6" w:uiPriority="52"/>
     <w:lsdException w:name="Mention" w:semiHidden="1" w:unhideWhenUsed="1"/>
+    <w:lsdException w:name="Smart Hyperlink" w:semiHidden="1" w:unhideWhenUsed="1"/>
   </w:latentStyles>
   <w:style w:type="paragraph" w:default="1" w:styleId="Normal">
     <w:name w:val="Normal"/>

</xml_diff>

<commit_message>
Added related study article
</commit_message>
<xml_diff>
--- a/Documentation/AES Research Paper.docx
+++ b/Documentation/AES Research Paper.docx
@@ -53,8 +53,6 @@
       <w:pPr>
         <w:jc w:val="both"/>
       </w:pPr>
-      <w:bookmarkStart w:id="0" w:name="_GoBack"/>
-      <w:bookmarkEnd w:id="0"/>
     </w:p>
     <w:p>
       <w:pPr>
@@ -364,8 +362,11 @@
         <w:t>To propose a system that would prevent electoral fraud in the counting and transmission of votes in the election system</w:t>
       </w:r>
     </w:p>
-    <w:p>
-      <w:r>
+    <w:p/>
+    <w:p/>
+    <w:p>
+      <w:r>
+        <w:lastRenderedPageBreak/>
         <w:t>Specific</w:t>
       </w:r>
     </w:p>
@@ -390,7 +391,6 @@
           <w:szCs w:val="24"/>
           <w:lang w:eastAsia="en-PH"/>
         </w:rPr>
-        <w:lastRenderedPageBreak/>
         <w:t>To develop a system that would transmit election returns without any human intervention (e.g. physical transportation of election returns)</w:t>
       </w:r>
     </w:p>
@@ -597,11 +597,17 @@
       </w:r>
     </w:p>
     <w:p/>
+    <w:p/>
+    <w:p>
+      <w:bookmarkStart w:id="0" w:name="_GoBack"/>
+      <w:bookmarkEnd w:id="0"/>
+    </w:p>
     <w:p>
       <w:pPr>
         <w:jc w:val="center"/>
       </w:pPr>
       <w:r>
+        <w:lastRenderedPageBreak/>
         <w:t>REVIEW OF RELATED LITERATURE</w:t>
       </w:r>
     </w:p>
@@ -651,7 +657,6 @@
         </w:rPr>
       </w:pPr>
       <w:r>
-        <w:lastRenderedPageBreak/>
         <w:t xml:space="preserve">How the aes works: </w:t>
       </w:r>
       <w:hyperlink r:id="rId5" w:history="1">
@@ -768,6 +773,7 @@
         <w:rPr>
           <w:b/>
         </w:rPr>
+        <w:lastRenderedPageBreak/>
         <w:t>How can the automated election system be secured specifically for the counting and transmission</w:t>
       </w:r>
       <w:r>
@@ -794,10 +800,51 @@
       </w:hyperlink>
     </w:p>
     <w:p>
-      <w:r>
+      <w:pPr>
+        <w:rPr>
+          <w:u w:val="single"/>
+        </w:rPr>
+      </w:pPr>
+      <w:r>
+        <w:rPr>
+          <w:u w:val="single"/>
+        </w:rPr>
         <w:t>Related Study</w:t>
       </w:r>
     </w:p>
+    <w:p>
+      <w:r>
+        <w:t xml:space="preserve">EA </w:t>
+      </w:r>
+      <w:r>
+        <w:t xml:space="preserve">Case Study for </w:t>
+      </w:r>
+      <w:r>
+        <w:t xml:space="preserve">Tablet Election: </w:t>
+      </w:r>
+      <w:hyperlink r:id="rId8" w:history="1">
+        <w:r>
+          <w:rPr>
+            <w:rStyle w:val="Hyperlink"/>
+          </w:rPr>
+          <w:t>https://www.42gears.com/case-studies/case-study-electionadministrators/</w:t>
+        </w:r>
+      </w:hyperlink>
+    </w:p>
+    <w:p>
+      <w:r>
+        <w:t xml:space="preserve">The Future of Election: </w:t>
+      </w:r>
+      <w:hyperlink r:id="rId9" w:history="1">
+        <w:r>
+          <w:rPr>
+            <w:rStyle w:val="Hyperlink"/>
+          </w:rPr>
+          <w:t>http://www.ccao.org/userfiles/14%20Oct%202nd%20Weds%20CCAO-OAEO-final-3.pdf</w:t>
+        </w:r>
+      </w:hyperlink>
+    </w:p>
+    <w:p/>
     <w:p/>
     <w:sectPr>
       <w:pgSz w:w="12240" w:h="15840"/>

</xml_diff>

<commit_message>
Added theoretical background template
</commit_message>
<xml_diff>
--- a/Documentation/AES Research Paper.docx
+++ b/Documentation/AES Research Paper.docx
@@ -17,8 +17,21 @@
         <w:jc w:val="center"/>
       </w:pPr>
       <w:r>
-        <w:t>Hipolito, Jovellano, Pachico</w:t>
-      </w:r>
+        <w:t xml:space="preserve">Hipolito, </w:t>
+      </w:r>
+      <w:proofErr w:type="spellStart"/>
+      <w:r>
+        <w:t>Jovellano</w:t>
+      </w:r>
+      <w:proofErr w:type="spellEnd"/>
+      <w:r>
+        <w:t xml:space="preserve">, </w:t>
+      </w:r>
+      <w:proofErr w:type="spellStart"/>
+      <w:r>
+        <w:t>Pachico</w:t>
+      </w:r>
+      <w:proofErr w:type="spellEnd"/>
     </w:p>
     <w:p>
       <w:pPr>
@@ -99,7 +112,15 @@
         <w:t>vote counts.</w:t>
       </w:r>
       <w:r>
-        <w:t xml:space="preserve">” (Angkaya, 2011). </w:t>
+        <w:t>” (</w:t>
+      </w:r>
+      <w:proofErr w:type="spellStart"/>
+      <w:r>
+        <w:t>Angkaya</w:t>
+      </w:r>
+      <w:proofErr w:type="spellEnd"/>
+      <w:r>
+        <w:t xml:space="preserve">, 2011). </w:t>
       </w:r>
     </w:p>
     <w:p>
@@ -489,7 +510,25 @@
           <w:szCs w:val="24"/>
           <w:lang w:eastAsia="en-PH"/>
         </w:rPr>
-        <w:t>This study will benefit the Filipino citizens for ensuring the security of the casted votes. Also, it would prevent malicious individuals from manipulating the votes. Although the nature of automation easily provoke fear to ignorance of using technology, this study will educate some of those users that still lack computer literacy foundation. Indeed education can bridge the existing gaps and even remove the unnecessary fear from automation. This will leave the citizens better equipped for the future of the Philippine automated election system.</w:t>
+        <w:t xml:space="preserve">This study will benefit the Filipino citizens for ensuring the security of the casted votes. Also, it would prevent malicious individuals from manipulating the votes. Although the nature of automation easily provoke fear to ignorance of using technology, this study will educate some of those users that still lack computer literacy foundation. </w:t>
+      </w:r>
+      <w:proofErr w:type="gramStart"/>
+      <w:r>
+        <w:rPr>
+          <w:rFonts w:eastAsia="Times New Roman" w:cs="Times New Roman"/>
+          <w:szCs w:val="24"/>
+          <w:lang w:eastAsia="en-PH"/>
+        </w:rPr>
+        <w:t>Indeed</w:t>
+      </w:r>
+      <w:proofErr w:type="gramEnd"/>
+      <w:r>
+        <w:rPr>
+          <w:rFonts w:eastAsia="Times New Roman" w:cs="Times New Roman"/>
+          <w:szCs w:val="24"/>
+          <w:lang w:eastAsia="en-PH"/>
+        </w:rPr>
+        <w:t xml:space="preserve"> education can bridge the existing gaps and even remove the unnecessary fear from automation. This will leave the citizens better equipped for the future of the Philippine automated election system.</w:t>
       </w:r>
     </w:p>
     <w:p>
@@ -598,10 +637,7 @@
     </w:p>
     <w:p/>
     <w:p/>
-    <w:p>
-      <w:bookmarkStart w:id="0" w:name="_GoBack"/>
-      <w:bookmarkEnd w:id="0"/>
-    </w:p>
+    <w:p/>
     <w:p>
       <w:pPr>
         <w:jc w:val="center"/>
@@ -657,7 +693,15 @@
         </w:rPr>
       </w:pPr>
       <w:r>
-        <w:t xml:space="preserve">How the aes works: </w:t>
+        <w:t xml:space="preserve">How the </w:t>
+      </w:r>
+      <w:proofErr w:type="spellStart"/>
+      <w:r>
+        <w:t>aes</w:t>
+      </w:r>
+      <w:proofErr w:type="spellEnd"/>
+      <w:r>
+        <w:t xml:space="preserve"> works: </w:t>
       </w:r>
       <w:hyperlink r:id="rId5" w:history="1">
         <w:r>
@@ -730,10 +774,58 @@
         <w:t xml:space="preserve">During the 2016 elections, </w:t>
       </w:r>
       <w:r>
-        <w:t xml:space="preserve">Bong Bong </w:t>
-      </w:r>
-      <w:r>
-        <w:t xml:space="preserve">Marcos’ camp believes that there exists a “Fourth Server” or also known as the “Queue Server”. It has been revealed that the Comelec and Smartmatic has been keeping it from the public. Instead of letting the ERs be directly transmitted to the three official servers, namely the Municipal Board of Canvassing Server, Comelec Server, and the Transparency server, the results were first being processed and consolidated in the “Queue Server”. Another problem with the secret server is that the source code being used was never reviewed despite of it being a requirement in the law. Moreover, there were no poll watchers assigned for these servers making it questionable to both the public and the administrators. According to a statement made by Rodriguez, a representative of Marcos’ camp, the integrity of the 2016 May elections has been questioned because of the unexpected situation made by the Comelec and Smartmatic. The ERs that were presented to the public did not come directly from the transparency server.  Alternatively, the results were first transmitted to a “Queue Server” where they were “consolidated and processed” and the “Queue Server” sends the data to the transparency servers which is against the law. The law clearly states that </w:t>
+        <w:t xml:space="preserve">Bong </w:t>
+      </w:r>
+      <w:proofErr w:type="spellStart"/>
+      <w:r>
+        <w:t>Bong</w:t>
+      </w:r>
+      <w:proofErr w:type="spellEnd"/>
+      <w:r>
+        <w:t xml:space="preserve"> </w:t>
+      </w:r>
+      <w:r>
+        <w:t xml:space="preserve">Marcos’ camp believes that there exists a “Fourth Server” or also known as the “Queue Server”. It has been revealed that the </w:t>
+      </w:r>
+      <w:proofErr w:type="spellStart"/>
+      <w:r>
+        <w:t>Comelec</w:t>
+      </w:r>
+      <w:proofErr w:type="spellEnd"/>
+      <w:r>
+        <w:t xml:space="preserve"> and </w:t>
+      </w:r>
+      <w:proofErr w:type="spellStart"/>
+      <w:r>
+        <w:t>Smartmatic</w:t>
+      </w:r>
+      <w:proofErr w:type="spellEnd"/>
+      <w:r>
+        <w:t xml:space="preserve"> has been keeping it from the public. Instead of letting the ERs be directly transmitted to the three official servers, namely the Municipal Board of Canvassing Server, </w:t>
+      </w:r>
+      <w:proofErr w:type="spellStart"/>
+      <w:r>
+        <w:t>Comelec</w:t>
+      </w:r>
+      <w:proofErr w:type="spellEnd"/>
+      <w:r>
+        <w:t xml:space="preserve"> Server, and the Transparency server, the results were first being processed and consolidated in the “Queue Server”. Another problem with the secret server is that the source code being used was never reviewed despite of it being a requirement in the law. Moreover, there were no poll watchers assigned for these servers making it questionable to both the public and the administrators. According to a statement made by Rodriguez, a representative of Marcos’ camp, the integrity of the 2016 May elections has been questioned because of the unexpected situation made by the </w:t>
+      </w:r>
+      <w:proofErr w:type="spellStart"/>
+      <w:r>
+        <w:t>Comelec</w:t>
+      </w:r>
+      <w:proofErr w:type="spellEnd"/>
+      <w:r>
+        <w:t xml:space="preserve"> and </w:t>
+      </w:r>
+      <w:proofErr w:type="spellStart"/>
+      <w:r>
+        <w:t>Smartmatic</w:t>
+      </w:r>
+      <w:proofErr w:type="spellEnd"/>
+      <w:r>
+        <w:t xml:space="preserve">. The ERs that were presented to the public did not come directly from the transparency server.  Alternatively, the results were first transmitted to a “Queue Server” where they were “consolidated and processed” and the “Queue Server” sends the data to the transparency servers which is against the law. The law clearly states that </w:t>
       </w:r>
       <w:r>
         <w:rPr>
@@ -843,6 +935,32 @@
           <w:t>http://www.ccao.org/userfiles/14%20Oct%202nd%20Weds%20CCAO-OAEO-final-3.pdf</w:t>
         </w:r>
       </w:hyperlink>
+    </w:p>
+    <w:p/>
+    <w:p>
+      <w:pPr>
+        <w:jc w:val="center"/>
+      </w:pPr>
+      <w:r>
+        <w:t>THEORETICAL BACKGROUND</w:t>
+      </w:r>
+    </w:p>
+    <w:p>
+      <w:r>
+        <w:tab/>
+        <w:t xml:space="preserve">Include </w:t>
+      </w:r>
+      <w:r>
+        <w:t>comprehensive</w:t>
+      </w:r>
+      <w:r>
+        <w:t xml:space="preserve"> discussion on </w:t>
+      </w:r>
+      <w:r>
+        <w:t>theorems, definitions, fundamental algorithms and mathematical models/formula.</w:t>
+      </w:r>
+      <w:bookmarkStart w:id="0" w:name="_GoBack"/>
+      <w:bookmarkEnd w:id="0"/>
     </w:p>
     <w:p/>
     <w:p/>

</xml_diff>

<commit_message>
Added necessary sections for the paper
</commit_message>
<xml_diff>
--- a/Documentation/AES Research Paper.docx
+++ b/Documentation/AES Research Paper.docx
@@ -17,21 +17,8 @@
         <w:jc w:val="center"/>
       </w:pPr>
       <w:r>
-        <w:t xml:space="preserve">Hipolito, </w:t>
-      </w:r>
-      <w:proofErr w:type="spellStart"/>
-      <w:r>
-        <w:t>Jovellano</w:t>
-      </w:r>
-      <w:proofErr w:type="spellEnd"/>
-      <w:r>
-        <w:t xml:space="preserve">, </w:t>
-      </w:r>
-      <w:proofErr w:type="spellStart"/>
-      <w:r>
-        <w:t>Pachico</w:t>
-      </w:r>
-      <w:proofErr w:type="spellEnd"/>
+        <w:t>Hipolito, Jovellano, Pachico</w:t>
+      </w:r>
     </w:p>
     <w:p>
       <w:pPr>
@@ -112,15 +99,7 @@
         <w:t>vote counts.</w:t>
       </w:r>
       <w:r>
-        <w:t>” (</w:t>
-      </w:r>
-      <w:proofErr w:type="spellStart"/>
-      <w:r>
-        <w:t>Angkaya</w:t>
-      </w:r>
-      <w:proofErr w:type="spellEnd"/>
-      <w:r>
-        <w:t xml:space="preserve">, 2011). </w:t>
+        <w:t xml:space="preserve">” (Angkaya, 2011). </w:t>
       </w:r>
     </w:p>
     <w:p>
@@ -510,31 +489,33 @@
           <w:szCs w:val="24"/>
           <w:lang w:eastAsia="en-PH"/>
         </w:rPr>
-        <w:t xml:space="preserve">This study will benefit the Filipino citizens for ensuring the security of the casted votes. Also, it would prevent malicious individuals from manipulating the votes. Although the nature of automation easily provoke fear to ignorance of using technology, this study will educate some of those users that still lack computer literacy foundation. </w:t>
-      </w:r>
-      <w:proofErr w:type="gramStart"/>
-      <w:r>
+        <w:t>This study will benefit the Filipino citizens for ensuring the security of the casted votes. Also, it would prevent malicious individuals from manipulating the votes. Although the nature of automation easily provoke fear to ignorance of using technology, this study will educate some of those users that still lack computer literacy foundation. Indeed education can bridge the existing gaps and even remove the unnecessary fear from automation. This will leave the citizens better equipped for the future of the Philippine automated election system.</w:t>
+      </w:r>
+    </w:p>
+    <w:p>
+      <w:pPr>
+        <w:spacing w:before="100" w:beforeAutospacing="1" w:after="100" w:afterAutospacing="1" w:line="240" w:lineRule="auto"/>
+        <w:ind w:firstLine="450"/>
+        <w:jc w:val="both"/>
         <w:rPr>
           <w:rFonts w:eastAsia="Times New Roman" w:cs="Times New Roman"/>
           <w:szCs w:val="24"/>
           <w:lang w:eastAsia="en-PH"/>
         </w:rPr>
-        <w:t>Indeed</w:t>
-      </w:r>
-      <w:proofErr w:type="gramEnd"/>
+      </w:pPr>
       <w:r>
         <w:rPr>
           <w:rFonts w:eastAsia="Times New Roman" w:cs="Times New Roman"/>
           <w:szCs w:val="24"/>
           <w:lang w:eastAsia="en-PH"/>
         </w:rPr>
-        <w:t xml:space="preserve"> education can bridge the existing gaps and even remove the unnecessary fear from automation. This will leave the citizens better equipped for the future of the Philippine automated election system.</w:t>
+        <w:t>To the COMELEC</w:t>
       </w:r>
     </w:p>
     <w:p>
       <w:pPr>
         <w:spacing w:before="100" w:beforeAutospacing="1" w:after="100" w:afterAutospacing="1" w:line="240" w:lineRule="auto"/>
-        <w:ind w:firstLine="450"/>
+        <w:ind w:firstLine="750"/>
         <w:jc w:val="both"/>
         <w:rPr>
           <w:rFonts w:eastAsia="Times New Roman" w:cs="Times New Roman"/>
@@ -548,13 +529,13 @@
           <w:szCs w:val="24"/>
           <w:lang w:eastAsia="en-PH"/>
         </w:rPr>
-        <w:t>To the COMELEC</w:t>
+        <w:t>This research would significantly contribute to the goal of the COMELEC to conduct a fair and transparent election. Considering the impact of the elections in the overall condition and future of the Philippines, it is important to make sure that the voters’ choice reflect the outcome of the election. To do that, the system should be able to prevent and mitigate electoral fraud while ensuring that the voters have casted their votes in a way that is convenient and voter-friendly. This study will aim to determine the most appropriate methods to achieve the kind of system that does not manipulate the vote of the people in any way through data gathering and research. In this manner, the people will be knowledgeable about how the system works and be informed and wise voters themselves.</w:t>
       </w:r>
     </w:p>
     <w:p>
       <w:pPr>
         <w:spacing w:before="100" w:beforeAutospacing="1" w:after="100" w:afterAutospacing="1" w:line="240" w:lineRule="auto"/>
-        <w:ind w:firstLine="750"/>
+        <w:ind w:firstLine="450"/>
         <w:jc w:val="both"/>
         <w:rPr>
           <w:rFonts w:eastAsia="Times New Roman" w:cs="Times New Roman"/>
@@ -568,13 +549,13 @@
           <w:szCs w:val="24"/>
           <w:lang w:eastAsia="en-PH"/>
         </w:rPr>
-        <w:t>This research would significantly contribute to the goal of the COMELEC to conduct a fair and transparent election. Considering the impact of the elections in the overall condition and future of the Philippines, it is important to make sure that the voters’ choice reflect the outcome of the election. To do that, the system should be able to prevent and mitigate electoral fraud while ensuring that the voters have casted their votes in a way that is convenient and voter-friendly. This study will aim to determine the most appropriate methods to achieve the kind of system that does not manipulate the vote of the people in any way through data gathering and research. In this manner, the people will be knowledgeable about how the system works and be informed and wise voters themselves.</w:t>
+        <w:t>To the Future Researchers</w:t>
       </w:r>
     </w:p>
     <w:p>
       <w:pPr>
         <w:spacing w:before="100" w:beforeAutospacing="1" w:after="100" w:afterAutospacing="1" w:line="240" w:lineRule="auto"/>
-        <w:ind w:firstLine="450"/>
+        <w:ind w:firstLine="750"/>
         <w:jc w:val="both"/>
         <w:rPr>
           <w:rFonts w:eastAsia="Times New Roman" w:cs="Times New Roman"/>
@@ -588,26 +569,6 @@
           <w:szCs w:val="24"/>
           <w:lang w:eastAsia="en-PH"/>
         </w:rPr>
-        <w:t>To the Future Researchers</w:t>
-      </w:r>
-    </w:p>
-    <w:p>
-      <w:pPr>
-        <w:spacing w:before="100" w:beforeAutospacing="1" w:after="100" w:afterAutospacing="1" w:line="240" w:lineRule="auto"/>
-        <w:ind w:firstLine="750"/>
-        <w:jc w:val="both"/>
-        <w:rPr>
-          <w:rFonts w:eastAsia="Times New Roman" w:cs="Times New Roman"/>
-          <w:szCs w:val="24"/>
-          <w:lang w:eastAsia="en-PH"/>
-        </w:rPr>
-      </w:pPr>
-      <w:r>
-        <w:rPr>
-          <w:rFonts w:eastAsia="Times New Roman" w:cs="Times New Roman"/>
-          <w:szCs w:val="24"/>
-          <w:lang w:eastAsia="en-PH"/>
-        </w:rPr>
         <w:t xml:space="preserve">As the Philippines adjust to this kind of voting system, more and more developers would also contribute to the AES aspect of software development. In that case, the system that would be created can serve as a guide and inspiration for other developers who would want to pursue the prospect of automated election system too. </w:t>
       </w:r>
     </w:p>
@@ -693,15 +654,7 @@
         </w:rPr>
       </w:pPr>
       <w:r>
-        <w:t xml:space="preserve">How the </w:t>
-      </w:r>
-      <w:proofErr w:type="spellStart"/>
-      <w:r>
-        <w:t>aes</w:t>
-      </w:r>
-      <w:proofErr w:type="spellEnd"/>
-      <w:r>
-        <w:t xml:space="preserve"> works: </w:t>
+        <w:t xml:space="preserve">How the aes works: </w:t>
       </w:r>
       <w:hyperlink r:id="rId5" w:history="1">
         <w:r>
@@ -774,58 +727,10 @@
         <w:t xml:space="preserve">During the 2016 elections, </w:t>
       </w:r>
       <w:r>
-        <w:t xml:space="preserve">Bong </w:t>
-      </w:r>
-      <w:proofErr w:type="spellStart"/>
-      <w:r>
-        <w:t>Bong</w:t>
-      </w:r>
-      <w:proofErr w:type="spellEnd"/>
-      <w:r>
-        <w:t xml:space="preserve"> </w:t>
-      </w:r>
-      <w:r>
-        <w:t xml:space="preserve">Marcos’ camp believes that there exists a “Fourth Server” or also known as the “Queue Server”. It has been revealed that the </w:t>
-      </w:r>
-      <w:proofErr w:type="spellStart"/>
-      <w:r>
-        <w:t>Comelec</w:t>
-      </w:r>
-      <w:proofErr w:type="spellEnd"/>
-      <w:r>
-        <w:t xml:space="preserve"> and </w:t>
-      </w:r>
-      <w:proofErr w:type="spellStart"/>
-      <w:r>
-        <w:t>Smartmatic</w:t>
-      </w:r>
-      <w:proofErr w:type="spellEnd"/>
-      <w:r>
-        <w:t xml:space="preserve"> has been keeping it from the public. Instead of letting the ERs be directly transmitted to the three official servers, namely the Municipal Board of Canvassing Server, </w:t>
-      </w:r>
-      <w:proofErr w:type="spellStart"/>
-      <w:r>
-        <w:t>Comelec</w:t>
-      </w:r>
-      <w:proofErr w:type="spellEnd"/>
-      <w:r>
-        <w:t xml:space="preserve"> Server, and the Transparency server, the results were first being processed and consolidated in the “Queue Server”. Another problem with the secret server is that the source code being used was never reviewed despite of it being a requirement in the law. Moreover, there were no poll watchers assigned for these servers making it questionable to both the public and the administrators. According to a statement made by Rodriguez, a representative of Marcos’ camp, the integrity of the 2016 May elections has been questioned because of the unexpected situation made by the </w:t>
-      </w:r>
-      <w:proofErr w:type="spellStart"/>
-      <w:r>
-        <w:t>Comelec</w:t>
-      </w:r>
-      <w:proofErr w:type="spellEnd"/>
-      <w:r>
-        <w:t xml:space="preserve"> and </w:t>
-      </w:r>
-      <w:proofErr w:type="spellStart"/>
-      <w:r>
-        <w:t>Smartmatic</w:t>
-      </w:r>
-      <w:proofErr w:type="spellEnd"/>
-      <w:r>
-        <w:t xml:space="preserve">. The ERs that were presented to the public did not come directly from the transparency server.  Alternatively, the results were first transmitted to a “Queue Server” where they were “consolidated and processed” and the “Queue Server” sends the data to the transparency servers which is against the law. The law clearly states that </w:t>
+        <w:t xml:space="preserve">Bong Bong </w:t>
+      </w:r>
+      <w:r>
+        <w:t xml:space="preserve">Marcos’ camp believes that there exists a “Fourth Server” or also known as the “Queue Server”. It has been revealed that the Comelec and Smartmatic has been keeping it from the public. Instead of letting the ERs be directly transmitted to the three official servers, namely the Municipal Board of Canvassing Server, Comelec Server, and the Transparency server, the results were first being processed and consolidated in the “Queue Server”. Another problem with the secret server is that the source code being used was never reviewed despite of it being a requirement in the law. Moreover, there were no poll watchers assigned for these servers making it questionable to both the public and the administrators. According to a statement made by Rodriguez, a representative of Marcos’ camp, the integrity of the 2016 May elections has been questioned because of the unexpected situation made by the Comelec and Smartmatic. The ERs that were presented to the public did not come directly from the transparency server.  Alternatively, the results were first transmitted to a “Queue Server” where they were “consolidated and processed” and the “Queue Server” sends the data to the transparency servers which is against the law. The law clearly states that </w:t>
       </w:r>
       <w:r>
         <w:rPr>
@@ -959,10 +864,24 @@
       <w:r>
         <w:t>theorems, definitions, fundamental algorithms and mathematical models/formula.</w:t>
       </w:r>
+    </w:p>
+    <w:p/>
+    <w:p>
+      <w:pPr>
+        <w:jc w:val="center"/>
+      </w:pPr>
+      <w:r>
+        <w:t>PROPOSED SOLUTION TO THE PROBLEM</w:t>
+      </w:r>
+    </w:p>
+    <w:p>
+      <w:r>
+        <w:tab/>
+        <w:t>Must be the focus of the paper</w:t>
+      </w:r>
       <w:bookmarkStart w:id="0" w:name="_GoBack"/>
       <w:bookmarkEnd w:id="0"/>
     </w:p>
-    <w:p/>
     <w:p/>
     <w:sectPr>
       <w:pgSz w:w="12240" w:h="15840"/>

</xml_diff>

<commit_message>
Edited some minor flaws
</commit_message>
<xml_diff>
--- a/Documentation/AES Research Paper.docx
+++ b/Documentation/AES Research Paper.docx
@@ -17,8 +17,21 @@
         <w:jc w:val="center"/>
       </w:pPr>
       <w:r>
-        <w:t>Hipolito, Jovellano, Pachico</w:t>
-      </w:r>
+        <w:t xml:space="preserve">Hipolito, </w:t>
+      </w:r>
+      <w:proofErr w:type="spellStart"/>
+      <w:r>
+        <w:t>Jovellano</w:t>
+      </w:r>
+      <w:proofErr w:type="spellEnd"/>
+      <w:r>
+        <w:t xml:space="preserve">, </w:t>
+      </w:r>
+      <w:proofErr w:type="spellStart"/>
+      <w:r>
+        <w:t>Pachico</w:t>
+      </w:r>
+      <w:proofErr w:type="spellEnd"/>
     </w:p>
     <w:p>
       <w:pPr>
@@ -99,7 +112,15 @@
         <w:t>vote counts.</w:t>
       </w:r>
       <w:r>
-        <w:t xml:space="preserve">” (Angkaya, 2011). </w:t>
+        <w:t>” (</w:t>
+      </w:r>
+      <w:proofErr w:type="spellStart"/>
+      <w:r>
+        <w:t>Angkaya</w:t>
+      </w:r>
+      <w:proofErr w:type="spellEnd"/>
+      <w:r>
+        <w:t xml:space="preserve">, 2011). </w:t>
       </w:r>
     </w:p>
     <w:p>
@@ -338,7 +359,23 @@
           <w:szCs w:val="24"/>
           <w:lang w:eastAsia="en-PH"/>
         </w:rPr>
-        <w:t>To know the vital issues present in the counting and transmission of the votes</w:t>
+        <w:t xml:space="preserve">To know the vital issues </w:t>
+      </w:r>
+      <w:r>
+        <w:rPr>
+          <w:rFonts w:eastAsia="Times New Roman" w:cs="Times New Roman"/>
+          <w:szCs w:val="24"/>
+          <w:lang w:eastAsia="en-PH"/>
+        </w:rPr>
+        <w:t xml:space="preserve">currently </w:t>
+      </w:r>
+      <w:r>
+        <w:rPr>
+          <w:rFonts w:eastAsia="Times New Roman" w:cs="Times New Roman"/>
+          <w:szCs w:val="24"/>
+          <w:lang w:eastAsia="en-PH"/>
+        </w:rPr>
+        <w:t>present in the counting and transmission of the votes</w:t>
       </w:r>
     </w:p>
     <w:p>
@@ -489,7 +526,25 @@
           <w:szCs w:val="24"/>
           <w:lang w:eastAsia="en-PH"/>
         </w:rPr>
-        <w:t>This study will benefit the Filipino citizens for ensuring the security of the casted votes. Also, it would prevent malicious individuals from manipulating the votes. Although the nature of automation easily provoke fear to ignorance of using technology, this study will educate some of those users that still lack computer literacy foundation. Indeed education can bridge the existing gaps and even remove the unnecessary fear from automation. This will leave the citizens better equipped for the future of the Philippine automated election system.</w:t>
+        <w:t xml:space="preserve">This study will benefit the Filipino citizens for ensuring the security of the casted votes. Also, it would prevent malicious individuals from manipulating the votes. Although the nature of automation easily provoke fear to ignorance of using technology, this study will educate some of those users that still lack computer literacy foundation. </w:t>
+      </w:r>
+      <w:bookmarkStart w:id="0" w:name="_GoBack"/>
+      <w:bookmarkEnd w:id="0"/>
+      <w:r>
+        <w:rPr>
+          <w:rFonts w:eastAsia="Times New Roman" w:cs="Times New Roman"/>
+          <w:szCs w:val="24"/>
+          <w:lang w:eastAsia="en-PH"/>
+        </w:rPr>
+        <w:t>Indeed,</w:t>
+      </w:r>
+      <w:r>
+        <w:rPr>
+          <w:rFonts w:eastAsia="Times New Roman" w:cs="Times New Roman"/>
+          <w:szCs w:val="24"/>
+          <w:lang w:eastAsia="en-PH"/>
+        </w:rPr>
+        <w:t xml:space="preserve"> education can bridge the existing gaps and even remove the unnecessary fear from automation. This will leave the citizens better equipped for the future of the Philippine automated election system.</w:t>
       </w:r>
     </w:p>
     <w:p>
@@ -654,7 +709,15 @@
         </w:rPr>
       </w:pPr>
       <w:r>
-        <w:t xml:space="preserve">How the aes works: </w:t>
+        <w:t xml:space="preserve">How the </w:t>
+      </w:r>
+      <w:proofErr w:type="spellStart"/>
+      <w:r>
+        <w:t>aes</w:t>
+      </w:r>
+      <w:proofErr w:type="spellEnd"/>
+      <w:r>
+        <w:t xml:space="preserve"> works: </w:t>
       </w:r>
       <w:hyperlink r:id="rId5" w:history="1">
         <w:r>
@@ -727,10 +790,58 @@
         <w:t xml:space="preserve">During the 2016 elections, </w:t>
       </w:r>
       <w:r>
-        <w:t xml:space="preserve">Bong Bong </w:t>
-      </w:r>
-      <w:r>
-        <w:t xml:space="preserve">Marcos’ camp believes that there exists a “Fourth Server” or also known as the “Queue Server”. It has been revealed that the Comelec and Smartmatic has been keeping it from the public. Instead of letting the ERs be directly transmitted to the three official servers, namely the Municipal Board of Canvassing Server, Comelec Server, and the Transparency server, the results were first being processed and consolidated in the “Queue Server”. Another problem with the secret server is that the source code being used was never reviewed despite of it being a requirement in the law. Moreover, there were no poll watchers assigned for these servers making it questionable to both the public and the administrators. According to a statement made by Rodriguez, a representative of Marcos’ camp, the integrity of the 2016 May elections has been questioned because of the unexpected situation made by the Comelec and Smartmatic. The ERs that were presented to the public did not come directly from the transparency server.  Alternatively, the results were first transmitted to a “Queue Server” where they were “consolidated and processed” and the “Queue Server” sends the data to the transparency servers which is against the law. The law clearly states that </w:t>
+        <w:t xml:space="preserve">Bong </w:t>
+      </w:r>
+      <w:proofErr w:type="spellStart"/>
+      <w:r>
+        <w:t>Bong</w:t>
+      </w:r>
+      <w:proofErr w:type="spellEnd"/>
+      <w:r>
+        <w:t xml:space="preserve"> </w:t>
+      </w:r>
+      <w:r>
+        <w:t xml:space="preserve">Marcos’ camp believes that there exists a “Fourth Server” or also known as the “Queue Server”. It has been revealed that the </w:t>
+      </w:r>
+      <w:proofErr w:type="spellStart"/>
+      <w:r>
+        <w:t>Comelec</w:t>
+      </w:r>
+      <w:proofErr w:type="spellEnd"/>
+      <w:r>
+        <w:t xml:space="preserve"> and </w:t>
+      </w:r>
+      <w:proofErr w:type="spellStart"/>
+      <w:r>
+        <w:t>Smartmatic</w:t>
+      </w:r>
+      <w:proofErr w:type="spellEnd"/>
+      <w:r>
+        <w:t xml:space="preserve"> has been keeping it from the public. Instead of letting the ERs be directly transmitted to the three official servers, namely the Municipal Board of Canvassing Server, </w:t>
+      </w:r>
+      <w:proofErr w:type="spellStart"/>
+      <w:r>
+        <w:t>Comelec</w:t>
+      </w:r>
+      <w:proofErr w:type="spellEnd"/>
+      <w:r>
+        <w:t xml:space="preserve"> Server, and the Transparency server, the results were first being processed and consolidated in the “Queue Server”. Another problem with the secret server is that the source code being used was never reviewed despite of it being a requirement in the law. Moreover, there were no poll watchers assigned for these servers making it questionable to both the public and the administrators. According to a statement made by Rodriguez, a representative of Marcos’ camp, the integrity of the 2016 May elections has been questioned because of the unexpected situation made by the </w:t>
+      </w:r>
+      <w:proofErr w:type="spellStart"/>
+      <w:r>
+        <w:t>Comelec</w:t>
+      </w:r>
+      <w:proofErr w:type="spellEnd"/>
+      <w:r>
+        <w:t xml:space="preserve"> and </w:t>
+      </w:r>
+      <w:proofErr w:type="spellStart"/>
+      <w:r>
+        <w:t>Smartmatic</w:t>
+      </w:r>
+      <w:proofErr w:type="spellEnd"/>
+      <w:r>
+        <w:t xml:space="preserve">. The ERs that were presented to the public did not come directly from the transparency server.  Alternatively, the results were first transmitted to a “Queue Server” where they were “consolidated and processed” and the “Queue Server” sends the data to the transparency servers which is against the law. The law clearly states that </w:t>
       </w:r>
       <w:r>
         <w:rPr>
@@ -879,8 +990,6 @@
         <w:tab/>
         <w:t>Must be the focus of the paper</w:t>
       </w:r>
-      <w:bookmarkStart w:id="0" w:name="_GoBack"/>
-      <w:bookmarkEnd w:id="0"/>
     </w:p>
     <w:p/>
     <w:sectPr>
@@ -1488,6 +1597,7 @@
     <w:lsdException w:name="HTML Sample" w:semiHidden="1" w:unhideWhenUsed="1"/>
     <w:lsdException w:name="HTML Typewriter" w:semiHidden="1" w:unhideWhenUsed="1"/>
     <w:lsdException w:name="HTML Variable" w:semiHidden="1" w:unhideWhenUsed="1"/>
+    <w:lsdException w:name="Normal Table" w:semiHidden="1" w:unhideWhenUsed="1"/>
     <w:lsdException w:name="annotation subject" w:semiHidden="1" w:unhideWhenUsed="1"/>
     <w:lsdException w:name="No List" w:semiHidden="1" w:unhideWhenUsed="1"/>
     <w:lsdException w:name="Outline List 1" w:semiHidden="1" w:unhideWhenUsed="1"/>
@@ -1534,8 +1644,10 @@
     <w:lsdException w:name="Table Subtle 2" w:semiHidden="1" w:unhideWhenUsed="1"/>
     <w:lsdException w:name="Table Web 1" w:semiHidden="1" w:unhideWhenUsed="1"/>
     <w:lsdException w:name="Table Web 2" w:semiHidden="1" w:unhideWhenUsed="1"/>
+    <w:lsdException w:name="Table Web 3" w:semiHidden="1" w:unhideWhenUsed="1"/>
     <w:lsdException w:name="Balloon Text" w:semiHidden="1" w:unhideWhenUsed="1"/>
     <w:lsdException w:name="Table Grid" w:uiPriority="39"/>
+    <w:lsdException w:name="Table Theme" w:semiHidden="1" w:unhideWhenUsed="1"/>
     <w:lsdException w:name="Placeholder Text" w:semiHidden="1"/>
     <w:lsdException w:name="No Spacing" w:uiPriority="1" w:qFormat="1"/>
     <w:lsdException w:name="Light Shading" w:uiPriority="60"/>

</xml_diff>

<commit_message>
Added links for theo bg on the AES Research Paper.docx
</commit_message>
<xml_diff>
--- a/Documentation/AES Research Paper.docx
+++ b/Documentation/AES Research Paper.docx
@@ -528,8 +528,6 @@
         </w:rPr>
         <w:t xml:space="preserve">This study will benefit the Filipino citizens for ensuring the security of the casted votes. Also, it would prevent malicious individuals from manipulating the votes. Although the nature of automation easily provoke fear to ignorance of using technology, this study will educate some of those users that still lack computer literacy foundation. </w:t>
       </w:r>
-      <w:bookmarkStart w:id="0" w:name="_GoBack"/>
-      <w:bookmarkEnd w:id="0"/>
       <w:r>
         <w:rPr>
           <w:rFonts w:eastAsia="Times New Roman" w:cs="Times New Roman"/>
@@ -976,6 +974,67 @@
         <w:t>theorems, definitions, fundamental algorithms and mathematical models/formula.</w:t>
       </w:r>
     </w:p>
+    <w:p>
+      <w:r>
+        <w:t xml:space="preserve">Dichotomy for voting systems: </w:t>
+      </w:r>
+      <w:hyperlink r:id="rId10" w:history="1">
+        <w:r>
+          <w:rPr>
+            <w:rStyle w:val="Hyperlink"/>
+          </w:rPr>
+          <w:t>http://www.sciencedirect.com/science/article/pii/S0022000006000924</w:t>
+        </w:r>
+      </w:hyperlink>
+    </w:p>
+    <w:p>
+      <w:pPr>
+        <w:ind w:left="720"/>
+      </w:pPr>
+      <w:r>
+        <w:t xml:space="preserve">PDF: </w:t>
+      </w:r>
+      <w:hyperlink r:id="rId11" w:history="1">
+        <w:r>
+          <w:rPr>
+            <w:rStyle w:val="Hyperlink"/>
+          </w:rPr>
+          <w:t>http://ac.els-cdn.com/S0022000006000924/1-s2.0-S0022000006000924-main.pdf?_tid=3cd2a74e-6026-11e6-9dbf-00000aab0f26&amp;acdnat=1470962982_4d631b942875a4a3d55e3dd9804aeac5</w:t>
+        </w:r>
+      </w:hyperlink>
+    </w:p>
+    <w:p>
+      <w:r>
+        <w:t xml:space="preserve">Design and Implementation of a Practical Security-Conscious Electronic Polling System: </w:t>
+      </w:r>
+      <w:hyperlink r:id="rId12" w:history="1">
+        <w:r>
+          <w:rPr>
+            <w:rStyle w:val="Hyperlink"/>
+          </w:rPr>
+          <w:t>http://openscholarship.wustl.edu/cse_research/394/?utm_source=openscholarship.wustl.edu%2Fcse_research%2F394&amp;utm_medium=PDF&amp;utm_campaign=PDFCoverPages</w:t>
+        </w:r>
+      </w:hyperlink>
+    </w:p>
+    <w:p>
+      <w:pPr>
+        <w:ind w:firstLine="720"/>
+      </w:pPr>
+      <w:bookmarkStart w:id="0" w:name="_GoBack"/>
+      <w:r>
+        <w:t xml:space="preserve">PDF: </w:t>
+      </w:r>
+      <w:hyperlink r:id="rId13" w:history="1">
+        <w:r>
+          <w:rPr>
+            <w:rStyle w:val="Hyperlink"/>
+          </w:rPr>
+          <w:t>http://openscholarship.wustl.edu/cgi/viewcontent.cgi?article=1394&amp;context=cse_research</w:t>
+        </w:r>
+      </w:hyperlink>
+      <w:bookmarkEnd w:id="0"/>
+    </w:p>
+    <w:p/>
     <w:p/>
     <w:p>
       <w:pPr>

</xml_diff>

<commit_message>
Added the touch-screen voting machine study in theo
</commit_message>
<xml_diff>
--- a/Documentation/AES Research Paper.docx
+++ b/Documentation/AES Research Paper.docx
@@ -17,21 +17,8 @@
         <w:jc w:val="center"/>
       </w:pPr>
       <w:r>
-        <w:t xml:space="preserve">Hipolito, </w:t>
-      </w:r>
-      <w:proofErr w:type="spellStart"/>
-      <w:r>
-        <w:t>Jovellano</w:t>
-      </w:r>
-      <w:proofErr w:type="spellEnd"/>
-      <w:r>
-        <w:t xml:space="preserve">, </w:t>
-      </w:r>
-      <w:proofErr w:type="spellStart"/>
-      <w:r>
-        <w:t>Pachico</w:t>
-      </w:r>
-      <w:proofErr w:type="spellEnd"/>
+        <w:t>Hipolito, Jovellano, Pachico</w:t>
+      </w:r>
     </w:p>
     <w:p>
       <w:pPr>
@@ -112,15 +99,7 @@
         <w:t>vote counts.</w:t>
       </w:r>
       <w:r>
-        <w:t>” (</w:t>
-      </w:r>
-      <w:proofErr w:type="spellStart"/>
-      <w:r>
-        <w:t>Angkaya</w:t>
-      </w:r>
-      <w:proofErr w:type="spellEnd"/>
-      <w:r>
-        <w:t xml:space="preserve">, 2011). </w:t>
+        <w:t xml:space="preserve">” (Angkaya, 2011). </w:t>
       </w:r>
     </w:p>
     <w:p>
@@ -707,15 +686,7 @@
         </w:rPr>
       </w:pPr>
       <w:r>
-        <w:t xml:space="preserve">How the </w:t>
-      </w:r>
-      <w:proofErr w:type="spellStart"/>
-      <w:r>
-        <w:t>aes</w:t>
-      </w:r>
-      <w:proofErr w:type="spellEnd"/>
-      <w:r>
-        <w:t xml:space="preserve"> works: </w:t>
+        <w:t xml:space="preserve">How the aes works: </w:t>
       </w:r>
       <w:hyperlink r:id="rId5" w:history="1">
         <w:r>
@@ -788,58 +759,10 @@
         <w:t xml:space="preserve">During the 2016 elections, </w:t>
       </w:r>
       <w:r>
-        <w:t xml:space="preserve">Bong </w:t>
-      </w:r>
-      <w:proofErr w:type="spellStart"/>
-      <w:r>
-        <w:t>Bong</w:t>
-      </w:r>
-      <w:proofErr w:type="spellEnd"/>
-      <w:r>
-        <w:t xml:space="preserve"> </w:t>
-      </w:r>
-      <w:r>
-        <w:t xml:space="preserve">Marcos’ camp believes that there exists a “Fourth Server” or also known as the “Queue Server”. It has been revealed that the </w:t>
-      </w:r>
-      <w:proofErr w:type="spellStart"/>
-      <w:r>
-        <w:t>Comelec</w:t>
-      </w:r>
-      <w:proofErr w:type="spellEnd"/>
-      <w:r>
-        <w:t xml:space="preserve"> and </w:t>
-      </w:r>
-      <w:proofErr w:type="spellStart"/>
-      <w:r>
-        <w:t>Smartmatic</w:t>
-      </w:r>
-      <w:proofErr w:type="spellEnd"/>
-      <w:r>
-        <w:t xml:space="preserve"> has been keeping it from the public. Instead of letting the ERs be directly transmitted to the three official servers, namely the Municipal Board of Canvassing Server, </w:t>
-      </w:r>
-      <w:proofErr w:type="spellStart"/>
-      <w:r>
-        <w:t>Comelec</w:t>
-      </w:r>
-      <w:proofErr w:type="spellEnd"/>
-      <w:r>
-        <w:t xml:space="preserve"> Server, and the Transparency server, the results were first being processed and consolidated in the “Queue Server”. Another problem with the secret server is that the source code being used was never reviewed despite of it being a requirement in the law. Moreover, there were no poll watchers assigned for these servers making it questionable to both the public and the administrators. According to a statement made by Rodriguez, a representative of Marcos’ camp, the integrity of the 2016 May elections has been questioned because of the unexpected situation made by the </w:t>
-      </w:r>
-      <w:proofErr w:type="spellStart"/>
-      <w:r>
-        <w:t>Comelec</w:t>
-      </w:r>
-      <w:proofErr w:type="spellEnd"/>
-      <w:r>
-        <w:t xml:space="preserve"> and </w:t>
-      </w:r>
-      <w:proofErr w:type="spellStart"/>
-      <w:r>
-        <w:t>Smartmatic</w:t>
-      </w:r>
-      <w:proofErr w:type="spellEnd"/>
-      <w:r>
-        <w:t xml:space="preserve">. The ERs that were presented to the public did not come directly from the transparency server.  Alternatively, the results were first transmitted to a “Queue Server” where they were “consolidated and processed” and the “Queue Server” sends the data to the transparency servers which is against the law. The law clearly states that </w:t>
+        <w:t xml:space="preserve">Bong Bong </w:t>
+      </w:r>
+      <w:r>
+        <w:t xml:space="preserve">Marcos’ camp believes that there exists a “Fourth Server” or also known as the “Queue Server”. It has been revealed that the Comelec and Smartmatic has been keeping it from the public. Instead of letting the ERs be directly transmitted to the three official servers, namely the Municipal Board of Canvassing Server, Comelec Server, and the Transparency server, the results were first being processed and consolidated in the “Queue Server”. Another problem with the secret server is that the source code being used was never reviewed despite of it being a requirement in the law. Moreover, there were no poll watchers assigned for these servers making it questionable to both the public and the administrators. According to a statement made by Rodriguez, a representative of Marcos’ camp, the integrity of the 2016 May elections has been questioned because of the unexpected situation made by the Comelec and Smartmatic. The ERs that were presented to the public did not come directly from the transparency server.  Alternatively, the results were first transmitted to a “Queue Server” where they were “consolidated and processed” and the “Queue Server” sends the data to the transparency servers which is against the law. The law clearly states that </w:t>
       </w:r>
       <w:r>
         <w:rPr>
@@ -1020,7 +943,6 @@
       <w:pPr>
         <w:ind w:firstLine="720"/>
       </w:pPr>
-      <w:bookmarkStart w:id="0" w:name="_GoBack"/>
       <w:r>
         <w:t xml:space="preserve">PDF: </w:t>
       </w:r>
@@ -1032,10 +954,38 @@
           <w:t>http://openscholarship.wustl.edu/cgi/viewcontent.cgi?article=1394&amp;context=cse_research</w:t>
         </w:r>
       </w:hyperlink>
+    </w:p>
+    <w:p>
+      <w:r>
+        <w:t xml:space="preserve">Touch-screen voting machine: </w:t>
+      </w:r>
+      <w:hyperlink r:id="rId14" w:history="1">
+        <w:r>
+          <w:rPr>
+            <w:rStyle w:val="Hyperlink"/>
+          </w:rPr>
+          <w:t>http://research.uic.edu.ph/ojs/index.php/pulsar2012/article/view/357</w:t>
+        </w:r>
+      </w:hyperlink>
+    </w:p>
+    <w:p>
+      <w:r>
+        <w:tab/>
+        <w:t xml:space="preserve">PDF: </w:t>
+      </w:r>
+      <w:hyperlink r:id="rId15" w:history="1">
+        <w:r>
+          <w:rPr>
+            <w:rStyle w:val="Hyperlink"/>
+          </w:rPr>
+          <w:t>http://research.uic.edu.ph/ojs/index.php/pulsar2012/article/view/357/150</w:t>
+        </w:r>
+      </w:hyperlink>
+    </w:p>
+    <w:p>
+      <w:bookmarkStart w:id="0" w:name="_GoBack"/>
       <w:bookmarkEnd w:id="0"/>
     </w:p>
-    <w:p/>
-    <w:p/>
     <w:p>
       <w:pPr>
         <w:jc w:val="center"/>

</xml_diff>

<commit_message>
Modified the RRL with igov article
</commit_message>
<xml_diff>
--- a/Documentation/AES Research Paper.docx
+++ b/Documentation/AES Research Paper.docx
@@ -16,8 +16,21 @@
         <w:pStyle w:val="Subtitle"/>
         <w:jc w:val="center"/>
       </w:pPr>
-      <w:r>
-        <w:t>Hipolito, Jovellano, Pachico</w:t>
+      <w:proofErr w:type="spellStart"/>
+      <w:r>
+        <w:t>Hipolito</w:t>
+      </w:r>
+      <w:proofErr w:type="spellEnd"/>
+      <w:r>
+        <w:t xml:space="preserve">, </w:t>
+      </w:r>
+      <w:proofErr w:type="spellStart"/>
+      <w:r>
+        <w:t>Jovellano</w:t>
+      </w:r>
+      <w:proofErr w:type="spellEnd"/>
+      <w:r>
+        <w:t>, Pachico</w:t>
       </w:r>
     </w:p>
     <w:p>
@@ -99,7 +112,15 @@
         <w:t>vote counts.</w:t>
       </w:r>
       <w:r>
-        <w:t xml:space="preserve">” (Angkaya, 2011). </w:t>
+        <w:t>” (</w:t>
+      </w:r>
+      <w:proofErr w:type="spellStart"/>
+      <w:r>
+        <w:t>Angkaya</w:t>
+      </w:r>
+      <w:proofErr w:type="spellEnd"/>
+      <w:r>
+        <w:t xml:space="preserve">, 2011). </w:t>
       </w:r>
     </w:p>
     <w:p>
@@ -686,7 +707,15 @@
         </w:rPr>
       </w:pPr>
       <w:r>
-        <w:t xml:space="preserve">How the aes works: </w:t>
+        <w:t xml:space="preserve">How the </w:t>
+      </w:r>
+      <w:proofErr w:type="spellStart"/>
+      <w:r>
+        <w:t>aes</w:t>
+      </w:r>
+      <w:proofErr w:type="spellEnd"/>
+      <w:r>
+        <w:t xml:space="preserve"> works: </w:t>
       </w:r>
       <w:hyperlink r:id="rId5" w:history="1">
         <w:r>
@@ -759,10 +788,58 @@
         <w:t xml:space="preserve">During the 2016 elections, </w:t>
       </w:r>
       <w:r>
-        <w:t xml:space="preserve">Bong Bong </w:t>
-      </w:r>
-      <w:r>
-        <w:t xml:space="preserve">Marcos’ camp believes that there exists a “Fourth Server” or also known as the “Queue Server”. It has been revealed that the Comelec and Smartmatic has been keeping it from the public. Instead of letting the ERs be directly transmitted to the three official servers, namely the Municipal Board of Canvassing Server, Comelec Server, and the Transparency server, the results were first being processed and consolidated in the “Queue Server”. Another problem with the secret server is that the source code being used was never reviewed despite of it being a requirement in the law. Moreover, there were no poll watchers assigned for these servers making it questionable to both the public and the administrators. According to a statement made by Rodriguez, a representative of Marcos’ camp, the integrity of the 2016 May elections has been questioned because of the unexpected situation made by the Comelec and Smartmatic. The ERs that were presented to the public did not come directly from the transparency server.  Alternatively, the results were first transmitted to a “Queue Server” where they were “consolidated and processed” and the “Queue Server” sends the data to the transparency servers which is against the law. The law clearly states that </w:t>
+        <w:t xml:space="preserve">Bong </w:t>
+      </w:r>
+      <w:proofErr w:type="spellStart"/>
+      <w:r>
+        <w:t>Bong</w:t>
+      </w:r>
+      <w:proofErr w:type="spellEnd"/>
+      <w:r>
+        <w:t xml:space="preserve"> </w:t>
+      </w:r>
+      <w:r>
+        <w:t xml:space="preserve">Marcos’ camp believes that there exists a “Fourth Server” or also known as the “Queue Server”. It has been revealed that the </w:t>
+      </w:r>
+      <w:proofErr w:type="spellStart"/>
+      <w:r>
+        <w:t>Comelec</w:t>
+      </w:r>
+      <w:proofErr w:type="spellEnd"/>
+      <w:r>
+        <w:t xml:space="preserve"> and </w:t>
+      </w:r>
+      <w:proofErr w:type="spellStart"/>
+      <w:r>
+        <w:t>Smartmatic</w:t>
+      </w:r>
+      <w:proofErr w:type="spellEnd"/>
+      <w:r>
+        <w:t xml:space="preserve"> has been keeping it from the public. Instead of letting the ERs be directly transmitted to the three official servers, namely the Municipal Board of Canvassing Server, </w:t>
+      </w:r>
+      <w:proofErr w:type="spellStart"/>
+      <w:r>
+        <w:t>Comelec</w:t>
+      </w:r>
+      <w:proofErr w:type="spellEnd"/>
+      <w:r>
+        <w:t xml:space="preserve"> Server, and the Transparency server, the results were first being processed and consolidated in the “Queue Server”. Another problem with the secret server is that the source code being used was never reviewed despite of it being a requirement in the law. Moreover, there were no poll watchers assigned for these servers making it questionable to both the public and the administrators. According to a statement made by Rodriguez, a representative of Marcos’ camp, the integrity of the 2016 May elections has been questioned because of the unexpected situation made by the </w:t>
+      </w:r>
+      <w:proofErr w:type="spellStart"/>
+      <w:r>
+        <w:t>Comelec</w:t>
+      </w:r>
+      <w:proofErr w:type="spellEnd"/>
+      <w:r>
+        <w:t xml:space="preserve"> and </w:t>
+      </w:r>
+      <w:proofErr w:type="spellStart"/>
+      <w:r>
+        <w:t>Smartmatic</w:t>
+      </w:r>
+      <w:proofErr w:type="spellEnd"/>
+      <w:r>
+        <w:t xml:space="preserve">. The ERs that were presented to the public did not come directly from the transparency server.  Alternatively, the results were first transmitted to a “Queue Server” where they were “consolidated and processed” and the “Queue Server” sends the data to the transparency servers which is against the law. The law clearly states that </w:t>
       </w:r>
       <w:r>
         <w:rPr>
@@ -772,6 +849,25 @@
       </w:r>
       <w:r>
         <w:t>(Retrieved on August 10, 2016/ http://www.manilatimes.net/smartmatic-admits-using-unofficial-servers/275442/)</w:t>
+      </w:r>
+    </w:p>
+    <w:p>
+      <w:pPr>
+        <w:rPr>
+          <w:b/>
+        </w:rPr>
+      </w:pPr>
+      <w:r>
+        <w:rPr>
+          <w:b/>
+        </w:rPr>
+        <w:t>How can the automated election system be secured specifically for the counting and transmission</w:t>
+      </w:r>
+      <w:r>
+        <w:rPr>
+          <w:b/>
+        </w:rPr>
+        <w:t>?</w:t>
       </w:r>
     </w:p>
     <w:p>
@@ -789,7 +885,16 @@
         <w:jc w:val="both"/>
       </w:pPr>
       <w:r>
-        <w:t>Following the controversial secret server, the Commission on Elections is also a part of the target audience of this project which means that if the counting and transmission of the ERs are to be done under this project then there will be a chance that electoral fraud can be lessen. The said project is already being developed to provide high-speed communication and to increase the security of the data being kept. This is design to prevent hackers from attacking or penetrating government-related information in the cloud. It also promotes transparency which is also a requirement during the local and national elections. The project being conducted can be one of the possible solutions that can be done to prevent electoral fraud in the counting and transmission module of the automated election system.</w:t>
+        <w:t xml:space="preserve">Following the controversial secret server, the Commission on Elections is one of the three constitutional commissions of the Philippines which means that they can utilize this project to have a more effective approach with regard to the automated election system. By doing so, there is a chance that electoral fraud committed during the counting and transmission of the ERs would be lessen. The said project is already being developed to provide high-speed communication and to increase the security of the data being kept. This is design to prevent hackers from attacking or penetrating government-related information in the cloud. It also promotes transparency which is also a requirement during the local and </w:t>
+      </w:r>
+      <w:r>
+        <w:lastRenderedPageBreak/>
+        <w:t>national elections. The project being conducted can be one of the possible so</w:t>
+      </w:r>
+      <w:bookmarkStart w:id="0" w:name="_GoBack"/>
+      <w:bookmarkEnd w:id="0"/>
+      <w:r>
+        <w:t>lutions that can be done to prevent electoral fraud in the counting and transmission module of the automated election system.</w:t>
       </w:r>
     </w:p>
     <w:p>
@@ -798,19 +903,6 @@
           <w:b/>
         </w:rPr>
       </w:pPr>
-      <w:r>
-        <w:rPr>
-          <w:b/>
-        </w:rPr>
-        <w:lastRenderedPageBreak/>
-        <w:t>How can the automated election system be secured specifically for the counting and transmission</w:t>
-      </w:r>
-      <w:r>
-        <w:rPr>
-          <w:b/>
-        </w:rPr>
-        <w:t>?</w:t>
-      </w:r>
     </w:p>
     <w:p>
       <w:pPr>
@@ -955,37 +1047,8 @@
         </w:r>
       </w:hyperlink>
     </w:p>
-    <w:p>
-      <w:r>
-        <w:t xml:space="preserve">Touch-screen voting machine: </w:t>
-      </w:r>
-      <w:hyperlink r:id="rId14" w:history="1">
-        <w:r>
-          <w:rPr>
-            <w:rStyle w:val="Hyperlink"/>
-          </w:rPr>
-          <w:t>http://research.uic.edu.ph/ojs/index.php/pulsar2012/article/view/357</w:t>
-        </w:r>
-      </w:hyperlink>
-    </w:p>
-    <w:p>
-      <w:r>
-        <w:tab/>
-        <w:t xml:space="preserve">PDF: </w:t>
-      </w:r>
-      <w:hyperlink r:id="rId15" w:history="1">
-        <w:r>
-          <w:rPr>
-            <w:rStyle w:val="Hyperlink"/>
-          </w:rPr>
-          <w:t>http://research.uic.edu.ph/ojs/index.php/pulsar2012/article/view/357/150</w:t>
-        </w:r>
-      </w:hyperlink>
-    </w:p>
-    <w:p>
-      <w:bookmarkStart w:id="0" w:name="_GoBack"/>
-      <w:bookmarkEnd w:id="0"/>
-    </w:p>
+    <w:p/>
+    <w:p/>
     <w:p>
       <w:pPr>
         <w:jc w:val="center"/>
@@ -1500,7 +1563,7 @@
       </w:pPr>
     </w:pPrDefault>
   </w:docDefaults>
-  <w:latentStyles w:defLockedState="0" w:defUIPriority="99" w:defSemiHidden="0" w:defUnhideWhenUsed="0" w:defQFormat="0" w:count="373">
+  <w:latentStyles w:defLockedState="0" w:defUIPriority="99" w:defSemiHidden="0" w:defUnhideWhenUsed="0" w:defQFormat="0" w:count="372">
     <w:lsdException w:name="Normal" w:uiPriority="0" w:qFormat="1"/>
     <w:lsdException w:name="heading 1" w:uiPriority="9" w:qFormat="1"/>
     <w:lsdException w:name="heading 2" w:semiHidden="1" w:uiPriority="9" w:unhideWhenUsed="1" w:qFormat="1"/>
@@ -1873,7 +1936,6 @@
     <w:lsdException w:name="List Table 6 Colorful Accent 6" w:uiPriority="51"/>
     <w:lsdException w:name="List Table 7 Colorful Accent 6" w:uiPriority="52"/>
     <w:lsdException w:name="Mention" w:semiHidden="1" w:unhideWhenUsed="1"/>
-    <w:lsdException w:name="Smart Hyperlink" w:semiHidden="1" w:unhideWhenUsed="1"/>
   </w:latentStyles>
   <w:style w:type="paragraph" w:default="1" w:styleId="Normal">
     <w:name w:val="Normal"/>

</xml_diff>

<commit_message>
Clarified the objectives of the study
</commit_message>
<xml_diff>
--- a/Documentation/AES Research Paper.docx
+++ b/Documentation/AES Research Paper.docx
@@ -384,6 +384,35 @@
       <w:r>
         <w:lastRenderedPageBreak/>
         <w:t>Specific</w:t>
+      </w:r>
+    </w:p>
+    <w:p>
+      <w:pPr>
+        <w:pStyle w:val="ListParagraph"/>
+        <w:numPr>
+          <w:ilvl w:val="0"/>
+          <w:numId w:val="4"/>
+        </w:numPr>
+        <w:jc w:val="both"/>
+        <w:rPr>
+          <w:sz w:val="20"/>
+        </w:rPr>
+      </w:pPr>
+      <w:r>
+        <w:rPr>
+          <w:rFonts w:eastAsia="Times New Roman" w:cs="Times New Roman"/>
+          <w:szCs w:val="24"/>
+          <w:lang w:eastAsia="en-PH"/>
+        </w:rPr>
+        <w:t xml:space="preserve">To </w:t>
+      </w:r>
+      <w:r>
+        <w:rPr>
+          <w:rFonts w:eastAsia="Times New Roman" w:cs="Times New Roman"/>
+          <w:szCs w:val="24"/>
+          <w:lang w:eastAsia="en-PH"/>
+        </w:rPr>
+        <w:t>formulate a design that would secure the votes in the counting and transmission in the system</w:t>
       </w:r>
     </w:p>
     <w:p>
@@ -407,31 +436,41 @@
           <w:szCs w:val="24"/>
           <w:lang w:eastAsia="en-PH"/>
         </w:rPr>
-        <w:t>To develop a system that would transmit election returns without any human intervention (e.g. physical transportation of election returns)</w:t>
-      </w:r>
-    </w:p>
-    <w:p>
-      <w:pPr>
-        <w:pStyle w:val="ListParagraph"/>
-        <w:numPr>
-          <w:ilvl w:val="0"/>
-          <w:numId w:val="5"/>
-        </w:numPr>
-        <w:spacing w:before="100" w:beforeAutospacing="1" w:after="100" w:afterAutospacing="1" w:line="240" w:lineRule="auto"/>
-        <w:jc w:val="both"/>
-        <w:rPr>
-          <w:rFonts w:eastAsia="Times New Roman" w:cs="Times New Roman"/>
-          <w:szCs w:val="24"/>
-          <w:lang w:eastAsia="en-PH"/>
-        </w:rPr>
-      </w:pPr>
-      <w:r>
-        <w:rPr>
-          <w:rFonts w:eastAsia="Times New Roman" w:cs="Times New Roman"/>
-          <w:szCs w:val="24"/>
-          <w:lang w:eastAsia="en-PH"/>
-        </w:rPr>
-        <w:t>To design a database that would cater to the need of the proposed system</w:t>
+        <w:t>To</w:t>
+      </w:r>
+      <w:r>
+        <w:rPr>
+          <w:rFonts w:eastAsia="Times New Roman" w:cs="Times New Roman"/>
+          <w:szCs w:val="24"/>
+          <w:lang w:eastAsia="en-PH"/>
+        </w:rPr>
+        <w:t xml:space="preserve"> determine whether or not the use of tablets can prevent electoral fraud in</w:t>
+      </w:r>
+      <w:r>
+        <w:rPr>
+          <w:rFonts w:eastAsia="Times New Roman" w:cs="Times New Roman"/>
+          <w:szCs w:val="24"/>
+          <w:lang w:eastAsia="en-PH"/>
+        </w:rPr>
+        <w:t xml:space="preserve"> the </w:t>
+      </w:r>
+      <w:r>
+        <w:rPr>
+          <w:rFonts w:eastAsia="Times New Roman" w:cs="Times New Roman"/>
+          <w:szCs w:val="24"/>
+          <w:lang w:eastAsia="en-PH"/>
+        </w:rPr>
+        <w:t xml:space="preserve">counting and transmission of the votes in the </w:t>
+      </w:r>
+      <w:bookmarkStart w:id="0" w:name="_GoBack"/>
+      <w:bookmarkEnd w:id="0"/>
+      <w:r>
+        <w:rPr>
+          <w:rFonts w:eastAsia="Times New Roman" w:cs="Times New Roman"/>
+          <w:szCs w:val="24"/>
+          <w:lang w:eastAsia="en-PH"/>
+        </w:rPr>
+        <w:t>automated election system</w:t>
       </w:r>
     </w:p>
     <w:p>
@@ -982,10 +1021,7 @@
         </w:r>
       </w:hyperlink>
     </w:p>
-    <w:p>
-      <w:bookmarkStart w:id="0" w:name="_GoBack"/>
-      <w:bookmarkEnd w:id="0"/>
-    </w:p>
+    <w:p/>
     <w:p>
       <w:pPr>
         <w:jc w:val="center"/>

</xml_diff>

<commit_message>
added the digital signature article in AES Research Paper.docx
</commit_message>
<xml_diff>
--- a/Documentation/AES Research Paper.docx
+++ b/Documentation/AES Research Paper.docx
@@ -16,8 +16,21 @@
         <w:pStyle w:val="Subtitle"/>
         <w:jc w:val="center"/>
       </w:pPr>
-      <w:r>
-        <w:t>Hipolito, Jovellano, Pachico</w:t>
+      <w:proofErr w:type="spellStart"/>
+      <w:r>
+        <w:t>Hipolito</w:t>
+      </w:r>
+      <w:proofErr w:type="spellEnd"/>
+      <w:r>
+        <w:t xml:space="preserve">, </w:t>
+      </w:r>
+      <w:proofErr w:type="spellStart"/>
+      <w:r>
+        <w:t>Jovellano</w:t>
+      </w:r>
+      <w:proofErr w:type="spellEnd"/>
+      <w:r>
+        <w:t>, Pachico</w:t>
       </w:r>
     </w:p>
     <w:p>
@@ -99,7 +112,15 @@
         <w:t>vote counts.</w:t>
       </w:r>
       <w:r>
-        <w:t xml:space="preserve">” (Angkaya, 2011). </w:t>
+        <w:t>” (</w:t>
+      </w:r>
+      <w:proofErr w:type="spellStart"/>
+      <w:r>
+        <w:t>Angkaya</w:t>
+      </w:r>
+      <w:proofErr w:type="spellEnd"/>
+      <w:r>
+        <w:t xml:space="preserve">, 2011). </w:t>
       </w:r>
     </w:p>
     <w:p>
@@ -462,8 +483,6 @@
         </w:rPr>
         <w:t xml:space="preserve">counting and transmission of the votes in the </w:t>
       </w:r>
-      <w:bookmarkStart w:id="0" w:name="_GoBack"/>
-      <w:bookmarkEnd w:id="0"/>
       <w:r>
         <w:rPr>
           <w:rFonts w:eastAsia="Times New Roman" w:cs="Times New Roman"/>
@@ -725,7 +744,15 @@
         </w:rPr>
       </w:pPr>
       <w:r>
-        <w:t xml:space="preserve">How the aes works: </w:t>
+        <w:t xml:space="preserve">How the </w:t>
+      </w:r>
+      <w:proofErr w:type="spellStart"/>
+      <w:r>
+        <w:t>aes</w:t>
+      </w:r>
+      <w:proofErr w:type="spellEnd"/>
+      <w:r>
+        <w:t xml:space="preserve"> works: </w:t>
       </w:r>
       <w:hyperlink r:id="rId5" w:history="1">
         <w:r>
@@ -762,13 +789,17 @@
       </w:r>
     </w:p>
     <w:p>
-      <w:pPr>
-        <w:rPr>
-          <w:rStyle w:val="Hyperlink"/>
-        </w:rPr>
-      </w:pPr>
-      <w:r>
-        <w:t xml:space="preserve">Digital signature removed: </w:t>
+      <w:r>
+        <w:t>Digital Signature</w:t>
+      </w:r>
+    </w:p>
+    <w:p>
+      <w:pPr>
+        <w:ind w:firstLine="720"/>
+        <w:jc w:val="both"/>
+      </w:pPr>
+      <w:r>
+        <w:t xml:space="preserve">Digital Signatures serve two purposes during the elections. First, to ensure that the precinct election returns are not changed or modified throughout the election period. Also, this can help identify the BEI personnel in charge of the election returns as well as the precinct number it came from. However, based on a report by the Carter Center, the emphasized the absence of a personnel in charge of generating the public and private keys that should be used in the digital signatures as part of the transmission module for election returns in the automated election system. They had agreed that given the situation it has been one of the basic and fundamental system flaw that they’ve encountered. Apparently, the people administering the election abandoned the idea of implementing the digital signatures thus gaining a larger chance of having fraud during the elections. As prescribed in the RA 9369 Section 19 A, the digital signature is a vital part in maintaining the integrity and security of the election returns being transmitted. The law states that, “The election returns transmitted electronically and digitally signed shall be considered as official election results…”. With this, it can be inferred that the people behind the automated election system are not meeting the requirements needed thus violating the law.  Also, the results of the election generated by the automated election system is now being questioned with regard to its integrity. The automated election system’s ability to bring and conduct an election in the most effective and efficient way is currently being doubted by a mass of people. (Retrieved on August 15, 2016/ </w:t>
       </w:r>
       <w:hyperlink r:id="rId6" w:history="1">
         <w:r>
@@ -778,6 +809,9 @@
           <w:t>http://romeocayabyab.com/controversial-2010-philippine-automated-elections-revisited/</w:t>
         </w:r>
       </w:hyperlink>
+      <w:r>
+        <w:t>)</w:t>
+      </w:r>
     </w:p>
     <w:p>
       <w:r>
@@ -795,22 +829,75 @@
         <w:jc w:val="both"/>
       </w:pPr>
       <w:r>
-        <w:t xml:space="preserve">During the 2016 elections, </w:t>
-      </w:r>
-      <w:r>
-        <w:t xml:space="preserve">Bong Bong </w:t>
-      </w:r>
-      <w:r>
-        <w:t xml:space="preserve">Marcos’ camp believes that there exists a “Fourth Server” or also known as the “Queue Server”. It has been revealed that the Comelec and Smartmatic has been keeping it from the public. Instead of letting the ERs be directly transmitted to the three official servers, namely the Municipal Board of Canvassing Server, Comelec Server, and the Transparency server, the results were first being processed and consolidated in the “Queue Server”. Another problem with the secret server is that the source code being used was never reviewed despite of it being a requirement in the law. Moreover, there were no poll watchers assigned for these servers making it questionable to both the public and the administrators. According to a statement made by Rodriguez, a representative of Marcos’ camp, the integrity of the 2016 May elections has been questioned because of the unexpected situation made by the Comelec and Smartmatic. The ERs that were presented to the public did not come directly from the transparency server.  Alternatively, the results were first transmitted to a “Queue Server” where they were “consolidated and processed” and the “Queue Server” sends the data to the transparency servers which is against the law. The law clearly states that </w:t>
-      </w:r>
-      <w:r>
-        <w:rPr>
-          <w:color w:val="FF0000"/>
-        </w:rPr>
-        <w:t xml:space="preserve">(***INSERT LAW***) </w:t>
-      </w:r>
-      <w:r>
-        <w:t>(Retrieved on August 10, 2016/ http://www.manilatimes.net/smartmatic-admits-using-unofficial-servers/275442/)</w:t>
+        <w:t xml:space="preserve">During the 2016 elections, Bong </w:t>
+      </w:r>
+      <w:proofErr w:type="spellStart"/>
+      <w:r>
+        <w:t>Bong</w:t>
+      </w:r>
+      <w:proofErr w:type="spellEnd"/>
+      <w:r>
+        <w:t xml:space="preserve"> Marcos’ camp believes that there exists a “Fourth Server” or also known as the “Queue Server”. It has been revealed that the </w:t>
+      </w:r>
+      <w:proofErr w:type="spellStart"/>
+      <w:r>
+        <w:t>Comelec</w:t>
+      </w:r>
+      <w:proofErr w:type="spellEnd"/>
+      <w:r>
+        <w:t xml:space="preserve"> and </w:t>
+      </w:r>
+      <w:proofErr w:type="spellStart"/>
+      <w:r>
+        <w:t>Smartmatic</w:t>
+      </w:r>
+      <w:proofErr w:type="spellEnd"/>
+      <w:r>
+        <w:t xml:space="preserve"> has been keeping it from the public. Instead of letting the ERs be directly transmitted to the three official servers, namely the Municipal Board of Canvassing Server, </w:t>
+      </w:r>
+      <w:proofErr w:type="spellStart"/>
+      <w:r>
+        <w:t>Comelec</w:t>
+      </w:r>
+      <w:proofErr w:type="spellEnd"/>
+      <w:r>
+        <w:t xml:space="preserve"> Server, and the Transparency server, the results were first being processed and consolidated in the “Queue Server”. Another problem with the secret server is that the source code being used was never reviewed despite of it being a requirement in the law. Moreover, there were no poll watchers assigned for these servers making it questionable to both the public and the administrators. According to a statement made by Rodriguez, a representative of Marcos’ camp, the integrity of the 2016 May elections has been questioned because of the unexpected situation made by the </w:t>
+      </w:r>
+      <w:proofErr w:type="spellStart"/>
+      <w:r>
+        <w:t>Comelec</w:t>
+      </w:r>
+      <w:proofErr w:type="spellEnd"/>
+      <w:r>
+        <w:t xml:space="preserve"> and </w:t>
+      </w:r>
+      <w:proofErr w:type="spellStart"/>
+      <w:r>
+        <w:t>Smartmatic</w:t>
+      </w:r>
+      <w:proofErr w:type="spellEnd"/>
+      <w:r>
+        <w:t>. The ERs that were presented to the public did not come directly from the transparency server.  Alternatively, the results were first transmitted to a “Queue Server” where they were “consolidated and processed” and the “Queue Server” sends the data to the transparency servers which is against the law. (Retrieved on August 10, 2016/ http://www.manilatimes.net/smartmatic-admits-using-unofficial-servers/275442/)</w:t>
+      </w:r>
+    </w:p>
+    <w:p>
+      <w:pPr>
+        <w:rPr>
+          <w:b/>
+        </w:rPr>
+      </w:pPr>
+      <w:r>
+        <w:rPr>
+          <w:b/>
+        </w:rPr>
+        <w:lastRenderedPageBreak/>
+        <w:t>How can the automated election system be secured specifically for the counting and transmission</w:t>
+      </w:r>
+      <w:r>
+        <w:rPr>
+          <w:b/>
+        </w:rPr>
+        <w:t>?</w:t>
       </w:r>
     </w:p>
     <w:p>
@@ -819,7 +906,18 @@
         <w:jc w:val="both"/>
       </w:pPr>
       <w:r>
-        <w:t>The Philippine Government in collaboration with the Department of Information and Communication Technology and Department of Science and Technology established an Integrated Government Philippines Project. It seeks to lower the cost of government information and communication technologies (ICT) by using cloud computing services. The project aims to increase productivity, to develop excellent services, and at the same time to reduce the value spent on this development. The agencies that would first be targeted by this project are the National Government Agencies and Government-Owned and Controlled-Corporations (GOCCs), including State Universities and Colleges (SUCs).  (Retrieved on August 10, 2016/ http://i.gov.ph/philippines-cloud-first-policy-draft-4/)</w:t>
+        <w:t xml:space="preserve">The Philippine Government in collaboration with the Department of Information and Communication Technology and Department of Science and Technology established an Integrated Government Philippines Project. It seeks to lower the cost of government information and communication technologies (ICT) by using cloud computing services. The project aims to increase productivity, to develop excellent services, and at the same time to reduce the value spent on this development. The agencies that would first be targeted by this project are the National Government Agencies and Government-Owned and Controlled-Corporations (GOCCs), including State Universities and Colleges (SUCs).  (Retrieved on August 10, 2016/ </w:t>
+      </w:r>
+      <w:hyperlink r:id="rId7" w:history="1">
+        <w:r>
+          <w:rPr>
+            <w:rStyle w:val="Hyperlink"/>
+          </w:rPr>
+          <w:t>http://i.gov.ph/philippines-cloud-first-policy-draft-4/</w:t>
+        </w:r>
+      </w:hyperlink>
+      <w:r>
+        <w:t>)</w:t>
       </w:r>
     </w:p>
     <w:p>
@@ -828,27 +926,18 @@
         <w:jc w:val="both"/>
       </w:pPr>
       <w:r>
-        <w:t>Following the controversial secret server, the Commission on Elections is also a part of the target audience of this project which means that if the counting and transmission of the ERs are to be done under this project then there will be a chance that electoral fraud can be lessen. The said project is already being developed to provide high-speed communication and to increase the security of the data being kept. This is design to prevent hackers from attacking or penetrating government-related information in the cloud. It also promotes transparency which is also a requirement during the local and national elections. The project being conducted can be one of the possible solutions that can be done to prevent electoral fraud in the counting and transmission module of the automated election system.</w:t>
-      </w:r>
-    </w:p>
-    <w:p>
-      <w:pPr>
-        <w:rPr>
-          <w:b/>
-        </w:rPr>
-      </w:pPr>
-      <w:r>
-        <w:rPr>
-          <w:b/>
-        </w:rPr>
-        <w:lastRenderedPageBreak/>
-        <w:t>How can the automated election system be secured specifically for the counting and transmission</w:t>
-      </w:r>
-      <w:r>
-        <w:rPr>
-          <w:b/>
-        </w:rPr>
-        <w:t>?</w:t>
+        <w:t xml:space="preserve"> Following the controversial secret server, the Commission on Elections is one of the three constitutional commissions of the Philippines which means that they can utilize this project to have a more effective approach with regard to the automated election system. By doing so, there is a chance that electoral fraud committed during the counting and transmission of the ERs would be lessen. The said project is already being developed to provide high-speed communication and to increase the security of the data being kept. This is design to prevent hackers from attacking or penetrating government-related information in the cloud. It also promotes transparency which is also a requirement during the local and national elections. The project being conducted can be one of the possible solutions that can be done to prevent electoral fraud in the counting and transmission module of the automated election system.  (Retrieved on August 10, 2016/ </w:t>
+      </w:r>
+      <w:hyperlink r:id="rId8" w:history="1">
+        <w:r>
+          <w:rPr>
+            <w:rStyle w:val="Hyperlink"/>
+          </w:rPr>
+          <w:t>http://i.gov.ph/philippines-cloud-first-policy-draft-4/</w:t>
+        </w:r>
+      </w:hyperlink>
+      <w:r>
+        <w:t>)</w:t>
       </w:r>
     </w:p>
     <w:p>
@@ -858,7 +947,7 @@
       <w:r>
         <w:t xml:space="preserve">Philippine National Public Key Infrastructure: </w:t>
       </w:r>
-      <w:hyperlink r:id="rId7" w:history="1">
+      <w:hyperlink r:id="rId9" w:history="1">
         <w:r>
           <w:rPr>
             <w:rStyle w:val="Hyperlink"/>
@@ -890,7 +979,7 @@
       <w:r>
         <w:t xml:space="preserve">Tablet Election: </w:t>
       </w:r>
-      <w:hyperlink r:id="rId8" w:history="1">
+      <w:hyperlink r:id="rId10" w:history="1">
         <w:r>
           <w:rPr>
             <w:rStyle w:val="Hyperlink"/>
@@ -901,9 +990,14 @@
     </w:p>
     <w:p>
       <w:r>
-        <w:t xml:space="preserve">The Future of Election: </w:t>
-      </w:r>
-      <w:hyperlink r:id="rId9" w:history="1">
+        <w:t>The Future of Electio</w:t>
+      </w:r>
+      <w:bookmarkStart w:id="0" w:name="_GoBack"/>
+      <w:bookmarkEnd w:id="0"/>
+      <w:r>
+        <w:t xml:space="preserve">n: </w:t>
+      </w:r>
+      <w:hyperlink r:id="rId11" w:history="1">
         <w:r>
           <w:rPr>
             <w:rStyle w:val="Hyperlink"/>
@@ -940,7 +1034,7 @@
       <w:r>
         <w:t xml:space="preserve">Dichotomy for voting systems: </w:t>
       </w:r>
-      <w:hyperlink r:id="rId10" w:history="1">
+      <w:hyperlink r:id="rId12" w:history="1">
         <w:r>
           <w:rPr>
             <w:rStyle w:val="Hyperlink"/>
@@ -956,7 +1050,7 @@
       <w:r>
         <w:t xml:space="preserve">PDF: </w:t>
       </w:r>
-      <w:hyperlink r:id="rId11" w:history="1">
+      <w:hyperlink r:id="rId13" w:history="1">
         <w:r>
           <w:rPr>
             <w:rStyle w:val="Hyperlink"/>
@@ -969,7 +1063,7 @@
       <w:r>
         <w:t xml:space="preserve">Design and Implementation of a Practical Security-Conscious Electronic Polling System: </w:t>
       </w:r>
-      <w:hyperlink r:id="rId12" w:history="1">
+      <w:hyperlink r:id="rId14" w:history="1">
         <w:r>
           <w:rPr>
             <w:rStyle w:val="Hyperlink"/>
@@ -985,7 +1079,7 @@
       <w:r>
         <w:t xml:space="preserve">PDF: </w:t>
       </w:r>
-      <w:hyperlink r:id="rId13" w:history="1">
+      <w:hyperlink r:id="rId15" w:history="1">
         <w:r>
           <w:rPr>
             <w:rStyle w:val="Hyperlink"/>
@@ -996,9 +1090,10 @@
     </w:p>
     <w:p>
       <w:r>
+        <w:lastRenderedPageBreak/>
         <w:t xml:space="preserve">Touch-screen voting machine: </w:t>
       </w:r>
-      <w:hyperlink r:id="rId14" w:history="1">
+      <w:hyperlink r:id="rId16" w:history="1">
         <w:r>
           <w:rPr>
             <w:rStyle w:val="Hyperlink"/>
@@ -1012,7 +1107,7 @@
         <w:tab/>
         <w:t xml:space="preserve">PDF: </w:t>
       </w:r>
-      <w:hyperlink r:id="rId15" w:history="1">
+      <w:hyperlink r:id="rId17" w:history="1">
         <w:r>
           <w:rPr>
             <w:rStyle w:val="Hyperlink"/>
@@ -1536,7 +1631,7 @@
       </w:pPr>
     </w:pPrDefault>
   </w:docDefaults>
-  <w:latentStyles w:defLockedState="0" w:defUIPriority="99" w:defSemiHidden="0" w:defUnhideWhenUsed="0" w:defQFormat="0" w:count="373">
+  <w:latentStyles w:defLockedState="0" w:defUIPriority="99" w:defSemiHidden="0" w:defUnhideWhenUsed="0" w:defQFormat="0" w:count="372">
     <w:lsdException w:name="Normal" w:uiPriority="0" w:qFormat="1"/>
     <w:lsdException w:name="heading 1" w:uiPriority="9" w:qFormat="1"/>
     <w:lsdException w:name="heading 2" w:semiHidden="1" w:uiPriority="9" w:unhideWhenUsed="1" w:qFormat="1"/>
@@ -1909,7 +2004,6 @@
     <w:lsdException w:name="List Table 6 Colorful Accent 6" w:uiPriority="51"/>
     <w:lsdException w:name="List Table 7 Colorful Accent 6" w:uiPriority="52"/>
     <w:lsdException w:name="Mention" w:semiHidden="1" w:unhideWhenUsed="1"/>
-    <w:lsdException w:name="Smart Hyperlink" w:semiHidden="1" w:unhideWhenUsed="1"/>
   </w:latentStyles>
   <w:style w:type="paragraph" w:default="1" w:styleId="Normal">
     <w:name w:val="Normal"/>

</xml_diff>

<commit_message>
Deleted the 1996 link for theo bg
</commit_message>
<xml_diff>
--- a/Documentation/AES Research Paper.docx
+++ b/Documentation/AES Research Paper.docx
@@ -16,9 +16,12 @@
         <w:pStyle w:val="Subtitle"/>
         <w:jc w:val="center"/>
       </w:pPr>
+      <w:r>
+        <w:t xml:space="preserve">Hipolito, </w:t>
+      </w:r>
       <w:proofErr w:type="spellStart"/>
       <w:r>
-        <w:t>Hipolito</w:t>
+        <w:t>Jovellano</w:t>
       </w:r>
       <w:proofErr w:type="spellEnd"/>
       <w:r>
@@ -26,12 +29,9 @@
       </w:r>
       <w:proofErr w:type="spellStart"/>
       <w:r>
-        <w:t>Jovellano</w:t>
+        <w:t>Pachico</w:t>
       </w:r>
       <w:proofErr w:type="spellEnd"/>
-      <w:r>
-        <w:t>, Pachico</w:t>
-      </w:r>
     </w:p>
     <w:p>
       <w:pPr>
@@ -877,43 +877,14 @@
       </w:r>
       <w:proofErr w:type="spellEnd"/>
       <w:r>
-        <w:t>. The ERs that were presented to the public did not come directly from the transparency server.  Alternatively, the results were first transmitted to a “Queue Server” where they were “consolidated and processed” and the “Queue Server” sends the data to the transparency servers which is against the law. (Retrieved on August 10, 2016/ http://www.manilatimes.net/smartmatic-admits-using-unofficial-servers/275442/)</w:t>
-      </w:r>
-    </w:p>
-    <w:p>
-      <w:pPr>
-        <w:rPr>
-          <w:b/>
-        </w:rPr>
-      </w:pPr>
-      <w:r>
-        <w:rPr>
-          <w:b/>
-        </w:rPr>
-        <w:lastRenderedPageBreak/>
-        <w:t>How can the automated election system be secured specifically for the counting and transmission</w:t>
-      </w:r>
-      <w:r>
-        <w:rPr>
-          <w:b/>
-        </w:rPr>
-        <w:t>?</w:t>
-      </w:r>
-    </w:p>
-    <w:p>
-      <w:pPr>
-        <w:ind w:firstLine="720"/>
-        <w:jc w:val="both"/>
-      </w:pPr>
-      <w:r>
-        <w:t xml:space="preserve">The Philippine Government in collaboration with the Department of Information and Communication Technology and Department of Science and Technology established an Integrated Government Philippines Project. It seeks to lower the cost of government information and communication technologies (ICT) by using cloud computing services. The project aims to increase productivity, to develop excellent services, and at the same time to reduce the value spent on this development. The agencies that would first be targeted by this project are the National Government Agencies and Government-Owned and Controlled-Corporations (GOCCs), including State Universities and Colleges (SUCs).  (Retrieved on August 10, 2016/ </w:t>
+        <w:t xml:space="preserve">. The ERs that were presented to the public did not come directly from the transparency server.  Alternatively, the results were first transmitted to a “Queue Server” where they were “consolidated and processed” and the “Queue Server” sends the data to the transparency servers which is against the law. (Retrieved on August 10, 2016/ </w:t>
       </w:r>
       <w:hyperlink r:id="rId7" w:history="1">
         <w:r>
           <w:rPr>
             <w:rStyle w:val="Hyperlink"/>
           </w:rPr>
-          <w:t>http://i.gov.ph/philippines-cloud-first-policy-draft-4/</w:t>
+          <w:t>http://www.manilatimes.net/smartmatic-admits-using-unofficial-servers/275442/</w:t>
         </w:r>
       </w:hyperlink>
       <w:r>
@@ -922,11 +893,31 @@
     </w:p>
     <w:p>
       <w:pPr>
+        <w:rPr>
+          <w:b/>
+        </w:rPr>
+      </w:pPr>
+      <w:r>
+        <w:rPr>
+          <w:b/>
+        </w:rPr>
+        <w:lastRenderedPageBreak/>
+        <w:t>How can the automated election system be secured specifically for the counting and transmission</w:t>
+      </w:r>
+      <w:r>
+        <w:rPr>
+          <w:b/>
+        </w:rPr>
+        <w:t>?</w:t>
+      </w:r>
+    </w:p>
+    <w:p>
+      <w:pPr>
         <w:ind w:firstLine="720"/>
         <w:jc w:val="both"/>
       </w:pPr>
       <w:r>
-        <w:t xml:space="preserve"> Following the controversial secret server, the Commission on Elections is one of the three constitutional commissions of the Philippines which means that they can utilize this project to have a more effective approach with regard to the automated election system. By doing so, there is a chance that electoral fraud committed during the counting and transmission of the ERs would be lessen. The said project is already being developed to provide high-speed communication and to increase the security of the data being kept. This is design to prevent hackers from attacking or penetrating government-related information in the cloud. It also promotes transparency which is also a requirement during the local and national elections. The project being conducted can be one of the possible solutions that can be done to prevent electoral fraud in the counting and transmission module of the automated election system.  (Retrieved on August 10, 2016/ </w:t>
+        <w:t xml:space="preserve">The Philippine Government in collaboration with the Department of Information and Communication Technology and Department of Science and Technology established an Integrated Government Philippines Project. It seeks to lower the cost of government information and communication technologies (ICT) by using cloud computing services. The project aims to increase productivity, to develop excellent services, and at the same time to reduce the value spent on this development. The agencies that would first be targeted by this project are the National Government Agencies and Government-Owned and Controlled-Corporations (GOCCs), including State Universities and Colleges (SUCs).  (Retrieved on August 10, 2016/ </w:t>
       </w:r>
       <w:hyperlink r:id="rId8" w:history="1">
         <w:r>
@@ -942,12 +933,32 @@
     </w:p>
     <w:p>
       <w:pPr>
+        <w:ind w:firstLine="720"/>
         <w:jc w:val="both"/>
       </w:pPr>
       <w:r>
+        <w:t xml:space="preserve"> Following the controversial secret server, the Commission on Elections is one of the three constitutional commissions of the Philippines which means that they can utilize this project to have a more effective approach with regard to the automated election system. By doing so, there is a chance that electoral fraud committed during the counting and transmission of the ERs would be lessen. The said project is already being developed to provide high-speed communication and to increase the security of the data being kept. This is design to prevent hackers from attacking or penetrating government-related information in the cloud. It also promotes transparency which is also a requirement during the local and national elections. The project being conducted can be one of the possible solutions that can be done to prevent electoral fraud in the counting and transmission module of the automated election system.  (Retrieved on August 10, 2016/ </w:t>
+      </w:r>
+      <w:hyperlink r:id="rId9" w:history="1">
+        <w:r>
+          <w:rPr>
+            <w:rStyle w:val="Hyperlink"/>
+          </w:rPr>
+          <w:t>http://i.gov.ph/philippines-cloud-first-policy-draft-4/</w:t>
+        </w:r>
+      </w:hyperlink>
+      <w:r>
+        <w:t>)</w:t>
+      </w:r>
+    </w:p>
+    <w:p>
+      <w:pPr>
+        <w:jc w:val="both"/>
+      </w:pPr>
+      <w:r>
         <w:t xml:space="preserve">Philippine National Public Key Infrastructure: </w:t>
       </w:r>
-      <w:hyperlink r:id="rId9" w:history="1">
+      <w:hyperlink r:id="rId10" w:history="1">
         <w:r>
           <w:rPr>
             <w:rStyle w:val="Hyperlink"/>
@@ -979,7 +990,7 @@
       <w:r>
         <w:t xml:space="preserve">Tablet Election: </w:t>
       </w:r>
-      <w:hyperlink r:id="rId10" w:history="1">
+      <w:hyperlink r:id="rId11" w:history="1">
         <w:r>
           <w:rPr>
             <w:rStyle w:val="Hyperlink"/>
@@ -990,14 +1001,9 @@
     </w:p>
     <w:p>
       <w:r>
-        <w:t>The Future of Electio</w:t>
-      </w:r>
-      <w:bookmarkStart w:id="0" w:name="_GoBack"/>
-      <w:bookmarkEnd w:id="0"/>
-      <w:r>
-        <w:t xml:space="preserve">n: </w:t>
-      </w:r>
-      <w:hyperlink r:id="rId11" w:history="1">
+        <w:t xml:space="preserve">The Future of Election: </w:t>
+      </w:r>
+      <w:hyperlink r:id="rId12" w:history="1">
         <w:r>
           <w:rPr>
             <w:rStyle w:val="Hyperlink"/>
@@ -1034,7 +1040,7 @@
       <w:r>
         <w:t xml:space="preserve">Dichotomy for voting systems: </w:t>
       </w:r>
-      <w:hyperlink r:id="rId12" w:history="1">
+      <w:hyperlink r:id="rId13" w:history="1">
         <w:r>
           <w:rPr>
             <w:rStyle w:val="Hyperlink"/>
@@ -1050,7 +1056,7 @@
       <w:r>
         <w:t xml:space="preserve">PDF: </w:t>
       </w:r>
-      <w:hyperlink r:id="rId13" w:history="1">
+      <w:hyperlink r:id="rId14" w:history="1">
         <w:r>
           <w:rPr>
             <w:rStyle w:val="Hyperlink"/>
@@ -1060,40 +1066,12 @@
       </w:hyperlink>
     </w:p>
     <w:p>
-      <w:r>
-        <w:t xml:space="preserve">Design and Implementation of a Practical Security-Conscious Electronic Polling System: </w:t>
-      </w:r>
-      <w:hyperlink r:id="rId14" w:history="1">
-        <w:r>
-          <w:rPr>
-            <w:rStyle w:val="Hyperlink"/>
-          </w:rPr>
-          <w:t>http://openscholarship.wustl.edu/cse_research/394/?utm_source=openscholarship.wustl.edu%2Fcse_research%2F394&amp;utm_medium=PDF&amp;utm_campaign=PDFCoverPages</w:t>
-        </w:r>
-      </w:hyperlink>
-    </w:p>
-    <w:p>
-      <w:pPr>
-        <w:ind w:firstLine="720"/>
-      </w:pPr>
-      <w:r>
-        <w:t xml:space="preserve">PDF: </w:t>
+      <w:bookmarkStart w:id="0" w:name="_GoBack"/>
+      <w:bookmarkEnd w:id="0"/>
+      <w:r>
+        <w:t xml:space="preserve">Touch-screen voting machine: </w:t>
       </w:r>
       <w:hyperlink r:id="rId15" w:history="1">
-        <w:r>
-          <w:rPr>
-            <w:rStyle w:val="Hyperlink"/>
-          </w:rPr>
-          <w:t>http://openscholarship.wustl.edu/cgi/viewcontent.cgi?article=1394&amp;context=cse_research</w:t>
-        </w:r>
-      </w:hyperlink>
-    </w:p>
-    <w:p>
-      <w:r>
-        <w:lastRenderedPageBreak/>
-        <w:t xml:space="preserve">Touch-screen voting machine: </w:t>
-      </w:r>
-      <w:hyperlink r:id="rId16" w:history="1">
         <w:r>
           <w:rPr>
             <w:rStyle w:val="Hyperlink"/>
@@ -1107,7 +1085,7 @@
         <w:tab/>
         <w:t xml:space="preserve">PDF: </w:t>
       </w:r>
-      <w:hyperlink r:id="rId17" w:history="1">
+      <w:hyperlink r:id="rId16" w:history="1">
         <w:r>
           <w:rPr>
             <w:rStyle w:val="Hyperlink"/>
@@ -1122,6 +1100,7 @@
         <w:jc w:val="center"/>
       </w:pPr>
       <w:r>
+        <w:lastRenderedPageBreak/>
         <w:t>PROPOSED SOLUTION TO THE PROBLEM</w:t>
       </w:r>
     </w:p>
@@ -1631,7 +1610,7 @@
       </w:pPr>
     </w:pPrDefault>
   </w:docDefaults>
-  <w:latentStyles w:defLockedState="0" w:defUIPriority="99" w:defSemiHidden="0" w:defUnhideWhenUsed="0" w:defQFormat="0" w:count="372">
+  <w:latentStyles w:defLockedState="0" w:defUIPriority="99" w:defSemiHidden="0" w:defUnhideWhenUsed="0" w:defQFormat="0" w:count="373">
     <w:lsdException w:name="Normal" w:uiPriority="0" w:qFormat="1"/>
     <w:lsdException w:name="heading 1" w:uiPriority="9" w:qFormat="1"/>
     <w:lsdException w:name="heading 2" w:semiHidden="1" w:uiPriority="9" w:unhideWhenUsed="1" w:qFormat="1"/>
@@ -1737,7 +1716,6 @@
     <w:lsdException w:name="HTML Sample" w:semiHidden="1" w:unhideWhenUsed="1"/>
     <w:lsdException w:name="HTML Typewriter" w:semiHidden="1" w:unhideWhenUsed="1"/>
     <w:lsdException w:name="HTML Variable" w:semiHidden="1" w:unhideWhenUsed="1"/>
-    <w:lsdException w:name="Normal Table" w:semiHidden="1" w:unhideWhenUsed="1"/>
     <w:lsdException w:name="annotation subject" w:semiHidden="1" w:unhideWhenUsed="1"/>
     <w:lsdException w:name="No List" w:semiHidden="1" w:unhideWhenUsed="1"/>
     <w:lsdException w:name="Outline List 1" w:semiHidden="1" w:unhideWhenUsed="1"/>
@@ -1784,10 +1762,8 @@
     <w:lsdException w:name="Table Subtle 2" w:semiHidden="1" w:unhideWhenUsed="1"/>
     <w:lsdException w:name="Table Web 1" w:semiHidden="1" w:unhideWhenUsed="1"/>
     <w:lsdException w:name="Table Web 2" w:semiHidden="1" w:unhideWhenUsed="1"/>
-    <w:lsdException w:name="Table Web 3" w:semiHidden="1" w:unhideWhenUsed="1"/>
     <w:lsdException w:name="Balloon Text" w:semiHidden="1" w:unhideWhenUsed="1"/>
     <w:lsdException w:name="Table Grid" w:uiPriority="39"/>
-    <w:lsdException w:name="Table Theme" w:semiHidden="1" w:unhideWhenUsed="1"/>
     <w:lsdException w:name="Placeholder Text" w:semiHidden="1"/>
     <w:lsdException w:name="No Spacing" w:uiPriority="1" w:qFormat="1"/>
     <w:lsdException w:name="Light Shading" w:uiPriority="60"/>
@@ -2004,6 +1980,7 @@
     <w:lsdException w:name="List Table 6 Colorful Accent 6" w:uiPriority="51"/>
     <w:lsdException w:name="List Table 7 Colorful Accent 6" w:uiPriority="52"/>
     <w:lsdException w:name="Mention" w:semiHidden="1" w:unhideWhenUsed="1"/>
+    <w:lsdException w:name="Smart Hyperlink" w:semiHidden="1" w:unhideWhenUsed="1"/>
   </w:latentStyles>
   <w:style w:type="paragraph" w:default="1" w:styleId="Normal">
     <w:name w:val="Normal"/>

</xml_diff>

<commit_message>
Transferred some section to proposed system and edited theo bg
</commit_message>
<xml_diff>
--- a/Documentation/AES Research Paper.docx
+++ b/Documentation/AES Research Paper.docx
@@ -894,6 +894,112 @@
     <w:p>
       <w:pPr>
         <w:rPr>
+          <w:u w:val="single"/>
+        </w:rPr>
+      </w:pPr>
+      <w:r>
+        <w:rPr>
+          <w:u w:val="single"/>
+        </w:rPr>
+        <w:lastRenderedPageBreak/>
+        <w:t>Related Study</w:t>
+      </w:r>
+    </w:p>
+    <w:p>
+      <w:r>
+        <w:t xml:space="preserve">EA </w:t>
+      </w:r>
+      <w:r>
+        <w:t xml:space="preserve">Case Study for </w:t>
+      </w:r>
+      <w:r>
+        <w:t xml:space="preserve">Tablet Election: </w:t>
+      </w:r>
+      <w:hyperlink r:id="rId8" w:history="1">
+        <w:r>
+          <w:rPr>
+            <w:rStyle w:val="Hyperlink"/>
+          </w:rPr>
+          <w:t>https://www.42gears.com/case-studies/case-study-electionadministrators/</w:t>
+        </w:r>
+      </w:hyperlink>
+    </w:p>
+    <w:p>
+      <w:r>
+        <w:t xml:space="preserve">The Future of Election: </w:t>
+      </w:r>
+      <w:hyperlink r:id="rId9" w:history="1">
+        <w:r>
+          <w:rPr>
+            <w:rStyle w:val="Hyperlink"/>
+          </w:rPr>
+          <w:t>http://www.ccao.org/userfiles/14%20Oct%202nd%20Weds%20CCAO-OAEO-final-3.pdf</w:t>
+        </w:r>
+      </w:hyperlink>
+    </w:p>
+    <w:p/>
+    <w:p>
+      <w:pPr>
+        <w:jc w:val="center"/>
+      </w:pPr>
+      <w:r>
+        <w:t>THEORETICAL BACKGROUND</w:t>
+      </w:r>
+    </w:p>
+    <w:p>
+      <w:r>
+        <w:tab/>
+        <w:t xml:space="preserve">Include </w:t>
+      </w:r>
+      <w:r>
+        <w:t>comprehensive</w:t>
+      </w:r>
+      <w:r>
+        <w:t xml:space="preserve"> discussion on </w:t>
+      </w:r>
+      <w:r>
+        <w:t>theorems, definitions, fundamental algorithms and mathematical models/formula.</w:t>
+      </w:r>
+    </w:p>
+    <w:p>
+      <w:r>
+        <w:t xml:space="preserve">Hash codes explained:  </w:t>
+      </w:r>
+      <w:hyperlink r:id="rId10" w:history="1">
+        <w:r>
+          <w:rPr>
+            <w:rStyle w:val="Hyperlink"/>
+          </w:rPr>
+          <w:t>http://cnnphilippines.com/news/2016/05/12/Hash-code-explainer-2016-elections.html</w:t>
+        </w:r>
+      </w:hyperlink>
+    </w:p>
+    <w:p>
+      <w:r>
+        <w:t xml:space="preserve">How PKI works: </w:t>
+      </w:r>
+      <w:hyperlink r:id="rId11" w:tgtFrame="_blank" w:tooltip="Share link" w:history="1">
+        <w:r>
+          <w:rPr>
+            <w:rStyle w:val="Hyperlink"/>
+            <w:rFonts w:cs="Arial"/>
+            <w:spacing w:val="15"/>
+          </w:rPr>
+          <w:t>https://youtu.be/AmPDlxS-3r4</w:t>
+        </w:r>
+      </w:hyperlink>
+    </w:p>
+    <w:p>
+      <w:pPr>
+        <w:jc w:val="center"/>
+      </w:pPr>
+      <w:r>
+        <w:t>PROPOSED SOLUTION TO THE PROBLEM</w:t>
+      </w:r>
+    </w:p>
+    <w:p>
+      <w:pPr>
+        <w:rPr>
           <w:b/>
         </w:rPr>
       </w:pPr>
@@ -901,7 +1007,6 @@
         <w:rPr>
           <w:b/>
         </w:rPr>
-        <w:lastRenderedPageBreak/>
         <w:t>How can the automated election system be secured specifically for the counting and transmission</w:t>
       </w:r>
       <w:r>
@@ -917,9 +1022,14 @@
         <w:jc w:val="both"/>
       </w:pPr>
       <w:r>
-        <w:t xml:space="preserve">The Philippine Government in collaboration with the Department of Information and Communication Technology and Department of Science and Technology established an Integrated Government Philippines Project. It seeks to lower the cost of government information and communication technologies (ICT) by using cloud computing services. The project aims to increase productivity, to develop excellent services, and at the same time to reduce the value spent on this development. The agencies that would first be targeted by this project are the National Government Agencies and Government-Owned and Controlled-Corporations (GOCCs), including State Universities and Colleges (SUCs).  (Retrieved on August 10, 2016/ </w:t>
-      </w:r>
-      <w:hyperlink r:id="rId8" w:history="1">
+        <w:t>The Philippine Government in collaboration with the Department of Information and Communication Technology and Department of Science and Technology established an Integrated Government Philippines Project. It seeks to lower the cost of government information and communication technologies (ICT) by using cloud computing services. The project aims to increase productivity, to develop excellent services, and at the sa</w:t>
+      </w:r>
+      <w:bookmarkStart w:id="0" w:name="_GoBack"/>
+      <w:bookmarkEnd w:id="0"/>
+      <w:r>
+        <w:t xml:space="preserve">me time to reduce the value spent on this development. The agencies that would first be targeted by this project are the National Government Agencies and Government-Owned and Controlled-Corporations (GOCCs), including State Universities and Colleges (SUCs).  (Retrieved on August 10, 2016/ </w:t>
+      </w:r>
+      <w:hyperlink r:id="rId12" w:history="1">
         <w:r>
           <w:rPr>
             <w:rStyle w:val="Hyperlink"/>
@@ -939,7 +1049,7 @@
       <w:r>
         <w:t xml:space="preserve"> Following the controversial secret server, the Commission on Elections is one of the three constitutional commissions of the Philippines which means that they can utilize this project to have a more effective approach with regard to the automated election system. By doing so, there is a chance that electoral fraud committed during the counting and transmission of the ERs would be lessen. The said project is already being developed to provide high-speed communication and to increase the security of the data being kept. This is design to prevent hackers from attacking or penetrating government-related information in the cloud. It also promotes transparency which is also a requirement during the local and national elections. The project being conducted can be one of the possible solutions that can be done to prevent electoral fraud in the counting and transmission module of the automated election system.  (Retrieved on August 10, 2016/ </w:t>
       </w:r>
-      <w:hyperlink r:id="rId9" w:history="1">
+      <w:hyperlink r:id="rId13" w:history="1">
         <w:r>
           <w:rPr>
             <w:rStyle w:val="Hyperlink"/>
@@ -958,7 +1068,7 @@
       <w:r>
         <w:t xml:space="preserve">Philippine National Public Key Infrastructure: </w:t>
       </w:r>
-      <w:hyperlink r:id="rId10" w:history="1">
+      <w:hyperlink r:id="rId14" w:history="1">
         <w:r>
           <w:rPr>
             <w:rStyle w:val="Hyperlink"/>
@@ -966,149 +1076,6 @@
           <w:t>http://i.gov.ph/pnpki/</w:t>
         </w:r>
       </w:hyperlink>
-    </w:p>
-    <w:p>
-      <w:pPr>
-        <w:rPr>
-          <w:u w:val="single"/>
-        </w:rPr>
-      </w:pPr>
-      <w:r>
-        <w:rPr>
-          <w:u w:val="single"/>
-        </w:rPr>
-        <w:t>Related Study</w:t>
-      </w:r>
-    </w:p>
-    <w:p>
-      <w:r>
-        <w:t xml:space="preserve">EA </w:t>
-      </w:r>
-      <w:r>
-        <w:t xml:space="preserve">Case Study for </w:t>
-      </w:r>
-      <w:r>
-        <w:t xml:space="preserve">Tablet Election: </w:t>
-      </w:r>
-      <w:hyperlink r:id="rId11" w:history="1">
-        <w:r>
-          <w:rPr>
-            <w:rStyle w:val="Hyperlink"/>
-          </w:rPr>
-          <w:t>https://www.42gears.com/case-studies/case-study-electionadministrators/</w:t>
-        </w:r>
-      </w:hyperlink>
-    </w:p>
-    <w:p>
-      <w:r>
-        <w:t xml:space="preserve">The Future of Election: </w:t>
-      </w:r>
-      <w:hyperlink r:id="rId12" w:history="1">
-        <w:r>
-          <w:rPr>
-            <w:rStyle w:val="Hyperlink"/>
-          </w:rPr>
-          <w:t>http://www.ccao.org/userfiles/14%20Oct%202nd%20Weds%20CCAO-OAEO-final-3.pdf</w:t>
-        </w:r>
-      </w:hyperlink>
-    </w:p>
-    <w:p/>
-    <w:p>
-      <w:pPr>
-        <w:jc w:val="center"/>
-      </w:pPr>
-      <w:r>
-        <w:t>THEORETICAL BACKGROUND</w:t>
-      </w:r>
-    </w:p>
-    <w:p>
-      <w:r>
-        <w:tab/>
-        <w:t xml:space="preserve">Include </w:t>
-      </w:r>
-      <w:r>
-        <w:t>comprehensive</w:t>
-      </w:r>
-      <w:r>
-        <w:t xml:space="preserve"> discussion on </w:t>
-      </w:r>
-      <w:r>
-        <w:t>theorems, definitions, fundamental algorithms and mathematical models/formula.</w:t>
-      </w:r>
-    </w:p>
-    <w:p>
-      <w:r>
-        <w:t xml:space="preserve">Dichotomy for voting systems: </w:t>
-      </w:r>
-      <w:hyperlink r:id="rId13" w:history="1">
-        <w:r>
-          <w:rPr>
-            <w:rStyle w:val="Hyperlink"/>
-          </w:rPr>
-          <w:t>http://www.sciencedirect.com/science/article/pii/S0022000006000924</w:t>
-        </w:r>
-      </w:hyperlink>
-    </w:p>
-    <w:p>
-      <w:pPr>
-        <w:ind w:left="720"/>
-      </w:pPr>
-      <w:r>
-        <w:t xml:space="preserve">PDF: </w:t>
-      </w:r>
-      <w:hyperlink r:id="rId14" w:history="1">
-        <w:r>
-          <w:rPr>
-            <w:rStyle w:val="Hyperlink"/>
-          </w:rPr>
-          <w:t>http://ac.els-cdn.com/S0022000006000924/1-s2.0-S0022000006000924-main.pdf?_tid=3cd2a74e-6026-11e6-9dbf-00000aab0f26&amp;acdnat=1470962982_4d631b942875a4a3d55e3dd9804aeac5</w:t>
-        </w:r>
-      </w:hyperlink>
-    </w:p>
-    <w:p>
-      <w:bookmarkStart w:id="0" w:name="_GoBack"/>
-      <w:bookmarkEnd w:id="0"/>
-      <w:r>
-        <w:t xml:space="preserve">Touch-screen voting machine: </w:t>
-      </w:r>
-      <w:hyperlink r:id="rId15" w:history="1">
-        <w:r>
-          <w:rPr>
-            <w:rStyle w:val="Hyperlink"/>
-          </w:rPr>
-          <w:t>http://research.uic.edu.ph/ojs/index.php/pulsar2012/article/view/357</w:t>
-        </w:r>
-      </w:hyperlink>
-    </w:p>
-    <w:p>
-      <w:r>
-        <w:tab/>
-        <w:t xml:space="preserve">PDF: </w:t>
-      </w:r>
-      <w:hyperlink r:id="rId16" w:history="1">
-        <w:r>
-          <w:rPr>
-            <w:rStyle w:val="Hyperlink"/>
-          </w:rPr>
-          <w:t>http://research.uic.edu.ph/ojs/index.php/pulsar2012/article/view/357/150</w:t>
-        </w:r>
-      </w:hyperlink>
-    </w:p>
-    <w:p/>
-    <w:p>
-      <w:pPr>
-        <w:jc w:val="center"/>
-      </w:pPr>
-      <w:r>
-        <w:lastRenderedPageBreak/>
-        <w:t>PROPOSED SOLUTION TO THE PROBLEM</w:t>
-      </w:r>
-    </w:p>
-    <w:p>
-      <w:r>
-        <w:tab/>
-        <w:t>Must be the focus of the paper</w:t>
-      </w:r>
     </w:p>
     <w:p/>
     <w:sectPr>
@@ -1716,6 +1683,7 @@
     <w:lsdException w:name="HTML Sample" w:semiHidden="1" w:unhideWhenUsed="1"/>
     <w:lsdException w:name="HTML Typewriter" w:semiHidden="1" w:unhideWhenUsed="1"/>
     <w:lsdException w:name="HTML Variable" w:semiHidden="1" w:unhideWhenUsed="1"/>
+    <w:lsdException w:name="Normal Table" w:semiHidden="1" w:unhideWhenUsed="1"/>
     <w:lsdException w:name="annotation subject" w:semiHidden="1" w:unhideWhenUsed="1"/>
     <w:lsdException w:name="No List" w:semiHidden="1" w:unhideWhenUsed="1"/>
     <w:lsdException w:name="Outline List 1" w:semiHidden="1" w:unhideWhenUsed="1"/>
@@ -1762,8 +1730,10 @@
     <w:lsdException w:name="Table Subtle 2" w:semiHidden="1" w:unhideWhenUsed="1"/>
     <w:lsdException w:name="Table Web 1" w:semiHidden="1" w:unhideWhenUsed="1"/>
     <w:lsdException w:name="Table Web 2" w:semiHidden="1" w:unhideWhenUsed="1"/>
+    <w:lsdException w:name="Table Web 3" w:semiHidden="1" w:unhideWhenUsed="1"/>
     <w:lsdException w:name="Balloon Text" w:semiHidden="1" w:unhideWhenUsed="1"/>
     <w:lsdException w:name="Table Grid" w:uiPriority="39"/>
+    <w:lsdException w:name="Table Theme" w:semiHidden="1" w:unhideWhenUsed="1"/>
     <w:lsdException w:name="Placeholder Text" w:semiHidden="1"/>
     <w:lsdException w:name="No Spacing" w:uiPriority="1" w:qFormat="1"/>
     <w:lsdException w:name="Light Shading" w:uiPriority="60"/>

</xml_diff>

<commit_message>
Edited objectives of the study
</commit_message>
<xml_diff>
--- a/Documentation/AES Research Paper.docx
+++ b/Documentation/AES Research Paper.docx
@@ -17,21 +17,8 @@
         <w:jc w:val="center"/>
       </w:pPr>
       <w:r>
-        <w:t xml:space="preserve">Hipolito, </w:t>
-      </w:r>
-      <w:proofErr w:type="spellStart"/>
-      <w:r>
-        <w:t>Jovellano</w:t>
-      </w:r>
-      <w:proofErr w:type="spellEnd"/>
-      <w:r>
-        <w:t xml:space="preserve">, </w:t>
-      </w:r>
-      <w:proofErr w:type="spellStart"/>
-      <w:r>
-        <w:t>Pachico</w:t>
-      </w:r>
-      <w:proofErr w:type="spellEnd"/>
+        <w:t>Hipolito, Jovellano, Pachico</w:t>
+      </w:r>
     </w:p>
     <w:p>
       <w:pPr>
@@ -112,15 +99,7 @@
         <w:t>vote counts.</w:t>
       </w:r>
       <w:r>
-        <w:t>” (</w:t>
-      </w:r>
-      <w:proofErr w:type="spellStart"/>
-      <w:r>
-        <w:t>Angkaya</w:t>
-      </w:r>
-      <w:proofErr w:type="spellEnd"/>
-      <w:r>
-        <w:t xml:space="preserve">, 2011). </w:t>
+        <w:t xml:space="preserve">” (Angkaya, 2011). </w:t>
       </w:r>
     </w:p>
     <w:p>
@@ -414,26 +393,39 @@
           <w:ilvl w:val="0"/>
           <w:numId w:val="4"/>
         </w:numPr>
-        <w:jc w:val="both"/>
-        <w:rPr>
-          <w:sz w:val="20"/>
-        </w:rPr>
-      </w:pPr>
-      <w:r>
-        <w:rPr>
-          <w:rFonts w:eastAsia="Times New Roman" w:cs="Times New Roman"/>
-          <w:szCs w:val="24"/>
-          <w:lang w:eastAsia="en-PH"/>
-        </w:rPr>
-        <w:t xml:space="preserve">To </w:t>
-      </w:r>
-      <w:r>
-        <w:rPr>
-          <w:rFonts w:eastAsia="Times New Roman" w:cs="Times New Roman"/>
-          <w:szCs w:val="24"/>
-          <w:lang w:eastAsia="en-PH"/>
-        </w:rPr>
-        <w:t>formulate a design that would secure the votes in the counting and transmission in the system</w:t>
+        <w:spacing w:before="100" w:beforeAutospacing="1" w:after="100" w:afterAutospacing="1" w:line="240" w:lineRule="auto"/>
+        <w:jc w:val="both"/>
+        <w:rPr>
+          <w:rFonts w:eastAsia="Times New Roman" w:cs="Times New Roman"/>
+          <w:szCs w:val="24"/>
+          <w:lang w:eastAsia="en-PH"/>
+        </w:rPr>
+      </w:pPr>
+      <w:r>
+        <w:rPr>
+          <w:rFonts w:eastAsia="Times New Roman" w:cs="Times New Roman"/>
+          <w:szCs w:val="24"/>
+          <w:lang w:eastAsia="en-PH"/>
+        </w:rPr>
+        <w:t xml:space="preserve">To provide a technical solution that would prevent electoral fraud in the counting and transmission </w:t>
+      </w:r>
+      <w:r>
+        <w:rPr>
+          <w:rFonts w:eastAsia="Times New Roman" w:cs="Times New Roman"/>
+          <w:szCs w:val="24"/>
+          <w:lang w:eastAsia="en-PH"/>
+        </w:rPr>
+        <w:t>of</w:t>
+      </w:r>
+      <w:bookmarkStart w:id="0" w:name="_GoBack"/>
+      <w:bookmarkEnd w:id="0"/>
+      <w:r>
+        <w:rPr>
+          <w:rFonts w:eastAsia="Times New Roman" w:cs="Times New Roman"/>
+          <w:szCs w:val="24"/>
+          <w:lang w:eastAsia="en-PH"/>
+        </w:rPr>
+        <w:t xml:space="preserve"> the system</w:t>
       </w:r>
     </w:p>
     <w:p>
@@ -441,55 +433,44 @@
         <w:pStyle w:val="ListParagraph"/>
         <w:numPr>
           <w:ilvl w:val="0"/>
-          <w:numId w:val="5"/>
+          <w:numId w:val="4"/>
         </w:numPr>
-        <w:spacing w:before="100" w:beforeAutospacing="1" w:after="100" w:afterAutospacing="1" w:line="240" w:lineRule="auto"/>
-        <w:jc w:val="both"/>
-        <w:rPr>
-          <w:rFonts w:eastAsia="Times New Roman" w:cs="Times New Roman"/>
-          <w:szCs w:val="24"/>
-          <w:lang w:eastAsia="en-PH"/>
-        </w:rPr>
-      </w:pPr>
-      <w:r>
-        <w:rPr>
-          <w:rFonts w:eastAsia="Times New Roman" w:cs="Times New Roman"/>
-          <w:szCs w:val="24"/>
-          <w:lang w:eastAsia="en-PH"/>
-        </w:rPr>
-        <w:t>To</w:t>
-      </w:r>
-      <w:r>
-        <w:rPr>
-          <w:rFonts w:eastAsia="Times New Roman" w:cs="Times New Roman"/>
-          <w:szCs w:val="24"/>
-          <w:lang w:eastAsia="en-PH"/>
-        </w:rPr>
-        <w:t xml:space="preserve"> determine whether or not the use of tablets can prevent electoral fraud in</w:t>
-      </w:r>
-      <w:r>
-        <w:rPr>
-          <w:rFonts w:eastAsia="Times New Roman" w:cs="Times New Roman"/>
-          <w:szCs w:val="24"/>
-          <w:lang w:eastAsia="en-PH"/>
-        </w:rPr>
-        <w:t xml:space="preserve"> the </w:t>
-      </w:r>
-      <w:r>
-        <w:rPr>
-          <w:rFonts w:eastAsia="Times New Roman" w:cs="Times New Roman"/>
-          <w:szCs w:val="24"/>
-          <w:lang w:eastAsia="en-PH"/>
-        </w:rPr>
-        <w:t xml:space="preserve">counting and transmission of the votes in the </w:t>
-      </w:r>
-      <w:r>
-        <w:rPr>
-          <w:rFonts w:eastAsia="Times New Roman" w:cs="Times New Roman"/>
-          <w:szCs w:val="24"/>
-          <w:lang w:eastAsia="en-PH"/>
-        </w:rPr>
-        <w:t>automated election system</w:t>
+        <w:jc w:val="both"/>
+        <w:rPr>
+          <w:sz w:val="20"/>
+        </w:rPr>
+      </w:pPr>
+      <w:r>
+        <w:rPr>
+          <w:rFonts w:eastAsia="Times New Roman" w:cs="Times New Roman"/>
+          <w:szCs w:val="24"/>
+          <w:lang w:eastAsia="en-PH"/>
+        </w:rPr>
+        <w:t xml:space="preserve">To </w:t>
+      </w:r>
+      <w:r>
+        <w:rPr>
+          <w:rFonts w:eastAsia="Times New Roman" w:cs="Times New Roman"/>
+          <w:szCs w:val="24"/>
+          <w:lang w:eastAsia="en-PH"/>
+        </w:rPr>
+        <w:t>compare the current technology and the proposed system</w:t>
+      </w:r>
+      <w:r>
+        <w:rPr>
+          <w:rFonts w:eastAsia="Times New Roman" w:cs="Times New Roman"/>
+          <w:szCs w:val="24"/>
+          <w:lang w:eastAsia="en-PH"/>
+        </w:rPr>
+        <w:t xml:space="preserve"> </w:t>
+      </w:r>
+      <w:r>
+        <w:rPr>
+          <w:rFonts w:eastAsia="Times New Roman" w:cs="Times New Roman"/>
+          <w:szCs w:val="24"/>
+          <w:lang w:eastAsia="en-PH"/>
+        </w:rPr>
+        <w:t>with regards to securing the election returns in the automated election system</w:t>
       </w:r>
     </w:p>
     <w:p>
@@ -694,7 +675,6 @@
         <w:jc w:val="center"/>
       </w:pPr>
       <w:r>
-        <w:lastRenderedPageBreak/>
         <w:t>REVIEW OF RELATED LITERATURE</w:t>
       </w:r>
     </w:p>
@@ -744,15 +724,7 @@
         </w:rPr>
       </w:pPr>
       <w:r>
-        <w:t xml:space="preserve">How the </w:t>
-      </w:r>
-      <w:proofErr w:type="spellStart"/>
-      <w:r>
-        <w:t>aes</w:t>
-      </w:r>
-      <w:proofErr w:type="spellEnd"/>
-      <w:r>
-        <w:t xml:space="preserve"> works: </w:t>
+        <w:t xml:space="preserve">How the aes works: </w:t>
       </w:r>
       <w:hyperlink r:id="rId5" w:history="1">
         <w:r>
@@ -829,55 +801,11 @@
         <w:jc w:val="both"/>
       </w:pPr>
       <w:r>
-        <w:t xml:space="preserve">During the 2016 elections, Bong </w:t>
-      </w:r>
-      <w:proofErr w:type="spellStart"/>
-      <w:r>
-        <w:t>Bong</w:t>
-      </w:r>
-      <w:proofErr w:type="spellEnd"/>
-      <w:r>
-        <w:t xml:space="preserve"> Marcos’ camp believes that there exists a “Fourth Server” or also known as the “Queue Server”. It has been revealed that the </w:t>
-      </w:r>
-      <w:proofErr w:type="spellStart"/>
-      <w:r>
-        <w:t>Comelec</w:t>
-      </w:r>
-      <w:proofErr w:type="spellEnd"/>
-      <w:r>
-        <w:t xml:space="preserve"> and </w:t>
-      </w:r>
-      <w:proofErr w:type="spellStart"/>
-      <w:r>
-        <w:t>Smartmatic</w:t>
-      </w:r>
-      <w:proofErr w:type="spellEnd"/>
-      <w:r>
-        <w:t xml:space="preserve"> has been keeping it from the public. Instead of letting the ERs be directly transmitted to the three official servers, namely the Municipal Board of Canvassing Server, </w:t>
-      </w:r>
-      <w:proofErr w:type="spellStart"/>
-      <w:r>
-        <w:t>Comelec</w:t>
-      </w:r>
-      <w:proofErr w:type="spellEnd"/>
-      <w:r>
-        <w:t xml:space="preserve"> Server, and the Transparency server, the results were first being processed and consolidated in the “Queue Server”. Another problem with the secret server is that the source code being used was never reviewed despite of it being a requirement in the law. Moreover, there were no poll watchers assigned for these servers making it questionable to both the public and the administrators. According to a statement made by Rodriguez, a representative of Marcos’ camp, the integrity of the 2016 May elections has been questioned because of the unexpected situation made by the </w:t>
-      </w:r>
-      <w:proofErr w:type="spellStart"/>
-      <w:r>
-        <w:t>Comelec</w:t>
-      </w:r>
-      <w:proofErr w:type="spellEnd"/>
-      <w:r>
-        <w:t xml:space="preserve"> and </w:t>
-      </w:r>
-      <w:proofErr w:type="spellStart"/>
-      <w:r>
-        <w:t>Smartmatic</w:t>
-      </w:r>
-      <w:proofErr w:type="spellEnd"/>
-      <w:r>
-        <w:t xml:space="preserve">. The ERs that were presented to the public did not come directly from the transparency server.  Alternatively, the results were first transmitted to a “Queue Server” where they were “consolidated and processed” and the “Queue Server” sends the data to the transparency servers which is against the law. (Retrieved on August 10, 2016/ </w:t>
+        <w:t xml:space="preserve">During the 2016 elections, Bong Bong Marcos’ camp believes that there exists a “Fourth Server” or also known as the “Queue Server”. It has been revealed that the Comelec and Smartmatic has been keeping it from the public. Instead of letting the ERs be directly transmitted to the three official servers, namely the Municipal Board of Canvassing Server, Comelec Server, and the Transparency server, the results were first being processed and consolidated in the “Queue Server”. Another problem with the secret server is that the source code being used was never reviewed despite of it being a requirement in the law. Moreover, there were no poll watchers assigned for these servers making it questionable to both the public and the administrators. According to a statement made by Rodriguez, a representative of Marcos’ camp, the integrity of the 2016 May elections has been questioned because of the unexpected situation made by the Comelec and Smartmatic. The ERs that were presented to the public did not come directly from the transparency server.  Alternatively, the results were first transmitted to a “Queue Server” where </w:t>
+      </w:r>
+      <w:r>
+        <w:lastRenderedPageBreak/>
+        <w:t xml:space="preserve">they were “consolidated and processed” and the “Queue Server” sends the data to the transparency servers which is against the law. (Retrieved on August 10, 2016/ </w:t>
       </w:r>
       <w:hyperlink r:id="rId7" w:history="1">
         <w:r>
@@ -901,7 +829,6 @@
         <w:rPr>
           <w:u w:val="single"/>
         </w:rPr>
-        <w:lastRenderedPageBreak/>
         <w:t>Related Study</w:t>
       </w:r>
     </w:p>
@@ -1022,12 +949,7 @@
         <w:jc w:val="both"/>
       </w:pPr>
       <w:r>
-        <w:t>The Philippine Government in collaboration with the Department of Information and Communication Technology and Department of Science and Technology established an Integrated Government Philippines Project. It seeks to lower the cost of government information and communication technologies (ICT) by using cloud computing services. The project aims to increase productivity, to develop excellent services, and at the sa</w:t>
-      </w:r>
-      <w:bookmarkStart w:id="0" w:name="_GoBack"/>
-      <w:bookmarkEnd w:id="0"/>
-      <w:r>
-        <w:t xml:space="preserve">me time to reduce the value spent on this development. The agencies that would first be targeted by this project are the National Government Agencies and Government-Owned and Controlled-Corporations (GOCCs), including State Universities and Colleges (SUCs).  (Retrieved on August 10, 2016/ </w:t>
+        <w:t xml:space="preserve">The Philippine Government in collaboration with the Department of Information and Communication Technology and Department of Science and Technology established an Integrated Government Philippines Project. It seeks to lower the cost of government information and communication technologies (ICT) by using cloud computing services. The project aims to increase productivity, to develop excellent services, and at the same time to reduce the value spent on this development. The agencies that would first be targeted by this project are the National Government Agencies and Government-Owned and Controlled-Corporations (GOCCs), including State Universities and Colleges (SUCs).  (Retrieved on August 10, 2016/ </w:t>
       </w:r>
       <w:hyperlink r:id="rId12" w:history="1">
         <w:r>

</xml_diff>

<commit_message>
Added link in related lit
</commit_message>
<xml_diff>
--- a/Documentation/AES Research Paper.docx
+++ b/Documentation/AES Research Paper.docx
@@ -17,8 +17,21 @@
         <w:jc w:val="center"/>
       </w:pPr>
       <w:r>
-        <w:t>Hipolito, Jovellano, Pachico</w:t>
-      </w:r>
+        <w:t xml:space="preserve">Hipolito, </w:t>
+      </w:r>
+      <w:proofErr w:type="spellStart"/>
+      <w:r>
+        <w:t>Jovellano</w:t>
+      </w:r>
+      <w:proofErr w:type="spellEnd"/>
+      <w:r>
+        <w:t xml:space="preserve">, </w:t>
+      </w:r>
+      <w:proofErr w:type="spellStart"/>
+      <w:r>
+        <w:t>Pachico</w:t>
+      </w:r>
+      <w:proofErr w:type="spellEnd"/>
     </w:p>
     <w:p>
       <w:pPr>
@@ -99,7 +112,15 @@
         <w:t>vote counts.</w:t>
       </w:r>
       <w:r>
-        <w:t xml:space="preserve">” (Angkaya, 2011). </w:t>
+        <w:t>” (</w:t>
+      </w:r>
+      <w:proofErr w:type="spellStart"/>
+      <w:r>
+        <w:t>Angkaya</w:t>
+      </w:r>
+      <w:proofErr w:type="spellEnd"/>
+      <w:r>
+        <w:t xml:space="preserve">, 2011). </w:t>
       </w:r>
     </w:p>
     <w:p>
@@ -417,8 +438,6 @@
         </w:rPr>
         <w:t>of</w:t>
       </w:r>
-      <w:bookmarkStart w:id="0" w:name="_GoBack"/>
-      <w:bookmarkEnd w:id="0"/>
       <w:r>
         <w:rPr>
           <w:rFonts w:eastAsia="Times New Roman" w:cs="Times New Roman"/>
@@ -724,7 +743,15 @@
         </w:rPr>
       </w:pPr>
       <w:r>
-        <w:t xml:space="preserve">How the aes works: </w:t>
+        <w:t xml:space="preserve">How the </w:t>
+      </w:r>
+      <w:proofErr w:type="spellStart"/>
+      <w:r>
+        <w:t>aes</w:t>
+      </w:r>
+      <w:proofErr w:type="spellEnd"/>
+      <w:r>
+        <w:t xml:space="preserve"> works: </w:t>
       </w:r>
       <w:hyperlink r:id="rId5" w:history="1">
         <w:r>
@@ -736,6 +763,27 @@
       </w:hyperlink>
     </w:p>
     <w:p>
+      <w:r>
+        <w:t xml:space="preserve">BBM vs Leni: ñ issue reveals </w:t>
+      </w:r>
+      <w:proofErr w:type="spellStart"/>
+      <w:r>
+        <w:t>Smartmatic</w:t>
+      </w:r>
+      <w:proofErr w:type="spellEnd"/>
+      <w:r>
+        <w:t xml:space="preserve"> uses obsolete security technology: </w:t>
+      </w:r>
+      <w:hyperlink r:id="rId6" w:history="1">
+        <w:r>
+          <w:rPr>
+            <w:rStyle w:val="Hyperlink"/>
+          </w:rPr>
+          <w:t>http://www.thinkingpinoy.net/2016/05/bbm-vs-leni-comelec-smartmatic-obsolete-MD5-technology.html</w:t>
+        </w:r>
+      </w:hyperlink>
+    </w:p>
+    <w:p>
       <w:pPr>
         <w:rPr>
           <w:b/>
@@ -773,7 +821,7 @@
       <w:r>
         <w:t xml:space="preserve">Digital Signatures serve two purposes during the elections. First, to ensure that the precinct election returns are not changed or modified throughout the election period. Also, this can help identify the BEI personnel in charge of the election returns as well as the precinct number it came from. However, based on a report by the Carter Center, the emphasized the absence of a personnel in charge of generating the public and private keys that should be used in the digital signatures as part of the transmission module for election returns in the automated election system. They had agreed that given the situation it has been one of the basic and fundamental system flaw that they’ve encountered. Apparently, the people administering the election abandoned the idea of implementing the digital signatures thus gaining a larger chance of having fraud during the elections. As prescribed in the RA 9369 Section 19 A, the digital signature is a vital part in maintaining the integrity and security of the election returns being transmitted. The law states that, “The election returns transmitted electronically and digitally signed shall be considered as official election results…”. With this, it can be inferred that the people behind the automated election system are not meeting the requirements needed thus violating the law.  Also, the results of the election generated by the automated election system is now being questioned with regard to its integrity. The automated election system’s ability to bring and conduct an election in the most effective and efficient way is currently being doubted by a mass of people. (Retrieved on August 15, 2016/ </w:t>
       </w:r>
-      <w:hyperlink r:id="rId6" w:history="1">
+      <w:hyperlink r:id="rId7" w:history="1">
         <w:r>
           <w:rPr>
             <w:rStyle w:val="Hyperlink"/>
@@ -801,13 +849,61 @@
         <w:jc w:val="both"/>
       </w:pPr>
       <w:r>
-        <w:t xml:space="preserve">During the 2016 elections, Bong Bong Marcos’ camp believes that there exists a “Fourth Server” or also known as the “Queue Server”. It has been revealed that the Comelec and Smartmatic has been keeping it from the public. Instead of letting the ERs be directly transmitted to the three official servers, namely the Municipal Board of Canvassing Server, Comelec Server, and the Transparency server, the results were first being processed and consolidated in the “Queue Server”. Another problem with the secret server is that the source code being used was never reviewed despite of it being a requirement in the law. Moreover, there were no poll watchers assigned for these servers making it questionable to both the public and the administrators. According to a statement made by Rodriguez, a representative of Marcos’ camp, the integrity of the 2016 May elections has been questioned because of the unexpected situation made by the Comelec and Smartmatic. The ERs that were presented to the public did not come directly from the transparency server.  Alternatively, the results were first transmitted to a “Queue Server” where </w:t>
+        <w:t xml:space="preserve">During the 2016 elections, Bong </w:t>
+      </w:r>
+      <w:proofErr w:type="spellStart"/>
+      <w:r>
+        <w:t>Bong</w:t>
+      </w:r>
+      <w:proofErr w:type="spellEnd"/>
+      <w:r>
+        <w:t xml:space="preserve"> Marcos’ camp believes that there exists a “Fourth Server” or also known as the “Queue Server”. It has been revealed that the </w:t>
+      </w:r>
+      <w:proofErr w:type="spellStart"/>
+      <w:r>
+        <w:t>Comelec</w:t>
+      </w:r>
+      <w:proofErr w:type="spellEnd"/>
+      <w:r>
+        <w:t xml:space="preserve"> and </w:t>
+      </w:r>
+      <w:proofErr w:type="spellStart"/>
+      <w:r>
+        <w:t>Smartmatic</w:t>
+      </w:r>
+      <w:proofErr w:type="spellEnd"/>
+      <w:r>
+        <w:t xml:space="preserve"> has been keeping it from the public. Instead of letting the ERs be directly transmitted to the three official servers, namely the Municipal Board of Canvassing Server, </w:t>
+      </w:r>
+      <w:proofErr w:type="spellStart"/>
+      <w:r>
+        <w:t>Comelec</w:t>
+      </w:r>
+      <w:proofErr w:type="spellEnd"/>
+      <w:r>
+        <w:t xml:space="preserve"> Server, and the Transparency server, the results were first being processed and consolidated in the “Queue Server”. Another problem with the secret server is that the source code being used was never reviewed despite of it being a requirement in the law. Moreover, there were no poll watchers assigned for these servers making it questionable to both the public and the administrators. According to a statement made by Rodriguez, a representative of Marcos’ camp, the integrity of the 2016 May elections has been questioned because of the unexpected situation made by the </w:t>
+      </w:r>
+      <w:proofErr w:type="spellStart"/>
+      <w:r>
+        <w:t>Comelec</w:t>
+      </w:r>
+      <w:proofErr w:type="spellEnd"/>
+      <w:r>
+        <w:t xml:space="preserve"> and </w:t>
+      </w:r>
+      <w:proofErr w:type="spellStart"/>
+      <w:r>
+        <w:t>Smartmatic</w:t>
+      </w:r>
+      <w:proofErr w:type="spellEnd"/>
+      <w:r>
+        <w:t xml:space="preserve">. The ERs that were presented to the public did not come directly from the transparency server.  Alternatively, the results were first transmitted to a “Queue Server” where </w:t>
       </w:r>
       <w:r>
         <w:lastRenderedPageBreak/>
         <w:t xml:space="preserve">they were “consolidated and processed” and the “Queue Server” sends the data to the transparency servers which is against the law. (Retrieved on August 10, 2016/ </w:t>
       </w:r>
-      <w:hyperlink r:id="rId7" w:history="1">
+      <w:hyperlink r:id="rId8" w:history="1">
         <w:r>
           <w:rPr>
             <w:rStyle w:val="Hyperlink"/>
@@ -833,38 +929,9 @@
       </w:r>
     </w:p>
     <w:p>
-      <w:r>
-        <w:t xml:space="preserve">EA </w:t>
-      </w:r>
-      <w:r>
-        <w:t xml:space="preserve">Case Study for </w:t>
-      </w:r>
-      <w:r>
-        <w:t xml:space="preserve">Tablet Election: </w:t>
-      </w:r>
-      <w:hyperlink r:id="rId8" w:history="1">
-        <w:r>
-          <w:rPr>
-            <w:rStyle w:val="Hyperlink"/>
-          </w:rPr>
-          <w:t>https://www.42gears.com/case-studies/case-study-electionadministrators/</w:t>
-        </w:r>
-      </w:hyperlink>
-    </w:p>
-    <w:p>
-      <w:r>
-        <w:t xml:space="preserve">The Future of Election: </w:t>
-      </w:r>
-      <w:hyperlink r:id="rId9" w:history="1">
-        <w:r>
-          <w:rPr>
-            <w:rStyle w:val="Hyperlink"/>
-          </w:rPr>
-          <w:t>http://www.ccao.org/userfiles/14%20Oct%202nd%20Weds%20CCAO-OAEO-final-3.pdf</w:t>
-        </w:r>
-      </w:hyperlink>
-    </w:p>
-    <w:p/>
+      <w:bookmarkStart w:id="0" w:name="_GoBack"/>
+      <w:bookmarkEnd w:id="0"/>
+    </w:p>
     <w:p>
       <w:pPr>
         <w:jc w:val="center"/>
@@ -892,7 +959,7 @@
       <w:r>
         <w:t xml:space="preserve">Hash codes explained:  </w:t>
       </w:r>
-      <w:hyperlink r:id="rId10" w:history="1">
+      <w:hyperlink r:id="rId9" w:history="1">
         <w:r>
           <w:rPr>
             <w:rStyle w:val="Hyperlink"/>
@@ -905,7 +972,7 @@
       <w:r>
         <w:t xml:space="preserve">How PKI works: </w:t>
       </w:r>
-      <w:hyperlink r:id="rId11" w:tgtFrame="_blank" w:tooltip="Share link" w:history="1">
+      <w:hyperlink r:id="rId10" w:tgtFrame="_blank" w:tooltip="Share link" w:history="1">
         <w:r>
           <w:rPr>
             <w:rStyle w:val="Hyperlink"/>
@@ -951,6 +1018,26 @@
       <w:r>
         <w:t xml:space="preserve">The Philippine Government in collaboration with the Department of Information and Communication Technology and Department of Science and Technology established an Integrated Government Philippines Project. It seeks to lower the cost of government information and communication technologies (ICT) by using cloud computing services. The project aims to increase productivity, to develop excellent services, and at the same time to reduce the value spent on this development. The agencies that would first be targeted by this project are the National Government Agencies and Government-Owned and Controlled-Corporations (GOCCs), including State Universities and Colleges (SUCs).  (Retrieved on August 10, 2016/ </w:t>
       </w:r>
+      <w:hyperlink r:id="rId11" w:history="1">
+        <w:r>
+          <w:rPr>
+            <w:rStyle w:val="Hyperlink"/>
+          </w:rPr>
+          <w:t>http://i.gov.ph/philippines-cloud-first-policy-draft-4/</w:t>
+        </w:r>
+      </w:hyperlink>
+      <w:r>
+        <w:t>)</w:t>
+      </w:r>
+    </w:p>
+    <w:p>
+      <w:pPr>
+        <w:ind w:firstLine="720"/>
+        <w:jc w:val="both"/>
+      </w:pPr>
+      <w:r>
+        <w:t xml:space="preserve"> Following the controversial secret server, the Commission on Elections is one of the three constitutional commissions of the Philippines which means that they can utilize this project to have a more effective approach with regard to the automated election system. By doing so, there is a chance that electoral fraud committed during the counting and transmission of the ERs would be lessen. The said project is already being developed to provide high-speed communication and to increase the security of the data being kept. This is design to prevent hackers from attacking or penetrating government-related information in the cloud. It also promotes transparency which is also a requirement during the local and national elections. The project being conducted can be one of the possible solutions that can be done to prevent electoral fraud in the counting and transmission module of the automated election system.  (Retrieved on August 10, 2016/ </w:t>
+      </w:r>
       <w:hyperlink r:id="rId12" w:history="1">
         <w:r>
           <w:rPr>
@@ -965,32 +1052,12 @@
     </w:p>
     <w:p>
       <w:pPr>
-        <w:ind w:firstLine="720"/>
         <w:jc w:val="both"/>
       </w:pPr>
       <w:r>
-        <w:t xml:space="preserve"> Following the controversial secret server, the Commission on Elections is one of the three constitutional commissions of the Philippines which means that they can utilize this project to have a more effective approach with regard to the automated election system. By doing so, there is a chance that electoral fraud committed during the counting and transmission of the ERs would be lessen. The said project is already being developed to provide high-speed communication and to increase the security of the data being kept. This is design to prevent hackers from attacking or penetrating government-related information in the cloud. It also promotes transparency which is also a requirement during the local and national elections. The project being conducted can be one of the possible solutions that can be done to prevent electoral fraud in the counting and transmission module of the automated election system.  (Retrieved on August 10, 2016/ </w:t>
+        <w:t xml:space="preserve">Philippine National Public Key Infrastructure: </w:t>
       </w:r>
       <w:hyperlink r:id="rId13" w:history="1">
-        <w:r>
-          <w:rPr>
-            <w:rStyle w:val="Hyperlink"/>
-          </w:rPr>
-          <w:t>http://i.gov.ph/philippines-cloud-first-policy-draft-4/</w:t>
-        </w:r>
-      </w:hyperlink>
-      <w:r>
-        <w:t>)</w:t>
-      </w:r>
-    </w:p>
-    <w:p>
-      <w:pPr>
-        <w:jc w:val="both"/>
-      </w:pPr>
-      <w:r>
-        <w:t xml:space="preserve">Philippine National Public Key Infrastructure: </w:t>
-      </w:r>
-      <w:hyperlink r:id="rId14" w:history="1">
         <w:r>
           <w:rPr>
             <w:rStyle w:val="Hyperlink"/>

</xml_diff>

<commit_message>
added the rappler article
</commit_message>
<xml_diff>
--- a/Documentation/AES Research Paper.docx
+++ b/Documentation/AES Research Paper.docx
@@ -705,11 +705,13 @@
     <w:p/>
     <w:p/>
     <w:p/>
+    <w:p/>
     <w:p>
       <w:pPr>
         <w:jc w:val="center"/>
       </w:pPr>
       <w:r>
+        <w:lastRenderedPageBreak/>
         <w:t>REVIEW OF RELATED LITERATURE</w:t>
       </w:r>
     </w:p>
@@ -723,7 +725,6 @@
         <w:rPr>
           <w:u w:val="single"/>
         </w:rPr>
-        <w:lastRenderedPageBreak/>
         <w:t>Related Literature</w:t>
       </w:r>
     </w:p>
@@ -754,44 +755,49 @@
     </w:p>
     <w:p>
       <w:pPr>
-        <w:rPr>
-          <w:color w:val="0563C1" w:themeColor="hyperlink"/>
-          <w:u w:val="single"/>
-        </w:rPr>
-      </w:pPr>
-      <w:r>
-        <w:t xml:space="preserve">How the </w:t>
+        <w:ind w:firstLine="720"/>
+      </w:pPr>
+      <w:r>
+        <w:t xml:space="preserve">On election day, as the polls close, the BEI immediately administers the transmission of the votes or election returns via the PCOS machines equipped with modems to the servers and canvassing centers The Electronic Results Transmission Service is responsible for the transmission of the votes. The primary channel used is through the public telecommunications networks and if that fails transmission will then be run through the satellite. Furthermore, a software called the Real-time Election Information System, reads the data and canvasses the votes. After the transmission from the PCOS machine, the ERs are transmitted to the central server, to a transparency server, and to the municipal board of canvassers (MBOC). Those three are the official servers declared by the administrators or officials of the elections. Moreover, the MBOC transmits it to the provincial board of canvassers (PBOC) where they consolidate </w:t>
+      </w:r>
+      <w:bookmarkStart w:id="0" w:name="_GoBack"/>
+      <w:bookmarkEnd w:id="0"/>
+      <w:r>
+        <w:t xml:space="preserve">and later transmit the results to the national board of canvassers (NBOC). Additionally, both the MBOC and PBOC sends ERs to the central servers. </w:t>
+      </w:r>
+    </w:p>
+    <w:p>
+      <w:r>
+        <w:tab/>
+        <w:t>There was a special case in ARMM wherein they establish the regional board of canvassers (RBOC). The results for ARMM governor, vice governor, and assemblymen are tallied before being transmitted to the central server.</w:t>
+      </w:r>
+    </w:p>
+    <w:p>
+      <w:r>
+        <w:tab/>
+        <w:t xml:space="preserve">During the 2016 elections, congress will have their own server wherein the members of the senate and house of representatives can monitor the canvassing of the votes and to officially proclaim the winner for the national level. (Retrieved on August 27, 2016 / </w:t>
+      </w:r>
+      <w:r>
+        <w:t>http://www.rappler.com/newsbreak/iq/91663-philippine-automated-election-sytem-explained)</w:t>
+      </w:r>
+      <w:r>
+        <w:t>.</w:t>
+      </w:r>
+    </w:p>
+    <w:p/>
+    <w:p>
+      <w:r>
+        <w:t xml:space="preserve">BBM vs Leni: ñ issue reveals </w:t>
       </w:r>
       <w:proofErr w:type="spellStart"/>
       <w:r>
-        <w:t>aes</w:t>
+        <w:t>Smartmatic</w:t>
       </w:r>
       <w:proofErr w:type="spellEnd"/>
       <w:r>
-        <w:t xml:space="preserve"> works: </w:t>
+        <w:t xml:space="preserve"> uses obsolete security technology: </w:t>
       </w:r>
       <w:hyperlink r:id="rId5" w:history="1">
-        <w:r>
-          <w:rPr>
-            <w:rStyle w:val="Hyperlink"/>
-          </w:rPr>
-          <w:t>http://www.rappler.com/newsbreak/iq/91663-philippine-automated-election-sytem-explained</w:t>
-        </w:r>
-      </w:hyperlink>
-    </w:p>
-    <w:p>
-      <w:r>
-        <w:t xml:space="preserve">BBM vs Leni: ñ issue reveals </w:t>
-      </w:r>
-      <w:proofErr w:type="spellStart"/>
-      <w:r>
-        <w:t>Smartmatic</w:t>
-      </w:r>
-      <w:proofErr w:type="spellEnd"/>
-      <w:r>
-        <w:t xml:space="preserve"> uses obsolete security technology: </w:t>
-      </w:r>
-      <w:hyperlink r:id="rId6" w:history="1">
         <w:r>
           <w:rPr>
             <w:rStyle w:val="Hyperlink"/>
@@ -804,7 +810,7 @@
       <w:r>
         <w:t xml:space="preserve">Goodbye, MD5: </w:t>
       </w:r>
-      <w:hyperlink r:id="rId7" w:history="1">
+      <w:hyperlink r:id="rId6" w:history="1">
         <w:r>
           <w:rPr>
             <w:rStyle w:val="Hyperlink"/>
@@ -849,9 +855,13 @@
         <w:jc w:val="both"/>
       </w:pPr>
       <w:r>
-        <w:t xml:space="preserve">Digital Signatures serve two purposes during the elections. First, to ensure that the precinct election returns are not changed or modified throughout the election period. Also, this can help identify the BEI personnel in charge of the election returns as well as the precinct number it came from. However, based on a report by the Carter Center, the emphasized the absence of a personnel in charge of generating the public and private keys that should be used in the digital signatures as part of the transmission module for election returns in the automated election system. They had agreed that given the situation it has been one of the basic and fundamental system flaw that they’ve encountered. Apparently, the people administering the election abandoned the idea of implementing the digital signatures thus gaining a larger chance of having fraud during the elections. As prescribed in the RA 9369 Section 19 A, the digital signature is a vital part in maintaining the integrity and security of the election returns being transmitted. The law states that, “The election returns transmitted electronically and digitally signed shall be considered as official election results…”. With this, it can be inferred that the people behind the automated election system are not meeting the requirements needed thus violating the law.  Also, the results of the election generated by the automated election system is now being questioned with regard to its integrity. The automated election system’s ability to bring and conduct an election in the most effective and efficient way is currently being doubted by a mass of people. (Retrieved on August 15, 2016/ </w:t>
-      </w:r>
-      <w:hyperlink r:id="rId8" w:history="1">
+        <w:t xml:space="preserve">Digital Signatures serve two purposes during the elections. First, to ensure that the precinct election returns are not changed or modified throughout the election period. Also, this can help identify the BEI personnel in charge of the election returns as well as the precinct number it came from. However, based on a report by the Carter Center, the emphasized the absence of a personnel in charge of generating the public and private keys that should be used in the digital signatures as part of the transmission module for election returns in the automated election system. They had agreed that given the situation it has been one of the basic and fundamental system flaw that they’ve encountered. Apparently, the people administering the election abandoned the idea of implementing the digital signatures thus gaining a larger chance of having fraud during the elections. As prescribed in the RA 9369 Section 19 A, the digital signature is a vital part in maintaining the integrity and security of the election returns being transmitted. The law states that, “The election returns transmitted electronically and digitally signed shall be considered as </w:t>
+      </w:r>
+      <w:r>
+        <w:lastRenderedPageBreak/>
+        <w:t xml:space="preserve">official election results…”. With this, it can be inferred that the people behind the automated election system are not meeting the requirements needed thus violating the law.  Also, the results of the election generated by the automated election system is now being questioned with regard to its integrity. The automated election system’s ability to bring and conduct an election in the most effective and efficient way is currently being doubted by a mass of people. (Retrieved on August 15, 2016/ </w:t>
+      </w:r>
+      <w:hyperlink r:id="rId7" w:history="1">
         <w:r>
           <w:rPr>
             <w:rStyle w:val="Hyperlink"/>
@@ -927,13 +937,9 @@
       </w:r>
       <w:proofErr w:type="spellEnd"/>
       <w:r>
-        <w:t xml:space="preserve">. The ERs that were presented to the public did not come directly from the transparency server.  Alternatively, the results were first transmitted to a “Queue Server” where </w:t>
-      </w:r>
-      <w:r>
-        <w:lastRenderedPageBreak/>
-        <w:t xml:space="preserve">they were “consolidated and processed” and the “Queue Server” sends the data to the transparency servers which is against the law. (Retrieved on August 10, 2016/ </w:t>
-      </w:r>
-      <w:hyperlink r:id="rId9" w:history="1">
+        <w:t xml:space="preserve">. The ERs that were presented to the public did not come directly from the transparency server.  Alternatively, the results were first transmitted to a “Queue Server” where they were “consolidated and processed” and the “Queue Server” sends the data to the transparency servers which is against the law. (Retrieved on August 10, 2016/ </w:t>
+      </w:r>
+      <w:hyperlink r:id="rId8" w:history="1">
         <w:r>
           <w:rPr>
             <w:rStyle w:val="Hyperlink"/>
@@ -986,7 +992,7 @@
       <w:r>
         <w:t xml:space="preserve">Hash codes explained:  </w:t>
       </w:r>
-      <w:hyperlink r:id="rId10" w:history="1">
+      <w:hyperlink r:id="rId9" w:history="1">
         <w:r>
           <w:rPr>
             <w:rStyle w:val="Hyperlink"/>
@@ -999,7 +1005,7 @@
       <w:r>
         <w:t xml:space="preserve">How PKI works: </w:t>
       </w:r>
-      <w:hyperlink r:id="rId11" w:tgtFrame="_blank" w:tooltip="Share link" w:history="1">
+      <w:hyperlink r:id="rId10" w:tgtFrame="_blank" w:tooltip="Share link" w:history="1">
         <w:r>
           <w:rPr>
             <w:rStyle w:val="Hyperlink"/>
@@ -1043,7 +1049,31 @@
         <w:jc w:val="both"/>
       </w:pPr>
       <w:r>
-        <w:t xml:space="preserve">The Philippine Government in collaboration with the Department of Information and Communication Technology and Department of Science and Technology established an Integrated Government Philippines Project. It seeks to lower the cost of government information and communication technologies (ICT) by using cloud computing services. The project aims to increase productivity, to develop excellent services, and at the same time to reduce the value spent on this development. The agencies that would first be targeted by this project are the National Government Agencies and Government-Owned and Controlled-Corporations (GOCCs), including State Universities and Colleges (SUCs).  (Retrieved on August 10, 2016/ </w:t>
+        <w:t xml:space="preserve">The Philippine Government in collaboration with the Department of Information and Communication Technology and Department of Science and Technology established an Integrated Government Philippines Project. It seeks to lower the cost of government information and communication technologies (ICT) by using cloud computing services. The project aims to increase productivity, to develop excellent services, and at the same time to reduce the value spent on this development. The agencies that would </w:t>
+      </w:r>
+      <w:r>
+        <w:lastRenderedPageBreak/>
+        <w:t xml:space="preserve">first be targeted by this project are the National Government Agencies and Government-Owned and Controlled-Corporations (GOCCs), including State Universities and Colleges (SUCs).  (Retrieved on August 10, 2016/ </w:t>
+      </w:r>
+      <w:hyperlink r:id="rId11" w:history="1">
+        <w:r>
+          <w:rPr>
+            <w:rStyle w:val="Hyperlink"/>
+          </w:rPr>
+          <w:t>http://i.gov.ph/philippines-cloud-first-policy-draft-4/</w:t>
+        </w:r>
+      </w:hyperlink>
+      <w:r>
+        <w:t>)</w:t>
+      </w:r>
+    </w:p>
+    <w:p>
+      <w:pPr>
+        <w:ind w:firstLine="720"/>
+        <w:jc w:val="both"/>
+      </w:pPr>
+      <w:r>
+        <w:t xml:space="preserve"> Following the controversial secret server, the Commission on Elections is one of the three constitutional commissions of the Philippines which means that they can utilize this project to have a more effective approach with regard to the automated election system. By doing so, there is a chance that electoral fraud committed during the counting and transmission of the ERs would be lessen. The said project is already being developed to provide high-speed communication and to increase the security of the data being kept. This is design to prevent hackers from attacking or penetrating government-related information in the cloud. It also promotes transparency which is also a requirement during the local and national elections. The project being conducted can be one of the possible solutions that can be done to prevent electoral fraud in the counting and transmission module of the automated election system.  (Retrieved on August 10, 2016/ </w:t>
       </w:r>
       <w:hyperlink r:id="rId12" w:history="1">
         <w:r>
@@ -1060,51 +1090,27 @@
     <w:p>
       <w:pPr>
         <w:ind w:firstLine="720"/>
-        <w:jc w:val="both"/>
-      </w:pPr>
-      <w:r>
-        <w:t xml:space="preserve"> Following the controversial secret server, the Commission on Elections is one of the three constitutional commissions of the Philippines which means that they can utilize this project to have a more effective approach with regard to the automated election system. By doing so, there is a chance that electoral fraud committed during the counting and transmission of the ERs would be lessen. The said project is already being developed to provide high-speed communication and to increase the security of the data being kept. This is design to prevent hackers from attacking or penetrating government-related information in the cloud. It also promotes transparency which is also a requirement during the local and national elections. The project being conducted can be one of the possible solutions that can be done to prevent electoral fraud in the counting and transmission module of the automated election system.  (Retrieved on August 10, 2016/ </w:t>
+      </w:pPr>
+      <w:r>
+        <w:t xml:space="preserve">The Integrated Government Philippines or </w:t>
+      </w:r>
+      <w:proofErr w:type="spellStart"/>
+      <w:r>
+        <w:t>iGovPhil</w:t>
+      </w:r>
+      <w:proofErr w:type="spellEnd"/>
+      <w:r>
+        <w:t xml:space="preserve"> project and the E-government Master Plan that aims to provide National Government Agencies and Government-Owned and Controlled-Corporations (GOCCs) cloud computing services. In order to achieve their desire, a Public Key Infrastructure will be applied in the said project. It will ensure that the service provided can meet the objectives of ensuring the security and reliability of all transactions online. Also, the PKI is an important component of the project by DOTC and DICT.  The role of the PKI is to let the users or consumers of public networks to securely transfer data. An important aspect in the PKI is its capability of creating, distributing, storing, using and revoking digital certificates. The certificates are small files that secures the integrity of the data and at the same time verify or authenticate that the sender of the data is the source. This will prove that the data being transferred has not been tampered. Additionally, the infrastructure can be utilized to encrypt data. </w:t>
+      </w:r>
+    </w:p>
+    <w:p>
+      <w:pPr>
+        <w:ind w:firstLine="720"/>
+      </w:pPr>
+      <w:r>
+        <w:t xml:space="preserve">There are a number of reasons as to why using PKI is more efficient and effective in securing data exchange. One of which is that it improves an individual’s identity verification process. The Digital Certificate distributed by the PKI will have a minimum 2048-bit system generated key which is better compare to the usual 80-bit security being implemented in passwords. The 2048-bit system security will ensure that the individual’s identity is verified. It lowers the inconvenient ways that a user must possess in order to prevent data breaching made by perpetrators. Moreover, other countries including the Philippines are bounded by law which states that only digitally signed data are to be recognized or accepted as evidence in the court of law. This makes the document tamperproof because one small change which can be equivalent to 1-bit will be under suspicion and be detected during the verification process. Additionally, the PKI protects data from intruders trying to enter the system. As years passed, people are leaning on the side of ICT and its future developments. However, methods of encryption are being refined to ensure the integrity of the system. Data encryption is used to further enhance the level of security of each system and currently there are a number of algorithms that can be used depending on the level of confidentiality each data has. (Retrieved on August 19, 2016 /  </w:t>
       </w:r>
       <w:hyperlink r:id="rId13" w:history="1">
-        <w:r>
-          <w:rPr>
-            <w:rStyle w:val="Hyperlink"/>
-          </w:rPr>
-          <w:t>http://i.gov.ph/philippines-cloud-first-policy-draft-4/</w:t>
-        </w:r>
-      </w:hyperlink>
-      <w:r>
-        <w:t>)</w:t>
-      </w:r>
-    </w:p>
-    <w:p>
-      <w:pPr>
-        <w:ind w:firstLine="720"/>
-      </w:pPr>
-      <w:r>
-        <w:t xml:space="preserve">The Integrated Government Philippines or </w:t>
-      </w:r>
-      <w:proofErr w:type="spellStart"/>
-      <w:r>
-        <w:t>iGovPhil</w:t>
-      </w:r>
-      <w:proofErr w:type="spellEnd"/>
-      <w:r>
-        <w:t xml:space="preserve"> project and the E-government Master Plan that aims to provide National Government Agencies and Government-Owned and Controlled-Corporations (GOCCs) cloud computing services. In order to achieve their desire, a Public Key Infrastructure will be applied in the said project. It will ensure that the service provided can meet the objectives of ensuring the security and reliability of all transactions online. Also, the PKI is an important component of the project by DOTC and DICT.  The role of the PKI is to let the users or consumers of public networks to se</w:t>
-      </w:r>
-      <w:r>
-        <w:lastRenderedPageBreak/>
-        <w:t xml:space="preserve">curely transfer data. An important aspect in the PKI is its capability of creating, distributing, storing, using and revoking digital certificates. The certificates are small files that secures the integrity of the data and at the same time verify or authenticate that the sender of the data is the source. This will prove that the data being transferred has not been tampered. Additionally, the infrastructure can be utilized to encrypt data. </w:t>
-      </w:r>
-    </w:p>
-    <w:p>
-      <w:pPr>
-        <w:ind w:firstLine="720"/>
-      </w:pPr>
-      <w:r>
-        <w:t xml:space="preserve">There are a number of reasons as to why using PKI is more efficient and effective in securing data exchange. One of which is that it improves an individual’s identity verification process. The Digital Certificate distributed by the PKI will have a minimum 2048-bit system generated key which is better compare to the usual 80-bit security being implemented in passwords. The 2048-bit system security will ensure that the individual’s identity is verified. It lowers the inconvenient ways that a user must possess in order to prevent data breaching made by perpetrators. Moreover, other countries including the Philippines are bounded by law which states that only digitally signed data are to be recognized or accepted as evidence in the court of law. This makes the document tamperproof because one small change which can be equivalent to 1-bit will be under suspicion and be detected during the verification process. Additionally, the PKI protects data from intruders trying to enter the system. As years passed, people are leaning on the side of ICT and its future developments. However, methods of encryption are being refined to ensure the integrity of the system. Data encryption is used to further enhance the level of security of each system and currently there are a number of algorithms that can be used depending on the level of confidentiality each data has. (Retrieved on August 19, 2016 /  </w:t>
-      </w:r>
-      <w:hyperlink r:id="rId14" w:history="1">
         <w:r>
           <w:rPr>
             <w:rStyle w:val="Hyperlink"/>
@@ -1116,10 +1122,7 @@
         <w:t xml:space="preserve"> ).</w:t>
       </w:r>
     </w:p>
-    <w:p>
-      <w:bookmarkStart w:id="0" w:name="_GoBack"/>
-      <w:bookmarkEnd w:id="0"/>
-    </w:p>
+    <w:p/>
     <w:sectPr>
       <w:pgSz w:w="12240" w:h="15840"/>
       <w:pgMar w:top="1440" w:right="1440" w:bottom="1440" w:left="1440" w:header="720" w:footer="720" w:gutter="0"/>

</xml_diff>

<commit_message>
Added the theo bg content
</commit_message>
<xml_diff>
--- a/Documentation/AES Research Paper.docx
+++ b/Documentation/AES Research Paper.docx
@@ -16,9 +16,12 @@
         <w:pStyle w:val="Subtitle"/>
         <w:jc w:val="center"/>
       </w:pPr>
+      <w:r>
+        <w:t xml:space="preserve">Hipolito, </w:t>
+      </w:r>
       <w:proofErr w:type="spellStart"/>
       <w:r>
-        <w:t>Hipolito</w:t>
+        <w:t>Jovellano</w:t>
       </w:r>
       <w:proofErr w:type="spellEnd"/>
       <w:r>
@@ -26,12 +29,9 @@
       </w:r>
       <w:proofErr w:type="spellStart"/>
       <w:r>
-        <w:t>Jovellano</w:t>
+        <w:t>Pachico</w:t>
       </w:r>
       <w:proofErr w:type="spellEnd"/>
-      <w:r>
-        <w:t>, Pachico</w:t>
-      </w:r>
     </w:p>
     <w:p>
       <w:pPr>
@@ -415,8 +415,6 @@
         <w:t>To propose a system that would prevent electoral fraud in the counting and transmission of votes in the election system</w:t>
       </w:r>
     </w:p>
-    <w:p/>
-    <w:p/>
     <w:p>
       <w:r>
         <w:t>Specific</w:t>
@@ -443,7 +441,6 @@
           <w:szCs w:val="24"/>
           <w:lang w:eastAsia="en-PH"/>
         </w:rPr>
-        <w:lastRenderedPageBreak/>
         <w:t xml:space="preserve">To provide a technical solution that would prevent electoral fraud in the counting and transmission </w:t>
       </w:r>
       <w:r>
@@ -481,6 +478,7 @@
           <w:szCs w:val="24"/>
           <w:lang w:eastAsia="en-PH"/>
         </w:rPr>
+        <w:lastRenderedPageBreak/>
         <w:t xml:space="preserve">To </w:t>
       </w:r>
       <w:r>
@@ -710,6 +708,11 @@
       <w:pPr>
         <w:jc w:val="center"/>
       </w:pPr>
+    </w:p>
+    <w:p>
+      <w:pPr>
+        <w:jc w:val="center"/>
+      </w:pPr>
       <w:r>
         <w:lastRenderedPageBreak/>
         <w:t>REVIEW OF RELATED LITERATURE</w:t>
@@ -758,12 +761,7 @@
         <w:ind w:firstLine="720"/>
       </w:pPr>
       <w:r>
-        <w:t xml:space="preserve">On election day, as the polls close, the BEI immediately administers the transmission of the votes or election returns via the PCOS machines equipped with modems to the servers and canvassing centers The Electronic Results Transmission Service is responsible for the transmission of the votes. The primary channel used is through the public telecommunications networks and if that fails transmission will then be run through the satellite. Furthermore, a software called the Real-time Election Information System, reads the data and canvasses the votes. After the transmission from the PCOS machine, the ERs are transmitted to the central server, to a transparency server, and to the municipal board of canvassers (MBOC). Those three are the official servers declared by the administrators or officials of the elections. Moreover, the MBOC transmits it to the provincial board of canvassers (PBOC) where they consolidate </w:t>
-      </w:r>
-      <w:bookmarkStart w:id="0" w:name="_GoBack"/>
-      <w:bookmarkEnd w:id="0"/>
-      <w:r>
-        <w:t xml:space="preserve">and later transmit the results to the national board of canvassers (NBOC). Additionally, both the MBOC and PBOC sends ERs to the central servers. </w:t>
+        <w:t xml:space="preserve">On election day, as the polls close, the BEI immediately administers the transmission of the votes or election returns via the PCOS machines equipped with modems to the servers and canvassing centers The Electronic Results Transmission Service is responsible for the transmission of the votes. The primary channel used is through the public telecommunications networks and if that fails transmission will then be run through the satellite. Furthermore, a software called the Real-time Election Information System, reads the data and canvasses the votes. After the transmission from the PCOS machine, the ERs are transmitted to the central server, to a transparency server, and to the municipal board of canvassers (MBOC). Those three are the official servers declared by the administrators or officials of the elections. Moreover, the MBOC transmits it to the provincial board of canvassers (PBOC) where they consolidate and later transmit the results to the national board of canvassers (NBOC). Additionally, both the MBOC and PBOC sends ERs to the central servers. </w:t>
       </w:r>
     </w:p>
     <w:p>
@@ -776,48 +774,18 @@
       <w:r>
         <w:tab/>
         <w:t xml:space="preserve">During the 2016 elections, congress will have their own server wherein the members of the senate and house of representatives can monitor the canvassing of the votes and to officially proclaim the winner for the national level. (Retrieved on August 27, 2016 / </w:t>
-      </w:r>
-      <w:r>
-        <w:t>http://www.rappler.com/newsbreak/iq/91663-philippine-automated-election-sytem-explained)</w:t>
-      </w:r>
-      <w:r>
-        <w:t>.</w:t>
-      </w:r>
-    </w:p>
-    <w:p/>
-    <w:p>
-      <w:r>
-        <w:t xml:space="preserve">BBM vs Leni: ñ issue reveals </w:t>
-      </w:r>
-      <w:proofErr w:type="spellStart"/>
-      <w:r>
-        <w:t>Smartmatic</w:t>
-      </w:r>
-      <w:proofErr w:type="spellEnd"/>
-      <w:r>
-        <w:t xml:space="preserve"> uses obsolete security technology: </w:t>
       </w:r>
       <w:hyperlink r:id="rId5" w:history="1">
         <w:r>
           <w:rPr>
             <w:rStyle w:val="Hyperlink"/>
           </w:rPr>
-          <w:t>http://www.thinkingpinoy.net/2016/05/bbm-vs-leni-comelec-smartmatic-obsolete-MD5-technology.html</w:t>
+          <w:t>http://www.rappler.com/newsbreak/iq/91663-philippine-automated-election-sytem-explained</w:t>
         </w:r>
       </w:hyperlink>
-    </w:p>
-    <w:p>
-      <w:r>
-        <w:t xml:space="preserve">Goodbye, MD5: </w:t>
-      </w:r>
-      <w:hyperlink r:id="rId6" w:history="1">
-        <w:r>
-          <w:rPr>
-            <w:rStyle w:val="Hyperlink"/>
-          </w:rPr>
-          <w:t>https://pkisolutions.com/goodbye-md5-sooner-than-you-think/</w:t>
-        </w:r>
-      </w:hyperlink>
+      <w:r>
+        <w:t>).</w:t>
+      </w:r>
     </w:p>
     <w:p>
       <w:pPr>
@@ -845,6 +813,9 @@
       </w:r>
     </w:p>
     <w:p>
+      <w:r>
+        <w:t xml:space="preserve">Lack of </w:t>
+      </w:r>
       <w:r>
         <w:t>Digital Signature</w:t>
       </w:r>
@@ -855,13 +826,9 @@
         <w:jc w:val="both"/>
       </w:pPr>
       <w:r>
-        <w:t xml:space="preserve">Digital Signatures serve two purposes during the elections. First, to ensure that the precinct election returns are not changed or modified throughout the election period. Also, this can help identify the BEI personnel in charge of the election returns as well as the precinct number it came from. However, based on a report by the Carter Center, the emphasized the absence of a personnel in charge of generating the public and private keys that should be used in the digital signatures as part of the transmission module for election returns in the automated election system. They had agreed that given the situation it has been one of the basic and fundamental system flaw that they’ve encountered. Apparently, the people administering the election abandoned the idea of implementing the digital signatures thus gaining a larger chance of having fraud during the elections. As prescribed in the RA 9369 Section 19 A, the digital signature is a vital part in maintaining the integrity and security of the election returns being transmitted. The law states that, “The election returns transmitted electronically and digitally signed shall be considered as </w:t>
-      </w:r>
-      <w:r>
-        <w:lastRenderedPageBreak/>
-        <w:t xml:space="preserve">official election results…”. With this, it can be inferred that the people behind the automated election system are not meeting the requirements needed thus violating the law.  Also, the results of the election generated by the automated election system is now being questioned with regard to its integrity. The automated election system’s ability to bring and conduct an election in the most effective and efficient way is currently being doubted by a mass of people. (Retrieved on August 15, 2016/ </w:t>
-      </w:r>
-      <w:hyperlink r:id="rId7" w:history="1">
+        <w:t xml:space="preserve">Digital Signatures serve two purposes during the elections. First, to ensure that the precinct election returns are not changed or modified throughout the election period. Also, this can help identify the BEI personnel in charge of the election returns as well as the precinct number it came from. However, based on a report by the Carter Center, the emphasized the absence of a personnel in charge of generating the public and private keys that should be used in the digital signatures as part of the transmission module for election returns in the automated election system. They had agreed that given the situation it has been one of the basic and fundamental system flaw that they’ve encountered. Apparently, the people administering the election abandoned the idea of implementing the digital signatures thus gaining a larger chance of having fraud during the elections. As prescribed in the RA 9369 Section 19 A, the digital signature is a vital part in maintaining the integrity and security of the election returns being transmitted. The law states that, “The election returns transmitted electronically and digitally signed shall be considered as official election results…”. With this, it can be inferred that the people behind the automated election system are not meeting the requirements needed thus violating the law.  Also, the results of the election generated by the automated election system is now being questioned with regard to its integrity. The automated election system’s ability to bring and conduct an election in the most effective and efficient way is currently being doubted by a mass of people. (Retrieved on August 15, 2016/ </w:t>
+      </w:r>
+      <w:hyperlink r:id="rId6" w:history="1">
         <w:r>
           <w:rPr>
             <w:rStyle w:val="Hyperlink"/>
@@ -880,6 +847,7 @@
           <w:color w:val="auto"/>
           <w:u w:val="none"/>
         </w:rPr>
+        <w:lastRenderedPageBreak/>
         <w:t>Secret Servers</w:t>
       </w:r>
     </w:p>
@@ -939,7 +907,7 @@
       <w:r>
         <w:t xml:space="preserve">. The ERs that were presented to the public did not come directly from the transparency server.  Alternatively, the results were first transmitted to a “Queue Server” where they were “consolidated and processed” and the “Queue Server” sends the data to the transparency servers which is against the law. (Retrieved on August 10, 2016/ </w:t>
       </w:r>
-      <w:hyperlink r:id="rId8" w:history="1">
+      <w:hyperlink r:id="rId7" w:history="1">
         <w:r>
           <w:rPr>
             <w:rStyle w:val="Hyperlink"/>
@@ -974,47 +942,35 @@
       </w:r>
     </w:p>
     <w:p>
-      <w:r>
-        <w:tab/>
-        <w:t xml:space="preserve">Include </w:t>
-      </w:r>
-      <w:r>
-        <w:t>comprehensive</w:t>
-      </w:r>
-      <w:r>
-        <w:t xml:space="preserve"> discussion on </w:t>
-      </w:r>
-      <w:r>
-        <w:t>theorems, definitions, fundamental algorithms and mathematical models/formula.</w:t>
-      </w:r>
-    </w:p>
-    <w:p>
-      <w:r>
-        <w:t xml:space="preserve">Hash codes explained:  </w:t>
-      </w:r>
-      <w:hyperlink r:id="rId9" w:history="1">
+      <w:pPr>
+        <w:ind w:firstLine="720"/>
+        <w:jc w:val="both"/>
+      </w:pPr>
+      <w:r>
+        <w:t>A Public Key Infrastructure is a combination of software and procedures providing a means for managing keys and certificates and using them efficiently. Key and certificate management is the set of operations requires to create and maintain keys and certificates. One of the</w:t>
+      </w:r>
+      <w:r>
+        <w:t xml:space="preserve"> major points being addressed in a managed PKI is the creation of keys and certificates. A PKI must offer software support for key pair generation as well as certificate requests. Furthermore, there must be procedures to verify the identity of the user before allowing him to request a certificate. Next major point is private-key protection. These private keys are either used for decryption or digital signature so it has to have some reasonable level of protection. In this case, a strong password mechanism must be implemented to have an effective PKI. Now, if the user’s private-key has been compromised, the PKI must provide a means by which a certificate can be revoked. Backup and recovery, key and certificate update, and key history management are included in the major points to be addressed if a well-managed PKI is to be implemented.</w:t>
+      </w:r>
+      <w:r>
+        <w:t xml:space="preserve"> Retrieved on August 27, 2016 /</w:t>
+      </w:r>
+      <w:r>
+        <w:t xml:space="preserve"> </w:t>
+      </w:r>
+      <w:hyperlink r:id="rId8" w:history="1">
         <w:r>
           <w:rPr>
             <w:rStyle w:val="Hyperlink"/>
           </w:rPr>
-          <w:t>http://cnnphilippines.com/news/2016/05/12/Hash-code-explainer-2016-elections.html</w:t>
+          <w:t>http://www.cgi.com/files/white-papers/cgi_whpr_35_pki_e.pdf</w:t>
         </w:r>
       </w:hyperlink>
-    </w:p>
-    <w:p>
-      <w:r>
-        <w:t xml:space="preserve">How PKI works: </w:t>
-      </w:r>
-      <w:hyperlink r:id="rId10" w:tgtFrame="_blank" w:tooltip="Share link" w:history="1">
-        <w:r>
-          <w:rPr>
-            <w:rStyle w:val="Hyperlink"/>
-            <w:rFonts w:cs="Arial"/>
-            <w:spacing w:val="15"/>
-          </w:rPr>
-          <w:t>https://youtu.be/AmPDlxS-3r4</w:t>
-        </w:r>
-      </w:hyperlink>
+      <w:r>
+        <w:t>).</w:t>
+      </w:r>
+      <w:bookmarkStart w:id="0" w:name="_GoBack"/>
+      <w:bookmarkEnd w:id="0"/>
     </w:p>
     <w:p>
       <w:pPr>
@@ -1049,13 +1005,9 @@
         <w:jc w:val="both"/>
       </w:pPr>
       <w:r>
-        <w:t xml:space="preserve">The Philippine Government in collaboration with the Department of Information and Communication Technology and Department of Science and Technology established an Integrated Government Philippines Project. It seeks to lower the cost of government information and communication technologies (ICT) by using cloud computing services. The project aims to increase productivity, to develop excellent services, and at the same time to reduce the value spent on this development. The agencies that would </w:t>
-      </w:r>
-      <w:r>
-        <w:lastRenderedPageBreak/>
-        <w:t xml:space="preserve">first be targeted by this project are the National Government Agencies and Government-Owned and Controlled-Corporations (GOCCs), including State Universities and Colleges (SUCs).  (Retrieved on August 10, 2016/ </w:t>
-      </w:r>
-      <w:hyperlink r:id="rId11" w:history="1">
+        <w:t xml:space="preserve">The Philippine Government in collaboration with the Department of Information and Communication Technology and Department of Science and Technology established an Integrated Government Philippines Project. It seeks to lower the cost of government information and communication technologies (ICT) by using cloud computing services. The project aims to increase productivity, to develop excellent services, and at the same time to reduce the value spent on this development. The agencies that would first be targeted by this project are the National Government Agencies and Government-Owned and Controlled-Corporations (GOCCs), including State Universities and Colleges (SUCs).  (Retrieved on August 10, 2016/ </w:t>
+      </w:r>
+      <w:hyperlink r:id="rId9" w:history="1">
         <w:r>
           <w:rPr>
             <w:rStyle w:val="Hyperlink"/>
@@ -1073,9 +1025,10 @@
         <w:jc w:val="both"/>
       </w:pPr>
       <w:r>
+        <w:lastRenderedPageBreak/>
         <w:t xml:space="preserve"> Following the controversial secret server, the Commission on Elections is one of the three constitutional commissions of the Philippines which means that they can utilize this project to have a more effective approach with regard to the automated election system. By doing so, there is a chance that electoral fraud committed during the counting and transmission of the ERs would be lessen. The said project is already being developed to provide high-speed communication and to increase the security of the data being kept. This is design to prevent hackers from attacking or penetrating government-related information in the cloud. It also promotes transparency which is also a requirement during the local and national elections. The project being conducted can be one of the possible solutions that can be done to prevent electoral fraud in the counting and transmission module of the automated election system.  (Retrieved on August 10, 2016/ </w:t>
       </w:r>
-      <w:hyperlink r:id="rId12" w:history="1">
+      <w:hyperlink r:id="rId10" w:history="1">
         <w:r>
           <w:rPr>
             <w:rStyle w:val="Hyperlink"/>
@@ -1110,7 +1063,7 @@
       <w:r>
         <w:t xml:space="preserve">There are a number of reasons as to why using PKI is more efficient and effective in securing data exchange. One of which is that it improves an individual’s identity verification process. The Digital Certificate distributed by the PKI will have a minimum 2048-bit system generated key which is better compare to the usual 80-bit security being implemented in passwords. The 2048-bit system security will ensure that the individual’s identity is verified. It lowers the inconvenient ways that a user must possess in order to prevent data breaching made by perpetrators. Moreover, other countries including the Philippines are bounded by law which states that only digitally signed data are to be recognized or accepted as evidence in the court of law. This makes the document tamperproof because one small change which can be equivalent to 1-bit will be under suspicion and be detected during the verification process. Additionally, the PKI protects data from intruders trying to enter the system. As years passed, people are leaning on the side of ICT and its future developments. However, methods of encryption are being refined to ensure the integrity of the system. Data encryption is used to further enhance the level of security of each system and currently there are a number of algorithms that can be used depending on the level of confidentiality each data has. (Retrieved on August 19, 2016 /  </w:t>
       </w:r>
-      <w:hyperlink r:id="rId13" w:history="1">
+      <w:hyperlink r:id="rId11" w:history="1">
         <w:r>
           <w:rPr>
             <w:rStyle w:val="Hyperlink"/>
@@ -1622,7 +1575,7 @@
       </w:pPr>
     </w:pPrDefault>
   </w:docDefaults>
-  <w:latentStyles w:defLockedState="0" w:defUIPriority="99" w:defSemiHidden="0" w:defUnhideWhenUsed="0" w:defQFormat="0" w:count="372">
+  <w:latentStyles w:defLockedState="0" w:defUIPriority="99" w:defSemiHidden="0" w:defUnhideWhenUsed="0" w:defQFormat="0" w:count="373">
     <w:lsdException w:name="Normal" w:uiPriority="0" w:qFormat="1"/>
     <w:lsdException w:name="heading 1" w:uiPriority="9" w:qFormat="1"/>
     <w:lsdException w:name="heading 2" w:semiHidden="1" w:uiPriority="9" w:unhideWhenUsed="1" w:qFormat="1"/>
@@ -1728,7 +1681,6 @@
     <w:lsdException w:name="HTML Sample" w:semiHidden="1" w:unhideWhenUsed="1"/>
     <w:lsdException w:name="HTML Typewriter" w:semiHidden="1" w:unhideWhenUsed="1"/>
     <w:lsdException w:name="HTML Variable" w:semiHidden="1" w:unhideWhenUsed="1"/>
-    <w:lsdException w:name="Normal Table" w:semiHidden="1" w:unhideWhenUsed="1"/>
     <w:lsdException w:name="annotation subject" w:semiHidden="1" w:unhideWhenUsed="1"/>
     <w:lsdException w:name="No List" w:semiHidden="1" w:unhideWhenUsed="1"/>
     <w:lsdException w:name="Outline List 1" w:semiHidden="1" w:unhideWhenUsed="1"/>
@@ -1775,10 +1727,8 @@
     <w:lsdException w:name="Table Subtle 2" w:semiHidden="1" w:unhideWhenUsed="1"/>
     <w:lsdException w:name="Table Web 1" w:semiHidden="1" w:unhideWhenUsed="1"/>
     <w:lsdException w:name="Table Web 2" w:semiHidden="1" w:unhideWhenUsed="1"/>
-    <w:lsdException w:name="Table Web 3" w:semiHidden="1" w:unhideWhenUsed="1"/>
     <w:lsdException w:name="Balloon Text" w:semiHidden="1" w:unhideWhenUsed="1"/>
     <w:lsdException w:name="Table Grid" w:uiPriority="39"/>
-    <w:lsdException w:name="Table Theme" w:semiHidden="1" w:unhideWhenUsed="1"/>
     <w:lsdException w:name="Placeholder Text" w:semiHidden="1"/>
     <w:lsdException w:name="No Spacing" w:uiPriority="1" w:qFormat="1"/>
     <w:lsdException w:name="Light Shading" w:uiPriority="60"/>
@@ -1995,6 +1945,7 @@
     <w:lsdException w:name="List Table 6 Colorful Accent 6" w:uiPriority="51"/>
     <w:lsdException w:name="List Table 7 Colorful Accent 6" w:uiPriority="52"/>
     <w:lsdException w:name="Mention" w:semiHidden="1" w:unhideWhenUsed="1"/>
+    <w:lsdException w:name="Smart Hyperlink" w:semiHidden="1" w:unhideWhenUsed="1"/>
   </w:latentStyles>
   <w:style w:type="paragraph" w:default="1" w:styleId="Normal">
     <w:name w:val="Normal"/>
@@ -2112,6 +2063,18 @@
     <w:rsid w:val="0091341A"/>
     <w:rPr>
       <w:color w:val="0563C1" w:themeColor="hyperlink"/>
+      <w:u w:val="single"/>
+    </w:rPr>
+  </w:style>
+  <w:style w:type="character" w:styleId="FollowedHyperlink">
+    <w:name w:val="FollowedHyperlink"/>
+    <w:basedOn w:val="DefaultParagraphFont"/>
+    <w:uiPriority w:val="99"/>
+    <w:semiHidden/>
+    <w:unhideWhenUsed/>
+    <w:rsid w:val="00FB09DC"/>
+    <w:rPr>
+      <w:color w:val="954F72" w:themeColor="followedHyperlink"/>
       <w:u w:val="single"/>
     </w:rPr>
   </w:style>

</xml_diff>

<commit_message>
Added the link for the related study about PKI
</commit_message>
<xml_diff>
--- a/Documentation/AES Research Paper.docx
+++ b/Documentation/AES Research Paper.docx
@@ -17,21 +17,8 @@
         <w:jc w:val="center"/>
       </w:pPr>
       <w:r>
-        <w:t xml:space="preserve">Hipolito, </w:t>
-      </w:r>
-      <w:proofErr w:type="spellStart"/>
-      <w:r>
-        <w:t>Jovellano</w:t>
-      </w:r>
-      <w:proofErr w:type="spellEnd"/>
-      <w:r>
-        <w:t xml:space="preserve">, </w:t>
-      </w:r>
-      <w:proofErr w:type="spellStart"/>
-      <w:r>
-        <w:t>Pachico</w:t>
-      </w:r>
-      <w:proofErr w:type="spellEnd"/>
+        <w:t>Hipolito, Jovellano, Pachico</w:t>
+      </w:r>
     </w:p>
     <w:p>
       <w:pPr>
@@ -93,6 +80,7 @@
     </w:p>
     <w:p>
       <w:pPr>
+        <w:jc w:val="both"/>
         <w:rPr>
           <w:u w:val="single"/>
         </w:rPr>
@@ -128,15 +116,7 @@
         <w:t>vote counts.</w:t>
       </w:r>
       <w:r>
-        <w:t>” (</w:t>
-      </w:r>
-      <w:proofErr w:type="spellStart"/>
-      <w:r>
-        <w:t>Angkaya</w:t>
-      </w:r>
-      <w:proofErr w:type="spellEnd"/>
-      <w:r>
-        <w:t xml:space="preserve">, 2011). </w:t>
+        <w:t xml:space="preserve">” (Angkaya, 2011). </w:t>
       </w:r>
     </w:p>
     <w:p>
@@ -319,6 +299,7 @@
     </w:p>
     <w:p>
       <w:pPr>
+        <w:jc w:val="both"/>
         <w:rPr>
           <w:u w:val="single"/>
         </w:rPr>
@@ -341,6 +322,7 @@
     </w:p>
     <w:p>
       <w:pPr>
+        <w:jc w:val="both"/>
         <w:rPr>
           <w:u w:val="single"/>
         </w:rPr>
@@ -353,6 +335,9 @@
       </w:r>
     </w:p>
     <w:p>
+      <w:pPr>
+        <w:jc w:val="both"/>
+      </w:pPr>
       <w:r>
         <w:t>General</w:t>
       </w:r>
@@ -416,6 +401,9 @@
       </w:r>
     </w:p>
     <w:p>
+      <w:pPr>
+        <w:jc w:val="both"/>
+      </w:pPr>
       <w:r>
         <w:t>Specific</w:t>
       </w:r>
@@ -508,6 +496,7 @@
     </w:p>
     <w:p>
       <w:pPr>
+        <w:jc w:val="both"/>
         <w:rPr>
           <w:u w:val="single"/>
         </w:rPr>
@@ -678,6 +667,7 @@
     </w:p>
     <w:p>
       <w:pPr>
+        <w:jc w:val="both"/>
         <w:rPr>
           <w:u w:val="single"/>
         </w:rPr>
@@ -692,6 +682,7 @@
     <w:p>
       <w:pPr>
         <w:ind w:firstLine="720"/>
+        <w:jc w:val="both"/>
       </w:pPr>
       <w:r>
         <w:t xml:space="preserve">The scope of the study would only </w:t>
@@ -700,13 +691,29 @@
         <w:t>include the issues and possible solutions for the counting and transmission part of the automated election system in the Philippines. Further study on the other parts of the automated election system will no longer be covered.</w:t>
       </w:r>
     </w:p>
-    <w:p/>
-    <w:p/>
-    <w:p/>
-    <w:p/>
-    <w:p>
-      <w:pPr>
-        <w:jc w:val="center"/>
+    <w:p>
+      <w:pPr>
+        <w:jc w:val="both"/>
+      </w:pPr>
+    </w:p>
+    <w:p>
+      <w:pPr>
+        <w:jc w:val="both"/>
+      </w:pPr>
+    </w:p>
+    <w:p>
+      <w:pPr>
+        <w:jc w:val="both"/>
+      </w:pPr>
+    </w:p>
+    <w:p>
+      <w:pPr>
+        <w:jc w:val="both"/>
+      </w:pPr>
+    </w:p>
+    <w:p>
+      <w:pPr>
+        <w:jc w:val="both"/>
       </w:pPr>
     </w:p>
     <w:p>
@@ -720,6 +727,7 @@
     </w:p>
     <w:p>
       <w:pPr>
+        <w:jc w:val="both"/>
         <w:rPr>
           <w:u w:val="single"/>
         </w:rPr>
@@ -733,6 +741,7 @@
     </w:p>
     <w:p>
       <w:pPr>
+        <w:jc w:val="both"/>
         <w:rPr>
           <w:b/>
         </w:rPr>
@@ -759,18 +768,25 @@
     <w:p>
       <w:pPr>
         <w:ind w:firstLine="720"/>
+        <w:jc w:val="both"/>
       </w:pPr>
       <w:r>
         <w:t xml:space="preserve">On election day, as the polls close, the BEI immediately administers the transmission of the votes or election returns via the PCOS machines equipped with modems to the servers and canvassing centers The Electronic Results Transmission Service is responsible for the transmission of the votes. The primary channel used is through the public telecommunications networks and if that fails transmission will then be run through the satellite. Furthermore, a software called the Real-time Election Information System, reads the data and canvasses the votes. After the transmission from the PCOS machine, the ERs are transmitted to the central server, to a transparency server, and to the municipal board of canvassers (MBOC). Those three are the official servers declared by the administrators or officials of the elections. Moreover, the MBOC transmits it to the provincial board of canvassers (PBOC) where they consolidate and later transmit the results to the national board of canvassers (NBOC). Additionally, both the MBOC and PBOC sends ERs to the central servers. </w:t>
       </w:r>
     </w:p>
     <w:p>
+      <w:pPr>
+        <w:jc w:val="both"/>
+      </w:pPr>
       <w:r>
         <w:tab/>
         <w:t>There was a special case in ARMM wherein they establish the regional board of canvassers (RBOC). The results for ARMM governor, vice governor, and assemblymen are tallied before being transmitted to the central server.</w:t>
       </w:r>
     </w:p>
     <w:p>
+      <w:pPr>
+        <w:jc w:val="both"/>
+      </w:pPr>
       <w:r>
         <w:tab/>
         <w:t xml:space="preserve">During the 2016 elections, congress will have their own server wherein the members of the senate and house of representatives can monitor the canvassing of the votes and to officially proclaim the winner for the national level. (Retrieved on August 27, 2016 / </w:t>
@@ -789,6 +805,7 @@
     </w:p>
     <w:p>
       <w:pPr>
+        <w:jc w:val="both"/>
         <w:rPr>
           <w:b/>
         </w:rPr>
@@ -813,6 +830,9 @@
       </w:r>
     </w:p>
     <w:p>
+      <w:pPr>
+        <w:jc w:val="both"/>
+      </w:pPr>
       <w:r>
         <w:t xml:space="preserve">Lack of </w:t>
       </w:r>
@@ -841,6 +861,9 @@
       </w:r>
     </w:p>
     <w:p>
+      <w:pPr>
+        <w:jc w:val="both"/>
+      </w:pPr>
       <w:r>
         <w:rPr>
           <w:rStyle w:val="Hyperlink"/>
@@ -857,55 +880,7 @@
         <w:jc w:val="both"/>
       </w:pPr>
       <w:r>
-        <w:t xml:space="preserve">During the 2016 elections, Bong </w:t>
-      </w:r>
-      <w:proofErr w:type="spellStart"/>
-      <w:r>
-        <w:t>Bong</w:t>
-      </w:r>
-      <w:proofErr w:type="spellEnd"/>
-      <w:r>
-        <w:t xml:space="preserve"> Marcos’ camp believes that there exists a “Fourth Server” or also known as the “Queue Server”. It has been revealed that the </w:t>
-      </w:r>
-      <w:proofErr w:type="spellStart"/>
-      <w:r>
-        <w:t>Comelec</w:t>
-      </w:r>
-      <w:proofErr w:type="spellEnd"/>
-      <w:r>
-        <w:t xml:space="preserve"> and </w:t>
-      </w:r>
-      <w:proofErr w:type="spellStart"/>
-      <w:r>
-        <w:t>Smartmatic</w:t>
-      </w:r>
-      <w:proofErr w:type="spellEnd"/>
-      <w:r>
-        <w:t xml:space="preserve"> has been keeping it from the public. Instead of letting the ERs be directly transmitted to the three official servers, namely the Municipal Board of Canvassing Server, </w:t>
-      </w:r>
-      <w:proofErr w:type="spellStart"/>
-      <w:r>
-        <w:t>Comelec</w:t>
-      </w:r>
-      <w:proofErr w:type="spellEnd"/>
-      <w:r>
-        <w:t xml:space="preserve"> Server, and the Transparency server, the results were first being processed and consolidated in the “Queue Server”. Another problem with the secret server is that the source code being used was never reviewed despite of it being a requirement in the law. Moreover, there were no poll watchers assigned for these servers making it questionable to both the public and the administrators. According to a statement made by Rodriguez, a representative of Marcos’ camp, the integrity of the 2016 May elections has been questioned because of the unexpected situation made by the </w:t>
-      </w:r>
-      <w:proofErr w:type="spellStart"/>
-      <w:r>
-        <w:t>Comelec</w:t>
-      </w:r>
-      <w:proofErr w:type="spellEnd"/>
-      <w:r>
-        <w:t xml:space="preserve"> and </w:t>
-      </w:r>
-      <w:proofErr w:type="spellStart"/>
-      <w:r>
-        <w:t>Smartmatic</w:t>
-      </w:r>
-      <w:proofErr w:type="spellEnd"/>
-      <w:r>
-        <w:t xml:space="preserve">. The ERs that were presented to the public did not come directly from the transparency server.  Alternatively, the results were first transmitted to a “Queue Server” where they were “consolidated and processed” and the “Queue Server” sends the data to the transparency servers which is against the law. (Retrieved on August 10, 2016/ </w:t>
+        <w:t xml:space="preserve">During the 2016 elections, Bong Bong Marcos’ camp believes that there exists a “Fourth Server” or also known as the “Queue Server”. It has been revealed that the Comelec and Smartmatic has been keeping it from the public. Instead of letting the ERs be directly transmitted to the three official servers, namely the Municipal Board of Canvassing Server, Comelec Server, and the Transparency server, the results were first being processed and consolidated in the “Queue Server”. Another problem with the secret server is that the source code being used was never reviewed despite of it being a requirement in the law. Moreover, there were no poll watchers assigned for these servers making it questionable to both the public and the administrators. According to a statement made by Rodriguez, a representative of Marcos’ camp, the integrity of the 2016 May elections has been questioned because of the unexpected situation made by the Comelec and Smartmatic. The ERs that were presented to the public did not come directly from the transparency server.  Alternatively, the results were first transmitted to a “Queue Server” where they were “consolidated and processed” and the “Queue Server” sends the data to the transparency servers which is against the law. (Retrieved on August 10, 2016/ </w:t>
       </w:r>
       <w:hyperlink r:id="rId7" w:history="1">
         <w:r>
@@ -921,6 +896,7 @@
     </w:p>
     <w:p>
       <w:pPr>
+        <w:jc w:val="both"/>
         <w:rPr>
           <w:u w:val="single"/>
         </w:rPr>
@@ -932,7 +908,35 @@
         <w:t>Related Study</w:t>
       </w:r>
     </w:p>
-    <w:p/>
+    <w:p>
+      <w:pPr>
+        <w:jc w:val="both"/>
+      </w:pPr>
+      <w:r>
+        <w:t xml:space="preserve">Experimental Design of Worldwide Internet Voting System using PKI </w:t>
+      </w:r>
+      <w:bookmarkStart w:id="0" w:name="_GoBack"/>
+      <w:bookmarkEnd w:id="0"/>
+      <w:r>
+        <w:t xml:space="preserve">(Retrieved on August 27, 2016 / </w:t>
+      </w:r>
+      <w:hyperlink r:id="rId8" w:history="1">
+        <w:r>
+          <w:rPr>
+            <w:rStyle w:val="Hyperlink"/>
+          </w:rPr>
+          <w:t>http://citeseerx.ist.psu.edu/viewdoc/download;jsessionid=311B92E00249A90FA1A9557F7E3ABA46?doi=10.1.1.6.1111&amp;rep=rep1&amp;type=pdf</w:t>
+        </w:r>
+      </w:hyperlink>
+      <w:r>
+        <w:t>).</w:t>
+      </w:r>
+    </w:p>
+    <w:p>
+      <w:pPr>
+        <w:jc w:val="both"/>
+      </w:pPr>
+    </w:p>
     <w:p>
       <w:pPr>
         <w:jc w:val="center"/>
@@ -958,7 +962,7 @@
       <w:r>
         <w:t xml:space="preserve"> </w:t>
       </w:r>
-      <w:hyperlink r:id="rId8" w:history="1">
+      <w:hyperlink r:id="rId9" w:history="1">
         <w:r>
           <w:rPr>
             <w:rStyle w:val="Hyperlink"/>
@@ -969,8 +973,6 @@
       <w:r>
         <w:t>).</w:t>
       </w:r>
-      <w:bookmarkStart w:id="0" w:name="_GoBack"/>
-      <w:bookmarkEnd w:id="0"/>
     </w:p>
     <w:p>
       <w:pPr>
@@ -982,6 +984,7 @@
     </w:p>
     <w:p>
       <w:pPr>
+        <w:jc w:val="both"/>
         <w:rPr>
           <w:b/>
         </w:rPr>
@@ -1005,28 +1008,11 @@
         <w:jc w:val="both"/>
       </w:pPr>
       <w:r>
-        <w:t xml:space="preserve">The Philippine Government in collaboration with the Department of Information and Communication Technology and Department of Science and Technology established an Integrated Government Philippines Project. It seeks to lower the cost of government information and communication technologies (ICT) by using cloud computing services. The project aims to increase productivity, to develop excellent services, and at the same time to reduce the value spent on this development. The agencies that would first be targeted by this project are the National Government Agencies and Government-Owned and Controlled-Corporations (GOCCs), including State Universities and Colleges (SUCs).  (Retrieved on August 10, 2016/ </w:t>
-      </w:r>
-      <w:hyperlink r:id="rId9" w:history="1">
-        <w:r>
-          <w:rPr>
-            <w:rStyle w:val="Hyperlink"/>
-          </w:rPr>
-          <w:t>http://i.gov.ph/philippines-cloud-first-policy-draft-4/</w:t>
-        </w:r>
-      </w:hyperlink>
-      <w:r>
-        <w:t>)</w:t>
-      </w:r>
-    </w:p>
-    <w:p>
-      <w:pPr>
-        <w:ind w:firstLine="720"/>
-        <w:jc w:val="both"/>
-      </w:pPr>
+        <w:t xml:space="preserve">The Philippine Government in collaboration with the Department of Information and Communication Technology and Department of Science and Technology established an Integrated Government Philippines Project. It seeks to lower the cost of government information and communication technologies (ICT) by using cloud computing services. The project aims to increase productivity, to develop excellent </w:t>
+      </w:r>
       <w:r>
         <w:lastRenderedPageBreak/>
-        <w:t xml:space="preserve"> Following the controversial secret server, the Commission on Elections is one of the three constitutional commissions of the Philippines which means that they can utilize this project to have a more effective approach with regard to the automated election system. By doing so, there is a chance that electoral fraud committed during the counting and transmission of the ERs would be lessen. The said project is already being developed to provide high-speed communication and to increase the security of the data being kept. This is design to prevent hackers from attacking or penetrating government-related information in the cloud. It also promotes transparency which is also a requirement during the local and national elections. The project being conducted can be one of the possible solutions that can be done to prevent electoral fraud in the counting and transmission module of the automated election system.  (Retrieved on August 10, 2016/ </w:t>
+        <w:t xml:space="preserve">services, and at the same time to reduce the value spent on this development. The agencies that would first be targeted by this project are the National Government Agencies and Government-Owned and Controlled-Corporations (GOCCs), including State Universities and Colleges (SUCs).  (Retrieved on August 10, 2016/ </w:t>
       </w:r>
       <w:hyperlink r:id="rId10" w:history="1">
         <w:r>
@@ -1043,27 +1029,41 @@
     <w:p>
       <w:pPr>
         <w:ind w:firstLine="720"/>
-      </w:pPr>
-      <w:r>
-        <w:t xml:space="preserve">The Integrated Government Philippines or </w:t>
-      </w:r>
-      <w:proofErr w:type="spellStart"/>
-      <w:r>
-        <w:t>iGovPhil</w:t>
-      </w:r>
-      <w:proofErr w:type="spellEnd"/>
-      <w:r>
-        <w:t xml:space="preserve"> project and the E-government Master Plan that aims to provide National Government Agencies and Government-Owned and Controlled-Corporations (GOCCs) cloud computing services. In order to achieve their desire, a Public Key Infrastructure will be applied in the said project. It will ensure that the service provided can meet the objectives of ensuring the security and reliability of all transactions online. Also, the PKI is an important component of the project by DOTC and DICT.  The role of the PKI is to let the users or consumers of public networks to securely transfer data. An important aspect in the PKI is its capability of creating, distributing, storing, using and revoking digital certificates. The certificates are small files that secures the integrity of the data and at the same time verify or authenticate that the sender of the data is the source. This will prove that the data being transferred has not been tampered. Additionally, the infrastructure can be utilized to encrypt data. </w:t>
+        <w:jc w:val="both"/>
+      </w:pPr>
+      <w:r>
+        <w:t xml:space="preserve"> Following the controversial secret server, the Commission on Elections is one of the three constitutional commissions of the Philippines which means that they can utilize this project to have a more effective approach with regard to the automated election system. By doing so, there is a chance that electoral fraud committed during the counting and transmission of the ERs would be lessen. The said project is already being developed to provide high-speed communication and to increase the security of the data being kept. This is design to prevent hackers from attacking or penetrating government-related information in the cloud. It also promotes transparency which is also a requirement during the local and national elections. The project being conducted can be one of the possible solutions that can be done to prevent electoral fraud in the counting and transmission module of the automated election system.  (Retrieved on August 10, 2016/ </w:t>
+      </w:r>
+      <w:hyperlink r:id="rId11" w:history="1">
+        <w:r>
+          <w:rPr>
+            <w:rStyle w:val="Hyperlink"/>
+          </w:rPr>
+          <w:t>http://i.gov.ph/philippines-cloud-first-policy-draft-4/</w:t>
+        </w:r>
+      </w:hyperlink>
+      <w:r>
+        <w:t>)</w:t>
       </w:r>
     </w:p>
     <w:p>
       <w:pPr>
         <w:ind w:firstLine="720"/>
+        <w:jc w:val="both"/>
+      </w:pPr>
+      <w:r>
+        <w:t xml:space="preserve">The Integrated Government Philippines or iGovPhil project and the E-government Master Plan that aims to provide National Government Agencies and Government-Owned and Controlled-Corporations (GOCCs) cloud computing services. In order to achieve their desire, a Public Key Infrastructure will be applied in the said project. It will ensure that the service provided can meet the objectives of ensuring the security and reliability of all transactions online. Also, the PKI is an important component of the project by DOTC and DICT.  The role of the PKI is to let the users or consumers of public networks to securely transfer data. An important aspect in the PKI is its capability of creating, distributing, storing, using and revoking digital certificates. The certificates are small files that secures the integrity of the data and at the same time verify or authenticate that the sender of the data is the source. This will prove that the data being transferred has not been tampered. Additionally, the infrastructure can be utilized to encrypt data. </w:t>
+      </w:r>
+    </w:p>
+    <w:p>
+      <w:pPr>
+        <w:ind w:firstLine="720"/>
+        <w:jc w:val="both"/>
       </w:pPr>
       <w:r>
         <w:t xml:space="preserve">There are a number of reasons as to why using PKI is more efficient and effective in securing data exchange. One of which is that it improves an individual’s identity verification process. The Digital Certificate distributed by the PKI will have a minimum 2048-bit system generated key which is better compare to the usual 80-bit security being implemented in passwords. The 2048-bit system security will ensure that the individual’s identity is verified. It lowers the inconvenient ways that a user must possess in order to prevent data breaching made by perpetrators. Moreover, other countries including the Philippines are bounded by law which states that only digitally signed data are to be recognized or accepted as evidence in the court of law. This makes the document tamperproof because one small change which can be equivalent to 1-bit will be under suspicion and be detected during the verification process. Additionally, the PKI protects data from intruders trying to enter the system. As years passed, people are leaning on the side of ICT and its future developments. However, methods of encryption are being refined to ensure the integrity of the system. Data encryption is used to further enhance the level of security of each system and currently there are a number of algorithms that can be used depending on the level of confidentiality each data has. (Retrieved on August 19, 2016 /  </w:t>
       </w:r>
-      <w:hyperlink r:id="rId11" w:history="1">
+      <w:hyperlink r:id="rId12" w:history="1">
         <w:r>
           <w:rPr>
             <w:rStyle w:val="Hyperlink"/>
@@ -1075,7 +1075,11 @@
         <w:t xml:space="preserve"> ).</w:t>
       </w:r>
     </w:p>
-    <w:p/>
+    <w:p>
+      <w:pPr>
+        <w:jc w:val="both"/>
+      </w:pPr>
+    </w:p>
     <w:sectPr>
       <w:pgSz w:w="12240" w:h="15840"/>
       <w:pgMar w:top="1440" w:right="1440" w:bottom="1440" w:left="1440" w:header="720" w:footer="720" w:gutter="0"/>

</xml_diff>

<commit_message>
Added the related study content
</commit_message>
<xml_diff>
--- a/Documentation/AES Research Paper.docx
+++ b/Documentation/AES Research Paper.docx
@@ -913,10 +913,23 @@
         <w:jc w:val="both"/>
       </w:pPr>
       <w:r>
-        <w:t xml:space="preserve">Experimental Design of Worldwide Internet Voting System using PKI </w:t>
-      </w:r>
-      <w:bookmarkStart w:id="0" w:name="_GoBack"/>
-      <w:bookmarkEnd w:id="0"/>
+        <w:t>Experimental Design of Worldwide I</w:t>
+      </w:r>
+      <w:r>
+        <w:t>nternet Voting System using PKI</w:t>
+      </w:r>
+    </w:p>
+    <w:p>
+      <w:pPr>
+        <w:ind w:firstLine="720"/>
+        <w:jc w:val="both"/>
+      </w:pPr>
+      <w:r>
+        <w:t xml:space="preserve">In this study, the researchers designed an Internet voting system applicable for worldwide voting which was based on Ohkubo et al.’s scheme combined with Public Key Infrastructure. In the system, voter’s privacy was guaranteed by using blind signature and mix-net, and robustness which was provided through the threshold encryption scheme. A way of typical implementation for internet voting system </w:t>
+      </w:r>
+      <w:r>
+        <w:t xml:space="preserve">was proposed by employing Java technology. PKI allowed worldwide key distribution and “one certificate/one vote” policy. Therefore, anyone can participate as long as a certificate was given by Certificate Authority (CA). By the joint work between Korean and Japanese teams of this study, the implementation aimed to select MVPs in 2002 FIFA World Cup Korean-Japan in easy and friendly manner for any internet user to participate. </w:t>
+      </w:r>
       <w:r>
         <w:t xml:space="preserve">(Retrieved on August 27, 2016 / </w:t>
       </w:r>
@@ -931,6 +944,11 @@
       <w:r>
         <w:t>).</w:t>
       </w:r>
+      <w:r>
+        <w:t xml:space="preserve"> In this study, it was showed it is possible to incorporate a PKI in a voting system. Not only it was possible, it was also recommended for security purposes of the system.</w:t>
+      </w:r>
+      <w:bookmarkStart w:id="0" w:name="_GoBack"/>
+      <w:bookmarkEnd w:id="0"/>
     </w:p>
     <w:p>
       <w:pPr>
@@ -954,7 +972,11 @@
         <w:t>A Public Key Infrastructure is a combination of software and procedures providing a means for managing keys and certificates and using them efficiently. Key and certificate management is the set of operations requires to create and maintain keys and certificates. One of the</w:t>
       </w:r>
       <w:r>
-        <w:t xml:space="preserve"> major points being addressed in a managed PKI is the creation of keys and certificates. A PKI must offer software support for key pair generation as well as certificate requests. Furthermore, there must be procedures to verify the identity of the user before allowing him to request a certificate. Next major point is private-key protection. These private keys are either used for decryption or digital signature so it has to have some reasonable level of protection. In this case, a strong password mechanism must be implemented to have an effective PKI. Now, if the user’s private-key has been compromised, the PKI must provide a means by which a certificate can be revoked. Backup and recovery, key and certificate update, and key history management are included in the major points to be addressed if a well-managed PKI is to be implemented.</w:t>
+        <w:t xml:space="preserve"> major points being addressed in a managed PKI is the creation of keys and certificates. A PKI must offer software support for key pair generation as well as certificate requests. Furthermore, there must be procedures to verify the identity of the user before allowing him to request a certificate. Next major point is private-key protection. These private keys are either used for decryption or digital signature so it has to have some reasonable level of protection. In this case, a strong password mechanism must be implemented to have an effective PKI. Now, if the user’s private-key has been compromised, the PKI must provide a means by which a certificate </w:t>
+      </w:r>
+      <w:r>
+        <w:lastRenderedPageBreak/>
+        <w:t>can be revoked. Backup and recovery, key and certificate update, and key history management are included in the major points to be addressed if a well-managed PKI is to be implemented.</w:t>
       </w:r>
       <w:r>
         <w:t xml:space="preserve"> Retrieved on August 27, 2016 /</w:t>
@@ -1008,11 +1030,7 @@
         <w:jc w:val="both"/>
       </w:pPr>
       <w:r>
-        <w:t xml:space="preserve">The Philippine Government in collaboration with the Department of Information and Communication Technology and Department of Science and Technology established an Integrated Government Philippines Project. It seeks to lower the cost of government information and communication technologies (ICT) by using cloud computing services. The project aims to increase productivity, to develop excellent </w:t>
-      </w:r>
-      <w:r>
-        <w:lastRenderedPageBreak/>
-        <w:t xml:space="preserve">services, and at the same time to reduce the value spent on this development. The agencies that would first be targeted by this project are the National Government Agencies and Government-Owned and Controlled-Corporations (GOCCs), including State Universities and Colleges (SUCs).  (Retrieved on August 10, 2016/ </w:t>
+        <w:t xml:space="preserve">The Philippine Government in collaboration with the Department of Information and Communication Technology and Department of Science and Technology established an Integrated Government Philippines Project. It seeks to lower the cost of government information and communication technologies (ICT) by using cloud computing services. The project aims to increase productivity, to develop excellent services, and at the same time to reduce the value spent on this development. The agencies that would first be targeted by this project are the National Government Agencies and Government-Owned and Controlled-Corporations (GOCCs), including State Universities and Colleges (SUCs).  (Retrieved on August 10, 2016/ </w:t>
       </w:r>
       <w:hyperlink r:id="rId10" w:history="1">
         <w:r>
@@ -1061,7 +1079,11 @@
         <w:jc w:val="both"/>
       </w:pPr>
       <w:r>
-        <w:t xml:space="preserve">There are a number of reasons as to why using PKI is more efficient and effective in securing data exchange. One of which is that it improves an individual’s identity verification process. The Digital Certificate distributed by the PKI will have a minimum 2048-bit system generated key which is better compare to the usual 80-bit security being implemented in passwords. The 2048-bit system security will ensure that the individual’s identity is verified. It lowers the inconvenient ways that a user must possess in order to prevent data breaching made by perpetrators. Moreover, other countries including the Philippines are bounded by law which states that only digitally signed data are to be recognized or accepted as evidence in the court of law. This makes the document tamperproof because one small change which can be equivalent to 1-bit will be under suspicion and be detected during the verification process. Additionally, the PKI protects data from intruders trying to enter the system. As years passed, people are leaning on the side of ICT and its future developments. However, methods of encryption are being refined to ensure the integrity of the system. Data encryption is used to further enhance the level of security of each system and currently there are a number of algorithms that can be used depending on the level of confidentiality each data has. (Retrieved on August 19, 2016 /  </w:t>
+        <w:t xml:space="preserve">There are a number of reasons as to why using PKI is more efficient and effective in securing data exchange. One of which is that it improves an individual’s identity verification process. The Digital Certificate distributed by the PKI will have a minimum 2048-bit system generated key which is better compare to the usual 80-bit security being implemented in passwords. The 2048-bit system security will ensure that the individual’s identity is verified. It lowers the inconvenient ways that a user must possess in order to prevent data breaching made by perpetrators. Moreover, other countries including the Philippines are bounded by law which states that only digitally signed data are to be recognized or accepted as evidence </w:t>
+      </w:r>
+      <w:r>
+        <w:lastRenderedPageBreak/>
+        <w:t xml:space="preserve">in the court of law. This makes the document tamperproof because one small change which can be equivalent to 1-bit will be under suspicion and be detected during the verification process. Additionally, the PKI protects data from intruders trying to enter the system. As years passed, people are leaning on the side of ICT and its future developments. However, methods of encryption are being refined to ensure the integrity of the system. Data encryption is used to further enhance the level of security of each system and currently there are a number of algorithms that can be used depending on the level of confidentiality each data has. (Retrieved on August 19, 2016 /  </w:t>
       </w:r>
       <w:hyperlink r:id="rId12" w:history="1">
         <w:r>
@@ -1685,6 +1707,7 @@
     <w:lsdException w:name="HTML Sample" w:semiHidden="1" w:unhideWhenUsed="1"/>
     <w:lsdException w:name="HTML Typewriter" w:semiHidden="1" w:unhideWhenUsed="1"/>
     <w:lsdException w:name="HTML Variable" w:semiHidden="1" w:unhideWhenUsed="1"/>
+    <w:lsdException w:name="Normal Table" w:semiHidden="1" w:unhideWhenUsed="1"/>
     <w:lsdException w:name="annotation subject" w:semiHidden="1" w:unhideWhenUsed="1"/>
     <w:lsdException w:name="No List" w:semiHidden="1" w:unhideWhenUsed="1"/>
     <w:lsdException w:name="Outline List 1" w:semiHidden="1" w:unhideWhenUsed="1"/>
@@ -1731,8 +1754,10 @@
     <w:lsdException w:name="Table Subtle 2" w:semiHidden="1" w:unhideWhenUsed="1"/>
     <w:lsdException w:name="Table Web 1" w:semiHidden="1" w:unhideWhenUsed="1"/>
     <w:lsdException w:name="Table Web 2" w:semiHidden="1" w:unhideWhenUsed="1"/>
+    <w:lsdException w:name="Table Web 3" w:semiHidden="1" w:unhideWhenUsed="1"/>
     <w:lsdException w:name="Balloon Text" w:semiHidden="1" w:unhideWhenUsed="1"/>
     <w:lsdException w:name="Table Grid" w:uiPriority="39"/>
+    <w:lsdException w:name="Table Theme" w:semiHidden="1" w:unhideWhenUsed="1"/>
     <w:lsdException w:name="Placeholder Text" w:semiHidden="1"/>
     <w:lsdException w:name="No Spacing" w:uiPriority="1" w:qFormat="1"/>
     <w:lsdException w:name="Light Shading" w:uiPriority="60"/>

</xml_diff>

<commit_message>
Edited the statement of the prob
</commit_message>
<xml_diff>
--- a/Documentation/AES Research Paper.docx
+++ b/Documentation/AES Research Paper.docx
@@ -17,8 +17,21 @@
         <w:jc w:val="center"/>
       </w:pPr>
       <w:r>
-        <w:t>Hipolito, Jovellano, Pachico</w:t>
-      </w:r>
+        <w:t xml:space="preserve">Hipolito, </w:t>
+      </w:r>
+      <w:proofErr w:type="spellStart"/>
+      <w:r>
+        <w:t>Jovellano</w:t>
+      </w:r>
+      <w:proofErr w:type="spellEnd"/>
+      <w:r>
+        <w:t xml:space="preserve">, </w:t>
+      </w:r>
+      <w:proofErr w:type="spellStart"/>
+      <w:r>
+        <w:t>Pachico</w:t>
+      </w:r>
+      <w:proofErr w:type="spellEnd"/>
     </w:p>
     <w:p>
       <w:pPr>
@@ -88,260 +101,286 @@
         <w:t xml:space="preserve">technical solution </w:t>
       </w:r>
       <w:r>
-        <w:t>that would eliminate the possibility of secret servers by implementing a public key infrastructure as security measures for the transmission of votes on the canvassing system-level.</w:t>
+        <w:t xml:space="preserve">that would eliminate the possibility of secret servers by implementing a public key infrastructure as security measures for the transmission of votes on the </w:t>
+      </w:r>
+      <w:r>
+        <w:t>server</w:t>
+      </w:r>
+      <w:r>
+        <w:t>-level.</w:t>
+      </w:r>
+    </w:p>
+    <w:p>
+      <w:pPr>
+        <w:jc w:val="center"/>
+      </w:pPr>
+      <w:r>
+        <w:t>INTRODUCTION</w:t>
+      </w:r>
+    </w:p>
+    <w:p>
+      <w:pPr>
+        <w:jc w:val="both"/>
+        <w:rPr>
+          <w:u w:val="single"/>
+        </w:rPr>
+      </w:pPr>
+      <w:r>
+        <w:rPr>
+          <w:u w:val="single"/>
+        </w:rPr>
+        <w:t>Background of the Problem</w:t>
+      </w:r>
+    </w:p>
+    <w:p>
+      <w:pPr>
+        <w:jc w:val="both"/>
+      </w:pPr>
+      <w:r>
+        <w:tab/>
+        <w:t>After years of having a manual voting system, the Phili</w:t>
+      </w:r>
+      <w:r>
+        <w:t>ppines have finally adopted an Automated Election S</w:t>
+      </w:r>
+      <w:r>
+        <w:t>ystem</w:t>
+      </w:r>
+      <w:r>
+        <w:t xml:space="preserve"> (AES)</w:t>
+      </w:r>
+      <w:r>
+        <w:t xml:space="preserve"> in 2010. This was mandated by Republic Act No. 9369 which is the Amended Elections Automated Law. The law stated that there would be paper-based election system defined as “a type of automated election system that uses paper ballots, records, and counts votes, tabulates, consolidates, canvases, and transmits electronically the results of the </w:t>
+      </w:r>
+      <w:r>
+        <w:t>vote counts.</w:t>
+      </w:r>
+      <w:r>
+        <w:t>” (</w:t>
+      </w:r>
+      <w:proofErr w:type="spellStart"/>
+      <w:r>
+        <w:t>Angkaya</w:t>
+      </w:r>
+      <w:proofErr w:type="spellEnd"/>
+      <w:r>
+        <w:t xml:space="preserve">, 2011). </w:t>
+      </w:r>
+    </w:p>
+    <w:p>
+      <w:pPr>
+        <w:ind w:firstLine="720"/>
+        <w:jc w:val="both"/>
+      </w:pPr>
+      <w:r>
+        <w:t xml:space="preserve">By standards, the new technology should be significantly more accurate and reliable for the voters; however, there were still some problems that might prove the acquired AES otherwise. For instance, </w:t>
+      </w:r>
+      <w:r>
+        <w:t>the current automated election system with SMARTMATIC uses compact flash (CF) cards for the configuration of the Precinct Count Optical Scan machines in different provinces. These CF cards are pre-loaded with the precinct</w:t>
+      </w:r>
+      <w:r>
+        <w:t>’s ballot depending on its</w:t>
+      </w:r>
+      <w:r>
+        <w:t xml:space="preserve"> specific </w:t>
+      </w:r>
+      <w:r>
+        <w:t xml:space="preserve">geographical </w:t>
+      </w:r>
+      <w:r>
+        <w:t xml:space="preserve">data. Then the same CF cards will also be the ones to store the data of the votes of the people. To look at it clearly, the cards are pre-loaded and will also be the </w:t>
+      </w:r>
+      <w:r>
+        <w:t>storage of the votes</w:t>
+      </w:r>
+      <w:r>
+        <w:t xml:space="preserve"> </w:t>
+      </w:r>
+      <w:r>
+        <w:t>and elections results. Now, t</w:t>
+      </w:r>
+      <w:r>
+        <w:t>his situation gives candidates</w:t>
+      </w:r>
+      <w:r>
+        <w:t>, who want to sabotage the election,</w:t>
+      </w:r>
+      <w:r>
+        <w:t xml:space="preserve"> an easy time to manipulate the data in the system because it can definitely be intercepted</w:t>
+      </w:r>
+      <w:r>
+        <w:t xml:space="preserve"> through </w:t>
+      </w:r>
+      <w:r>
+        <w:t xml:space="preserve">physically tampering with </w:t>
+      </w:r>
+      <w:r>
+        <w:t>these so-called CF cards</w:t>
+      </w:r>
+      <w:r>
+        <w:t xml:space="preserve">. </w:t>
+      </w:r>
+      <w:r>
+        <w:t>The</w:t>
+      </w:r>
+      <w:r>
+        <w:t xml:space="preserve"> study aims to find a way to reduce electoral fraud in the counting and transmission part of the automated election system </w:t>
+      </w:r>
+      <w:r>
+        <w:t>in order to achieve an indeed accurate and reliable system.</w:t>
+      </w:r>
+    </w:p>
+    <w:p>
+      <w:pPr>
+        <w:jc w:val="both"/>
+      </w:pPr>
+      <w:r>
+        <w:t xml:space="preserve"> </w:t>
+      </w:r>
+      <w:r>
+        <w:tab/>
+        <w:t xml:space="preserve">The Automated Election Systems in the Philippines follows a sequence of process. Focusing on the counting and transmission module of the system, the process starts when the polling precincts closes on the election day. The PCOS machines transmit the vote counts or election returns to the corresponding servers and canvassing centers. It is done chronologically with a hierarchical structure composed of the precinct level, municipal level, provincial level, regional level, and national level. From the PCOS machines, the ERs are transmitted to the central server, to a transparency server, and to the municipal board of canvassers (MBOC). From the MBOC, the results are brought to the provincial board of canvassers (PBOC) or the regional board of canvassers (RBOC), where the results are collected and then transmitted to the national board of canvassers (NBOC), where the results for national positions are canvassed. The MBOC and PBOC also separately send ERs to the central server. Moreover, the canvassing system processes the ERs that were transmitted. Public telecommunication networks are assigned to be the main channel when </w:t>
+      </w:r>
+      <w:r>
+        <w:lastRenderedPageBreak/>
+        <w:t xml:space="preserve">transmitting the ERs. There are back-up plans made if the network fails to accomplish its task. For example, transmissions can be made via satellite to avoid delays when problems occur. </w:t>
+      </w:r>
+    </w:p>
+    <w:p>
+      <w:pPr>
+        <w:jc w:val="both"/>
+      </w:pPr>
+      <w:r>
+        <w:tab/>
+        <w:t xml:space="preserve">During the course of the counting and transmission of ERs, electoral fraud is inevitable. There are a lot of </w:t>
+      </w:r>
+      <w:r>
+        <w:t>issues concerning the effectivity and efficiency of the machine during the elections. For instance</w:t>
+      </w:r>
+      <w:r>
+        <w:t xml:space="preserve">, the current voting system does not incorporate digital signature when transmitting the election returns from precincts to canvassers even if it is stated in the law. </w:t>
+      </w:r>
+      <w:r>
+        <w:t>According to the r</w:t>
+      </w:r>
+      <w:r>
+        <w:t xml:space="preserve">epublic </w:t>
+      </w:r>
+      <w:r>
+        <w:t>a</w:t>
+      </w:r>
+      <w:r>
+        <w:t>ct 9369</w:t>
+      </w:r>
+      <w:r>
+        <w:t xml:space="preserve"> section 22, </w:t>
+      </w:r>
+      <w:r>
+        <w:rPr>
+          <w:i/>
+        </w:rPr>
+        <w:t>“The election returns transmitted electronically and digitally signed shall be considered as official election results and shall be used as the basis for the canvassing of votes and t</w:t>
+      </w:r>
+      <w:r>
+        <w:rPr>
+          <w:i/>
+        </w:rPr>
+        <w:t xml:space="preserve">he proclamation of a candidate”. </w:t>
+      </w:r>
+      <w:r>
+        <w:t>This means that BEIs are required to digitally sign the ERs that would be transmitted. As stated in the law, the ERs that would be recognized officially are the ones that were authenticated and validated by the administrators. However, during the past three automated election system, the AES failed to meet the requirements prescribed by the law</w:t>
+      </w:r>
+      <w:r>
+        <w:t xml:space="preserve">. A possible reason is that the system being used allows humans to intervene in the process of the election. </w:t>
+      </w:r>
+      <w:r>
+        <w:t xml:space="preserve">This is one of the reasons why it is easy for </w:t>
+      </w:r>
+      <w:r>
+        <w:t>any unofficial institutions/organizations</w:t>
+      </w:r>
+      <w:r>
+        <w:t xml:space="preserve"> to ambush and manipulate the elections. </w:t>
+      </w:r>
+      <w:r>
+        <w:t xml:space="preserve">For example, </w:t>
+      </w:r>
+      <w:r>
+        <w:t xml:space="preserve">in Mindanao </w:t>
+      </w:r>
+      <w:r>
+        <w:t xml:space="preserve">armed men prevented the citizens from voting. They controlled the precinct and made it impossible for the voters to cast their votes. Many eye witnesses claim that a wholesale ballot shading was conducted. Meaning only the same people casted many ballots inside the PCOS machine without the control of the BEIs. </w:t>
+      </w:r>
+      <w:r>
+        <w:t>Without the existence of a digital signature provided by an authenticated agency, the election return</w:t>
+      </w:r>
+      <w:r>
+        <w:t>s</w:t>
+      </w:r>
+      <w:r>
+        <w:t xml:space="preserve"> being transferred would still be considered not reliable</w:t>
+      </w:r>
+      <w:r>
+        <w:t xml:space="preserve"> because the d</w:t>
+      </w:r>
+      <w:r>
+        <w:t xml:space="preserve">igital signatures are used to verify the validity of the transmitted ERs. A public key infrastructure is practiced to </w:t>
+      </w:r>
+      <w:r>
+        <w:t>guarantee that the votes are secured during transmission</w:t>
+      </w:r>
+      <w:r>
+        <w:t>.</w:t>
+      </w:r>
+      <w:r>
+        <w:t xml:space="preserve"> A system should be designed to ensure that before transmitting the votes, ERs are equipped with digital signatures.</w:t>
+      </w:r>
+      <w:r>
+        <w:t xml:space="preserve"> Another solution that could be made to reduce the chances of this type of cheating is to incorporate the idea of </w:t>
+      </w:r>
+      <w:r>
+        <w:t>GPS</w:t>
+      </w:r>
+      <w:r>
+        <w:t xml:space="preserve"> or global positional system in the machine used in the elections. GPS tracking uses both the time and location components that could provide data to the users. It is an effective way of navigating where the machine should be placed or located via a system the receives data from the satellites in space. </w:t>
+      </w:r>
+    </w:p>
+    <w:p>
+      <w:pPr>
+        <w:jc w:val="both"/>
+        <w:rPr>
+          <w:u w:val="single"/>
+        </w:rPr>
+      </w:pPr>
+      <w:r>
+        <w:rPr>
+          <w:u w:val="single"/>
+        </w:rPr>
+        <w:t>Statement of the Problem</w:t>
+      </w:r>
+    </w:p>
+    <w:p>
+      <w:pPr>
+        <w:ind w:firstLine="720"/>
+        <w:jc w:val="both"/>
+      </w:pPr>
+      <w:r>
+        <w:t xml:space="preserve">How can the Philippine </w:t>
+      </w:r>
+      <w:r>
+        <w:t xml:space="preserve">automated </w:t>
+      </w:r>
+      <w:r>
+        <w:t xml:space="preserve">election system </w:t>
+      </w:r>
+      <w:r>
+        <w:t>secure the transmission of election returns on the server-level</w:t>
+      </w:r>
+      <w:r>
+        <w:t>?</w:t>
       </w:r>
       <w:bookmarkStart w:id="0" w:name="_GoBack"/>
       <w:bookmarkEnd w:id="0"/>
-    </w:p>
-    <w:p>
-      <w:pPr>
-        <w:jc w:val="center"/>
-      </w:pPr>
-      <w:r>
-        <w:t>INTRODUCTION</w:t>
-      </w:r>
-    </w:p>
-    <w:p>
-      <w:pPr>
-        <w:jc w:val="both"/>
-        <w:rPr>
-          <w:u w:val="single"/>
-        </w:rPr>
-      </w:pPr>
-      <w:r>
-        <w:rPr>
-          <w:u w:val="single"/>
-        </w:rPr>
-        <w:t>Background of the Problem</w:t>
-      </w:r>
-    </w:p>
-    <w:p>
-      <w:pPr>
-        <w:jc w:val="both"/>
-      </w:pPr>
-      <w:r>
-        <w:tab/>
-        <w:t>After years of having a manual voting system, the Phili</w:t>
-      </w:r>
-      <w:r>
-        <w:t>ppines have finally adopted an Automated Election S</w:t>
-      </w:r>
-      <w:r>
-        <w:t>ystem</w:t>
-      </w:r>
-      <w:r>
-        <w:t xml:space="preserve"> (AES)</w:t>
-      </w:r>
-      <w:r>
-        <w:t xml:space="preserve"> in 2010. This was mandated by Republic Act No. 9369 which is the Amended Elections Automated Law. The law stated that there would be paper-based election system defined as “a type of automated election system that uses paper ballots, records, and counts votes, tabulates, consolidates, canvases, and transmits electronically the results of the </w:t>
-      </w:r>
-      <w:r>
-        <w:t>vote counts.</w:t>
-      </w:r>
-      <w:r>
-        <w:t xml:space="preserve">” (Angkaya, 2011). </w:t>
-      </w:r>
-    </w:p>
-    <w:p>
-      <w:pPr>
-        <w:ind w:firstLine="720"/>
-        <w:jc w:val="both"/>
-      </w:pPr>
-      <w:r>
-        <w:t xml:space="preserve">By standards, the new technology should be significantly more accurate and reliable for the voters; however, there were still some problems that might prove the acquired AES otherwise. For instance, </w:t>
-      </w:r>
-      <w:r>
-        <w:t>the current automated election system with SMARTMATIC uses compact flash (CF) cards for the configuration of the Precinct Count Optical Scan machines in different provinces. These CF cards are pre-loaded with the precinct</w:t>
-      </w:r>
-      <w:r>
-        <w:t>’s ballot depending on its</w:t>
-      </w:r>
-      <w:r>
-        <w:t xml:space="preserve"> specific </w:t>
-      </w:r>
-      <w:r>
-        <w:t xml:space="preserve">geographical </w:t>
-      </w:r>
-      <w:r>
-        <w:t xml:space="preserve">data. Then the same CF cards will also be the ones to store the data of the votes of the people. To look at it clearly, the cards are pre-loaded and will also be the </w:t>
-      </w:r>
-      <w:r>
-        <w:t>storage of the votes</w:t>
-      </w:r>
-      <w:r>
-        <w:t xml:space="preserve"> </w:t>
-      </w:r>
-      <w:r>
-        <w:t>and elections results. Now, t</w:t>
-      </w:r>
-      <w:r>
-        <w:t>his situation gives candidates</w:t>
-      </w:r>
-      <w:r>
-        <w:t>, who want to sabotage the election,</w:t>
-      </w:r>
-      <w:r>
-        <w:t xml:space="preserve"> an easy time to manipulate the data in the system because it can definitely be intercepted</w:t>
-      </w:r>
-      <w:r>
-        <w:t xml:space="preserve"> through </w:t>
-      </w:r>
-      <w:r>
-        <w:t xml:space="preserve">physically tampering with </w:t>
-      </w:r>
-      <w:r>
-        <w:t>these so-called CF cards</w:t>
-      </w:r>
-      <w:r>
-        <w:t xml:space="preserve">. </w:t>
-      </w:r>
-      <w:r>
-        <w:t>The</w:t>
-      </w:r>
-      <w:r>
-        <w:t xml:space="preserve"> study aims to find a way to reduce electoral fraud in the counting and transmission part of the automated election system </w:t>
-      </w:r>
-      <w:r>
-        <w:t>in order to achieve an indeed accurate and reliable system.</w:t>
-      </w:r>
-    </w:p>
-    <w:p>
-      <w:pPr>
-        <w:jc w:val="both"/>
-      </w:pPr>
-      <w:r>
-        <w:t xml:space="preserve"> </w:t>
-      </w:r>
-      <w:r>
-        <w:tab/>
-        <w:t xml:space="preserve">The Automated Election Systems in the Philippines follows a sequence of process. Focusing on the counting and transmission module of the system, the process starts when the polling precincts closes on the election day. The PCOS machines transmit the vote counts or election returns to the corresponding servers and canvassing centers. It is done chronologically with a hierarchical structure composed of the precinct level, municipal level, provincial level, regional level, and national level. From the PCOS machines, the ERs are transmitted to the central server, to a transparency server, and to the municipal board of canvassers (MBOC). From the MBOC, the results are brought to the provincial board of canvassers (PBOC) or the regional board of canvassers (RBOC), where the results are collected and then transmitted to the national board of canvassers (NBOC), where the results for national positions are canvassed. The MBOC and PBOC also separately send ERs to the central server. Moreover, the canvassing system processes the ERs that were transmitted. Public telecommunication networks are assigned to be the main channel when </w:t>
-      </w:r>
-      <w:r>
-        <w:lastRenderedPageBreak/>
-        <w:t xml:space="preserve">transmitting the ERs. There are back-up plans made if the network fails to accomplish its task. For example, transmissions can be made via satellite to avoid delays when problems occur. </w:t>
-      </w:r>
-    </w:p>
-    <w:p>
-      <w:pPr>
-        <w:jc w:val="both"/>
-      </w:pPr>
-      <w:r>
-        <w:tab/>
-        <w:t xml:space="preserve">During the course of the counting and transmission of ERs, electoral fraud is inevitable. There are a lot of </w:t>
-      </w:r>
-      <w:r>
-        <w:t>issues concerning the effectivity and efficiency of the machine during the elections. For instance</w:t>
-      </w:r>
-      <w:r>
-        <w:t xml:space="preserve">, the current voting system does not incorporate digital signature when transmitting the election returns from precincts to canvassers even if it is stated in the law. </w:t>
-      </w:r>
-      <w:r>
-        <w:t>According to the r</w:t>
-      </w:r>
-      <w:r>
-        <w:t xml:space="preserve">epublic </w:t>
-      </w:r>
-      <w:r>
-        <w:t>a</w:t>
-      </w:r>
-      <w:r>
-        <w:t>ct 9369</w:t>
-      </w:r>
-      <w:r>
-        <w:t xml:space="preserve"> section 22, </w:t>
-      </w:r>
-      <w:r>
-        <w:rPr>
-          <w:i/>
-        </w:rPr>
-        <w:t>“The election returns transmitted electronically and digitally signed shall be considered as official election results and shall be used as the basis for the canvassing of votes and t</w:t>
-      </w:r>
-      <w:r>
-        <w:rPr>
-          <w:i/>
-        </w:rPr>
-        <w:t xml:space="preserve">he proclamation of a candidate”. </w:t>
-      </w:r>
-      <w:r>
-        <w:t>This means that BEIs are required to digitally sign the ERs that would be transmitted. As stated in the law, the ERs that would be recognized officially are the ones that were authenticated and validated by the administrators. However, during the past three automated election system, the AES failed to meet the requirements prescribed by the law</w:t>
-      </w:r>
-      <w:r>
-        <w:t xml:space="preserve">. A possible reason is that the system being used allows humans to intervene in the process of the election. </w:t>
-      </w:r>
-      <w:r>
-        <w:t xml:space="preserve">This is one of the reasons why it is easy for </w:t>
-      </w:r>
-      <w:r>
-        <w:t>any unofficial institutions/organizations</w:t>
-      </w:r>
-      <w:r>
-        <w:t xml:space="preserve"> to ambush and manipulate the elections. </w:t>
-      </w:r>
-      <w:r>
-        <w:t xml:space="preserve">For example, </w:t>
-      </w:r>
-      <w:r>
-        <w:t xml:space="preserve">in Mindanao </w:t>
-      </w:r>
-      <w:r>
-        <w:t xml:space="preserve">armed men prevented the citizens from voting. They controlled the precinct and made it impossible for the voters to cast their votes. Many eye witnesses claim that a wholesale ballot shading was conducted. Meaning only the same people casted many ballots inside the PCOS machine without the control of the BEIs. </w:t>
-      </w:r>
-      <w:r>
-        <w:t>Without the existence of a digital signature provided by an authenticated agency, the election return</w:t>
-      </w:r>
-      <w:r>
-        <w:t>s</w:t>
-      </w:r>
-      <w:r>
-        <w:t xml:space="preserve"> being transferred would still be considered not reliable</w:t>
-      </w:r>
-      <w:r>
-        <w:t xml:space="preserve"> because the d</w:t>
-      </w:r>
-      <w:r>
-        <w:t xml:space="preserve">igital signatures are used to verify the validity of the transmitted ERs. A public key infrastructure is practiced to </w:t>
-      </w:r>
-      <w:r>
-        <w:t>guarantee that the votes are secured during transmission</w:t>
-      </w:r>
-      <w:r>
-        <w:t>.</w:t>
-      </w:r>
-      <w:r>
-        <w:t xml:space="preserve"> A system should be designed to ensure that before transmitting the votes, ERs are equipped with digital signatures.</w:t>
-      </w:r>
-      <w:r>
-        <w:t xml:space="preserve"> Another solution that could be made to reduce the chances of this type of cheating is to incorporate the idea of </w:t>
-      </w:r>
-      <w:r>
-        <w:t>GPS</w:t>
-      </w:r>
-      <w:r>
-        <w:t xml:space="preserve"> or global positional system in the machine used in the elections. GPS tracking uses both the time and location components that could provide data to the users. It is an effective way of navigating where the machine should be placed or located via a system the receives data from the satellites in space. </w:t>
-      </w:r>
-    </w:p>
-    <w:p>
-      <w:pPr>
-        <w:jc w:val="both"/>
-        <w:rPr>
-          <w:u w:val="single"/>
-        </w:rPr>
-      </w:pPr>
-      <w:r>
-        <w:rPr>
-          <w:u w:val="single"/>
-        </w:rPr>
-        <w:t>Statement of the Problem</w:t>
-      </w:r>
-    </w:p>
-    <w:p>
-      <w:pPr>
-        <w:ind w:firstLine="720"/>
-        <w:jc w:val="both"/>
-      </w:pPr>
-      <w:r>
-        <w:t>How can the Philippine election system prevent electoral fraud specifically for the counting and transmission of the election returns?</w:t>
-      </w:r>
     </w:p>
     <w:p>
       <w:pPr>
@@ -903,7 +942,55 @@
       </w:pPr>
       <w:r>
         <w:lastRenderedPageBreak/>
-        <w:t xml:space="preserve">During the 2016 elections, Bong Bong Marcos’ camp believes that there exists a “Fourth Server” or also known as the “Queue Server”. It has been revealed that the Comelec and Smartmatic has been keeping it from the public. Instead of letting the ERs be directly transmitted to the three official servers, namely the Municipal Board of Canvassing Server, Comelec Server, and the Transparency server, the results were first being processed and consolidated in the “Queue Server”. Another problem with the secret server is that the source code being used was never reviewed despite of it being a requirement in the law. Moreover, there were no poll watchers assigned for these servers making it questionable to both the public and the administrators. According to a statement made by Rodriguez, a representative of Marcos’ camp, the integrity of the 2016 May elections has been questioned because of the unexpected situation made by the Comelec and Smartmatic. The ERs that were presented to the public did not come directly from the transparency server.  Alternatively, the results were first transmitted to a “Queue Server” where they were “consolidated and processed” and the “Queue Server” sends the data to the transparency servers which is against the law. (Retrieved on August 10, 2016/ </w:t>
+        <w:t xml:space="preserve">During the 2016 elections, Bong </w:t>
+      </w:r>
+      <w:proofErr w:type="spellStart"/>
+      <w:r>
+        <w:t>Bong</w:t>
+      </w:r>
+      <w:proofErr w:type="spellEnd"/>
+      <w:r>
+        <w:t xml:space="preserve"> Marcos’ camp believes that there exists a “Fourth Server” or also known as the “Queue Server”. It has been revealed that the </w:t>
+      </w:r>
+      <w:proofErr w:type="spellStart"/>
+      <w:r>
+        <w:t>Comelec</w:t>
+      </w:r>
+      <w:proofErr w:type="spellEnd"/>
+      <w:r>
+        <w:t xml:space="preserve"> and </w:t>
+      </w:r>
+      <w:proofErr w:type="spellStart"/>
+      <w:r>
+        <w:t>Smartmatic</w:t>
+      </w:r>
+      <w:proofErr w:type="spellEnd"/>
+      <w:r>
+        <w:t xml:space="preserve"> has been keeping it from the public. Instead of letting the ERs be directly transmitted to the three official servers, namely the Municipal Board of Canvassing Server, </w:t>
+      </w:r>
+      <w:proofErr w:type="spellStart"/>
+      <w:r>
+        <w:t>Comelec</w:t>
+      </w:r>
+      <w:proofErr w:type="spellEnd"/>
+      <w:r>
+        <w:t xml:space="preserve"> Server, and the Transparency server, the results were first being processed and consolidated in the “Queue Server”. Another problem with the secret server is that the source code being used was never reviewed despite of it being a requirement in the law. Moreover, there were no poll watchers assigned for these servers making it questionable to both the public and the administrators. According to a statement made by Rodriguez, a representative of Marcos’ camp, the integrity of the 2016 May elections has been questioned because of the unexpected situation made by the </w:t>
+      </w:r>
+      <w:proofErr w:type="spellStart"/>
+      <w:r>
+        <w:t>Comelec</w:t>
+      </w:r>
+      <w:proofErr w:type="spellEnd"/>
+      <w:r>
+        <w:t xml:space="preserve"> and </w:t>
+      </w:r>
+      <w:proofErr w:type="spellStart"/>
+      <w:r>
+        <w:t>Smartmatic</w:t>
+      </w:r>
+      <w:proofErr w:type="spellEnd"/>
+      <w:r>
+        <w:t xml:space="preserve">. The ERs that were presented to the public did not come directly from the transparency server.  Alternatively, the results were first transmitted to a “Queue Server” where they were “consolidated and processed” and the “Queue Server” sends the data to the transparency servers which is against the law. (Retrieved on August 10, 2016/ </w:t>
       </w:r>
       <w:hyperlink r:id="rId7" w:history="1">
         <w:r>
@@ -1091,7 +1178,15 @@
         <w:jc w:val="both"/>
       </w:pPr>
       <w:r>
-        <w:t xml:space="preserve">The Integrated Government Philippines or iGovPhil project and the E-government Master Plan that aims to provide National Government Agencies and Government-Owned and Controlled-Corporations (GOCCs) cloud computing services. In order to achieve their desire, a Public Key Infrastructure will be applied in the said project. It will ensure that the service provided can meet the objectives of ensuring the security and reliability of all transactions online. Also, the PKI is an important component of the project by DOTC and DICT.  The role of the PKI is to let the users or consumers of public networks to securely transfer data. An important aspect in the PKI is its capability of creating, distributing, storing, using and revoking digital certificates. The certificates are small files that secures the integrity of the data and at the same time verify or authenticate that the sender of the data is the source. This will prove that the data being transferred has not been tampered. Additionally, the infrastructure can be utilized to encrypt data. </w:t>
+        <w:t xml:space="preserve">The Integrated Government Philippines or </w:t>
+      </w:r>
+      <w:proofErr w:type="spellStart"/>
+      <w:r>
+        <w:t>iGovPhil</w:t>
+      </w:r>
+      <w:proofErr w:type="spellEnd"/>
+      <w:r>
+        <w:t xml:space="preserve"> project and the E-government Master Plan that aims to provide National Government Agencies and Government-Owned and Controlled-Corporations (GOCCs) cloud computing services. In order to achieve their desire, a Public Key Infrastructure will be applied in the said project. It will ensure that the service provided can meet the objectives of ensuring the security and reliability of all transactions online. Also, the PKI is an important component of the project by DOTC and DICT.  The role of the PKI is to let the users or consumers of public networks to securely transfer data. An important aspect in the PKI is its capability of creating, distributing, storing, using and revoking digital certificates. The certificates are small files that secures the integrity of the data and at the same time verify or authenticate that the sender of the data is the source. This will prove that the data being transferred has not been tampered. Additionally, the infrastructure can be utilized to encrypt data. </w:t>
       </w:r>
     </w:p>
     <w:p>

</xml_diff>

<commit_message>
Edited the scope and limi
</commit_message>
<xml_diff>
--- a/Documentation/AES Research Paper.docx
+++ b/Documentation/AES Research Paper.docx
@@ -17,21 +17,8 @@
         <w:jc w:val="center"/>
       </w:pPr>
       <w:r>
-        <w:t xml:space="preserve">Hipolito, </w:t>
-      </w:r>
-      <w:proofErr w:type="spellStart"/>
-      <w:r>
-        <w:t>Jovellano</w:t>
-      </w:r>
-      <w:proofErr w:type="spellEnd"/>
-      <w:r>
-        <w:t xml:space="preserve">, </w:t>
-      </w:r>
-      <w:proofErr w:type="spellStart"/>
-      <w:r>
-        <w:t>Pachico</w:t>
-      </w:r>
-      <w:proofErr w:type="spellEnd"/>
+        <w:t>Hipolito, Jovellano, Pachico</w:t>
+      </w:r>
     </w:p>
     <w:p>
       <w:pPr>
@@ -156,15 +143,7 @@
         <w:t>vote counts.</w:t>
       </w:r>
       <w:r>
-        <w:t>” (</w:t>
-      </w:r>
-      <w:proofErr w:type="spellStart"/>
-      <w:r>
-        <w:t>Angkaya</w:t>
-      </w:r>
-      <w:proofErr w:type="spellEnd"/>
-      <w:r>
-        <w:t xml:space="preserve">, 2011). </w:t>
+        <w:t xml:space="preserve">” (Angkaya, 2011). </w:t>
       </w:r>
     </w:p>
     <w:p>
@@ -505,16 +484,7 @@
           <w:szCs w:val="24"/>
           <w:lang w:eastAsia="en-PH"/>
         </w:rPr>
-        <w:t xml:space="preserve">To </w:t>
-      </w:r>
-      <w:bookmarkStart w:id="0" w:name="_GoBack"/>
-      <w:r>
-        <w:rPr>
-          <w:rFonts w:eastAsia="Times New Roman" w:cs="Times New Roman"/>
-          <w:szCs w:val="24"/>
-          <w:lang w:eastAsia="en-PH"/>
-        </w:rPr>
-        <w:t xml:space="preserve">provide a technical solution that </w:t>
+        <w:t xml:space="preserve">To provide a technical solution that </w:t>
       </w:r>
       <w:r>
         <w:rPr>
@@ -540,7 +510,6 @@
         </w:rPr>
         <w:t xml:space="preserve"> as security mechanism</w:t>
       </w:r>
-      <w:bookmarkEnd w:id="0"/>
     </w:p>
     <w:p>
       <w:pPr>
@@ -549,10 +518,19 @@
           <w:u w:val="single"/>
         </w:rPr>
       </w:pPr>
-      <w:r>
+    </w:p>
+    <w:p>
+      <w:pPr>
+        <w:jc w:val="both"/>
         <w:rPr>
           <w:u w:val="single"/>
         </w:rPr>
+      </w:pPr>
+      <w:r>
+        <w:rPr>
+          <w:u w:val="single"/>
+        </w:rPr>
+        <w:lastRenderedPageBreak/>
         <w:t>Significance of the Study</w:t>
       </w:r>
     </w:p>
@@ -574,7 +552,6 @@
           <w:szCs w:val="24"/>
           <w:lang w:eastAsia="en-PH"/>
         </w:rPr>
-        <w:lastRenderedPageBreak/>
         <w:t>The findings of this research will benefit the following key players:</w:t>
       </w:r>
     </w:p>
@@ -737,33 +714,28 @@
         <w:t xml:space="preserve">The scope of the study would only </w:t>
       </w:r>
       <w:r>
-        <w:t>include the issues and possible solutions for the counting and transmission part of the automated election system in the Philippines. Further study on the other parts of the automated election system will no longer be covered.</w:t>
-      </w:r>
-    </w:p>
-    <w:p>
-      <w:pPr>
-        <w:jc w:val="both"/>
-      </w:pPr>
-    </w:p>
-    <w:p>
-      <w:pPr>
-        <w:jc w:val="both"/>
-      </w:pPr>
-    </w:p>
-    <w:p>
-      <w:pPr>
-        <w:jc w:val="both"/>
-      </w:pPr>
-    </w:p>
-    <w:p>
-      <w:pPr>
-        <w:jc w:val="both"/>
-      </w:pPr>
-    </w:p>
-    <w:p>
-      <w:pPr>
-        <w:jc w:val="both"/>
-      </w:pPr>
+        <w:t>include the issues and possible solutions for the</w:t>
+      </w:r>
+      <w:r>
+        <w:t xml:space="preserve"> security of the</w:t>
+      </w:r>
+      <w:r>
+        <w:t xml:space="preserve"> transmission </w:t>
+      </w:r>
+      <w:r>
+        <w:t>of election returns on the server-level of</w:t>
+      </w:r>
+      <w:r>
+        <w:t xml:space="preserve"> the automated election system in the Philippines. Further study on the other parts of the automated election system will no longer be covered.</w:t>
+      </w:r>
+    </w:p>
+    <w:p>
+      <w:pPr>
+        <w:ind w:firstLine="720"/>
+        <w:jc w:val="both"/>
+      </w:pPr>
+      <w:bookmarkStart w:id="0" w:name="_GoBack"/>
+      <w:bookmarkEnd w:id="0"/>
     </w:p>
     <w:p>
       <w:pPr>
@@ -819,8 +791,11 @@
         <w:jc w:val="both"/>
       </w:pPr>
       <w:r>
+        <w:t xml:space="preserve">On election day, as the polls close, the BEI immediately administers the transmission of the votes or election returns via the PCOS machines equipped with modems to the servers and canvassing centers The Electronic Results Transmission Service is responsible for the transmission of the votes. The primary channel used is through the public telecommunications networks and if that fails transmission will then </w:t>
+      </w:r>
+      <w:r>
         <w:lastRenderedPageBreak/>
-        <w:t xml:space="preserve">On election day, as the polls close, the BEI immediately administers the transmission of the votes or election returns via the PCOS machines equipped with modems to the servers and canvassing centers The Electronic Results Transmission Service is responsible for the transmission of the votes. The primary channel used is through the public telecommunications networks and if that fails transmission will then be run through the satellite. Furthermore, a software called the Real-time Election Information System, reads the data and canvasses the votes. After the transmission from the PCOS machine, the ERs are transmitted to the central server, to a transparency server, and to the municipal board of canvassers (MBOC). Those three are the official servers declared by the administrators or officials of the elections. Moreover, the MBOC transmits it to the provincial board of canvassers (PBOC) where they consolidate and later transmit the results to the national board of canvassers (NBOC). Additionally, both the MBOC and PBOC sends ERs to the central servers. </w:t>
+        <w:t xml:space="preserve">be run through the satellite. Furthermore, a software called the Real-time Election Information System, reads the data and canvasses the votes. After the transmission from the PCOS machine, the ERs are transmitted to the central server, to a transparency server, and to the municipal board of canvassers (MBOC). Those three are the official servers declared by the administrators or officials of the elections. Moreover, the MBOC transmits it to the provincial board of canvassers (PBOC) where they consolidate and later transmit the results to the national board of canvassers (NBOC). Additionally, both the MBOC and PBOC sends ERs to the central servers. </w:t>
       </w:r>
     </w:p>
     <w:p>
@@ -928,59 +903,11 @@
         <w:jc w:val="both"/>
       </w:pPr>
       <w:r>
-        <w:t xml:space="preserve">During the 2016 elections, Bong </w:t>
-      </w:r>
-      <w:proofErr w:type="spellStart"/>
-      <w:r>
-        <w:t>Bong</w:t>
-      </w:r>
-      <w:proofErr w:type="spellEnd"/>
-      <w:r>
-        <w:t xml:space="preserve"> Marcos’ camp believes that there exists a “Fourth Server” or also known as the “Queue Server”. It has been revealed that the </w:t>
-      </w:r>
-      <w:proofErr w:type="spellStart"/>
-      <w:r>
-        <w:t>Comelec</w:t>
-      </w:r>
-      <w:proofErr w:type="spellEnd"/>
-      <w:r>
-        <w:t xml:space="preserve"> and </w:t>
-      </w:r>
-      <w:proofErr w:type="spellStart"/>
-      <w:r>
-        <w:t>Smartmatic</w:t>
-      </w:r>
-      <w:proofErr w:type="spellEnd"/>
-      <w:r>
-        <w:t xml:space="preserve"> has been </w:t>
+        <w:t xml:space="preserve">During the 2016 elections, Bong Bong Marcos’ camp believes that there exists a “Fourth Server” or also known as the “Queue Server”. It has been revealed that the Comelec and Smartmatic has been keeping it from the public. Instead of letting the ERs be directly transmitted to the three official servers, namely the Municipal Board of Canvassing Server, Comelec Server, and the Transparency server, the results were first being processed and consolidated in the “Queue Server”. Another problem with the secret server is that the source code being used was never reviewed despite of it being a requirement in the law. </w:t>
       </w:r>
       <w:r>
         <w:lastRenderedPageBreak/>
-        <w:t xml:space="preserve">keeping it from the public. Instead of letting the ERs be directly transmitted to the three official servers, namely the Municipal Board of Canvassing Server, </w:t>
-      </w:r>
-      <w:proofErr w:type="spellStart"/>
-      <w:r>
-        <w:t>Comelec</w:t>
-      </w:r>
-      <w:proofErr w:type="spellEnd"/>
-      <w:r>
-        <w:t xml:space="preserve"> Server, and the Transparency server, the results were first being processed and consolidated in the “Queue Server”. Another problem with the secret server is that the source code being used was never reviewed despite of it being a requirement in the law. Moreover, there were no poll watchers assigned for these servers making it questionable to both the public and the administrators. According to a statement made by Rodriguez, a representative of Marcos’ camp, the integrity of the 2016 May elections has been questioned because of the unexpected situation made by the </w:t>
-      </w:r>
-      <w:proofErr w:type="spellStart"/>
-      <w:r>
-        <w:t>Comelec</w:t>
-      </w:r>
-      <w:proofErr w:type="spellEnd"/>
-      <w:r>
-        <w:t xml:space="preserve"> and </w:t>
-      </w:r>
-      <w:proofErr w:type="spellStart"/>
-      <w:r>
-        <w:t>Smartmatic</w:t>
-      </w:r>
-      <w:proofErr w:type="spellEnd"/>
-      <w:r>
-        <w:t xml:space="preserve">. The ERs that were presented to the public did not come directly from the transparency server.  Alternatively, the results were first transmitted to a “Queue Server” where they were “consolidated and processed” and the “Queue Server” sends the data to the transparency servers which is against the law. (Retrieved on August 10, 2016/ </w:t>
+        <w:t xml:space="preserve">Moreover, there were no poll watchers assigned for these servers making it questionable to both the public and the administrators. According to a statement made by Rodriguez, a representative of Marcos’ camp, the integrity of the 2016 May elections has been questioned because of the unexpected situation made by the Comelec and Smartmatic. The ERs that were presented to the public did not come directly from the transparency server.  Alternatively, the results were first transmitted to a “Queue Server” where they were “consolidated and processed” and the “Queue Server” sends the data to the transparency servers which is against the law. (Retrieved on August 10, 2016/ </w:t>
       </w:r>
       <w:hyperlink r:id="rId7" w:history="1">
         <w:r>
@@ -1095,36 +1022,36 @@
         <w:jc w:val="center"/>
       </w:pPr>
       <w:r>
+        <w:t>PROPOSED SOLUTION TO THE PROBLEM</w:t>
+      </w:r>
+    </w:p>
+    <w:p>
+      <w:pPr>
+        <w:jc w:val="both"/>
+        <w:rPr>
+          <w:b/>
+        </w:rPr>
+      </w:pPr>
+      <w:r>
+        <w:rPr>
+          <w:b/>
+        </w:rPr>
+        <w:t>How can the automated election system be secured specifically for the counting and transmission</w:t>
+      </w:r>
+      <w:r>
+        <w:rPr>
+          <w:b/>
+        </w:rPr>
+        <w:t>?</w:t>
+      </w:r>
+    </w:p>
+    <w:p>
+      <w:pPr>
+        <w:ind w:firstLine="720"/>
+        <w:jc w:val="both"/>
+      </w:pPr>
+      <w:r>
         <w:lastRenderedPageBreak/>
-        <w:t>PROPOSED SOLUTION TO THE PROBLEM</w:t>
-      </w:r>
-    </w:p>
-    <w:p>
-      <w:pPr>
-        <w:jc w:val="both"/>
-        <w:rPr>
-          <w:b/>
-        </w:rPr>
-      </w:pPr>
-      <w:r>
-        <w:rPr>
-          <w:b/>
-        </w:rPr>
-        <w:t>How can the automated election system be secured specifically for the counting and transmission</w:t>
-      </w:r>
-      <w:r>
-        <w:rPr>
-          <w:b/>
-        </w:rPr>
-        <w:t>?</w:t>
-      </w:r>
-    </w:p>
-    <w:p>
-      <w:pPr>
-        <w:ind w:firstLine="720"/>
-        <w:jc w:val="both"/>
-      </w:pPr>
-      <w:r>
         <w:t xml:space="preserve">The Philippine Government in collaboration with the Department of Information and Communication Technology and Department of Science and Technology established an Integrated Government Philippines Project. It seeks to lower the cost of government information and communication technologies (ICT) by using cloud computing services. The project aims to increase productivity, to develop excellent services, and at the same time to reduce the value spent on this development. The agencies that would first be targeted by this project are the National Government Agencies and Government-Owned and Controlled-Corporations (GOCCs), including State Universities and Colleges (SUCs).  (Retrieved on August 10, 2016/ </w:t>
       </w:r>
       <w:hyperlink r:id="rId10" w:history="1">
@@ -1165,15 +1092,7 @@
         <w:jc w:val="both"/>
       </w:pPr>
       <w:r>
-        <w:t xml:space="preserve">The Integrated Government Philippines or </w:t>
-      </w:r>
-      <w:proofErr w:type="spellStart"/>
-      <w:r>
-        <w:t>iGovPhil</w:t>
-      </w:r>
-      <w:proofErr w:type="spellEnd"/>
-      <w:r>
-        <w:t xml:space="preserve"> project and the E-government Master Plan that aims to provide National Government Agencies and Government-Owned and Controlled-Corporations (GOCCs) cloud computing services. In order to achieve their desire, a Public Key Infrastructure will be applied in the said project. It will ensure that the service provided can meet the objectives of ensuring the security and reliability of all transactions online. Also, the PKI is an important component of the project by DOTC and DICT.  The role of the PKI is to let the users or consumers of public networks to securely transfer data. An important aspect in the PKI is its capability of creating, distributing, storing, using and revoking digital certificates. The certificates are small files that secures the integrity of the data and at the same time verify or authenticate that the sender of the data is the source. This will prove that the data being transferred has not been tampered. Additionally, the infrastructure can be utilized to encrypt data. </w:t>
+        <w:t xml:space="preserve">The Integrated Government Philippines or iGovPhil project and the E-government Master Plan that aims to provide National Government Agencies and Government-Owned and Controlled-Corporations (GOCCs) cloud computing services. In order to achieve their desire, a Public Key Infrastructure will be applied in the said project. It will ensure that the service provided can meet the objectives of ensuring the security and reliability of all transactions online. Also, the PKI is an important component of the project by DOTC and DICT.  The role of the PKI is to let the users or consumers of public networks to securely transfer data. An important aspect in the PKI is its capability of creating, distributing, storing, using and revoking digital certificates. The certificates are small files that secures the integrity of the data and at the same time verify or authenticate that the sender of the data is the source. This will prove that the data being transferred has not been tampered. Additionally, the infrastructure can be utilized to encrypt data. </w:t>
       </w:r>
     </w:p>
     <w:p>
@@ -1182,11 +1101,7 @@
         <w:jc w:val="both"/>
       </w:pPr>
       <w:r>
-        <w:t xml:space="preserve">There are a number of reasons as to why using PKI is more efficient and effective in securing data exchange. One of which is that it improves an individual’s identity verification process. The Digital Certificate distributed by the PKI will have a minimum 2048-bit system generated key which is better compare to the usual 80-bit security being implemented in passwords. The 2048-bit system security will ensure that the individual’s identity is verified. It lowers the inconvenient ways that a user must possess in order to prevent data breaching made by perpetrators. Moreover, other countries including the Philippines are bounded by law which states that only digitally signed data are to be recognized or accepted as evidence in the court of law. This makes the document tamperproof because one small change which can be equivalent to 1-bit will be under suspicion and be detected during the verification process. Additionally, the PKI protects data from intruders trying to enter the system. As years passed, people are leaning on the side of ICT and its future developments. However, methods of encryption are being refined to ensure the integrity of the system. Data encryption is used to further enhance the level of security of each system and </w:t>
-      </w:r>
-      <w:r>
-        <w:lastRenderedPageBreak/>
-        <w:t xml:space="preserve">currently there are a number of algorithms that can be used depending on the level of confidentiality each data has. (Retrieved on August 19, 2016 /  </w:t>
+        <w:t xml:space="preserve">There are a number of reasons as to why using PKI is more efficient and effective in securing data exchange. One of which is that it improves an individual’s identity verification process. The Digital Certificate distributed by the PKI will have a minimum 2048-bit system generated key which is better compare to the usual 80-bit security being implemented in passwords. The 2048-bit system security will ensure that the individual’s identity is verified. It lowers the inconvenient ways that a user must possess in order to prevent data breaching made by perpetrators. Moreover, other countries including the Philippines are bounded by law which states that only digitally signed data are to be recognized or accepted as evidence in the court of law. This makes the document tamperproof because one small change which can be equivalent to 1-bit will be under suspicion and be detected during the verification process. Additionally, the PKI protects data from intruders trying to enter the system. As years passed, people are leaning on the side of ICT and its future developments. However, methods of encryption are being refined to ensure the integrity of the system. Data encryption is used to further enhance the level of security of each system and currently there are a number of algorithms that can be used depending on the level of confidentiality each data has. (Retrieved on August 19, 2016 /  </w:t>
       </w:r>
       <w:hyperlink r:id="rId12" w:history="1">
         <w:r>

</xml_diff>

<commit_message>
Edited the related lit
</commit_message>
<xml_diff>
--- a/Documentation/AES Research Paper.docx
+++ b/Documentation/AES Research Paper.docx
@@ -17,8 +17,21 @@
         <w:jc w:val="center"/>
       </w:pPr>
       <w:r>
-        <w:t>Hipolito, Jovellano, Pachico</w:t>
-      </w:r>
+        <w:t xml:space="preserve">Hipolito, </w:t>
+      </w:r>
+      <w:proofErr w:type="spellStart"/>
+      <w:r>
+        <w:t>Jovellano</w:t>
+      </w:r>
+      <w:proofErr w:type="spellEnd"/>
+      <w:r>
+        <w:t xml:space="preserve">, </w:t>
+      </w:r>
+      <w:proofErr w:type="spellStart"/>
+      <w:r>
+        <w:t>Pachico</w:t>
+      </w:r>
+      <w:proofErr w:type="spellEnd"/>
     </w:p>
     <w:p>
       <w:pPr>
@@ -143,7 +156,15 @@
         <w:t>vote counts.</w:t>
       </w:r>
       <w:r>
-        <w:t xml:space="preserve">” (Angkaya, 2011). </w:t>
+        <w:t>” (</w:t>
+      </w:r>
+      <w:proofErr w:type="spellStart"/>
+      <w:r>
+        <w:t>Angkaya</w:t>
+      </w:r>
+      <w:proofErr w:type="spellEnd"/>
+      <w:r>
+        <w:t xml:space="preserve">, 2011). </w:t>
       </w:r>
     </w:p>
     <w:p>
@@ -734,8 +755,6 @@
         <w:ind w:firstLine="720"/>
         <w:jc w:val="both"/>
       </w:pPr>
-      <w:bookmarkStart w:id="0" w:name="_GoBack"/>
-      <w:bookmarkEnd w:id="0"/>
     </w:p>
     <w:p>
       <w:pPr>
@@ -883,6 +902,9 @@
       <w:r>
         <w:t>)</w:t>
       </w:r>
+      <w:r>
+        <w:t>.</w:t>
+      </w:r>
     </w:p>
     <w:p>
       <w:pPr>
@@ -902,12 +924,61 @@
         <w:ind w:firstLine="720"/>
         <w:jc w:val="both"/>
       </w:pPr>
-      <w:r>
-        <w:t xml:space="preserve">During the 2016 elections, Bong Bong Marcos’ camp believes that there exists a “Fourth Server” or also known as the “Queue Server”. It has been revealed that the Comelec and Smartmatic has been keeping it from the public. Instead of letting the ERs be directly transmitted to the three official servers, namely the Municipal Board of Canvassing Server, Comelec Server, and the Transparency server, the results were first being processed and consolidated in the “Queue Server”. Another problem with the secret server is that the source code being used was never reviewed despite of it being a requirement in the law. </w:t>
+      <w:bookmarkStart w:id="0" w:name="_GoBack"/>
+      <w:r>
+        <w:t xml:space="preserve">During the 2016 elections, Bong </w:t>
+      </w:r>
+      <w:proofErr w:type="spellStart"/>
+      <w:r>
+        <w:t>Bong</w:t>
+      </w:r>
+      <w:proofErr w:type="spellEnd"/>
+      <w:r>
+        <w:t xml:space="preserve"> Marcos’ camp believes that there exists a “Fourth Server” or also known as the “Queue Server”. It has been revealed that the </w:t>
+      </w:r>
+      <w:proofErr w:type="spellStart"/>
+      <w:r>
+        <w:t>Comelec</w:t>
+      </w:r>
+      <w:proofErr w:type="spellEnd"/>
+      <w:r>
+        <w:t xml:space="preserve"> and </w:t>
+      </w:r>
+      <w:proofErr w:type="spellStart"/>
+      <w:r>
+        <w:t>Smartmatic</w:t>
+      </w:r>
+      <w:proofErr w:type="spellEnd"/>
+      <w:r>
+        <w:t xml:space="preserve"> has been keeping it from the public. Instead of letting the ERs be directly transmitted to the three official servers, namely the Municipal Board of Canvassing Server, </w:t>
+      </w:r>
+      <w:proofErr w:type="spellStart"/>
+      <w:r>
+        <w:t>Comelec</w:t>
+      </w:r>
+      <w:proofErr w:type="spellEnd"/>
+      <w:r>
+        <w:t xml:space="preserve"> Server, and the Transparency server, the results were first being processed and consolidated in the “Queue Server”. Another problem with the secret server is that the source code being used was never reviewed despite of it being a requirement in the law. </w:t>
       </w:r>
       <w:r>
         <w:lastRenderedPageBreak/>
-        <w:t xml:space="preserve">Moreover, there were no poll watchers assigned for these servers making it questionable to both the public and the administrators. According to a statement made by Rodriguez, a representative of Marcos’ camp, the integrity of the 2016 May elections has been questioned because of the unexpected situation made by the Comelec and Smartmatic. The ERs that were presented to the public did not come directly from the transparency server.  Alternatively, the results were first transmitted to a “Queue Server” where they were “consolidated and processed” and the “Queue Server” sends the data to the transparency servers which is against the law. (Retrieved on August 10, 2016/ </w:t>
+        <w:t xml:space="preserve">Moreover, there were no poll watchers assigned for these servers making it questionable to both the public and the administrators. According to a statement made by Rodriguez, a representative of Marcos’ camp, the integrity of the 2016 May elections has been questioned because of the unexpected situation made by the </w:t>
+      </w:r>
+      <w:proofErr w:type="spellStart"/>
+      <w:r>
+        <w:t>Comelec</w:t>
+      </w:r>
+      <w:proofErr w:type="spellEnd"/>
+      <w:r>
+        <w:t xml:space="preserve"> and </w:t>
+      </w:r>
+      <w:proofErr w:type="spellStart"/>
+      <w:r>
+        <w:t>Smartmatic</w:t>
+      </w:r>
+      <w:proofErr w:type="spellEnd"/>
+      <w:r>
+        <w:t xml:space="preserve">. The ERs that were presented to the public did not come directly from the transparency server.  Alternatively, the results were first transmitted to a “Queue Server” where they were “consolidated and processed” and the “Queue Server” sends the data to the transparency servers which is against the law. (Retrieved on August 10, 2016/ </w:t>
       </w:r>
       <w:hyperlink r:id="rId7" w:history="1">
         <w:r>
@@ -920,7 +991,11 @@
       <w:r>
         <w:t>)</w:t>
       </w:r>
-    </w:p>
+      <w:r>
+        <w:t>.</w:t>
+      </w:r>
+    </w:p>
+    <w:bookmarkEnd w:id="0"/>
     <w:p>
       <w:pPr>
         <w:jc w:val="both"/>
@@ -1092,7 +1167,15 @@
         <w:jc w:val="both"/>
       </w:pPr>
       <w:r>
-        <w:t xml:space="preserve">The Integrated Government Philippines or iGovPhil project and the E-government Master Plan that aims to provide National Government Agencies and Government-Owned and Controlled-Corporations (GOCCs) cloud computing services. In order to achieve their desire, a Public Key Infrastructure will be applied in the said project. It will ensure that the service provided can meet the objectives of ensuring the security and reliability of all transactions online. Also, the PKI is an important component of the project by DOTC and DICT.  The role of the PKI is to let the users or consumers of public networks to securely transfer data. An important aspect in the PKI is its capability of creating, distributing, storing, using and revoking digital certificates. The certificates are small files that secures the integrity of the data and at the same time verify or authenticate that the sender of the data is the source. This will prove that the data being transferred has not been tampered. Additionally, the infrastructure can be utilized to encrypt data. </w:t>
+        <w:t xml:space="preserve">The Integrated Government Philippines or </w:t>
+      </w:r>
+      <w:proofErr w:type="spellStart"/>
+      <w:r>
+        <w:t>iGovPhil</w:t>
+      </w:r>
+      <w:proofErr w:type="spellEnd"/>
+      <w:r>
+        <w:t xml:space="preserve"> project and the E-government Master Plan that aims to provide National Government Agencies and Government-Owned and Controlled-Corporations (GOCCs) cloud computing services. In order to achieve their desire, a Public Key Infrastructure will be applied in the said project. It will ensure that the service provided can meet the objectives of ensuring the security and reliability of all transactions online. Also, the PKI is an important component of the project by DOTC and DICT.  The role of the PKI is to let the users or consumers of public networks to securely transfer data. An important aspect in the PKI is its capability of creating, distributing, storing, using and revoking digital certificates. The certificates are small files that secures the integrity of the data and at the same time verify or authenticate that the sender of the data is the source. This will prove that the data being transferred has not been tampered. Additionally, the infrastructure can be utilized to encrypt data. </w:t>
       </w:r>
     </w:p>
     <w:p>

</xml_diff>

<commit_message>
Deleted Readings folder and edited the title of the study
</commit_message>
<xml_diff>
--- a/Documentation/AES Research Paper.docx
+++ b/Documentation/AES Research Paper.docx
@@ -8,6 +8,17 @@
         <w:jc w:val="center"/>
       </w:pPr>
       <w:r>
+        <w:t>Hybrid Cryptography for</w:t>
+      </w:r>
+    </w:p>
+    <w:p>
+      <w:pPr>
+        <w:pStyle w:val="Title"/>
+        <w:jc w:val="center"/>
+      </w:pPr>
+      <w:bookmarkStart w:id="0" w:name="_GoBack"/>
+      <w:bookmarkEnd w:id="0"/>
+      <w:r>
         <w:t>Automated Election System</w:t>
       </w:r>
     </w:p>
@@ -17,21 +28,8 @@
         <w:jc w:val="center"/>
       </w:pPr>
       <w:r>
-        <w:t xml:space="preserve">Hipolito, </w:t>
-      </w:r>
-      <w:proofErr w:type="spellStart"/>
-      <w:r>
-        <w:t>Jovellano</w:t>
-      </w:r>
-      <w:proofErr w:type="spellEnd"/>
-      <w:r>
-        <w:t xml:space="preserve">, </w:t>
-      </w:r>
-      <w:proofErr w:type="spellStart"/>
-      <w:r>
-        <w:t>Pachico</w:t>
-      </w:r>
-      <w:proofErr w:type="spellEnd"/>
+        <w:t>Hipolito, Jovellano, Pachico</w:t>
+      </w:r>
     </w:p>
     <w:p>
       <w:pPr>
@@ -98,10 +96,7 @@
         <w:t xml:space="preserve"> a </w:t>
       </w:r>
       <w:r>
-        <w:t xml:space="preserve">technical solution </w:t>
-      </w:r>
-      <w:r>
-        <w:t xml:space="preserve">that would eliminate the possibility of secret servers by implementing a public key infrastructure as security measures for the transmission of votes on the </w:t>
+        <w:t xml:space="preserve">technical solution that would eliminate the possibility of secret servers by implementing a public key infrastructure as security measures for the transmission of votes on the </w:t>
       </w:r>
       <w:r>
         <w:t>server</w:t>
@@ -156,15 +151,7 @@
         <w:t>vote counts.</w:t>
       </w:r>
       <w:r>
-        <w:t>” (</w:t>
-      </w:r>
-      <w:proofErr w:type="spellStart"/>
-      <w:r>
-        <w:t>Angkaya</w:t>
-      </w:r>
-      <w:proofErr w:type="spellEnd"/>
-      <w:r>
-        <w:t xml:space="preserve">, 2011). </w:t>
+        <w:t xml:space="preserve">” (Angkaya, 2011). </w:t>
       </w:r>
     </w:p>
     <w:p>
@@ -239,11 +226,11 @@
       </w:r>
       <w:r>
         <w:tab/>
-        <w:t xml:space="preserve">The Automated Election Systems in the Philippines follows a sequence of process. Focusing on the counting and transmission module of the system, the process starts when the polling precincts closes on the election day. The PCOS machines transmit the vote counts or election returns to the corresponding servers and canvassing centers. It is done chronologically with a hierarchical structure composed of the precinct level, municipal level, provincial level, regional level, and national level. From the PCOS machines, the ERs are transmitted to the central server, to a transparency server, and to the municipal board of canvassers (MBOC). From the MBOC, the results are brought to the provincial board of canvassers (PBOC) or the regional board of canvassers (RBOC), where the results are collected and then transmitted to the national board of canvassers (NBOC), where the results for national positions are canvassed. The MBOC and PBOC also separately send ERs to the central server. Moreover, the canvassing system processes the ERs that were transmitted. Public telecommunication networks are assigned to be the main channel when </w:t>
+        <w:t xml:space="preserve">The Automated Election Systems in the Philippines follows a sequence of process. Focusing on the counting and transmission module of the system, the process starts when the polling precincts closes on the election day. The PCOS machines transmit the vote counts or election returns to the corresponding servers and canvassing centers. It is done chronologically with a hierarchical structure composed of the precinct level, municipal level, provincial level, regional level, and national level. From the PCOS machines, the ERs are transmitted to the central server, to a transparency server, and to the municipal board of canvassers (MBOC). From the MBOC, the results are brought to the provincial board of canvassers (PBOC) or the regional board of canvassers (RBOC), where the results are collected and then transmitted to the national board of canvassers (NBOC), where the results for national positions are canvassed. The MBOC </w:t>
       </w:r>
       <w:r>
         <w:lastRenderedPageBreak/>
-        <w:t xml:space="preserve">transmitting the ERs. There are back-up plans made if the network fails to accomplish its task. For example, transmissions can be made via satellite to avoid delays when problems occur. </w:t>
+        <w:t xml:space="preserve">and PBOC also separately send ERs to the central server. Moreover, the canvassing system processes the ERs that were transmitted. Public telecommunication networks are assigned to be the main channel when transmitting the ERs. There are back-up plans made if the network fails to accomplish its task. For example, transmissions can be made via satellite to avoid delays when problems occur. </w:t>
       </w:r>
     </w:p>
     <w:p>
@@ -513,23 +500,7 @@
           <w:szCs w:val="24"/>
           <w:lang w:eastAsia="en-PH"/>
         </w:rPr>
-        <w:t xml:space="preserve">eliminates the possibility of existence of secret servers through the use of a </w:t>
-      </w:r>
-      <w:r>
-        <w:rPr>
-          <w:rFonts w:eastAsia="Times New Roman" w:cs="Times New Roman"/>
-          <w:szCs w:val="24"/>
-          <w:lang w:eastAsia="en-PH"/>
-        </w:rPr>
-        <w:t>public key infrastructure</w:t>
-      </w:r>
-      <w:r>
-        <w:rPr>
-          <w:rFonts w:eastAsia="Times New Roman" w:cs="Times New Roman"/>
-          <w:szCs w:val="24"/>
-          <w:lang w:eastAsia="en-PH"/>
-        </w:rPr>
-        <w:t xml:space="preserve"> as security mechanism</w:t>
+        <w:t>eliminates the possibility of existence of secret servers through the use of a public key infrastructure as security mechanism</w:t>
       </w:r>
     </w:p>
     <w:p>
@@ -551,7 +522,6 @@
         <w:rPr>
           <w:u w:val="single"/>
         </w:rPr>
-        <w:lastRenderedPageBreak/>
         <w:t>Significance of the Study</w:t>
       </w:r>
     </w:p>
@@ -810,11 +780,11 @@
         <w:jc w:val="both"/>
       </w:pPr>
       <w:r>
-        <w:t xml:space="preserve">On election day, as the polls close, the BEI immediately administers the transmission of the votes or election returns via the PCOS machines equipped with modems to the servers and canvassing centers The Electronic Results Transmission Service is responsible for the transmission of the votes. The primary channel used is through the public telecommunications networks and if that fails transmission will then </w:t>
+        <w:t xml:space="preserve">On election day, as the polls close, the BEI immediately administers the transmission of the votes or election returns via the PCOS machines equipped with modems to the servers and canvassing centers </w:t>
       </w:r>
       <w:r>
         <w:lastRenderedPageBreak/>
-        <w:t xml:space="preserve">be run through the satellite. Furthermore, a software called the Real-time Election Information System, reads the data and canvasses the votes. After the transmission from the PCOS machine, the ERs are transmitted to the central server, to a transparency server, and to the municipal board of canvassers (MBOC). Those three are the official servers declared by the administrators or officials of the elections. Moreover, the MBOC transmits it to the provincial board of canvassers (PBOC) where they consolidate and later transmit the results to the national board of canvassers (NBOC). Additionally, both the MBOC and PBOC sends ERs to the central servers. </w:t>
+        <w:t xml:space="preserve">The Electronic Results Transmission Service is responsible for the transmission of the votes. The primary channel used is through the public telecommunications networks and if that fails transmission will then be run through the satellite. Furthermore, a software called the Real-time Election Information System, reads the data and canvasses the votes. After the transmission from the PCOS machine, the ERs are transmitted to the central server, to a transparency server, and to the municipal board of canvassers (MBOC). Those three are the official servers declared by the administrators or officials of the elections. Moreover, the MBOC transmits it to the provincial board of canvassers (PBOC) where they consolidate and later transmit the results to the national board of canvassers (NBOC). Additionally, both the MBOC and PBOC sends ERs to the central servers. </w:t>
       </w:r>
     </w:p>
     <w:p>
@@ -924,61 +894,12 @@
         <w:ind w:firstLine="720"/>
         <w:jc w:val="both"/>
       </w:pPr>
-      <w:bookmarkStart w:id="0" w:name="_GoBack"/>
-      <w:r>
-        <w:t xml:space="preserve">During the 2016 elections, Bong </w:t>
-      </w:r>
-      <w:proofErr w:type="spellStart"/>
-      <w:r>
-        <w:t>Bong</w:t>
-      </w:r>
-      <w:proofErr w:type="spellEnd"/>
-      <w:r>
-        <w:t xml:space="preserve"> Marcos’ camp believes that there exists a “Fourth Server” or also known as the “Queue Server”. It has been revealed that the </w:t>
-      </w:r>
-      <w:proofErr w:type="spellStart"/>
-      <w:r>
-        <w:t>Comelec</w:t>
-      </w:r>
-      <w:proofErr w:type="spellEnd"/>
-      <w:r>
-        <w:t xml:space="preserve"> and </w:t>
-      </w:r>
-      <w:proofErr w:type="spellStart"/>
-      <w:r>
-        <w:t>Smartmatic</w:t>
-      </w:r>
-      <w:proofErr w:type="spellEnd"/>
-      <w:r>
-        <w:t xml:space="preserve"> has been keeping it from the public. Instead of letting the ERs be directly transmitted to the three official servers, namely the Municipal Board of Canvassing Server, </w:t>
-      </w:r>
-      <w:proofErr w:type="spellStart"/>
-      <w:r>
-        <w:t>Comelec</w:t>
-      </w:r>
-      <w:proofErr w:type="spellEnd"/>
-      <w:r>
-        <w:t xml:space="preserve"> Server, and the Transparency server, the results were first being processed and consolidated in the “Queue Server”. Another problem with the secret server is that the source code being used was never reviewed despite of it being a requirement in the law. </w:t>
+      <w:r>
+        <w:t xml:space="preserve">During the 2016 elections, Bong Bong Marcos’ camp believes that there exists a “Fourth Server” or also known as the “Queue Server”. It has been revealed that the Comelec and Smartmatic has been keeping it from the public. Instead of letting the ERs be directly transmitted to the three official servers, </w:t>
       </w:r>
       <w:r>
         <w:lastRenderedPageBreak/>
-        <w:t xml:space="preserve">Moreover, there were no poll watchers assigned for these servers making it questionable to both the public and the administrators. According to a statement made by Rodriguez, a representative of Marcos’ camp, the integrity of the 2016 May elections has been questioned because of the unexpected situation made by the </w:t>
-      </w:r>
-      <w:proofErr w:type="spellStart"/>
-      <w:r>
-        <w:t>Comelec</w:t>
-      </w:r>
-      <w:proofErr w:type="spellEnd"/>
-      <w:r>
-        <w:t xml:space="preserve"> and </w:t>
-      </w:r>
-      <w:proofErr w:type="spellStart"/>
-      <w:r>
-        <w:t>Smartmatic</w:t>
-      </w:r>
-      <w:proofErr w:type="spellEnd"/>
-      <w:r>
-        <w:t xml:space="preserve">. The ERs that were presented to the public did not come directly from the transparency server.  Alternatively, the results were first transmitted to a “Queue Server” where they were “consolidated and processed” and the “Queue Server” sends the data to the transparency servers which is against the law. (Retrieved on August 10, 2016/ </w:t>
+        <w:t xml:space="preserve">namely the Municipal Board of Canvassing Server, Comelec Server, and the Transparency server, the results were first being processed and consolidated in the “Queue Server”. Another problem with the secret server is that the source code being used was never reviewed despite of it being a requirement in the law. Moreover, there were no poll watchers assigned for these servers making it questionable to both the public and the administrators. According to a statement made by Rodriguez, a representative of Marcos’ camp, the integrity of the 2016 May elections has been questioned because of the unexpected situation made by the Comelec and Smartmatic. The ERs that were presented to the public did not come directly from the transparency server.  Alternatively, the results were first transmitted to a “Queue Server” where they were “consolidated and processed” and the “Queue Server” sends the data to the transparency servers which is against the law. (Retrieved on August 10, 2016/ </w:t>
       </w:r>
       <w:hyperlink r:id="rId7" w:history="1">
         <w:r>
@@ -995,7 +916,6 @@
         <w:t>.</w:t>
       </w:r>
     </w:p>
-    <w:bookmarkEnd w:id="0"/>
     <w:p>
       <w:pPr>
         <w:jc w:val="both"/>
@@ -1111,6 +1031,7 @@
         <w:rPr>
           <w:b/>
         </w:rPr>
+        <w:lastRenderedPageBreak/>
         <w:t>How can the automated election system be secured specifically for the counting and transmission</w:t>
       </w:r>
       <w:r>
@@ -1126,7 +1047,6 @@
         <w:jc w:val="both"/>
       </w:pPr>
       <w:r>
-        <w:lastRenderedPageBreak/>
         <w:t xml:space="preserve">The Philippine Government in collaboration with the Department of Information and Communication Technology and Department of Science and Technology established an Integrated Government Philippines Project. It seeks to lower the cost of government information and communication technologies (ICT) by using cloud computing services. The project aims to increase productivity, to develop excellent services, and at the same time to reduce the value spent on this development. The agencies that would first be targeted by this project are the National Government Agencies and Government-Owned and Controlled-Corporations (GOCCs), including State Universities and Colleges (SUCs).  (Retrieved on August 10, 2016/ </w:t>
       </w:r>
       <w:hyperlink r:id="rId10" w:history="1">
@@ -1167,15 +1087,7 @@
         <w:jc w:val="both"/>
       </w:pPr>
       <w:r>
-        <w:t xml:space="preserve">The Integrated Government Philippines or </w:t>
-      </w:r>
-      <w:proofErr w:type="spellStart"/>
-      <w:r>
-        <w:t>iGovPhil</w:t>
-      </w:r>
-      <w:proofErr w:type="spellEnd"/>
-      <w:r>
-        <w:t xml:space="preserve"> project and the E-government Master Plan that aims to provide National Government Agencies and Government-Owned and Controlled-Corporations (GOCCs) cloud computing services. In order to achieve their desire, a Public Key Infrastructure will be applied in the said project. It will ensure that the service provided can meet the objectives of ensuring the security and reliability of all transactions online. Also, the PKI is an important component of the project by DOTC and DICT.  The role of the PKI is to let the users or consumers of public networks to securely transfer data. An important aspect in the PKI is its capability of creating, distributing, storing, using and revoking digital certificates. The certificates are small files that secures the integrity of the data and at the same time verify or authenticate that the sender of the data is the source. This will prove that the data being transferred has not been tampered. Additionally, the infrastructure can be utilized to encrypt data. </w:t>
+        <w:t xml:space="preserve">The Integrated Government Philippines or iGovPhil project and the E-government Master Plan that aims to provide National Government Agencies and Government-Owned and Controlled-Corporations (GOCCs) cloud computing services. In order to achieve their desire, a Public Key Infrastructure will be applied in the said project. It will ensure that the service provided can meet the objectives of ensuring the security and reliability of all transactions online. Also, the PKI is an important component of the project by DOTC and DICT.  The role of the PKI is to let the users or consumers of public networks to securely transfer data. An important aspect in the PKI is its capability of creating, distributing, storing, using and revoking digital certificates. The certificates are small files that secures the integrity of the data and at the same time verify or authenticate that the sender of the data is the source. This will prove that the data being transferred has not been tampered. Additionally, the infrastructure can be utilized to encrypt data. </w:t>
       </w:r>
     </w:p>
     <w:p>
@@ -1184,7 +1096,11 @@
         <w:jc w:val="both"/>
       </w:pPr>
       <w:r>
-        <w:t xml:space="preserve">There are a number of reasons as to why using PKI is more efficient and effective in securing data exchange. One of which is that it improves an individual’s identity verification process. The Digital Certificate distributed by the PKI will have a minimum 2048-bit system generated key which is better compare to the usual 80-bit security being implemented in passwords. The 2048-bit system security will ensure that the individual’s identity is verified. It lowers the inconvenient ways that a user must possess in order to prevent data breaching made by perpetrators. Moreover, other countries including the Philippines are bounded by law which states that only digitally signed data are to be recognized or accepted as evidence in the court of law. This makes the document tamperproof because one small change which can be equivalent to 1-bit will be under suspicion and be detected during the verification process. Additionally, the PKI protects data from intruders trying to enter the system. As years passed, people are leaning on the side of ICT and its future developments. However, methods of encryption are being refined to ensure the integrity of the system. Data encryption is used to further enhance the level of security of each system and currently there are a number of algorithms that can be used depending on the level of confidentiality each data has. (Retrieved on August 19, 2016 /  </w:t>
+        <w:t xml:space="preserve">There are a number of reasons as to why using PKI is more efficient and effective in securing data exchange. One of which is that it improves an individual’s identity verification process. The Digital Certificate distributed by the PKI will have a minimum 2048-bit system generated key which is better compare to the usual 80-bit security being implemented in passwords. The 2048-bit system security will ensure that the individual’s identity is verified. It lowers the inconvenient ways that a user must possess in order to prevent data breaching made by perpetrators. Moreover, other countries including the Philippines are bounded by law which states that only digitally signed data are to be recognized or accepted as evidence in the court of law. This makes the document tamperproof because one small change which can be equivalent to 1-bit will be under suspicion and be detected during the verification process. Additionally, the PKI protects data from intruders trying to enter the system. As years passed, people are leaning on the side of ICT and its future developments. However, methods of encryption are being refined to ensure the integrity of the system. Data encryption is used to further enhance the level of security of each system and </w:t>
+      </w:r>
+      <w:r>
+        <w:lastRenderedPageBreak/>
+        <w:t xml:space="preserve">currently there are a number of algorithms that can be used depending on the level of confidentiality each data has. (Retrieved on August 19, 2016 /  </w:t>
       </w:r>
       <w:hyperlink r:id="rId12" w:history="1">
         <w:r>

</xml_diff>

<commit_message>
Edited the specific objectives
</commit_message>
<xml_diff>
--- a/Documentation/AES Research Paper.docx
+++ b/Documentation/AES Research Paper.docx
@@ -26,21 +26,8 @@
         <w:jc w:val="center"/>
       </w:pPr>
       <w:r>
-        <w:t xml:space="preserve">Hipolito, </w:t>
-      </w:r>
-      <w:proofErr w:type="spellStart"/>
-      <w:r>
-        <w:t>Jovellano</w:t>
-      </w:r>
-      <w:proofErr w:type="spellEnd"/>
-      <w:r>
-        <w:t xml:space="preserve">, </w:t>
-      </w:r>
-      <w:proofErr w:type="spellStart"/>
-      <w:r>
-        <w:t>Pachico</w:t>
-      </w:r>
-      <w:proofErr w:type="spellEnd"/>
+        <w:t>Hipolito, Jovellano, Pachico</w:t>
+      </w:r>
     </w:p>
     <w:p>
       <w:pPr>
@@ -162,15 +149,7 @@
         <w:t>vote counts.</w:t>
       </w:r>
       <w:r>
-        <w:t>” (</w:t>
-      </w:r>
-      <w:proofErr w:type="spellStart"/>
-      <w:r>
-        <w:t>Angkaya</w:t>
-      </w:r>
-      <w:proofErr w:type="spellEnd"/>
-      <w:r>
-        <w:t xml:space="preserve">, 2011). </w:t>
+        <w:t xml:space="preserve">” (Angkaya, 2011). </w:t>
       </w:r>
     </w:p>
     <w:p>
@@ -511,15 +490,33 @@
           <w:szCs w:val="24"/>
           <w:lang w:eastAsia="en-PH"/>
         </w:rPr>
-        <w:t xml:space="preserve">To provide a technical solution that </w:t>
-      </w:r>
-      <w:r>
-        <w:rPr>
-          <w:rFonts w:eastAsia="Times New Roman" w:cs="Times New Roman"/>
-          <w:szCs w:val="24"/>
-          <w:lang w:eastAsia="en-PH"/>
-        </w:rPr>
-        <w:t>eliminates the possibility of existence of secret servers through the use of a public key infrastructure as security mechanism</w:t>
+        <w:t xml:space="preserve">To </w:t>
+      </w:r>
+      <w:r>
+        <w:rPr>
+          <w:rFonts w:eastAsia="Times New Roman" w:cs="Times New Roman"/>
+          <w:szCs w:val="24"/>
+          <w:lang w:eastAsia="en-PH"/>
+        </w:rPr>
+        <w:t xml:space="preserve">provide a technical solution </w:t>
+      </w:r>
+      <w:r>
+        <w:rPr>
+          <w:rFonts w:eastAsia="Times New Roman" w:cs="Times New Roman"/>
+          <w:szCs w:val="24"/>
+          <w:lang w:eastAsia="en-PH"/>
+        </w:rPr>
+        <w:t>that allows the verification of</w:t>
+      </w:r>
+      <w:bookmarkStart w:id="0" w:name="_GoBack"/>
+      <w:bookmarkEnd w:id="0"/>
+      <w:r>
+        <w:rPr>
+          <w:rFonts w:eastAsia="Times New Roman" w:cs="Times New Roman"/>
+          <w:szCs w:val="24"/>
+          <w:lang w:eastAsia="en-PH"/>
+        </w:rPr>
+        <w:t xml:space="preserve"> the servers’ authenticity through the use of a public key infrastructure as a security mechanism</w:t>
       </w:r>
     </w:p>
     <w:p>
@@ -914,59 +911,11 @@
         <w:jc w:val="both"/>
       </w:pPr>
       <w:r>
-        <w:t xml:space="preserve">During the 2016 elections, Bong </w:t>
-      </w:r>
-      <w:proofErr w:type="spellStart"/>
-      <w:r>
-        <w:t>Bong</w:t>
-      </w:r>
-      <w:proofErr w:type="spellEnd"/>
-      <w:r>
-        <w:t xml:space="preserve"> Marcos’ camp believes that there exists a “Fourth Server” or also known as the “Queue Server”. It has been revealed that the </w:t>
-      </w:r>
-      <w:proofErr w:type="spellStart"/>
-      <w:r>
-        <w:t>Comelec</w:t>
-      </w:r>
-      <w:proofErr w:type="spellEnd"/>
-      <w:r>
-        <w:t xml:space="preserve"> and </w:t>
-      </w:r>
-      <w:proofErr w:type="spellStart"/>
-      <w:r>
-        <w:t>Smartmatic</w:t>
-      </w:r>
-      <w:proofErr w:type="spellEnd"/>
-      <w:r>
-        <w:t xml:space="preserve"> has been keeping it from the public. Instead of letting the ERs be directly transmitted to the three official servers, </w:t>
+        <w:t xml:space="preserve">During the 2016 elections, Bong Bong Marcos’ camp believes that there exists a “Fourth Server” or also known as the “Queue Server”. It has been revealed that the Comelec and Smartmatic has been keeping it from the public. Instead of letting the ERs be directly transmitted to the three official servers, </w:t>
       </w:r>
       <w:r>
         <w:lastRenderedPageBreak/>
-        <w:t xml:space="preserve">namely the Municipal Board of Canvassing Server, </w:t>
-      </w:r>
-      <w:proofErr w:type="spellStart"/>
-      <w:r>
-        <w:t>Comelec</w:t>
-      </w:r>
-      <w:proofErr w:type="spellEnd"/>
-      <w:r>
-        <w:t xml:space="preserve"> Server, and the Transparency server, the results were first being processed and consolidated in the “Queue Server”. Another problem with the secret server is that the source code being used was never reviewed despite of it being a requirement in the law. Moreover, there were no poll watchers assigned for these servers making it questionable to both the public and the administrators. According to a statement made by Rodriguez, a representative of Marcos’ camp, the integrity of the 2016 May elections has been questioned because of the unexpected situation made by the </w:t>
-      </w:r>
-      <w:proofErr w:type="spellStart"/>
-      <w:r>
-        <w:t>Comelec</w:t>
-      </w:r>
-      <w:proofErr w:type="spellEnd"/>
-      <w:r>
-        <w:t xml:space="preserve"> and </w:t>
-      </w:r>
-      <w:proofErr w:type="spellStart"/>
-      <w:r>
-        <w:t>Smartmatic</w:t>
-      </w:r>
-      <w:proofErr w:type="spellEnd"/>
-      <w:r>
-        <w:t xml:space="preserve">. The ERs that were presented to the public did not come directly from the transparency server.  Alternatively, the results were first transmitted to a “Queue Server” where they were “consolidated and processed” and the “Queue Server” sends the data to the transparency servers which is against the law. (Retrieved on August 10, 2016/ </w:t>
+        <w:t xml:space="preserve">namely the Municipal Board of Canvassing Server, Comelec Server, and the Transparency server, the results were first being processed and consolidated in the “Queue Server”. Another problem with the secret server is that the source code being used was never reviewed despite of it being a requirement in the law. Moreover, there were no poll watchers assigned for these servers making it questionable to both the public and the administrators. According to a statement made by Rodriguez, a representative of Marcos’ camp, the integrity of the 2016 May elections has been questioned because of the unexpected situation made by the Comelec and Smartmatic. The ERs that were presented to the public did not come directly from the transparency server.  Alternatively, the results were first transmitted to a “Queue Server” where they were “consolidated and processed” and the “Queue Server” sends the data to the transparency servers which is against the law. (Retrieved on August 10, 2016/ </w:t>
       </w:r>
       <w:hyperlink r:id="rId7" w:history="1">
         <w:r>
@@ -1055,15 +1004,7 @@
         <w:jc w:val="both"/>
       </w:pPr>
       <w:r>
-        <w:t xml:space="preserve">The Integrated Government Philippines or </w:t>
-      </w:r>
-      <w:proofErr w:type="spellStart"/>
-      <w:r>
-        <w:t>iGovPhil</w:t>
-      </w:r>
-      <w:proofErr w:type="spellEnd"/>
-      <w:r>
-        <w:t xml:space="preserve"> project and the E-government Master Plan that aims to provide National Government Agencies and Government-Owned and Controlled-Corporations (GOCCs) cloud computing services. In order to achieve their desire, a Public Key Infrastructure will be applied in the said project. It will ensure that the service provided can meet the objectives of ensuring the security and reliability of all transactions online. Also, the PKI is an important component of the project by DOTC and DICT.  The role of the PKI is to let the users or consumers of public networks to securely transfer data. An important aspect in the PKI is its capability of creating, distributing, storing, using and revoking digital certificates. The certificates are small files that secures the integrity of the data and at the same time verify or authenticate that the sender of the data is the source. This will prove that the data being transferred has not been tampered. Additionally, the infrastructure can be utilized to encrypt data. </w:t>
+        <w:t xml:space="preserve">The Integrated Government Philippines or iGovPhil project and the E-government Master Plan that aims to provide National Government Agencies and Government-Owned and Controlled-Corporations (GOCCs) cloud computing services. In order to achieve their desire, a Public Key Infrastructure will be applied in the said project. It will ensure that the service provided can meet the objectives of ensuring the security and reliability of all transactions online. Also, the PKI is an important component of the project by DOTC and DICT.  The role of the PKI is to let the users or consumers of public networks to securely transfer data. An important aspect in the PKI is its capability of creating, distributing, storing, using and revoking digital certificates. The certificates are small files that secures the integrity of the data and at the same time verify or authenticate that the sender of the data is the source. This will prove that the data being transferred has not been tampered. Additionally, the infrastructure can be utilized to encrypt data. </w:t>
       </w:r>
     </w:p>
     <w:p>
@@ -1071,7 +1012,6 @@
         <w:ind w:firstLine="720"/>
         <w:jc w:val="both"/>
       </w:pPr>
-      <w:bookmarkStart w:id="0" w:name="_GoBack"/>
       <w:r>
         <w:lastRenderedPageBreak/>
         <w:t xml:space="preserve">There are a number of reasons as to why using PKI is more efficient and effective in securing data exchange. One of which is that it improves an individual’s identity verification process. The Digital Certificate distributed by the PKI will have a minimum 2048-bit system generated key which is better compare to the usual 80-bit security being implemented in passwords. The 2048-bit system security will ensure that the individual’s identity is verified. It lowers the inconvenient ways that a user must possess in order to prevent data breaching made by perpetrators. Moreover, other countries including the Philippines are bounded by law which states that only digitally signed data are to be recognized or accepted as evidence in the court of law. This makes the document tamperproof because one small change which can be equivalent to 1-bit will be under suspicion and be detected during the verification process. Additionally, the PKI protects data from intruders trying to enter the system. As years passed, people are leaning on the side of ICT and its future developments. However, methods of encryption are being refined to ensure the integrity of the system. Data encryption is used to further enhance the level of security of each system and currently there are a number of algorithms that can be used depending on the level of confidentiality each data has. (Retrieved on August 19, 2016 /  </w:t>
@@ -1088,7 +1028,6 @@
         <w:t xml:space="preserve"> ).</w:t>
       </w:r>
     </w:p>
-    <w:bookmarkEnd w:id="0"/>
     <w:p>
       <w:pPr>
         <w:jc w:val="both"/>
@@ -1200,6 +1139,11 @@
       </w:pPr>
       <w:r>
         <w:t>PROPOSED SOLUTION TO THE PROBLEM</w:t>
+      </w:r>
+    </w:p>
+    <w:p>
+      <w:r>
+        <w:t xml:space="preserve">The current system </w:t>
       </w:r>
     </w:p>
     <w:sectPr>

</xml_diff>

<commit_message>
Edited the statement of the problemo
</commit_message>
<xml_diff>
--- a/Documentation/AES Research Paper.docx
+++ b/Documentation/AES Research Paper.docx
@@ -349,20 +349,10 @@
         <w:ind w:firstLine="720"/>
         <w:jc w:val="both"/>
       </w:pPr>
-      <w:r>
-        <w:t xml:space="preserve">How can the Philippine </w:t>
-      </w:r>
-      <w:r>
-        <w:t xml:space="preserve">automated </w:t>
-      </w:r>
-      <w:r>
-        <w:t xml:space="preserve">election system </w:t>
-      </w:r>
-      <w:r>
-        <w:t>secure the transmission of election returns on the server-level</w:t>
-      </w:r>
-      <w:r>
-        <w:t>?</w:t>
+      <w:bookmarkStart w:id="0" w:name="_GoBack"/>
+      <w:bookmarkEnd w:id="0"/>
+      <w:r>
+        <w:t>How can the Philippine automated election system eliminate the possibility of secret servers to secure the transmission of election returns on the server-level?</w:t>
       </w:r>
     </w:p>
     <w:p>
@@ -508,8 +498,6 @@
         </w:rPr>
         <w:t>that allows the verification of</w:t>
       </w:r>
-      <w:bookmarkStart w:id="0" w:name="_GoBack"/>
-      <w:bookmarkEnd w:id="0"/>
       <w:r>
         <w:rPr>
           <w:rFonts w:eastAsia="Times New Roman" w:cs="Times New Roman"/>
@@ -2027,7 +2015,6 @@
   <w:style w:type="character" w:default="1" w:styleId="DefaultParagraphFont">
     <w:name w:val="Default Paragraph Font"/>
     <w:uiPriority w:val="1"/>
-    <w:semiHidden/>
     <w:unhideWhenUsed/>
   </w:style>
   <w:style w:type="table" w:default="1" w:styleId="TableNormal">

</xml_diff>

<commit_message>
Started the proposed solution and added sysadd1 ppt
</commit_message>
<xml_diff>
--- a/Documentation/AES Research Paper.docx
+++ b/Documentation/AES Research Paper.docx
@@ -26,8 +26,21 @@
         <w:jc w:val="center"/>
       </w:pPr>
       <w:r>
-        <w:t>Hipolito, Jovellano, Pachico</w:t>
-      </w:r>
+        <w:t xml:space="preserve">Hipolito, </w:t>
+      </w:r>
+      <w:proofErr w:type="spellStart"/>
+      <w:r>
+        <w:t>Jovellano</w:t>
+      </w:r>
+      <w:proofErr w:type="spellEnd"/>
+      <w:r>
+        <w:t xml:space="preserve">, </w:t>
+      </w:r>
+      <w:proofErr w:type="spellStart"/>
+      <w:r>
+        <w:t>Pachico</w:t>
+      </w:r>
+      <w:proofErr w:type="spellEnd"/>
     </w:p>
     <w:p>
       <w:pPr>
@@ -149,7 +162,15 @@
         <w:t>vote counts.</w:t>
       </w:r>
       <w:r>
-        <w:t xml:space="preserve">” (Angkaya, 2011). </w:t>
+        <w:t>” (</w:t>
+      </w:r>
+      <w:proofErr w:type="spellStart"/>
+      <w:r>
+        <w:t>Angkaya</w:t>
+      </w:r>
+      <w:proofErr w:type="spellEnd"/>
+      <w:r>
+        <w:t xml:space="preserve">, 2011). </w:t>
       </w:r>
     </w:p>
     <w:p>
@@ -349,8 +370,6 @@
         <w:ind w:firstLine="720"/>
         <w:jc w:val="both"/>
       </w:pPr>
-      <w:bookmarkStart w:id="0" w:name="_GoBack"/>
-      <w:bookmarkEnd w:id="0"/>
       <w:r>
         <w:t>How can the Philippine automated election system eliminate the possibility of secret servers to secure the transmission of election returns on the server-level?</w:t>
       </w:r>
@@ -899,11 +918,59 @@
         <w:jc w:val="both"/>
       </w:pPr>
       <w:r>
-        <w:t xml:space="preserve">During the 2016 elections, Bong Bong Marcos’ camp believes that there exists a “Fourth Server” or also known as the “Queue Server”. It has been revealed that the Comelec and Smartmatic has been keeping it from the public. Instead of letting the ERs be directly transmitted to the three official servers, </w:t>
+        <w:t xml:space="preserve">During the 2016 elections, Bong </w:t>
+      </w:r>
+      <w:proofErr w:type="spellStart"/>
+      <w:r>
+        <w:t>Bong</w:t>
+      </w:r>
+      <w:proofErr w:type="spellEnd"/>
+      <w:r>
+        <w:t xml:space="preserve"> Marcos’ camp believes that there exists a “Fourth Server” or also known as the “Queue Server”. It has been revealed that the </w:t>
+      </w:r>
+      <w:proofErr w:type="spellStart"/>
+      <w:r>
+        <w:t>Comelec</w:t>
+      </w:r>
+      <w:proofErr w:type="spellEnd"/>
+      <w:r>
+        <w:t xml:space="preserve"> and </w:t>
+      </w:r>
+      <w:proofErr w:type="spellStart"/>
+      <w:r>
+        <w:t>Smartmatic</w:t>
+      </w:r>
+      <w:proofErr w:type="spellEnd"/>
+      <w:r>
+        <w:t xml:space="preserve"> has been keeping it from the public. Instead of letting the ERs be directly transmitted to the three official servers, </w:t>
       </w:r>
       <w:r>
         <w:lastRenderedPageBreak/>
-        <w:t xml:space="preserve">namely the Municipal Board of Canvassing Server, Comelec Server, and the Transparency server, the results were first being processed and consolidated in the “Queue Server”. Another problem with the secret server is that the source code being used was never reviewed despite of it being a requirement in the law. Moreover, there were no poll watchers assigned for these servers making it questionable to both the public and the administrators. According to a statement made by Rodriguez, a representative of Marcos’ camp, the integrity of the 2016 May elections has been questioned because of the unexpected situation made by the Comelec and Smartmatic. The ERs that were presented to the public did not come directly from the transparency server.  Alternatively, the results were first transmitted to a “Queue Server” where they were “consolidated and processed” and the “Queue Server” sends the data to the transparency servers which is against the law. (Retrieved on August 10, 2016/ </w:t>
+        <w:t xml:space="preserve">namely the Municipal Board of Canvassing Server, </w:t>
+      </w:r>
+      <w:proofErr w:type="spellStart"/>
+      <w:r>
+        <w:t>Comelec</w:t>
+      </w:r>
+      <w:proofErr w:type="spellEnd"/>
+      <w:r>
+        <w:t xml:space="preserve"> Server, and the Transparency server, the results were first being processed and consolidated in the “Queue Server”. Another problem with the secret server is that the source code being used was never reviewed despite of it being a requirement in the law. Moreover, there were no poll watchers assigned for these servers making it questionable to both the public and the administrators. According to a statement made by Rodriguez, a representative of Marcos’ camp, the integrity of the 2016 May elections has been questioned because of the unexpected situation made by the </w:t>
+      </w:r>
+      <w:proofErr w:type="spellStart"/>
+      <w:r>
+        <w:t>Comelec</w:t>
+      </w:r>
+      <w:proofErr w:type="spellEnd"/>
+      <w:r>
+        <w:t xml:space="preserve"> and </w:t>
+      </w:r>
+      <w:proofErr w:type="spellStart"/>
+      <w:r>
+        <w:t>Smartmatic</w:t>
+      </w:r>
+      <w:proofErr w:type="spellEnd"/>
+      <w:r>
+        <w:t xml:space="preserve">. The ERs that were presented to the public did not come directly from the transparency server.  Alternatively, the results were first transmitted to a “Queue Server” where they were “consolidated and processed” and the “Queue Server” sends the data to the transparency servers which is against the law. (Retrieved on August 10, 2016/ </w:t>
       </w:r>
       <w:hyperlink r:id="rId7" w:history="1">
         <w:r>
@@ -992,7 +1059,15 @@
         <w:jc w:val="both"/>
       </w:pPr>
       <w:r>
-        <w:t xml:space="preserve">The Integrated Government Philippines or iGovPhil project and the E-government Master Plan that aims to provide National Government Agencies and Government-Owned and Controlled-Corporations (GOCCs) cloud computing services. In order to achieve their desire, a Public Key Infrastructure will be applied in the said project. It will ensure that the service provided can meet the objectives of ensuring the security and reliability of all transactions online. Also, the PKI is an important component of the project by DOTC and DICT.  The role of the PKI is to let the users or consumers of public networks to securely transfer data. An important aspect in the PKI is its capability of creating, distributing, storing, using and revoking digital certificates. The certificates are small files that secures the integrity of the data and at the same time verify or authenticate that the sender of the data is the source. This will prove that the data being transferred has not been tampered. Additionally, the infrastructure can be utilized to encrypt data. </w:t>
+        <w:t xml:space="preserve">The Integrated Government Philippines or </w:t>
+      </w:r>
+      <w:proofErr w:type="spellStart"/>
+      <w:r>
+        <w:t>iGovPhil</w:t>
+      </w:r>
+      <w:proofErr w:type="spellEnd"/>
+      <w:r>
+        <w:t xml:space="preserve"> project and the E-government Master Plan that aims to provide National Government Agencies and Government-Owned and Controlled-Corporations (GOCCs) cloud computing services. In order to achieve their desire, a Public Key Infrastructure will be applied in the said project. It will ensure that the service provided can meet the objectives of ensuring the security and reliability of all transactions online. Also, the PKI is an important component of the project by DOTC and DICT.  The role of the PKI is to let the users or consumers of public networks to securely transfer data. An important aspect in the PKI is its capability of creating, distributing, storing, using and revoking digital certificates. The certificates are small files that secures the integrity of the data and at the same time verify or authenticate that the sender of the data is the source. This will prove that the data being transferred has not been tampered. Additionally, the infrastructure can be utilized to encrypt data. </w:t>
       </w:r>
     </w:p>
     <w:p>
@@ -1130,9 +1205,30 @@
       </w:r>
     </w:p>
     <w:p>
+      <w:pPr>
+        <w:ind w:firstLine="720"/>
+        <w:jc w:val="both"/>
+      </w:pPr>
       <w:r>
         <w:t xml:space="preserve">The current system </w:t>
       </w:r>
+      <w:r>
+        <w:t>only provides a hash value that would secure the integrity of the data. However, it lacks the security mechanism that would address confidentiality of the system which makes it possible for other servers aside from the official servers to exist in the transmission of the election returns.</w:t>
+      </w:r>
+    </w:p>
+    <w:p>
+      <w:pPr>
+        <w:ind w:firstLine="720"/>
+        <w:jc w:val="both"/>
+      </w:pPr>
+      <w:r>
+        <w:t>As for the proposed solution this issue, a hybrid public key infrastructure has to be implemented to not only authenticate the data being transmitted but to also allow the verification of the server’s authenticity. The process will start once the voting period ends around 5:00pm of the election day.</w:t>
+      </w:r>
+      <w:r>
+        <w:t xml:space="preserve"> On the current system, the voting counting machine (VCM) will have to immediately send the election returns to the following servers: Municipal Board of Canvassers Server in the Consolidation and Canvassing System (CCS), Central Server, and Transparency Server. In the proposed system, the three said official servers will have to send an encrypted data to the VCM first with the use of the public key of the said VCM. This is to provide the VCM a go-signal to transmit the election returns. The VCM then have to decrypt the data using its own private key. </w:t>
+      </w:r>
+      <w:bookmarkStart w:id="0" w:name="_GoBack"/>
+      <w:bookmarkEnd w:id="0"/>
     </w:p>
     <w:sectPr>
       <w:pgSz w:w="12240" w:h="15840"/>

</xml_diff>

<commit_message>
changed background, RRL, theoretical
</commit_message>
<xml_diff>
--- a/Documentation/AES Research Paper.docx
+++ b/Documentation/AES Research Paper.docx
@@ -25,8 +25,21 @@
         <w:pStyle w:val="Subtitle"/>
         <w:jc w:val="center"/>
       </w:pPr>
-      <w:r>
-        <w:t>Hipolito, Jovellano, Pachico</w:t>
+      <w:proofErr w:type="spellStart"/>
+      <w:r>
+        <w:t>Hipolito</w:t>
+      </w:r>
+      <w:proofErr w:type="spellEnd"/>
+      <w:r>
+        <w:t xml:space="preserve">, </w:t>
+      </w:r>
+      <w:proofErr w:type="spellStart"/>
+      <w:r>
+        <w:t>Jovellano</w:t>
+      </w:r>
+      <w:proofErr w:type="spellEnd"/>
+      <w:r>
+        <w:t>, Pachico</w:t>
       </w:r>
     </w:p>
     <w:p>
@@ -131,25 +144,17 @@
       </w:pPr>
       <w:r>
         <w:tab/>
-        <w:t>After years of having a manual voting system, the Phili</w:t>
-      </w:r>
-      <w:r>
-        <w:t>ppines have finally adopted an Automated Election S</w:t>
-      </w:r>
-      <w:r>
-        <w:t>ystem</w:t>
-      </w:r>
-      <w:r>
-        <w:t xml:space="preserve"> (AES)</w:t>
-      </w:r>
-      <w:r>
-        <w:t xml:space="preserve"> in 2010. This was mandated by Republic Act No. 9369 which is the Amended Elections Automated Law. The law stated that there would be paper-based election system defined as “a type of automated election system that uses paper ballots, records, and counts votes, tabulates, consolidates, canvases, and transmits electronically the results of the </w:t>
-      </w:r>
-      <w:r>
-        <w:t>vote counts.</w:t>
-      </w:r>
-      <w:r>
-        <w:t xml:space="preserve">” (Angkaya, 2011). </w:t>
+      </w:r>
+      <w:r>
+        <w:t>After years of having a manual voting system, the Philippines have finally adopted an Automated Election System (AES) in 2010. This was mandated by Republic Act No. 9369 which is the Amended Elections Automated Law. The law stated that there would be paper-based election system defined as “a type of automated election system that uses paper ballots, records, and counts votes, tabulates, consolidates, canvases, and transmits electronically the results of the vote counts.” (</w:t>
+      </w:r>
+      <w:proofErr w:type="spellStart"/>
+      <w:r>
+        <w:t>Angkaya</w:t>
+      </w:r>
+      <w:proofErr w:type="spellEnd"/>
+      <w:r>
+        <w:t xml:space="preserve">, 2011). </w:t>
       </w:r>
     </w:p>
     <w:p>
@@ -158,176 +163,108 @@
         <w:jc w:val="both"/>
       </w:pPr>
       <w:r>
-        <w:t xml:space="preserve">By standards, the new technology should be significantly more accurate and reliable for the voters; however, there were still some problems that might prove the acquired AES otherwise. For instance, </w:t>
-      </w:r>
-      <w:r>
-        <w:t>the current automated election system with SMARTMATIC uses compact flash (CF) cards for the configuration of the Precinct Count Optical Scan machines in different provinces. These CF cards are pre-loaded with the precinct</w:t>
-      </w:r>
-      <w:r>
-        <w:t>’s ballot depending on its</w:t>
-      </w:r>
-      <w:r>
-        <w:t xml:space="preserve"> specific </w:t>
-      </w:r>
-      <w:r>
-        <w:t xml:space="preserve">geographical </w:t>
-      </w:r>
-      <w:r>
-        <w:t xml:space="preserve">data. Then the same CF cards will also be the ones to store the data of the votes of the people. To look at it clearly, the cards are pre-loaded and will also be the </w:t>
-      </w:r>
-      <w:r>
-        <w:t>storage of the votes</w:t>
-      </w:r>
+        <w:t>By standards, the new technology should be significantly more accurate and reliable for the voters; however, there were still some problems that might prove the acquired AES otherwise. For instance, the current automated election system with SMARTMATIC uses compact flash (CF) cards for the configuration of the Precinct Count Optical Scan machines in different provinces. These CF cards are pre-loaded with the precinct’s ballot depending on its specific geographical data. Then the same CF cards will also be the ones to store the data of the votes of the people. To look at it clearly, the cards are pre-loaded and will also be the storage of the votes and elections results. Now, this situation gives candidates, who want to sabotage the election, an easy time to manipulate the data in the system because it can definitely be intercepted through physically tampering with these so-called CF cards. The study aims to find a way to reduce electoral fraud in the counting and transmission part of the automated election system in order to achieve an indeed accurate and reliable system.</w:t>
+      </w:r>
+    </w:p>
+    <w:p>
+      <w:pPr>
+        <w:jc w:val="both"/>
+      </w:pPr>
       <w:r>
         <w:t xml:space="preserve"> </w:t>
       </w:r>
       <w:r>
-        <w:t>and elections results. Now, t</w:t>
-      </w:r>
-      <w:r>
-        <w:t>his situation gives candidates</w:t>
-      </w:r>
-      <w:r>
-        <w:t>, who want to sabotage the election,</w:t>
-      </w:r>
-      <w:r>
-        <w:t xml:space="preserve"> an easy time to manipulate the data in the system because it can definitely be intercepted</w:t>
-      </w:r>
-      <w:r>
-        <w:t xml:space="preserve"> through </w:t>
-      </w:r>
-      <w:r>
-        <w:t xml:space="preserve">physically tampering with </w:t>
-      </w:r>
-      <w:r>
-        <w:t>these so-called CF cards</w:t>
-      </w:r>
-      <w:r>
-        <w:t xml:space="preserve">. </w:t>
-      </w:r>
-      <w:r>
-        <w:t>The</w:t>
-      </w:r>
-      <w:r>
-        <w:t xml:space="preserve"> study aims to find a way to reduce electoral fraud in the counting and transmission part of the automated election system </w:t>
-      </w:r>
-      <w:r>
-        <w:t>in order to achieve an indeed accurate and reliable system.</w:t>
-      </w:r>
-    </w:p>
-    <w:p>
-      <w:pPr>
-        <w:jc w:val="both"/>
-      </w:pPr>
+        <w:tab/>
+        <w:t xml:space="preserve">The Automated Election Systems in the Philippines follows a sequence of process. Focusing on the transmission module of the system, the process starts when the polling precincts closes on the election day. The PCOS machines transmit the vote counts or election returns to the corresponding servers and canvassing centers. It is done chronologically with a hierarchical structure composed of the precinct level, municipal level, provincial level, regional level, and national level. From the PCOS machines, the ERs are transmitted to the central server, to a transparency server, and to the municipal board of canvassers (MBOC). From the MBOC, the results are brought to the provincial board of canvassers (PBOC) or the regional board of canvassers (RBOC), where the results are collected and then transmitted to the national </w:t>
+      </w:r>
+      <w:r>
+        <w:lastRenderedPageBreak/>
+        <w:t xml:space="preserve">board of canvassers (NBOC), where the results for national positions are canvassed. All the board of canvassers and the PCOS machines separately send ERs to the servers. Moreover, the canvassing system processes the ERs that were transmitted. Public telecommunication networks are assigned to be the main channel when transmitting the ERs. There are back-up plans made if the network fails to accomplish its task. For example, transmissions can be made via satellite to avoid delays when problems occur. </w:t>
+      </w:r>
+    </w:p>
+    <w:p>
+      <w:pPr>
+        <w:jc w:val="both"/>
+      </w:pPr>
+      <w:r>
+        <w:tab/>
+        <w:t xml:space="preserve">During the course of the transmission of ERs, electoral fraud is inevitable. There are a lot of issues concerning the effectivity and efficiency of the machine and servers during the elections. For instance, the camp of Senator Ferdinand Marcos Jr., who ran for the position of vice president, expressed his concerns with regard to the alleged “Secret Servers”. </w:t>
+      </w:r>
+      <w:proofErr w:type="spellStart"/>
+      <w:r>
+        <w:t>Smartmatic’s</w:t>
+      </w:r>
+      <w:proofErr w:type="spellEnd"/>
+      <w:r>
+        <w:t xml:space="preserve"> Marlon Garcia, the head of the technical support team, admitted that aside from the three servers that was authorized by the </w:t>
+      </w:r>
+      <w:proofErr w:type="spellStart"/>
+      <w:r>
+        <w:t>comelec</w:t>
+      </w:r>
+      <w:proofErr w:type="spellEnd"/>
+      <w:r>
+        <w:t xml:space="preserve">, there was also a “meet-me room” where several servers were housed. It has also been further disclosed that the secret servers were intentionally not mentioned by the </w:t>
+      </w:r>
+      <w:proofErr w:type="spellStart"/>
+      <w:r>
+        <w:t>Comelec</w:t>
+      </w:r>
+      <w:proofErr w:type="spellEnd"/>
+      <w:r>
+        <w:t xml:space="preserve"> and </w:t>
+      </w:r>
+      <w:proofErr w:type="spellStart"/>
+      <w:r>
+        <w:t>Smartmatic</w:t>
+      </w:r>
+      <w:proofErr w:type="spellEnd"/>
+      <w:r>
+        <w:t xml:space="preserve"> to the public making it more suspicious. The purpose of the said “secret server” or the “queue server” is to first receive all the transmitted votes before distributing it to the three official servers declared by the </w:t>
+      </w:r>
+      <w:proofErr w:type="spellStart"/>
+      <w:r>
+        <w:t>Comelec</w:t>
+      </w:r>
+      <w:proofErr w:type="spellEnd"/>
+      <w:r>
+        <w:t xml:space="preserve">.  However, the normal process that should be done for the ER transmission as mandated by the law is to simply transmit the votes directly to the said servers. These servers are the Municipal Board of Canvassing Server, the Central Server, and the Transparency Server. Moreover, another problem being pointed out was that the “secret server” never undergone the initial source-code review which is essential in every machine that would be used during the elections. Additionally, there were no watchers assigned in the said server putting the integrity of the May 2016 election under a cloud of doubt. </w:t>
+      </w:r>
+    </w:p>
+    <w:p>
+      <w:pPr>
+        <w:jc w:val="both"/>
+      </w:pPr>
+      <w:r>
+        <w:tab/>
+        <w:t xml:space="preserve">Amidst the controversy of the existence of “Secret Servers”, there has also been a dispute on the altering of the source-code resulting to a regeneration of hash codes. From a leaked screenshot, it has been evident that </w:t>
+      </w:r>
+      <w:proofErr w:type="spellStart"/>
+      <w:r>
+        <w:t>Smartmatic</w:t>
+      </w:r>
+      <w:proofErr w:type="spellEnd"/>
+      <w:r>
+        <w:t xml:space="preserve"> and </w:t>
+      </w:r>
+      <w:proofErr w:type="spellStart"/>
+      <w:r>
+        <w:t>Comelec</w:t>
+      </w:r>
+      <w:proofErr w:type="spellEnd"/>
+      <w:r>
+        <w:t xml:space="preserve"> uses the MD5 hash code algorithm and at the same time shows that the hash codes mismatched after the alteration was made. However, IT experts claim that the use of MD5 is questionable when it comes to its reliability in securing the data. MD5 is open source and it has been used to verify the file’s integrity.</w:t>
+      </w:r>
+    </w:p>
+    <w:p>
+      <w:pPr>
+        <w:jc w:val="both"/>
+      </w:pPr>
+      <w:r>
+        <w:tab/>
+      </w:r>
       <w:r>
         <w:t xml:space="preserve"> </w:t>
-      </w:r>
-      <w:r>
-        <w:tab/>
-        <w:t xml:space="preserve">The Automated Election Systems in the Philippines follows a sequence of process. Focusing on the counting and transmission module of the system, the process starts when the polling precincts closes on the election day. The PCOS machines transmit the vote counts or election returns to the corresponding servers and canvassing centers. It is done chronologically with a hierarchical structure composed of the precinct level, municipal level, provincial level, regional level, and national level. From the PCOS machines, the ERs are transmitted to the central server, to a transparency server, and to the municipal board of canvassers (MBOC). From the MBOC, the results are brought to the provincial board of canvassers (PBOC) or the regional board of canvassers (RBOC), where the results are collected and then transmitted to the national board of canvassers (NBOC), where the results for national positions are canvassed. The MBOC </w:t>
-      </w:r>
-      <w:r>
-        <w:lastRenderedPageBreak/>
-        <w:t xml:space="preserve">and PBOC also separately send ERs to the central server. Moreover, the canvassing system processes the ERs that were transmitted. Public telecommunication networks are assigned to be the main channel when transmitting the ERs. There are back-up plans made if the network fails to accomplish its task. For example, transmissions can be made via satellite to avoid delays when problems occur. </w:t>
-      </w:r>
-    </w:p>
-    <w:p>
-      <w:pPr>
-        <w:jc w:val="both"/>
-      </w:pPr>
-      <w:r>
-        <w:tab/>
-        <w:t xml:space="preserve">During the course of the counting and transmission of ERs, electoral fraud is inevitable. There are a lot of </w:t>
-      </w:r>
-      <w:r>
-        <w:t>issues concerning the effectivity and efficiency of the machine during the elections. For instance</w:t>
-      </w:r>
-      <w:r>
-        <w:t xml:space="preserve">, the current voting system does not incorporate digital signature when transmitting the election returns from precincts to canvassers even if it is stated in the law. </w:t>
-      </w:r>
-      <w:r>
-        <w:t>According to the r</w:t>
-      </w:r>
-      <w:r>
-        <w:t xml:space="preserve">epublic </w:t>
-      </w:r>
-      <w:r>
-        <w:t>a</w:t>
-      </w:r>
-      <w:r>
-        <w:t>ct 9369</w:t>
-      </w:r>
-      <w:r>
-        <w:t xml:space="preserve"> section 22, </w:t>
-      </w:r>
-      <w:r>
-        <w:rPr>
-          <w:i/>
-        </w:rPr>
-        <w:t>“The election returns transmitted electronically and digitally signed shall be considered as official election results and shall be used as the basis for the canvassing of votes and t</w:t>
-      </w:r>
-      <w:r>
-        <w:rPr>
-          <w:i/>
-        </w:rPr>
-        <w:t xml:space="preserve">he proclamation of a candidate”. </w:t>
-      </w:r>
-      <w:r>
-        <w:t>This means that BEIs are required to digitally sign the ERs that would be transmitted. As stated in the law, the ERs that would be recognized officially are the ones that were authenticated and validated by the administrators. However, during the past three automated election system, the AES failed to meet the requirements prescribed by the law</w:t>
-      </w:r>
-      <w:r>
-        <w:t xml:space="preserve">. A possible reason is that the system being used allows humans to intervene in the process of the election. </w:t>
-      </w:r>
-      <w:r>
-        <w:t xml:space="preserve">This is one of the reasons why it is easy for </w:t>
-      </w:r>
-      <w:r>
-        <w:t>any unofficial institutions/organizations</w:t>
-      </w:r>
-      <w:r>
-        <w:t xml:space="preserve"> to ambush and manipulate the elections. </w:t>
-      </w:r>
-      <w:r>
-        <w:t xml:space="preserve">For example, </w:t>
-      </w:r>
-      <w:r>
-        <w:t xml:space="preserve">in Mindanao </w:t>
-      </w:r>
-      <w:r>
-        <w:t xml:space="preserve">armed men prevented the citizens from voting. They controlled the precinct and made it impossible for the voters to cast their votes. Many eye witnesses claim that a wholesale ballot shading was conducted. Meaning only the same people casted many ballots inside the PCOS machine without the control of the BEIs. </w:t>
-      </w:r>
-      <w:r>
-        <w:t>Without the existence of a digital signature provided by an authenticated agency, the election return</w:t>
-      </w:r>
-      <w:r>
-        <w:t>s</w:t>
-      </w:r>
-      <w:r>
-        <w:t xml:space="preserve"> being transferred would still be considered not reliable</w:t>
-      </w:r>
-      <w:r>
-        <w:t xml:space="preserve"> because the d</w:t>
-      </w:r>
-      <w:r>
-        <w:t xml:space="preserve">igital signatures are used to verify the validity of the transmitted ERs. A public key infrastructure is practiced to </w:t>
-      </w:r>
-      <w:r>
-        <w:t>guarantee that the votes are secured during transmission</w:t>
-      </w:r>
-      <w:r>
-        <w:t>.</w:t>
-      </w:r>
-      <w:r>
-        <w:t xml:space="preserve"> A system should be designed to ensure that before transmitting the votes, ERs are equipped with digital signatures.</w:t>
-      </w:r>
-      <w:r>
-        <w:t xml:space="preserve"> Another solution that could be made to reduce the chances of this type of cheating is to incorporate the idea of </w:t>
-      </w:r>
-      <w:r>
-        <w:t>GPS</w:t>
-      </w:r>
-      <w:r>
-        <w:t xml:space="preserve"> or global positional system in the machine used in the elections. GPS tracking uses both the time and location components that could provide data to the users. It is an effective way of navigating where the machine should be placed or located via a system the receives data from the satellites in space. </w:t>
       </w:r>
     </w:p>
     <w:p>
@@ -761,19 +698,7 @@
         <w:rPr>
           <w:b/>
         </w:rPr>
-        <w:t>How does the current</w:t>
-      </w:r>
-      <w:r>
-        <w:rPr>
-          <w:b/>
-        </w:rPr>
-        <w:t xml:space="preserve"> automated election system work</w:t>
-      </w:r>
-      <w:r>
-        <w:rPr>
-          <w:b/>
-        </w:rPr>
-        <w:t>?</w:t>
+        <w:t>Automated Election System</w:t>
       </w:r>
     </w:p>
     <w:p>
@@ -810,6 +735,8 @@
         <w:r>
           <w:rPr>
             <w:rStyle w:val="Hyperlink"/>
+            <w:color w:val="auto"/>
+            <w:u w:val="none"/>
           </w:rPr>
           <w:t>http://www.rappler.com/newsbreak/iq/91663-philippine-automated-election-sytem-explained</w:t>
         </w:r>
@@ -829,30 +756,7 @@
         <w:rPr>
           <w:b/>
         </w:rPr>
-        <w:t xml:space="preserve">How </w:t>
-      </w:r>
-      <w:r>
-        <w:rPr>
-          <w:b/>
-        </w:rPr>
-        <w:t>can electoral fraud occur in the system</w:t>
-      </w:r>
-      <w:r>
-        <w:rPr>
-          <w:b/>
-        </w:rPr>
-        <w:t>?</w:t>
-      </w:r>
-    </w:p>
-    <w:p>
-      <w:pPr>
-        <w:jc w:val="both"/>
-      </w:pPr>
-      <w:r>
-        <w:t xml:space="preserve">Lack of </w:t>
-      </w:r>
-      <w:r>
-        <w:t>Digital Signature</w:t>
+        <w:t>Issues in the system</w:t>
       </w:r>
     </w:p>
     <w:p>
@@ -861,104 +765,198 @@
         <w:jc w:val="both"/>
       </w:pPr>
       <w:r>
-        <w:t xml:space="preserve">Digital Signatures serve two purposes during the elections. First, to ensure that the precinct election returns are not changed or modified throughout the election period. Also, this can help identify the BEI personnel in charge of the election returns as well as the precinct number it came from. However, based on a report by the Carter Center, the emphasized the absence of a personnel in charge of generating the public and private keys that should be used in the digital signatures as part of the transmission module for election returns in the automated election system. They had agreed that given the situation it has been one of the basic and fundamental system flaw that they’ve encountered. Apparently, the people administering the election abandoned the idea of implementing the digital signatures thus gaining a larger chance of having fraud during the elections. As prescribed in the RA 9369 Section 19 A, the digital signature is a vital part in maintaining the integrity and security of the election returns being transmitted. The law states that, “The election returns transmitted electronically and digitally signed shall be considered as official election results…”. With this, it can be inferred that the people behind the automated election system are not meeting the requirements needed thus violating the law.  Also, the results of the election generated by the automated election system is now being questioned with regard to its integrity. The automated election system’s ability to bring and conduct an election in the most effective and efficient way is currently being doubted by a mass of people. (Retrieved on August 15, 2016/ </w:t>
+        <w:t xml:space="preserve">During the 2016 elections, Bong </w:t>
+      </w:r>
+      <w:proofErr w:type="spellStart"/>
+      <w:r>
+        <w:t>Bong</w:t>
+      </w:r>
+      <w:proofErr w:type="spellEnd"/>
+      <w:r>
+        <w:t xml:space="preserve"> Marcos’ camp believes that there exists a “Fourth Server” or also known as the “Queue Server”. It has been revealed that the </w:t>
+      </w:r>
+      <w:proofErr w:type="spellStart"/>
+      <w:r>
+        <w:t>Comelec</w:t>
+      </w:r>
+      <w:proofErr w:type="spellEnd"/>
+      <w:r>
+        <w:t xml:space="preserve"> and </w:t>
+      </w:r>
+      <w:proofErr w:type="spellStart"/>
+      <w:r>
+        <w:t>Smartmatic</w:t>
+      </w:r>
+      <w:proofErr w:type="spellEnd"/>
+      <w:r>
+        <w:t xml:space="preserve"> has been keeping it from the public. Instead of letting the ERs be directly transmitted to the three official servers, namely the Municipal Board of Canvassing Server, </w:t>
+      </w:r>
+      <w:proofErr w:type="spellStart"/>
+      <w:r>
+        <w:t>Comelec</w:t>
+      </w:r>
+      <w:proofErr w:type="spellEnd"/>
+      <w:r>
+        <w:t xml:space="preserve"> Server, and the Transparency server, the results were first being processed and consolidated in the “Queue Server”. Another problem with the secret server is that the source code being used was never reviewed despite of it being a requirement in the law. Moreover, there were no poll watchers assigned for these servers making it questionable to both the public and the administrators. According to a statement made by Rodriguez, a representative of Marcos’ camp, the integrity of the 2016 May elections has been questioned because of the unexpected situation made by the </w:t>
+      </w:r>
+      <w:proofErr w:type="spellStart"/>
+      <w:r>
+        <w:t>Comelec</w:t>
+      </w:r>
+      <w:proofErr w:type="spellEnd"/>
+      <w:r>
+        <w:t xml:space="preserve"> and </w:t>
+      </w:r>
+      <w:proofErr w:type="spellStart"/>
+      <w:r>
+        <w:t>Smartmatic</w:t>
+      </w:r>
+      <w:proofErr w:type="spellEnd"/>
+      <w:r>
+        <w:t xml:space="preserve">. The ERs that were presented to the public did not come directly from the transparency server.  Alternatively, the results were first transmitted to a “Queue Server” where they were “consolidated and processed” and the “Queue Server” sends the data to the transparency servers which is against the law. (Retrieved on August 10, 2016/ </w:t>
       </w:r>
       <w:hyperlink r:id="rId6" w:history="1">
         <w:r>
-          <w:rPr>
-            <w:rStyle w:val="Hyperlink"/>
-          </w:rPr>
-          <w:t>http://romeocayabyab.com/controversial-2010-philippine-automated-elections-revisited/</w:t>
-        </w:r>
-      </w:hyperlink>
-      <w:r>
-        <w:t>)</w:t>
-      </w:r>
-      <w:r>
-        <w:t>.</w:t>
-      </w:r>
-    </w:p>
-    <w:p>
-      <w:pPr>
-        <w:jc w:val="both"/>
-      </w:pPr>
-      <w:r>
-        <w:rPr>
-          <w:rStyle w:val="Hyperlink"/>
-          <w:color w:val="auto"/>
-          <w:u w:val="none"/>
-        </w:rPr>
-        <w:t>Secret Servers</w:t>
-      </w:r>
-    </w:p>
-    <w:p>
-      <w:pPr>
-        <w:ind w:firstLine="720"/>
-        <w:jc w:val="both"/>
-      </w:pPr>
-      <w:r>
-        <w:t xml:space="preserve">During the 2016 elections, Bong Bong Marcos’ camp believes that there exists a “Fourth Server” or also known as the “Queue Server”. It has been revealed that the Comelec and Smartmatic has been keeping it from the public. Instead of letting the ERs be directly transmitted to the three official servers, </w:t>
-      </w:r>
-      <w:r>
-        <w:lastRenderedPageBreak/>
-        <w:t xml:space="preserve">namely the Municipal Board of Canvassing Server, Comelec Server, and the Transparency server, the results were first being processed and consolidated in the “Queue Server”. Another problem with the secret server is that the source code being used was never reviewed despite of it being a requirement in the law. Moreover, there were no poll watchers assigned for these servers making it questionable to both the public and the administrators. According to a statement made by Rodriguez, a representative of Marcos’ camp, the integrity of the 2016 May elections has been questioned because of the unexpected situation made by the Comelec and Smartmatic. The ERs that were presented to the public did not come directly from the transparency server.  Alternatively, the results were first transmitted to a “Queue Server” where they were “consolidated and processed” and the “Queue Server” sends the data to the transparency servers which is against the law. (Retrieved on August 10, 2016/ </w:t>
-      </w:r>
-      <w:hyperlink r:id="rId7" w:history="1">
-        <w:r>
-          <w:rPr>
-            <w:rStyle w:val="Hyperlink"/>
-          </w:rPr>
           <w:t>http://www.manilatimes.net/smartmatic-admits-using-unofficial-servers/275442/</w:t>
         </w:r>
       </w:hyperlink>
       <w:r>
         <w:t>)</w:t>
       </w:r>
-      <w:r>
-        <w:t>.</w:t>
-      </w:r>
-    </w:p>
-    <w:p>
-      <w:pPr>
-        <w:jc w:val="both"/>
-        <w:rPr>
-          <w:b/>
-        </w:rPr>
-      </w:pPr>
-      <w:r>
-        <w:rPr>
-          <w:b/>
-        </w:rPr>
-        <w:t>How can the automated election system be secured specifically for the counting and transmission</w:t>
-      </w:r>
-      <w:r>
-        <w:rPr>
-          <w:b/>
-        </w:rPr>
-        <w:t>?</w:t>
-      </w:r>
-    </w:p>
-    <w:p>
-      <w:pPr>
-        <w:ind w:firstLine="720"/>
-        <w:jc w:val="both"/>
-      </w:pPr>
-      <w:r>
-        <w:t xml:space="preserve">The Philippine Government in collaboration with the Department of Information and Communication Technology and Department of Science and Technology established an Integrated Government Philippines Project. It seeks to lower the cost of government information and communication technologies (ICT) by using cloud computing services. The project aims to increase productivity, to develop excellent services, and at the same time to reduce the value spent on this development. The agencies that would first be targeted by this project are the National Government Agencies and Government-Owned and Controlled-Corporations (GOCCs), including State Universities and Colleges (SUCs).  (Retrieved on August 10, 2016/ </w:t>
+    </w:p>
+    <w:p>
+      <w:pPr>
+        <w:jc w:val="both"/>
+      </w:pPr>
+      <w:r>
+        <w:tab/>
+      </w:r>
+      <w:r>
+        <w:t xml:space="preserve">Officially, there are three servers namely, the transparency server, the central server, and the canvassing center servers. When a voter fills out a ballot it would be fed into the Vote Counting Machine (VCM). The data entering the machine would not be sent to its corresponding servers until the end of the voting period. The votes are then transmitted to the three servers that are independent with each other. This is to secure the data and to make cheating difficult to attackers. It is impossible to hack all 3 servers that are not connected to each other because the results would always be different. Changing the data in one server is not going to change or update the other two and in order to rigged the election results all three servers would have to be breached to make those results valid. (Retrieved on August 10, 2016/ </w:t>
+      </w:r>
+      <w:hyperlink r:id="rId7" w:history="1">
+        <w:r>
+          <w:t>https://kami.com.ph/9430-6-things-filipinos-know-vote-counting-machine-issue.html</w:t>
+        </w:r>
+      </w:hyperlink>
+      <w:r>
+        <w:t>).</w:t>
+      </w:r>
+    </w:p>
+    <w:p>
+      <w:pPr>
+        <w:spacing w:after="0" w:line="240" w:lineRule="auto"/>
+        <w:jc w:val="both"/>
+      </w:pPr>
+      <w:r>
+        <w:t>As stated in Resolution 8786 Article 1 Section 10:</w:t>
+      </w:r>
+    </w:p>
+    <w:p>
+      <w:pPr>
+        <w:spacing w:after="0" w:line="240" w:lineRule="auto"/>
+        <w:jc w:val="both"/>
+      </w:pPr>
+      <w:r>
+        <w:lastRenderedPageBreak/>
+        <w:t>“The BEI shall have the following powers and functions:</w:t>
+      </w:r>
+    </w:p>
+    <w:p>
+      <w:pPr>
+        <w:spacing w:after="0" w:line="240" w:lineRule="auto"/>
+        <w:jc w:val="both"/>
+      </w:pPr>
+      <w:r>
+        <w:t xml:space="preserve">Print the election returns and transmit electronically the election results, through the use of the PCOS machine, to the: </w:t>
+      </w:r>
+    </w:p>
+    <w:p>
+      <w:pPr>
+        <w:spacing w:after="0" w:line="240" w:lineRule="auto"/>
+        <w:jc w:val="both"/>
+      </w:pPr>
+      <w:r>
+        <w:t xml:space="preserve"> </w:t>
+      </w:r>
+      <w:proofErr w:type="spellStart"/>
+      <w:r>
+        <w:t>i</w:t>
+      </w:r>
+      <w:proofErr w:type="spellEnd"/>
+      <w:r>
+        <w:t>. City/Municipal Board of Canvassers; (Renumbered)</w:t>
+      </w:r>
+    </w:p>
+    <w:p>
+      <w:pPr>
+        <w:spacing w:after="0" w:line="240" w:lineRule="auto"/>
+        <w:jc w:val="both"/>
+      </w:pPr>
+      <w:r>
+        <w:t xml:space="preserve"> ii. Central Server; and (As revised) </w:t>
+      </w:r>
+    </w:p>
+    <w:p>
+      <w:pPr>
+        <w:spacing w:after="0" w:line="240" w:lineRule="auto"/>
+        <w:jc w:val="both"/>
+      </w:pPr>
+      <w:r>
+        <w:t xml:space="preserve">iii. Dominant majority party, dominant minority party, accredited citizens' arm and KBP. (As </w:t>
+      </w:r>
+      <w:proofErr w:type="gramStart"/>
+      <w:r>
+        <w:t>revised)…</w:t>
+      </w:r>
+      <w:proofErr w:type="gramEnd"/>
+      <w:r>
+        <w:t>”</w:t>
+      </w:r>
+    </w:p>
+    <w:p>
+      <w:pPr>
+        <w:spacing w:after="0" w:line="240" w:lineRule="auto"/>
+        <w:jc w:val="both"/>
+      </w:pPr>
+      <w:r>
+        <w:t xml:space="preserve">(Retrieved on August 10, 2016/ </w:t>
       </w:r>
       <w:hyperlink r:id="rId8" w:history="1">
         <w:r>
-          <w:rPr>
-            <w:rStyle w:val="Hyperlink"/>
-          </w:rPr>
-          <w:t>http://i.gov.ph/philippines-cloud-first-policy-draft-4/</w:t>
+          <w:t>file:///G:/PBL%20Materials/AES_TAPAT_APC%20PBL/AES%20Comelec%20Resolution/com_res_8786_Revised%20GI%20for%20BEI%20on%20Voting,%20Counting,%20&amp;%20Transmission%20-%20Copy.pdf</w:t>
         </w:r>
       </w:hyperlink>
       <w:r>
-        <w:t>)</w:t>
-      </w:r>
-      <w:r>
-        <w:t>.</w:t>
+        <w:t>).</w:t>
+      </w:r>
+    </w:p>
+    <w:p>
+      <w:pPr>
+        <w:spacing w:after="0" w:line="240" w:lineRule="auto"/>
+        <w:jc w:val="both"/>
+      </w:pPr>
+    </w:p>
+    <w:p>
+      <w:pPr>
+        <w:jc w:val="both"/>
+        <w:rPr>
+          <w:b/>
+        </w:rPr>
+      </w:pPr>
+      <w:r>
+        <w:rPr>
+          <w:b/>
+        </w:rPr>
+        <w:t>System Vulnerabilities</w:t>
+      </w:r>
+    </w:p>
+    <w:p>
+      <w:pPr>
+        <w:jc w:val="both"/>
+      </w:pPr>
+      <w:r>
+        <w:t>The MD5 Security Algorithm</w:t>
       </w:r>
     </w:p>
     <w:p>
@@ -967,21 +965,31 @@
         <w:jc w:val="both"/>
       </w:pPr>
       <w:r>
-        <w:t xml:space="preserve"> Following the controversial secret server, the Commission on Elections is one of the three constitutional commissions of the Philippines which means that they can utilize this project to have a more effective approach with regard to the automated election system. By doing so, there is a chance that electoral fraud committed during the counting and transmission of the ERs would be lessen. The said project is already being developed to provide high-speed communication and to increase the security of the data being kept. This is design to prevent hackers from attacking or penetrating government-related information in the cloud. It also promotes transparency which is also a requirement during the local and national elections. The project being conducted can be one of the possible solutions that can be done to prevent electoral fraud in the counting and transmission module of the automated election system.  (Retrieved on August 10, 2016/ </w:t>
+        <w:t>In 1992, MD5 (</w:t>
+      </w:r>
+      <w:proofErr w:type="spellStart"/>
+      <w:r>
+        <w:t>Mekle-Damgard</w:t>
+      </w:r>
+      <w:proofErr w:type="spellEnd"/>
+      <w:r>
+        <w:t xml:space="preserve"> 5) security algorithm was developed in order to address the problem of the MD4 algorithm. It is known to be open source and is widely use to ensure the data’s integrity. However, after 4 years of its development, weaknesses with the said algorithm were discovered upon the researches done by a computer scientist based in the University of California. Moreover, in 2007, </w:t>
+      </w:r>
+      <w:proofErr w:type="spellStart"/>
+      <w:r>
+        <w:t>Lenstra</w:t>
+      </w:r>
+      <w:proofErr w:type="spellEnd"/>
+      <w:r>
+        <w:t xml:space="preserve"> and Stevens, both are computer scientists, further showed that the MD5 is not a reliable algorithm to use because they found out that the hash function is vulnerable of collisions. This means that two different files with different functions may produce identical MD5 hash values which shows that MD5 is not enough to secure the data’s integrity. The Carnegie Mellon University Software Engineering Institute also rejected the MD5 security algorithm after discovering that attackers of the system can generate data that illegitimately appears to be authentic. They stated that the MD5 algorithm should be considered cryptographically broken or unsuitable for further use. If the MD5 failed to meet its purpose, there are other hashing algorithms that can be used in order to verify the integrity of the files. (Retrieved on August 28, 2016/ </w:t>
       </w:r>
       <w:hyperlink r:id="rId9" w:history="1">
         <w:r>
-          <w:rPr>
-            <w:rStyle w:val="Hyperlink"/>
-          </w:rPr>
-          <w:t>http://i.gov.ph/philippines-cloud-first-policy-draft-4/</w:t>
+          <w:t>http://www.thinkingpinoy.net/2016/05/bbm-vs-leni-comelec-smartmatic-obsolete-MD5-technology.html</w:t>
         </w:r>
       </w:hyperlink>
       <w:r>
-        <w:t>)</w:t>
-      </w:r>
-      <w:r>
-        <w:t>.</w:t>
+        <w:t>).</w:t>
       </w:r>
     </w:p>
     <w:p>
@@ -990,58 +998,15 @@
         <w:jc w:val="both"/>
       </w:pPr>
       <w:r>
-        <w:t xml:space="preserve">The Integrated Government Philippines or iGovPhil project and the E-government Master Plan that aims to provide National Government Agencies and Government-Owned and Controlled-Corporations (GOCCs) cloud computing services. In order to achieve their desire, a Public Key Infrastructure will be applied in the said project. It will ensure that the service provided can meet the objectives of ensuring the security and reliability of all transactions online. Also, the PKI is an important component of the project by DOTC and DICT.  The role of the PKI is to let the users or consumers of public networks to securely transfer data. An important aspect in the PKI is its capability of creating, distributing, storing, using and revoking digital certificates. The certificates are small files that secures the integrity of the data and at the same time verify or authenticate that the sender of the data is the source. This will prove that the data being transferred has not been tampered. Additionally, the infrastructure can be utilized to encrypt data. </w:t>
-      </w:r>
-    </w:p>
-    <w:p>
-      <w:pPr>
-        <w:ind w:firstLine="720"/>
-        <w:jc w:val="both"/>
-      </w:pPr>
-      <w:r>
-        <w:lastRenderedPageBreak/>
-        <w:t xml:space="preserve">There are a number of reasons as to why using PKI is more efficient and effective in securing data exchange. One of which is that it improves an individual’s identity verification process. The Digital Certificate distributed by the PKI will have a minimum 2048-bit system generated key which is better compare to the usual 80-bit security being implemented in passwords. The 2048-bit system security will ensure that the individual’s identity is verified. It lowers the inconvenient ways that a user must possess in order to prevent data breaching made by perpetrators. Moreover, other countries including the Philippines are bounded by law which states that only digitally signed data are to be recognized or accepted as evidence in the court of law. This makes the document tamperproof because one small change which can be equivalent to 1-bit will be under suspicion and be detected during the verification process. Additionally, the PKI protects data from intruders trying to enter the system. As years passed, people are leaning on the side of ICT and its future developments. However, methods of encryption are being refined to ensure the integrity of the system. Data encryption is used to further enhance the level of security of each system and currently there are a number of algorithms that can be used depending on the level of confidentiality each data has. (Retrieved on August 19, 2016 /  </w:t>
+        <w:t xml:space="preserve">On the other hand, Microsoft, a well-known software company, took a small step to increase the security of enterprises by following industry standards that weaker/shorter key lengths were no longer viable for production use. Microsoft announced a Security advisory that will block the MD5 hash algorithm. This hashing algorithm is quite long in the tooth and has not been a recommended hash for many years. (Retrieved on August 28, 2016 / </w:t>
       </w:r>
       <w:hyperlink r:id="rId10" w:history="1">
         <w:r>
-          <w:rPr>
-            <w:rStyle w:val="Hyperlink"/>
-          </w:rPr>
-          <w:t>http://i.gov.ph/pnpki/</w:t>
+          <w:t>https://pkisolutions.com/goodbye-md5-sooner-than-you-think/</w:t>
         </w:r>
       </w:hyperlink>
       <w:r>
-        <w:t xml:space="preserve"> ).</w:t>
-      </w:r>
-    </w:p>
-    <w:p>
-      <w:pPr>
-        <w:jc w:val="both"/>
-      </w:pPr>
-    </w:p>
-    <w:p>
-      <w:pPr>
-        <w:jc w:val="both"/>
-        <w:rPr>
-          <w:u w:val="single"/>
-        </w:rPr>
-      </w:pPr>
-      <w:r>
-        <w:rPr>
-          <w:u w:val="single"/>
-        </w:rPr>
-        <w:t>Related Study</w:t>
-      </w:r>
-    </w:p>
-    <w:p>
-      <w:pPr>
-        <w:jc w:val="both"/>
-      </w:pPr>
-      <w:r>
-        <w:t>Experimental Design of Worldwide I</w:t>
-      </w:r>
-      <w:r>
-        <w:t>nternet Voting System using PKI</w:t>
+        <w:t>).</w:t>
       </w:r>
     </w:p>
     <w:p>
@@ -1050,19 +1015,125 @@
         <w:jc w:val="both"/>
       </w:pPr>
       <w:r>
-        <w:t xml:space="preserve">In this study, the researchers designed an Internet voting system applicable for worldwide voting which was based on Ohkubo et al.’s scheme combined with Public Key Infrastructure. In the system, voter’s privacy was guaranteed by using blind signature and mix-net, and robustness which was provided through the threshold encryption scheme. A way of typical implementation for internet voting system </w:t>
-      </w:r>
-      <w:r>
-        <w:t xml:space="preserve">was proposed by employing Java technology. PKI allowed worldwide key distribution and “one certificate/one vote” policy. Therefore, anyone can participate as long as a certificate was given by Certificate Authority (CA). By the joint work between Korean and Japanese teams of this study, the implementation aimed to select MVPs in 2002 FIFA World Cup Korean-Japan in easy and friendly manner for any internet user to participate. </w:t>
-      </w:r>
-      <w:r>
-        <w:t xml:space="preserve">(Retrieved on August 27, 2016 / </w:t>
+        <w:t xml:space="preserve">Several researchers at the Chaos Communication Congress in Berlin showed the weakness of MD5 in which the same hash value was generated with two different files. Although it has been known that it is possible to generate the same hash value, this has been the first time to be demonstrated in just a matter of three days through the use of 200 Sony Playstation3 consoles. It is known a while back that it would take a few years for it to happen. Most industry companies have already been discouraging the use of MD5 for some time and promoting the use of stronger hashing algorithms such as SHA1. These new exploits will certainly push developers away from MD5 to avoid further complications. (Retrieved on August 28, 2016 / </w:t>
       </w:r>
       <w:hyperlink r:id="rId11" w:history="1">
         <w:r>
-          <w:rPr>
-            <w:rStyle w:val="Hyperlink"/>
-          </w:rPr>
+          <w:t>http://www.maravis.com/is-it-goodbye-md5/</w:t>
+        </w:r>
+      </w:hyperlink>
+      <w:r>
+        <w:t>).</w:t>
+      </w:r>
+    </w:p>
+    <w:p>
+      <w:pPr>
+        <w:jc w:val="both"/>
+      </w:pPr>
+      <w:r>
+        <w:t>Hash Codes</w:t>
+      </w:r>
+    </w:p>
+    <w:p>
+      <w:pPr>
+        <w:ind w:firstLine="720"/>
+        <w:jc w:val="both"/>
+      </w:pPr>
+      <w:r>
+        <w:t xml:space="preserve">The Source code is a sequence of programming code typed by a computer programmer and is readable to humans. It is then converted into a machine readable form known as a compiled or executable </w:t>
+      </w:r>
+      <w:r>
+        <w:lastRenderedPageBreak/>
+        <w:t>program and is dependent to the source code. This is the reason why there should be a source-code review before being converted into an executable program. Each source code is handles by the MD5 command that generates hash codes which serves as the digital fingerprint.  The generated hash code is the assurance that whatever was been tested would be the same for the machines used for the elections. If someone changes even a single line of code, the resulting hash code would</w:t>
+      </w:r>
+      <w:r>
+        <w:t xml:space="preserve"> be different.</w:t>
+      </w:r>
+      <w:r>
+        <w:t xml:space="preserve"> (Retrieved on August 28, 2016 / </w:t>
+      </w:r>
+      <w:hyperlink r:id="rId12" w:history="1">
+        <w:r>
+          <w:t>http://www.thinkingpinoy.net/2016/05/bbm-bongbong-marcos-leni-robredo-comelec-hash-code-cheating-math.html</w:t>
+        </w:r>
+      </w:hyperlink>
+      <w:r>
+        <w:t>).</w:t>
+      </w:r>
+    </w:p>
+    <w:p>
+      <w:pPr>
+        <w:jc w:val="both"/>
+      </w:pPr>
+      <w:r>
+        <w:t>PKI</w:t>
+      </w:r>
+    </w:p>
+    <w:p>
+      <w:pPr>
+        <w:jc w:val="both"/>
+      </w:pPr>
+      <w:r>
+        <w:t>Public Key Infrastructure has been around for quite a while. However, the method of using a public key and a private key in relation to an encrypted message exchange seems straightforward enough, and yet, it has taken a long time for PKIs to become commonplace. The PKI is known for its complexity in managing certificates and keys which needs to be taken into account. Implementing and managing a PKI is consequently a task not to be taken lightly, and one which will require both commitment and an appropriate level of expertise. Despite its reliability in securing data, many organizations are still hesitant to implement it because they believe that certificate and keys could somehow take care of themselves because of the growing change with regard to IT securities. As with many technological concepts, the key to wider acceptance lies with ease of implementation and usage. Historically, this has been a downfall for PKI which has often been perceived as over complicated and resource heavy from a management perspective. Wider adoption increases familiarity of course, but even so, many might struggle with the detail of managing an organization wide PKI. Wider scale implementations require very careful consideration.</w:t>
+      </w:r>
+      <w:r>
+        <w:t xml:space="preserve"> August 28, 2016 / </w:t>
+      </w:r>
+      <w:hyperlink r:id="rId13" w:history="1">
+        <w:r>
+          <w:t>https://www.reconnaissance.net/secure-document-news/issues/april-2016/</w:t>
+        </w:r>
+      </w:hyperlink>
+      <w:r>
+        <w:t>).</w:t>
+      </w:r>
+    </w:p>
+    <w:p>
+      <w:pPr>
+        <w:jc w:val="both"/>
+      </w:pPr>
+    </w:p>
+    <w:p>
+      <w:pPr>
+        <w:jc w:val="both"/>
+        <w:rPr>
+          <w:u w:val="single"/>
+        </w:rPr>
+      </w:pPr>
+      <w:r>
+        <w:rPr>
+          <w:u w:val="single"/>
+        </w:rPr>
+        <w:t>Related Study</w:t>
+      </w:r>
+    </w:p>
+    <w:p>
+      <w:pPr>
+        <w:jc w:val="both"/>
+      </w:pPr>
+      <w:r>
+        <w:t>Experimental Design of Worldwide I</w:t>
+      </w:r>
+      <w:r>
+        <w:t>nternet Voting System using PKI</w:t>
+      </w:r>
+    </w:p>
+    <w:p>
+      <w:pPr>
+        <w:ind w:firstLine="720"/>
+        <w:jc w:val="both"/>
+      </w:pPr>
+      <w:r>
+        <w:t xml:space="preserve">In this study, the researchers designed an Internet voting system applicable for worldwide voting which was based on Ohkubo et al.’s scheme combined with Public Key Infrastructure. In the system, voter’s privacy was guaranteed by using blind signature and mix-net, and robustness which was provided through the threshold encryption scheme. A way of typical implementation for internet voting system </w:t>
+      </w:r>
+      <w:r>
+        <w:t xml:space="preserve">was proposed by employing Java technology. PKI allowed worldwide key distribution and “one certificate/one vote” policy. Therefore, anyone can participate as long as a certificate was given by Certificate Authority (CA). By the joint work between Korean and Japanese teams of this study, the implementation aimed to select MVPs in 2002 FIFA World Cup Korean-Japan in easy and friendly manner for any internet user to participate. </w:t>
+      </w:r>
+      <w:r>
+        <w:t xml:space="preserve">(Retrieved on August 27, 2016 / </w:t>
+      </w:r>
+      <w:hyperlink r:id="rId14" w:history="1">
+        <w:r>
           <w:t>http://citeseerx.ist.psu.edu/viewdoc/download;jsessionid=311B92E00249A90FA1A9557F7E3ABA46?doi=10.1.1.6.1111&amp;rep=rep1&amp;type=pdf</w:t>
         </w:r>
       </w:hyperlink>
@@ -1080,9 +1151,20 @@
     </w:p>
     <w:p>
       <w:pPr>
+        <w:jc w:val="both"/>
+      </w:pPr>
+    </w:p>
+    <w:p>
+      <w:pPr>
+        <w:jc w:val="both"/>
+      </w:pPr>
+    </w:p>
+    <w:p>
+      <w:pPr>
         <w:jc w:val="center"/>
       </w:pPr>
       <w:r>
+        <w:lastRenderedPageBreak/>
         <w:t>THEORETICAL BACKGROUND</w:t>
       </w:r>
     </w:p>
@@ -1092,37 +1174,147 @@
         <w:jc w:val="both"/>
       </w:pPr>
       <w:r>
-        <w:t>A Public Key Infrastructure is a combination of software and procedures providing a means for managing keys and certificates and using them efficiently. Key and certificate management is the set of operations requires to create and maintain keys and certificates. One of the</w:t>
-      </w:r>
-      <w:r>
-        <w:t xml:space="preserve"> major points being addressed in a managed PKI is the creation of keys and certificates. A PKI must offer software support for key pair generation as well as certificate requests. Furthermore, there must be procedures to verify the identity of the user before allowing him to request a certificate. Next major point is private-key protection. These private keys are either used for decryption or digital signature so it has to have some reasonable level of protection. In this case, a strong password mechanism must be implemented to have an effective PKI. Now, if the user’s private-key has been compromised, the PKI must provide a means by which a certificate </w:t>
-      </w:r>
+        <w:t>A Public Key Infrastructure is a combination of software and procedures providing a means for managing keys and certificates and using them efficiently. Key and certificate management is the set of operations requires to create and maintain keys and certificates. One of the major points being addressed in a managed PKI is the creation of keys and certificates. A PKI must offer software support for key pair generation as well as certificate requests. Furthermore, there must be procedures to verify the identity of the user before allowing him to request a certificate. Next major point is private-key protection. These private keys are either used for decryption or digital signature so it has to have some reasonable level of protection. In this case, a strong password mechanism must be implemented to have an effective PKI. Now, if the user’s private-key has been compromised, the PKI must provide a means by which a certificate can be revoked. Backup and recovery, key and certificate update, and key history management are included in the major points to be addressed if a well-managed PKI is to be implemented. Retrieved on August 27, 2016 / http://www.cgi.com/files/white-papers/cgi_whpr_35_pki_e.pdf).</w:t>
+      </w:r>
+    </w:p>
+    <w:p>
+      <w:pPr>
+        <w:ind w:firstLine="720"/>
+        <w:jc w:val="both"/>
+      </w:pPr>
+      <w:r>
+        <w:t xml:space="preserve">In Asymmetric algorithm or Public key cryptography, two keys are used which is known as the public and private keys. One key is provided to cipher the data and the other key is provided to decipher the data. The key that is used to cipher data is publicly known but the other key that is used to decipher is a secret which means that the receiver holds the secret key and using this secret key the receiver can crack the encrypted texts sent by the others. So, a protected information cannot be accessed as long as there is no key.  To ensure the authentication, these keys must be verified and current. This algorithm uses hard math problems for the keys mainly by factoring two large numbers since computers are capable of multiplying large numbers but cannot easily factor the product therefore, it will take time to break the key.  Furthermore, its main concerns are the confidentiality, integrity, authentication and non-repudiation of information. The advantage of using this algorithm is that if one of the keys has been compromised then the other one is not affected and the guessing of the key algorithm is monitored. With this, it will be easier to distinguish an intruder. (Retrieved on August 31, 2016/https://cseweb.ucsd.edu/~mihir/cse207/w-asym.pdf) </w:t>
+      </w:r>
+    </w:p>
+    <w:p>
+      <w:pPr>
+        <w:ind w:firstLine="720"/>
+        <w:jc w:val="both"/>
+      </w:pPr>
+      <w:r>
+        <w:t xml:space="preserve">The commonly used protocol is the </w:t>
+      </w:r>
+      <w:proofErr w:type="spellStart"/>
+      <w:r>
+        <w:t>Diffie</w:t>
+      </w:r>
+      <w:proofErr w:type="spellEnd"/>
+      <w:r>
+        <w:t xml:space="preserve">-Hellman that is under the asymmetric algorithm.  In this encryption protocol, two people who have not contacted each other before can communicate by sharing a secret key to use for encryption. This protocol is a one-way function which means that it is easy to encrypt but difficult to decrypt because in order to match the same key there is a mathematical formula that must be followed. Moreover, </w:t>
+      </w:r>
+      <w:proofErr w:type="spellStart"/>
+      <w:r>
+        <w:t>Diffie</w:t>
+      </w:r>
+      <w:proofErr w:type="spellEnd"/>
+      <w:r>
+        <w:t xml:space="preserve">-Hellman is known to be used for avoiding attackers from interrupting the transportation of information between two persons. In implementing </w:t>
+      </w:r>
+      <w:proofErr w:type="spellStart"/>
+      <w:r>
+        <w:t>Diffie</w:t>
+      </w:r>
+      <w:proofErr w:type="spellEnd"/>
+      <w:r>
+        <w:t xml:space="preserve">-Hellman, two end-users must mutually agree on positive whole numbers of two variables, such that one variable is a large prime number and the other variable is the generator of that prime number. Both end-users must choose a secret number then the user will compute for the public number. After computing for the public numbers, exchange of public numbers will take place. To finish, the computation of traded public numbers will result to their shared key without worrying about the other users obtaining this information. In conclusion, </w:t>
+      </w:r>
+      <w:proofErr w:type="spellStart"/>
+      <w:r>
+        <w:t>Diffie</w:t>
+      </w:r>
+      <w:proofErr w:type="spellEnd"/>
+      <w:r>
+        <w:t>-Hellman is an effective protocol because of the way it protects a temporary key for communication session. (Retrieved on September 1, 2016/ http://searchsecurity.techtarget.com/definition/Diffie-Hellman-key-exchange).</w:t>
+      </w:r>
+    </w:p>
+    <w:p>
+      <w:pPr>
+        <w:jc w:val="both"/>
+      </w:pPr>
+    </w:p>
+    <w:p>
+      <w:pPr>
+        <w:jc w:val="both"/>
+      </w:pPr>
+    </w:p>
+    <w:p>
+      <w:pPr>
+        <w:ind w:firstLine="720"/>
+        <w:jc w:val="both"/>
+      </w:pPr>
       <w:r>
         <w:lastRenderedPageBreak/>
-        <w:t>can be revoked. Backup and recovery, key and certificate update, and key history management are included in the major points to be addressed if a well-managed PKI is to be implemented.</w:t>
-      </w:r>
-      <w:r>
-        <w:t xml:space="preserve"> Retrieved on August 27, 2016 /</w:t>
-      </w:r>
+        <w:t xml:space="preserve">Hash codes can also be called hash values, hash sums or simply hashes, but not hashish. Hash codes are produced by having a computer ingest any size of data and generating out a small set of hexadecimal numbers. For example, a hash code of “The Future of the Philippines” is 3c57-0b7c-a2d5-fc89-3cde-71d0-cd16-7412. Hash codes can be useful in the society that we have today. For instance, police officers use it as a forensic tool to capture criminals. It can also be used by photographers and songwriters in order to protect their works for plagiarizers. Additionally, IT professional use hashes to secure and protect their files and verify the data that they’ve been receiving. </w:t>
+      </w:r>
+    </w:p>
+    <w:p>
+      <w:pPr>
+        <w:ind w:firstLine="720"/>
+        <w:jc w:val="both"/>
+      </w:pPr>
+      <w:r>
+        <w:t xml:space="preserve">An example of hash code algorithm is the MD5. In MD5, the probability of having an identical hash code is 1 in 340,282,366,920,938,463,463,374,607,431,768,211,456. Mathematicians believe that the algorithm of MD5 is weak because they have theoretically demonstrated that they can produce collisions wherein the same hash codes are produced for two different files or data. As a result, people have been switching to SHA-256 that produce hashes that unique for every115,792,089,237,316,195,423,570,985,008,687,907,853,269,984,665,640,564,039,457,584,007,913,129,639,936 instances. </w:t>
+      </w:r>
+    </w:p>
+    <w:p>
+      <w:pPr>
+        <w:ind w:firstLine="720"/>
+        <w:jc w:val="both"/>
+      </w:pPr>
+      <w:r>
+        <w:t>The advantage of using a hash code is that it is an excellent detector for tampering and fraud. Although, the change of hash code is not a strong proof that there indeed is a crime committed. Instead, it can only be a trigger in conducting an investigation.</w:t>
+      </w:r>
+    </w:p>
+    <w:p>
+      <w:pPr>
+        <w:ind w:firstLine="720"/>
+        <w:jc w:val="both"/>
+      </w:pPr>
+      <w:r>
+        <w:t xml:space="preserve">Furthermore, hash codes cannot be decrypted because they are strictly one way operations. The only way to hack a hash code is to try a large possible number of inputs and hope for a match. An example was made by </w:t>
+      </w:r>
+      <w:proofErr w:type="spellStart"/>
+      <w:r>
+        <w:t>Drexx</w:t>
+      </w:r>
+      <w:proofErr w:type="spellEnd"/>
       <w:r>
         <w:t xml:space="preserve"> </w:t>
       </w:r>
-      <w:hyperlink r:id="rId12" w:history="1">
-        <w:r>
-          <w:rPr>
-            <w:rStyle w:val="Hyperlink"/>
-          </w:rPr>
-          <w:t>http://www.cgi.com/files/white-papers/cgi_whpr_35_pki_e.pdf</w:t>
-        </w:r>
-      </w:hyperlink>
-      <w:r>
-        <w:t>).</w:t>
+      <w:proofErr w:type="spellStart"/>
+      <w:r>
+        <w:t>Laggui</w:t>
+      </w:r>
+      <w:proofErr w:type="spellEnd"/>
+      <w:r>
+        <w:t xml:space="preserve">, principal consultant of </w:t>
+      </w:r>
+      <w:proofErr w:type="spellStart"/>
+      <w:r>
+        <w:t>Laggui</w:t>
+      </w:r>
+      <w:proofErr w:type="spellEnd"/>
+      <w:r>
+        <w:t xml:space="preserve"> &amp; Associates </w:t>
+      </w:r>
+      <w:proofErr w:type="spellStart"/>
+      <w:r>
+        <w:t>Inc</w:t>
+      </w:r>
+      <w:proofErr w:type="spellEnd"/>
+      <w:r>
+        <w:t xml:space="preserve"> that conducts vulnerability assessment, Internet penetration testing and computer forensics, if you want to crack a system password stored as an MD5 hash code, you’ll need to produce an MD5 hash of every possible password you think you know and then compare each of those hash codes you have against the stored password hash code. If you find a match, then you can be certain that your guessed password is the correct password. (Retrieved on September 1, 2016/ http://opinion.inquirer.net/94849/hashcode-5-things-you-need-to-know).</w:t>
       </w:r>
     </w:p>
     <w:p>
       <w:pPr>
         <w:jc w:val="center"/>
       </w:pPr>
+    </w:p>
+    <w:p>
+      <w:pPr>
+        <w:jc w:val="center"/>
+      </w:pPr>
       <w:r>
         <w:t>PROPOSED SOLUTION TO THE PROBLEM</w:t>
       </w:r>
@@ -1148,31 +1340,46 @@
         <w:t>As for the proposed solution this issue, a hybrid public key infrastructure has to be implemented to not only authenticate the data being transmitted but to also allow the verification of the server’s authenticity. The process will start once the voting period ends around 5:00pm of the election day.</w:t>
       </w:r>
       <w:r>
-        <w:t xml:space="preserve"> On the current system, the voting counting machine (VCM) will have to immediately send the election returns to the following servers: Municipal Board of Canvassers Server in the Consolidation and Canvassing System (CCS), Central Server, and Transparency Server. In the proposed system, the three said official servers will have to send an encrypted data to the VCM first with the use of the public key of the said VCM. This is to provide the VCM a go-signal to transmit the election returns. The VCM then</w:t>
-      </w:r>
-      <w:r>
-        <w:t xml:space="preserve"> will</w:t>
-      </w:r>
-      <w:r>
-        <w:t xml:space="preserve"> have to decrypt the data using its own p</w:t>
-      </w:r>
-      <w:r>
-        <w:t>rivate key to verify that the data was indeed from an authentic server in the system</w:t>
-      </w:r>
-      <w:r>
-        <w:t>. Once the identification of the servers is verified</w:t>
-      </w:r>
-      <w:r>
-        <w:t xml:space="preserve">, the VCM and the server can now create key exchange using the Diffie-Hellman algorithm that will yield its own generated key. Once a key is generated, this will be used to encrypt the election returns and send to the servers. The servers will have to verify the hash value of </w:t>
-      </w:r>
-      <w:r>
-        <w:t>the election returns to know check the integrity of</w:t>
-      </w:r>
-      <w:r>
-        <w:t xml:space="preserve"> the data as well as its origin</w:t>
+        <w:t xml:space="preserve"> On the current system, the voting counting machine (VCM) will have to immediately send the election returns to the following servers: Municipal Board of Canvassers Server in the Consolidation and Canvassing System (CCS), Central Server, and Transparency Server. In the proposed system, the three said official servers will have to send an encrypted data to the VCM first with</w:t>
       </w:r>
       <w:bookmarkStart w:id="0" w:name="_GoBack"/>
       <w:bookmarkEnd w:id="0"/>
+      <w:r>
+        <w:t xml:space="preserve"> the use of the public key of the said VCM. This is to provide the VCM a go-signal to transmit the election returns. The VCM then</w:t>
+      </w:r>
+      <w:r>
+        <w:t xml:space="preserve"> will</w:t>
+      </w:r>
+      <w:r>
+        <w:t xml:space="preserve"> have to decrypt the data using its own p</w:t>
+      </w:r>
+      <w:r>
+        <w:t>rivate key to verify that the data was indeed from an authentic server in the system</w:t>
+      </w:r>
+      <w:r>
+        <w:t xml:space="preserve">. Once </w:t>
+      </w:r>
+      <w:r>
+        <w:lastRenderedPageBreak/>
+        <w:t>the identification of the servers is verified</w:t>
+      </w:r>
+      <w:r>
+        <w:t xml:space="preserve">, the VCM and the server can now create key exchange using the </w:t>
+      </w:r>
+      <w:proofErr w:type="spellStart"/>
+      <w:r>
+        <w:t>Diffie</w:t>
+      </w:r>
+      <w:proofErr w:type="spellEnd"/>
+      <w:r>
+        <w:t xml:space="preserve">-Hellman algorithm that will yield its own generated key. Once a key is generated, this will be used to encrypt the election returns and send to the servers. The servers will have to verify the hash value of </w:t>
+      </w:r>
+      <w:r>
+        <w:t>the election returns to know check the integrity of</w:t>
+      </w:r>
+      <w:r>
+        <w:t xml:space="preserve"> the data as well as its origin</w:t>
+      </w:r>
       <w:r>
         <w:t>.</w:t>
       </w:r>
@@ -1676,7 +1883,7 @@
       </w:pPr>
     </w:pPrDefault>
   </w:docDefaults>
-  <w:latentStyles w:defLockedState="0" w:defUIPriority="99" w:defSemiHidden="0" w:defUnhideWhenUsed="0" w:defQFormat="0" w:count="373">
+  <w:latentStyles w:defLockedState="0" w:defUIPriority="99" w:defSemiHidden="0" w:defUnhideWhenUsed="0" w:defQFormat="0" w:count="372">
     <w:lsdException w:name="Normal" w:uiPriority="0" w:qFormat="1"/>
     <w:lsdException w:name="heading 1" w:uiPriority="9" w:qFormat="1"/>
     <w:lsdException w:name="heading 2" w:semiHidden="1" w:uiPriority="9" w:unhideWhenUsed="1" w:qFormat="1"/>
@@ -2049,7 +2256,6 @@
     <w:lsdException w:name="List Table 6 Colorful Accent 6" w:uiPriority="51"/>
     <w:lsdException w:name="List Table 7 Colorful Accent 6" w:uiPriority="52"/>
     <w:lsdException w:name="Mention" w:semiHidden="1" w:unhideWhenUsed="1"/>
-    <w:lsdException w:name="Smart Hyperlink" w:semiHidden="1" w:unhideWhenUsed="1"/>
   </w:latentStyles>
   <w:style w:type="paragraph" w:default="1" w:styleId="Normal">
     <w:name w:val="Normal"/>
@@ -2058,6 +2264,7 @@
   <w:style w:type="character" w:default="1" w:styleId="DefaultParagraphFont">
     <w:name w:val="Default Paragraph Font"/>
     <w:uiPriority w:val="1"/>
+    <w:semiHidden/>
     <w:unhideWhenUsed/>
   </w:style>
   <w:style w:type="table" w:default="1" w:styleId="TableNormal">

</xml_diff>

<commit_message>
Updated wiki, ppt, and minor edit to the paper
</commit_message>
<xml_diff>
--- a/Documentation/AES Research Paper.docx
+++ b/Documentation/AES Research Paper.docx
@@ -25,21 +25,8 @@
         <w:pStyle w:val="Subtitle"/>
         <w:jc w:val="center"/>
       </w:pPr>
-      <w:proofErr w:type="spellStart"/>
-      <w:r>
-        <w:t>Hipolito</w:t>
-      </w:r>
-      <w:proofErr w:type="spellEnd"/>
-      <w:r>
-        <w:t xml:space="preserve">, </w:t>
-      </w:r>
-      <w:proofErr w:type="spellStart"/>
-      <w:r>
-        <w:t>Jovellano</w:t>
-      </w:r>
-      <w:proofErr w:type="spellEnd"/>
-      <w:r>
-        <w:t>, Pachico</w:t>
+      <w:r>
+        <w:t>Hipolito, Jovellano, Pachico</w:t>
       </w:r>
     </w:p>
     <w:p>
@@ -146,15 +133,7 @@
         <w:tab/>
       </w:r>
       <w:r>
-        <w:t>After years of having a manual voting system, the Philippines have finally adopted an Automated Election System (AES) in 2010. This was mandated by Republic Act No. 9369 which is the Amended Elections Automated Law. The law stated that there would be paper-based election system defined as “a type of automated election system that uses paper ballots, records, and counts votes, tabulates, consolidates, canvases, and transmits electronically the results of the vote counts.” (</w:t>
-      </w:r>
-      <w:proofErr w:type="spellStart"/>
-      <w:r>
-        <w:t>Angkaya</w:t>
-      </w:r>
-      <w:proofErr w:type="spellEnd"/>
-      <w:r>
-        <w:t xml:space="preserve">, 2011). </w:t>
+        <w:t xml:space="preserve">After years of having a manual voting system, the Philippines have finally adopted an Automated Election System (AES) in 2010. This was mandated by Republic Act No. 9369 which is the Amended Elections Automated Law. The law stated that there would be paper-based election system defined as “a type of automated election system that uses paper ballots, records, and counts votes, tabulates, consolidates, canvases, and transmits electronically the results of the vote counts.” (Angkaya, 2011). </w:t>
       </w:r>
     </w:p>
     <w:p>
@@ -188,47 +167,7 @@
       </w:pPr>
       <w:r>
         <w:tab/>
-        <w:t xml:space="preserve">During the course of the transmission of ERs, electoral fraud is inevitable. There are a lot of issues concerning the effectivity and efficiency of the machine and servers during the elections. For instance, the camp of Senator Ferdinand Marcos Jr., who ran for the position of vice president, expressed his concerns with regard to the alleged “Secret Servers”. </w:t>
-      </w:r>
-      <w:proofErr w:type="spellStart"/>
-      <w:r>
-        <w:t>Smartmatic’s</w:t>
-      </w:r>
-      <w:proofErr w:type="spellEnd"/>
-      <w:r>
-        <w:t xml:space="preserve"> Marlon Garcia, the head of the technical support team, admitted that aside from the three servers that was authorized by the </w:t>
-      </w:r>
-      <w:proofErr w:type="spellStart"/>
-      <w:r>
-        <w:t>comelec</w:t>
-      </w:r>
-      <w:proofErr w:type="spellEnd"/>
-      <w:r>
-        <w:t xml:space="preserve">, there was also a “meet-me room” where several servers were housed. It has also been further disclosed that the secret servers were intentionally not mentioned by the </w:t>
-      </w:r>
-      <w:proofErr w:type="spellStart"/>
-      <w:r>
-        <w:t>Comelec</w:t>
-      </w:r>
-      <w:proofErr w:type="spellEnd"/>
-      <w:r>
-        <w:t xml:space="preserve"> and </w:t>
-      </w:r>
-      <w:proofErr w:type="spellStart"/>
-      <w:r>
-        <w:t>Smartmatic</w:t>
-      </w:r>
-      <w:proofErr w:type="spellEnd"/>
-      <w:r>
-        <w:t xml:space="preserve"> to the public making it more suspicious. The purpose of the said “secret server” or the “queue server” is to first receive all the transmitted votes before distributing it to the three official servers declared by the </w:t>
-      </w:r>
-      <w:proofErr w:type="spellStart"/>
-      <w:r>
-        <w:t>Comelec</w:t>
-      </w:r>
-      <w:proofErr w:type="spellEnd"/>
-      <w:r>
-        <w:t xml:space="preserve">.  However, the normal process that should be done for the ER transmission as mandated by the law is to simply transmit the votes directly to the said servers. These servers are the Municipal Board of Canvassing Server, the Central Server, and the Transparency Server. Moreover, another problem being pointed out was that the “secret server” never undergone the initial source-code review which is essential in every machine that would be used during the elections. Additionally, there were no watchers assigned in the said server putting the integrity of the May 2016 election under a cloud of doubt. </w:t>
+        <w:t xml:space="preserve">During the course of the transmission of ERs, electoral fraud is inevitable. There are a lot of issues concerning the effectivity and efficiency of the machine and servers during the elections. For instance, the camp of Senator Ferdinand Marcos Jr., who ran for the position of vice president, expressed his concerns with regard to the alleged “Secret Servers”. Smartmatic’s Marlon Garcia, the head of the technical support team, admitted that aside from the three servers that was authorized by the comelec, there was also a “meet-me room” where several servers were housed. It has also been further disclosed that the secret servers were intentionally not mentioned by the Comelec and Smartmatic to the public making it more suspicious. The purpose of the said “secret server” or the “queue server” is to first receive all the transmitted votes before distributing it to the three official servers declared by the Comelec.  However, the normal process that should be done for the ER transmission as mandated by the law is to simply transmit the votes directly to the said servers. These servers are the Municipal Board of Canvassing Server, the Central Server, and the Transparency Server. Moreover, another problem being pointed out was that the “secret server” never undergone the initial source-code review which is essential in every machine that would be used during the elections. Additionally, there were no watchers assigned in the said server putting the integrity of the May 2016 election under a cloud of doubt. </w:t>
       </w:r>
     </w:p>
     <w:p>
@@ -237,34 +176,7 @@
       </w:pPr>
       <w:r>
         <w:tab/>
-        <w:t xml:space="preserve">Amidst the controversy of the existence of “Secret Servers”, there has also been a dispute on the altering of the source-code resulting to a regeneration of hash codes. From a leaked screenshot, it has been evident that </w:t>
-      </w:r>
-      <w:proofErr w:type="spellStart"/>
-      <w:r>
-        <w:t>Smartmatic</w:t>
-      </w:r>
-      <w:proofErr w:type="spellEnd"/>
-      <w:r>
-        <w:t xml:space="preserve"> and </w:t>
-      </w:r>
-      <w:proofErr w:type="spellStart"/>
-      <w:r>
-        <w:t>Comelec</w:t>
-      </w:r>
-      <w:proofErr w:type="spellEnd"/>
-      <w:r>
-        <w:t xml:space="preserve"> uses the MD5 hash code algorithm and at the same time shows that the hash codes mismatched after the alteration was made. However, IT experts claim that the use of MD5 is questionable when it comes to its reliability in securing the data. MD5 is open source and it has been used to verify the file’s integrity.</w:t>
-      </w:r>
-    </w:p>
-    <w:p>
-      <w:pPr>
-        <w:jc w:val="both"/>
-      </w:pPr>
-      <w:r>
-        <w:tab/>
-      </w:r>
-      <w:r>
-        <w:t xml:space="preserve"> </w:t>
+        <w:t>Amidst the controversy of the existence of “Secret Servers”, there has also been a dispute on the altering of the source-code resulting to a regeneration of hash codes. From a leaked screenshot, it has been evident that Smartmatic and Comelec uses the MD5 hash code algorithm and at the same time shows that the hash codes mismatched after the alteration was made. However, IT experts claim that the use of MD5 is questionable when it comes to its reliability in securing the data. MD5 is open source and it has been used to verify the file’s integrity.</w:t>
       </w:r>
     </w:p>
     <w:p>
@@ -461,6 +373,7 @@
         <w:rPr>
           <w:u w:val="single"/>
         </w:rPr>
+        <w:lastRenderedPageBreak/>
         <w:t>Significance of the Study</w:t>
       </w:r>
     </w:p>
@@ -661,57 +574,51 @@
     </w:p>
     <w:p>
       <w:pPr>
+        <w:jc w:val="center"/>
+      </w:pPr>
+      <w:r>
+        <w:t>REVIEW OF RELATED LITERATURE</w:t>
+      </w:r>
+    </w:p>
+    <w:p>
+      <w:pPr>
+        <w:jc w:val="both"/>
+        <w:rPr>
+          <w:u w:val="single"/>
+        </w:rPr>
+      </w:pPr>
+      <w:r>
+        <w:rPr>
+          <w:u w:val="single"/>
+        </w:rPr>
+        <w:t>Related Literature</w:t>
+      </w:r>
+    </w:p>
+    <w:p>
+      <w:pPr>
+        <w:jc w:val="both"/>
+        <w:rPr>
+          <w:b/>
+        </w:rPr>
+      </w:pPr>
+      <w:r>
+        <w:rPr>
+          <w:b/>
+        </w:rPr>
+        <w:t>Automated Election System</w:t>
+      </w:r>
+    </w:p>
+    <w:p>
+      <w:pPr>
         <w:ind w:firstLine="720"/>
         <w:jc w:val="both"/>
       </w:pPr>
-    </w:p>
-    <w:p>
-      <w:pPr>
-        <w:jc w:val="center"/>
-      </w:pPr>
-      <w:r>
-        <w:t>REVIEW OF RELATED LITERATURE</w:t>
-      </w:r>
-    </w:p>
-    <w:p>
-      <w:pPr>
-        <w:jc w:val="both"/>
-        <w:rPr>
-          <w:u w:val="single"/>
-        </w:rPr>
-      </w:pPr>
-      <w:r>
-        <w:rPr>
-          <w:u w:val="single"/>
-        </w:rPr>
-        <w:t>Related Literature</w:t>
-      </w:r>
-    </w:p>
-    <w:p>
-      <w:pPr>
-        <w:jc w:val="both"/>
-        <w:rPr>
-          <w:b/>
-        </w:rPr>
-      </w:pPr>
-      <w:r>
-        <w:rPr>
-          <w:b/>
-        </w:rPr>
-        <w:t>Automated Election System</w:t>
-      </w:r>
-    </w:p>
-    <w:p>
-      <w:pPr>
-        <w:ind w:firstLine="720"/>
-        <w:jc w:val="both"/>
-      </w:pPr>
-      <w:r>
-        <w:t xml:space="preserve">On election day, as the polls close, the BEI immediately administers the transmission of the votes or election returns via the PCOS machines equipped with modems to the servers and canvassing centers </w:t>
+      <w:r>
+        <w:t xml:space="preserve">On election day, as the polls close, the BEI immediately administers the transmission of the votes or election returns via the PCOS machines equipped with modems to the servers and canvassing centers The Electronic Results Transmission Service is responsible for the transmission of the votes. The primary channel used is through the public telecommunications networks and if that fails transmission will then be run through the satellite. Furthermore, a software called the Real-time Election Information System, </w:t>
       </w:r>
       <w:r>
         <w:lastRenderedPageBreak/>
-        <w:t xml:space="preserve">The Electronic Results Transmission Service is responsible for the transmission of the votes. The primary channel used is through the public telecommunications networks and if that fails transmission will then be run through the satellite. Furthermore, a software called the Real-time Election Information System, reads the data and canvasses the votes. After the transmission from the PCOS machine, the ERs are transmitted to the central server, to a transparency server, and to the municipal board of canvassers (MBOC). Those three are the official servers declared by the administrators or officials of the elections. Moreover, the MBOC transmits it to the provincial board of canvassers (PBOC) where they consolidate and later transmit the results to the national board of canvassers (NBOC). Additionally, both the MBOC and PBOC sends ERs to the central servers. </w:t>
+        <w:t xml:space="preserve">reads the data and canvasses the votes. After the transmission from the PCOS machine, the ERs are transmitted to the central server, to a transparency server, and to the municipal board of canvassers (MBOC). Those three are the official servers declared by the administrators or officials of the elections. Moreover, the MBOC transmits it to the provincial board of canvassers (PBOC) where they consolidate and later transmit the results to the national board of canvassers (NBOC). Additionally, both the MBOC and PBOC sends ERs to the central servers. </w:t>
       </w:r>
     </w:p>
     <w:p>
@@ -765,55 +672,7 @@
         <w:jc w:val="both"/>
       </w:pPr>
       <w:r>
-        <w:t xml:space="preserve">During the 2016 elections, Bong </w:t>
-      </w:r>
-      <w:proofErr w:type="spellStart"/>
-      <w:r>
-        <w:t>Bong</w:t>
-      </w:r>
-      <w:proofErr w:type="spellEnd"/>
-      <w:r>
-        <w:t xml:space="preserve"> Marcos’ camp believes that there exists a “Fourth Server” or also known as the “Queue Server”. It has been revealed that the </w:t>
-      </w:r>
-      <w:proofErr w:type="spellStart"/>
-      <w:r>
-        <w:t>Comelec</w:t>
-      </w:r>
-      <w:proofErr w:type="spellEnd"/>
-      <w:r>
-        <w:t xml:space="preserve"> and </w:t>
-      </w:r>
-      <w:proofErr w:type="spellStart"/>
-      <w:r>
-        <w:t>Smartmatic</w:t>
-      </w:r>
-      <w:proofErr w:type="spellEnd"/>
-      <w:r>
-        <w:t xml:space="preserve"> has been keeping it from the public. Instead of letting the ERs be directly transmitted to the three official servers, namely the Municipal Board of Canvassing Server, </w:t>
-      </w:r>
-      <w:proofErr w:type="spellStart"/>
-      <w:r>
-        <w:t>Comelec</w:t>
-      </w:r>
-      <w:proofErr w:type="spellEnd"/>
-      <w:r>
-        <w:t xml:space="preserve"> Server, and the Transparency server, the results were first being processed and consolidated in the “Queue Server”. Another problem with the secret server is that the source code being used was never reviewed despite of it being a requirement in the law. Moreover, there were no poll watchers assigned for these servers making it questionable to both the public and the administrators. According to a statement made by Rodriguez, a representative of Marcos’ camp, the integrity of the 2016 May elections has been questioned because of the unexpected situation made by the </w:t>
-      </w:r>
-      <w:proofErr w:type="spellStart"/>
-      <w:r>
-        <w:t>Comelec</w:t>
-      </w:r>
-      <w:proofErr w:type="spellEnd"/>
-      <w:r>
-        <w:t xml:space="preserve"> and </w:t>
-      </w:r>
-      <w:proofErr w:type="spellStart"/>
-      <w:r>
-        <w:t>Smartmatic</w:t>
-      </w:r>
-      <w:proofErr w:type="spellEnd"/>
-      <w:r>
-        <w:t xml:space="preserve">. The ERs that were presented to the public did not come directly from the transparency server.  Alternatively, the results were first transmitted to a “Queue Server” where they were “consolidated and processed” and the “Queue Server” sends the data to the transparency servers which is against the law. (Retrieved on August 10, 2016/ </w:t>
+        <w:t xml:space="preserve">During the 2016 elections, Bong Bong Marcos’ camp believes that there exists a “Fourth Server” or also known as the “Queue Server”. It has been revealed that the Comelec and Smartmatic has been keeping it from the public. Instead of letting the ERs be directly transmitted to the three official servers, namely the Municipal Board of Canvassing Server, Comelec Server, and the Transparency server, the results were first being processed and consolidated in the “Queue Server”. Another problem with the secret server is that the source code being used was never reviewed despite of it being a requirement in the law. Moreover, there were no poll watchers assigned for these servers making it questionable to both the public and the administrators. According to a statement made by Rodriguez, a representative of Marcos’ camp, the integrity of the 2016 May elections has been questioned because of the unexpected situation made by the Comelec and Smartmatic. The ERs that were presented to the public did not come directly from the transparency server.  Alternatively, the results were first transmitted to a “Queue Server” where they were “consolidated and processed” and the “Queue Server” sends the data to the transparency servers which is against the law. (Retrieved on August 10, 2016/ </w:t>
       </w:r>
       <w:hyperlink r:id="rId6" w:history="1">
         <w:r>
@@ -858,8 +717,26 @@
         <w:jc w:val="both"/>
       </w:pPr>
       <w:r>
+        <w:t>“The BEI shall have the following powers and functions:</w:t>
+      </w:r>
+    </w:p>
+    <w:p>
+      <w:pPr>
+        <w:spacing w:after="0" w:line="240" w:lineRule="auto"/>
+        <w:jc w:val="both"/>
+      </w:pPr>
+      <w:r>
+        <w:t xml:space="preserve">Print the election returns and transmit electronically the election results, through the use of the PCOS machine, to the: </w:t>
+      </w:r>
+    </w:p>
+    <w:p>
+      <w:pPr>
+        <w:spacing w:after="0" w:line="240" w:lineRule="auto"/>
+        <w:jc w:val="both"/>
+      </w:pPr>
+      <w:r>
         <w:lastRenderedPageBreak/>
-        <w:t>“The BEI shall have the following powers and functions:</w:t>
+        <w:t xml:space="preserve"> i. City/Municipal Board of Canvassers; (Renumbered)</w:t>
       </w:r>
     </w:p>
     <w:p>
@@ -868,7 +745,7 @@
         <w:jc w:val="both"/>
       </w:pPr>
       <w:r>
-        <w:t xml:space="preserve">Print the election returns and transmit electronically the election results, through the use of the PCOS machine, to the: </w:t>
+        <w:t xml:space="preserve"> ii. Central Server; and (As revised) </w:t>
       </w:r>
     </w:p>
     <w:p>
@@ -877,41 +754,7 @@
         <w:jc w:val="both"/>
       </w:pPr>
       <w:r>
-        <w:t xml:space="preserve"> </w:t>
-      </w:r>
-      <w:proofErr w:type="spellStart"/>
-      <w:r>
-        <w:t>i</w:t>
-      </w:r>
-      <w:proofErr w:type="spellEnd"/>
-      <w:r>
-        <w:t>. City/Municipal Board of Canvassers; (Renumbered)</w:t>
-      </w:r>
-    </w:p>
-    <w:p>
-      <w:pPr>
-        <w:spacing w:after="0" w:line="240" w:lineRule="auto"/>
-        <w:jc w:val="both"/>
-      </w:pPr>
-      <w:r>
-        <w:t xml:space="preserve"> ii. Central Server; and (As revised) </w:t>
-      </w:r>
-    </w:p>
-    <w:p>
-      <w:pPr>
-        <w:spacing w:after="0" w:line="240" w:lineRule="auto"/>
-        <w:jc w:val="both"/>
-      </w:pPr>
-      <w:r>
-        <w:t xml:space="preserve">iii. Dominant majority party, dominant minority party, accredited citizens' arm and KBP. (As </w:t>
-      </w:r>
-      <w:proofErr w:type="gramStart"/>
-      <w:r>
-        <w:t>revised)…</w:t>
-      </w:r>
-      <w:proofErr w:type="gramEnd"/>
-      <w:r>
-        <w:t>”</w:t>
+        <w:t>iii. Dominant majority party, dominant minority party, accredited citizens' arm and KBP. (As revised)…”</w:t>
       </w:r>
     </w:p>
     <w:p>
@@ -965,23 +808,7 @@
         <w:jc w:val="both"/>
       </w:pPr>
       <w:r>
-        <w:t>In 1992, MD5 (</w:t>
-      </w:r>
-      <w:proofErr w:type="spellStart"/>
-      <w:r>
-        <w:t>Mekle-Damgard</w:t>
-      </w:r>
-      <w:proofErr w:type="spellEnd"/>
-      <w:r>
-        <w:t xml:space="preserve"> 5) security algorithm was developed in order to address the problem of the MD4 algorithm. It is known to be open source and is widely use to ensure the data’s integrity. However, after 4 years of its development, weaknesses with the said algorithm were discovered upon the researches done by a computer scientist based in the University of California. Moreover, in 2007, </w:t>
-      </w:r>
-      <w:proofErr w:type="spellStart"/>
-      <w:r>
-        <w:t>Lenstra</w:t>
-      </w:r>
-      <w:proofErr w:type="spellEnd"/>
-      <w:r>
-        <w:t xml:space="preserve"> and Stevens, both are computer scientists, further showed that the MD5 is not a reliable algorithm to use because they found out that the hash function is vulnerable of collisions. This means that two different files with different functions may produce identical MD5 hash values which shows that MD5 is not enough to secure the data’s integrity. The Carnegie Mellon University Software Engineering Institute also rejected the MD5 security algorithm after discovering that attackers of the system can generate data that illegitimately appears to be authentic. They stated that the MD5 algorithm should be considered cryptographically broken or unsuitable for further use. If the MD5 failed to meet its purpose, there are other hashing algorithms that can be used in order to verify the integrity of the files. (Retrieved on August 28, 2016/ </w:t>
+        <w:t xml:space="preserve">In 1992, MD5 (Mekle-Damgard 5) security algorithm was developed in order to address the problem of the MD4 algorithm. It is known to be open source and is widely use to ensure the data’s integrity. However, after 4 years of its development, weaknesses with the said algorithm were discovered upon the researches done by a computer scientist based in the University of California. Moreover, in 2007, Lenstra and Stevens, both are computer scientists, further showed that the MD5 is not a reliable algorithm to use because they found out that the hash function is vulnerable of collisions. This means that two different files with different functions may produce identical MD5 hash values which shows that MD5 is not enough to secure the data’s integrity. The Carnegie Mellon University Software Engineering Institute also rejected the MD5 security algorithm after discovering that attackers of the system can generate data that illegitimately appears to be authentic. They stated that the MD5 algorithm should be considered cryptographically broken or unsuitable for further use. If the MD5 failed to meet its purpose, there are other hashing algorithms that can be used in order to verify the integrity of the files. (Retrieved on August 28, 2016/ </w:t>
       </w:r>
       <w:hyperlink r:id="rId9" w:history="1">
         <w:r>
@@ -1040,17 +867,11 @@
         <w:jc w:val="both"/>
       </w:pPr>
       <w:r>
-        <w:t xml:space="preserve">The Source code is a sequence of programming code typed by a computer programmer and is readable to humans. It is then converted into a machine readable form known as a compiled or executable </w:t>
+        <w:t>The Source code is a sequence of programming code typed by a computer programmer and is readable to humans. It is then converted into a machine readable form known as a compiled or executable program and is dependent to the source code. This is the reason why there should be a source-code re</w:t>
       </w:r>
       <w:r>
         <w:lastRenderedPageBreak/>
-        <w:t>program and is dependent to the source code. This is the reason why there should be a source-code review before being converted into an executable program. Each source code is handles by the MD5 command that generates hash codes which serves as the digital fingerprint.  The generated hash code is the assurance that whatever was been tested would be the same for the machines used for the elections. If someone changes even a single line of code, the resulting hash code would</w:t>
-      </w:r>
-      <w:r>
-        <w:t xml:space="preserve"> be different.</w:t>
-      </w:r>
-      <w:r>
-        <w:t xml:space="preserve"> (Retrieved on August 28, 2016 / </w:t>
+        <w:t xml:space="preserve">view before being converted into an executable program. Each source code is handles by the MD5 command that generates hash codes which serves as the digital fingerprint.  The generated hash code is the assurance that whatever was been tested would be the same for the machines used for the elections. If someone changes even a single line of code, the resulting hash code would be different. (Retrieved on August 28, 2016 / </w:t>
       </w:r>
       <w:hyperlink r:id="rId12" w:history="1">
         <w:r>
@@ -1091,11 +912,6 @@
     <w:p>
       <w:pPr>
         <w:jc w:val="both"/>
-      </w:pPr>
-    </w:p>
-    <w:p>
-      <w:pPr>
-        <w:jc w:val="both"/>
         <w:rPr>
           <w:u w:val="single"/>
         </w:rPr>
@@ -1146,26 +962,23 @@
     </w:p>
     <w:p>
       <w:pPr>
-        <w:jc w:val="both"/>
-      </w:pPr>
-    </w:p>
-    <w:p>
-      <w:pPr>
-        <w:jc w:val="both"/>
-      </w:pPr>
-    </w:p>
-    <w:p>
-      <w:pPr>
-        <w:jc w:val="both"/>
-      </w:pPr>
-    </w:p>
-    <w:p>
-      <w:pPr>
         <w:jc w:val="center"/>
       </w:pPr>
       <w:r>
+        <w:t>THEORETICAL BACKGROUND</w:t>
+      </w:r>
+    </w:p>
+    <w:p>
+      <w:pPr>
+        <w:ind w:firstLine="720"/>
+        <w:jc w:val="both"/>
+      </w:pPr>
+      <w:r>
+        <w:t xml:space="preserve">A Public Key Infrastructure is a combination of software and procedures providing a means for managing keys and certificates and using them efficiently. Key and certificate management is the set of operations requires to create and maintain keys and certificates. One of the major points being addressed in a managed PKI is the creation of keys and certificates. A PKI must offer software support for key pair generation as well as certificate requests. Furthermore, there must be procedures to verify the identity </w:t>
+      </w:r>
+      <w:r>
         <w:lastRenderedPageBreak/>
-        <w:t>THEORETICAL BACKGROUND</w:t>
+        <w:t>of the user before allowing him to request a certificate. Next major point is private-key protection. These private keys are either used for decryption or digital signature so it has to have some reasonable level of protection. In this case, a strong password mechanism must be implemented to have an effective PKI. Now, if the user’s private-key has been compromised, the PKI must provide a means by which a certificate can be revoked. Backup and recovery, key and certificate update, and key history management are included in the major points to be addressed if a well-managed PKI is to be implemented. Retrieved on August 27, 2016 / http://www.cgi.com/files/white-papers/cgi_whpr_35_pki_e.pdf).</w:t>
       </w:r>
     </w:p>
     <w:p>
@@ -1174,7 +987,10 @@
         <w:jc w:val="both"/>
       </w:pPr>
       <w:r>
-        <w:t>A Public Key Infrastructure is a combination of software and procedures providing a means for managing keys and certificates and using them efficiently. Key and certificate management is the set of operations requires to create and maintain keys and certificates. One of the major points being addressed in a managed PKI is the creation of keys and certificates. A PKI must offer software support for key pair generation as well as certificate requests. Furthermore, there must be procedures to verify the identity of the user before allowing him to request a certificate. Next major point is private-key protection. These private keys are either used for decryption or digital signature so it has to have some reasonable level of protection. In this case, a strong password mechanism must be implemented to have an effective PKI. Now, if the user’s private-key has been compromised, the PKI must provide a means by which a certificate can be revoked. Backup and recovery, key and certificate update, and key history management are included in the major points to be addressed if a well-managed PKI is to be implemented. Retrieved on August 27, 2016 / http://www.cgi.com/files/white-papers/cgi_whpr_35_pki_e.pdf).</w:t>
+        <w:t xml:space="preserve">In Asymmetric algorithm or Public key cryptography, two keys are used which is known as the public and private keys. One key is provided to cipher the data and the other key is provided to decipher the data. The key that is used to cipher data is publicly known but the other key that is used to decipher is a secret which means that the receiver holds the secret key and using this secret key the receiver can crack the encrypted texts sent by the others. So, a protected information cannot be accessed as long as there is no key.  To ensure the authentication, these keys must be verified and current. This algorithm uses hard math problems for the keys mainly by factoring two large numbers since computers are capable of multiplying large numbers but cannot easily factor the product therefore, it will take time to break the key.  Furthermore, its main concerns are the confidentiality, integrity, authentication and non-repudiation of information. The advantage of using this algorithm is that if one of the keys has been compromised then the other one is not affected and the guessing of the key algorithm is monitored. With this, it will be easier to distinguish an intruder. (Retrieved on August 31, 2016/https://cseweb.ucsd.edu/~mihir/cse207/w-asym.pdf) </w:t>
+      </w:r>
+      <w:r>
+        <w:t>.</w:t>
       </w:r>
     </w:p>
     <w:p>
@@ -1183,7 +999,7 @@
         <w:jc w:val="both"/>
       </w:pPr>
       <w:r>
-        <w:t xml:space="preserve">In Asymmetric algorithm or Public key cryptography, two keys are used which is known as the public and private keys. One key is provided to cipher the data and the other key is provided to decipher the data. The key that is used to cipher data is publicly known but the other key that is used to decipher is a secret which means that the receiver holds the secret key and using this secret key the receiver can crack the encrypted texts sent by the others. So, a protected information cannot be accessed as long as there is no key.  To ensure the authentication, these keys must be verified and current. This algorithm uses hard math problems for the keys mainly by factoring two large numbers since computers are capable of multiplying large numbers but cannot easily factor the product therefore, it will take time to break the key.  Furthermore, its main concerns are the confidentiality, integrity, authentication and non-repudiation of information. The advantage of using this algorithm is that if one of the keys has been compromised then the other one is not affected and the guessing of the key algorithm is monitored. With this, it will be easier to distinguish an intruder. (Retrieved on August 31, 2016/https://cseweb.ucsd.edu/~mihir/cse207/w-asym.pdf) </w:t>
+        <w:t>The commonly used protocol is the Diffie-Hellman that is under the asymmetric algorithm.  In this encryption protocol, two people who have not contacted each other before can communicate by sharing a secret key to use for encryption. This protocol is a one-way function which means that it is easy to encrypt but difficult to decrypt because in order to match the same key there is a mathematical formula that must be followed. Moreover, Diffie-Hellman is known to be used for avoiding attackers from interrupting the transportation of information between two persons. In implementing Diffie-Hellman, two end-users must mutually agree on positive whole numbers of two variables, such that one variable is a large prime number and the other variable is the generator of that prime number. Both end-users must choose a secret number then the user will compute for the public number. After computing for the public numbers, exchange of public numbers will take place. To finish, the computation of traded public numbers will result to their shared key without worrying about the other users obtaining this information. In conclusion, Diffie-Hellman is an effective protocol because of the way it protects a temporary key for communication session. (Retrieved on September 1, 2016/ http://searchsecurity.techtarget.com/definition/Diffie-Hellman-key-exchange).</w:t>
       </w:r>
     </w:p>
     <w:p>
@@ -1192,50 +1008,8 @@
         <w:jc w:val="both"/>
       </w:pPr>
       <w:r>
-        <w:t xml:space="preserve">The commonly used protocol is the </w:t>
-      </w:r>
-      <w:proofErr w:type="spellStart"/>
-      <w:r>
-        <w:t>Diffie</w:t>
-      </w:r>
-      <w:proofErr w:type="spellEnd"/>
-      <w:r>
-        <w:t xml:space="preserve">-Hellman that is under the asymmetric algorithm.  In this encryption protocol, two people who have not contacted each other before can communicate by sharing a secret key to use for encryption. This protocol is a one-way function which means that it is easy to encrypt but difficult to decrypt because in order to match the same key there is a mathematical formula that must be followed. Moreover, </w:t>
-      </w:r>
-      <w:proofErr w:type="spellStart"/>
-      <w:r>
-        <w:t>Diffie</w:t>
-      </w:r>
-      <w:proofErr w:type="spellEnd"/>
-      <w:r>
-        <w:t xml:space="preserve">-Hellman is known to be used for avoiding attackers from interrupting the transportation of information between two persons. In implementing </w:t>
-      </w:r>
-      <w:proofErr w:type="spellStart"/>
-      <w:r>
-        <w:t>Diffie</w:t>
-      </w:r>
-      <w:proofErr w:type="spellEnd"/>
-      <w:r>
-        <w:t xml:space="preserve">-Hellman, two end-users must mutually agree on positive whole numbers of two variables, such that one variable is a large prime number and the other variable is the generator of that prime number. Both end-users must choose a secret number then the user will compute for the public number. After computing for the public numbers, exchange of public numbers will take place. To finish, the computation of traded public numbers will result to their shared key without worrying about the other users obtaining this information. In conclusion, </w:t>
-      </w:r>
-      <w:proofErr w:type="spellStart"/>
-      <w:r>
-        <w:t>Diffie</w:t>
-      </w:r>
-      <w:proofErr w:type="spellEnd"/>
-      <w:r>
-        <w:t>-Hellman is an effective protocol because of the way it protects a temporary key for communication session. (Retrieved on September 1, 2016/ http://searchsecurity.techtarget.com/definition/Diffie-Hellman-key-exchange).</w:t>
-      </w:r>
-    </w:p>
-    <w:p>
-      <w:pPr>
-        <w:jc w:val="both"/>
-      </w:pPr>
-    </w:p>
-    <w:p>
-      <w:pPr>
-        <w:jc w:val="both"/>
-      </w:pPr>
+        <w:t xml:space="preserve">Hash codes can also be called hash values, hash sums or simply hashes, but not hashish. Hash codes are produced by having a computer ingest any size of data and generating out a small set of hexadecimal numbers. For example, a hash code of “The Future of the Philippines” is 3c57-0b7c-a2d5-fc89-3cde-71d0-cd16-7412. Hash codes can be useful in the society that we have today. For instance, police officers use it as a forensic tool to capture criminals. It can also be used by photographers and songwriters in order to protect their works for plagiarizers. Additionally, IT professional use hashes to secure and protect their files and verify the data that they’ve been receiving. </w:t>
+      </w:r>
     </w:p>
     <w:p>
       <w:pPr>
@@ -1244,7 +1018,7 @@
       </w:pPr>
       <w:r>
         <w:lastRenderedPageBreak/>
-        <w:t xml:space="preserve">Hash codes can also be called hash values, hash sums or simply hashes, but not hashish. Hash codes are produced by having a computer ingest any size of data and generating out a small set of hexadecimal numbers. For example, a hash code of “The Future of the Philippines” is 3c57-0b7c-a2d5-fc89-3cde-71d0-cd16-7412. Hash codes can be useful in the society that we have today. For instance, police officers use it as a forensic tool to capture criminals. It can also be used by photographers and songwriters in order to protect their works for plagiarizers. Additionally, IT professional use hashes to secure and protect their files and verify the data that they’ve been receiving. </w:t>
+        <w:t xml:space="preserve">An example of hash code algorithm is the MD5. In MD5, the probability of having an identical hash code is 1 in 340,282,366,920,938,463,463,374,607,431,768,211,456. Mathematicians believe that the algorithm of MD5 is weak because they have theoretically demonstrated that they can produce collisions wherein the same hash codes are produced for two different files or data. As a result, people have been switching to SHA-256 that produce hashes that unique for every115,792,089,237,316,195,423,570,985,008,687,907,853,269,984,665,640,564,039,457,584,007,913,129,639,936 instances. </w:t>
       </w:r>
     </w:p>
     <w:p>
@@ -1253,7 +1027,7 @@
         <w:jc w:val="both"/>
       </w:pPr>
       <w:r>
-        <w:t xml:space="preserve">An example of hash code algorithm is the MD5. In MD5, the probability of having an identical hash code is 1 in 340,282,366,920,938,463,463,374,607,431,768,211,456. Mathematicians believe that the algorithm of MD5 is weak because they have theoretically demonstrated that they can produce collisions wherein the same hash codes are produced for two different files or data. As a result, people have been switching to SHA-256 that produce hashes that unique for every115,792,089,237,316,195,423,570,985,008,687,907,853,269,984,665,640,564,039,457,584,007,913,129,639,936 instances. </w:t>
+        <w:t>The advantage of using a hash code is that it is an excellent detector for tampering and fraud. Although, the change of hash code is not a strong proof that there indeed is a crime committed. Instead, it can only be a trigger in conducting an investigation.</w:t>
       </w:r>
     </w:p>
     <w:p>
@@ -1262,7 +1036,15 @@
         <w:jc w:val="both"/>
       </w:pPr>
       <w:r>
-        <w:t>The advantage of using a hash code is that it is an excellent detector for tampering and fraud. Although, the change of hash code is not a strong proof that there indeed is a crime committed. Instead, it can only be a trigger in conducting an investigation.</w:t>
+        <w:t>Furthermore, hash codes cannot be decrypted because they are strictly one way operations. The only way to hack a hash code is to try a large possible number of inputs and hope for a match. An example was made by Drexx Laggui, principal consultant of Laggui &amp; Associates Inc that conducts vulnerability assessment, Internet penetration testing and computer forensics, if you want to crack a system password stored as an MD5 hash code, you’ll need to produce an MD5 hash of every possible password you think you know and then compare each of those hash codes you have against the stored password hash code. If you find a match, then you can be certain that your guessed password is the correct password. (Retrieved on September 1, 2016/ http://opinion.inquirer.net/94849/hashcode-5-things-you-need-to-know).</w:t>
+      </w:r>
+    </w:p>
+    <w:p>
+      <w:pPr>
+        <w:jc w:val="center"/>
+      </w:pPr>
+      <w:r>
+        <w:t>PROPOSED SOLUTION TO THE PROBLEM</w:t>
       </w:r>
     </w:p>
     <w:p>
@@ -1271,52 +1053,10 @@
         <w:jc w:val="both"/>
       </w:pPr>
       <w:r>
-        <w:t xml:space="preserve">Furthermore, hash codes cannot be decrypted because they are strictly one way operations. The only way to hack a hash code is to try a large possible number of inputs and hope for a match. An example was made by </w:t>
-      </w:r>
-      <w:proofErr w:type="spellStart"/>
-      <w:r>
-        <w:t>Drexx</w:t>
-      </w:r>
-      <w:proofErr w:type="spellEnd"/>
-      <w:r>
-        <w:t xml:space="preserve"> </w:t>
-      </w:r>
-      <w:proofErr w:type="spellStart"/>
-      <w:r>
-        <w:t>Laggui</w:t>
-      </w:r>
-      <w:proofErr w:type="spellEnd"/>
-      <w:r>
-        <w:t xml:space="preserve">, principal consultant of </w:t>
-      </w:r>
-      <w:proofErr w:type="spellStart"/>
-      <w:r>
-        <w:t>Laggui</w:t>
-      </w:r>
-      <w:proofErr w:type="spellEnd"/>
-      <w:r>
-        <w:t xml:space="preserve"> &amp; Associates </w:t>
-      </w:r>
-      <w:proofErr w:type="spellStart"/>
-      <w:r>
-        <w:t>Inc</w:t>
-      </w:r>
-      <w:proofErr w:type="spellEnd"/>
-      <w:r>
-        <w:t xml:space="preserve"> that conducts vulnerability assessment, Internet penetration testing and computer forensics, if you want to crack a system password stored as an MD5 hash code, you’ll need to produce an MD5 hash of every possible password you think you know and then compare each of those hash codes you have against the stored password hash code. If you find a match, then you can be certain that your guessed password is the correct password. (Retrieved on September 1, 2016/ http://opinion.inquirer.net/94849/hashcode-5-things-you-need-to-know).</w:t>
-      </w:r>
-    </w:p>
-    <w:p>
-      <w:pPr>
-        <w:jc w:val="center"/>
-      </w:pPr>
-    </w:p>
-    <w:p>
-      <w:pPr>
-        <w:jc w:val="center"/>
-      </w:pPr>
-      <w:r>
-        <w:t>PROPOSED SOLUTION TO THE PROBLEM</w:t>
+        <w:t xml:space="preserve">The current system </w:t>
+      </w:r>
+      <w:r>
+        <w:t>only provides a hash value that would secure the integrity of the data. However, it lacks the security mechanism that would address confidentiality of the system which makes it possible for other servers aside from the official servers to exist in the transmission of the election returns.</w:t>
       </w:r>
     </w:p>
     <w:p>
@@ -1325,64 +1065,43 @@
         <w:jc w:val="both"/>
       </w:pPr>
       <w:r>
-        <w:t xml:space="preserve">The current system </w:t>
-      </w:r>
-      <w:r>
-        <w:t>only provides a hash value that would secure the integrity of the data. However, it lacks the security mechanism that would address confidentiality of the system which makes it possible for other servers aside from the official servers to exist in the transmission of the election returns.</w:t>
-      </w:r>
-    </w:p>
-    <w:p>
-      <w:pPr>
-        <w:ind w:firstLine="720"/>
-        <w:jc w:val="both"/>
-      </w:pPr>
-      <w:r>
-        <w:t>As for the proposed solution this issue, a hybrid public key infrastructure has to be implemented to not only authenticate the data being transmitted but to also allow the verification of the server’s authenticity. The process will start once the voting period ends around 5:00pm of the election day.</w:t>
-      </w:r>
-      <w:r>
-        <w:t xml:space="preserve"> On the current system, the voting counting machine (VCM) will have to immediately send the election returns to the following servers: Municipal Board of Canvassers Server in the Consolidation and Canvassing System (CCS), Central Server, and Transparency Server. In the proposed system, the three said official servers will have to send an encrypted data to the VCM first with</w:t>
+        <w:t xml:space="preserve">As for the proposed solution </w:t>
+      </w:r>
+      <w:r>
+        <w:t xml:space="preserve">to </w:t>
+      </w:r>
+      <w:r>
+        <w:t>this issue, a hybrid public key infrastructure has to be implemented to not only authenticate the data being transmitted but to also allow the verification of the server’s authenticity. The process will start once the voting period ends around 5:00pm of the election day.</w:t>
+      </w:r>
+      <w:r>
+        <w:t xml:space="preserve"> On the current system, the voting counting machine (VCM) will have to immediately send the election returns to the following servers: Municipal Board of Canvassers Server in the Consolidation and Canvassing System (CCS), Central Server, and Transparency Server. In the proposed system, the three said official servers will have to send an encrypted data to the VCM first with the use of the public key of the said VCM. This is to provide the VCM a go-signal to transmit the election returns. The VCM then</w:t>
+      </w:r>
+      <w:r>
+        <w:t xml:space="preserve"> will</w:t>
+      </w:r>
+      <w:r>
+        <w:t xml:space="preserve"> have to decrypt the data using its own p</w:t>
+      </w:r>
+      <w:r>
+        <w:t>rivate key to verify that the data was indeed from an authentic server in the system</w:t>
+      </w:r>
+      <w:r>
+        <w:t>. Once the identification of the servers is verified</w:t>
+      </w:r>
+      <w:r>
+        <w:t xml:space="preserve">, the VCM and the server can now create key exchange using the Diffie-Hellman algorithm that will yield its own generated key. Once a key is generated, this will be used to encrypt the election returns and send to the servers. The servers will have to verify the hash value of </w:t>
+      </w:r>
+      <w:r>
+        <w:t>the election returns to know check the integrity of</w:t>
+      </w:r>
+      <w:r>
+        <w:t xml:space="preserve"> the data as well as its origin</w:t>
+      </w:r>
+      <w:r>
+        <w:t>.</w:t>
       </w:r>
       <w:bookmarkStart w:id="0" w:name="_GoBack"/>
       <w:bookmarkEnd w:id="0"/>
-      <w:r>
-        <w:t xml:space="preserve"> the use of the public key of the said VCM. This is to provide the VCM a go-signal to transmit the election returns. The VCM then</w:t>
-      </w:r>
-      <w:r>
-        <w:t xml:space="preserve"> will</w:t>
-      </w:r>
-      <w:r>
-        <w:t xml:space="preserve"> have to decrypt the data using its own p</w:t>
-      </w:r>
-      <w:r>
-        <w:t>rivate key to verify that the data was indeed from an authentic server in the system</w:t>
-      </w:r>
-      <w:r>
-        <w:t xml:space="preserve">. Once </w:t>
-      </w:r>
-      <w:r>
-        <w:lastRenderedPageBreak/>
-        <w:t>the identification of the servers is verified</w:t>
-      </w:r>
-      <w:r>
-        <w:t xml:space="preserve">, the VCM and the server can now create key exchange using the </w:t>
-      </w:r>
-      <w:proofErr w:type="spellStart"/>
-      <w:r>
-        <w:t>Diffie</w:t>
-      </w:r>
-      <w:proofErr w:type="spellEnd"/>
-      <w:r>
-        <w:t xml:space="preserve">-Hellman algorithm that will yield its own generated key. Once a key is generated, this will be used to encrypt the election returns and send to the servers. The servers will have to verify the hash value of </w:t>
-      </w:r>
-      <w:r>
-        <w:t>the election returns to know check the integrity of</w:t>
-      </w:r>
-      <w:r>
-        <w:t xml:space="preserve"> the data as well as its origin</w:t>
-      </w:r>
-      <w:r>
-        <w:t>.</w:t>
-      </w:r>
     </w:p>
     <w:sectPr>
       <w:pgSz w:w="12240" w:h="15840"/>
@@ -1883,7 +1602,7 @@
       </w:pPr>
     </w:pPrDefault>
   </w:docDefaults>
-  <w:latentStyles w:defLockedState="0" w:defUIPriority="99" w:defSemiHidden="0" w:defUnhideWhenUsed="0" w:defQFormat="0" w:count="372">
+  <w:latentStyles w:defLockedState="0" w:defUIPriority="99" w:defSemiHidden="0" w:defUnhideWhenUsed="0" w:defQFormat="0" w:count="373">
     <w:lsdException w:name="Normal" w:uiPriority="0" w:qFormat="1"/>
     <w:lsdException w:name="heading 1" w:uiPriority="9" w:qFormat="1"/>
     <w:lsdException w:name="heading 2" w:semiHidden="1" w:uiPriority="9" w:unhideWhenUsed="1" w:qFormat="1"/>
@@ -2256,6 +1975,7 @@
     <w:lsdException w:name="List Table 6 Colorful Accent 6" w:uiPriority="51"/>
     <w:lsdException w:name="List Table 7 Colorful Accent 6" w:uiPriority="52"/>
     <w:lsdException w:name="Mention" w:semiHidden="1" w:unhideWhenUsed="1"/>
+    <w:lsdException w:name="Smart Hyperlink" w:semiHidden="1" w:unhideWhenUsed="1"/>
   </w:latentStyles>
   <w:style w:type="paragraph" w:default="1" w:styleId="Normal">
     <w:name w:val="Normal"/>

</xml_diff>

<commit_message>
Edited bg of the prob
</commit_message>
<xml_diff>
--- a/Documentation/AES Research Paper.docx
+++ b/Documentation/AES Research Paper.docx
@@ -26,8 +26,21 @@
         <w:jc w:val="center"/>
       </w:pPr>
       <w:r>
-        <w:t>Hipolito, Jovellano, Pachico</w:t>
-      </w:r>
+        <w:t xml:space="preserve">Hipolito, </w:t>
+      </w:r>
+      <w:proofErr w:type="spellStart"/>
+      <w:r>
+        <w:t>Jovellano</w:t>
+      </w:r>
+      <w:proofErr w:type="spellEnd"/>
+      <w:r>
+        <w:t xml:space="preserve">, </w:t>
+      </w:r>
+      <w:proofErr w:type="spellStart"/>
+      <w:r>
+        <w:t>Pachico</w:t>
+      </w:r>
+      <w:proofErr w:type="spellEnd"/>
     </w:p>
     <w:p>
       <w:pPr>
@@ -127,56 +140,120 @@
     </w:p>
     <w:p>
       <w:pPr>
-        <w:jc w:val="both"/>
-      </w:pPr>
-      <w:r>
-        <w:tab/>
-      </w:r>
-      <w:r>
-        <w:t xml:space="preserve">After years of having a manual voting system, the Philippines have finally adopted an Automated Election System (AES) in 2010. This was mandated by Republic Act No. 9369 which is the Amended Elections Automated Law. The law stated that there would be paper-based election system defined as “a type of automated election system that uses paper ballots, records, and counts votes, tabulates, consolidates, canvases, and transmits electronically the results of the vote counts.” (Angkaya, 2011). </w:t>
-      </w:r>
-    </w:p>
-    <w:p>
-      <w:pPr>
         <w:ind w:firstLine="720"/>
         <w:jc w:val="both"/>
       </w:pPr>
-      <w:r>
-        <w:t>By standards, the new technology should be significantly more accurate and reliable for the voters; however, there were still some problems that might prove the acquired AES otherwise. For instance, the current automated election system with SMARTMATIC uses compact flash (CF) cards for the configuration of the Precinct Count Optical Scan machines in different provinces. These CF cards are pre-loaded with the precinct’s ballot depending on its specific geographical data. Then the same CF cards will also be the ones to store the data of the votes of the people. To look at it clearly, the cards are pre-loaded and will also be the storage of the votes and elections results. Now, this situation gives candidates, who want to sabotage the election, an easy time to manipulate the data in the system because it can definitely be intercepted through physically tampering with these so-called CF cards. The study aims to find a way to reduce electoral fraud in the counting and transmission part of the automated election system in order to achieve an indeed accurate and reliable system.</w:t>
-      </w:r>
-    </w:p>
-    <w:p>
-      <w:pPr>
-        <w:jc w:val="both"/>
-      </w:pPr>
-      <w:r>
-        <w:t xml:space="preserve"> </w:t>
-      </w:r>
-      <w:r>
-        <w:tab/>
-        <w:t xml:space="preserve">The Automated Election Systems in the Philippines follows a sequence of process. Focusing on the transmission module of the system, the process starts when the polling precincts closes on the election day. The PCOS machines transmit the vote counts or election returns to the corresponding servers and canvassing centers. It is done chronologically with a hierarchical structure composed of the precinct level, municipal level, provincial level, regional level, and national level. From the PCOS machines, the ERs are transmitted to the central server, to a transparency server, and to the municipal board of canvassers (MBOC). From the MBOC, the results are brought to the provincial board of canvassers (PBOC) or the regional board of canvassers (RBOC), where the results are collected and then transmitted to the national </w:t>
+      <w:bookmarkStart w:id="0" w:name="_GoBack"/>
+      <w:bookmarkEnd w:id="0"/>
+      <w:r>
+        <w:t>After years of having a manual voting system, the Philippines have finally adopted an Automated Election System (AES) in 2010. This was mandated by Republic Act No. 9369 which is the Amended Elections Automated Law. The law stated that there would be paper-based election system defined as “a type of automated election system that uses paper ballots, records, and counts votes, tabulates, consolidates, canvases, and transmits electronically the results of the vo</w:t>
+      </w:r>
+      <w:r>
+        <w:t>te counts.” (</w:t>
+      </w:r>
+      <w:proofErr w:type="spellStart"/>
+      <w:r>
+        <w:t>Angkaya</w:t>
+      </w:r>
+      <w:proofErr w:type="spellEnd"/>
+      <w:r>
+        <w:t>, 2011).</w:t>
+      </w:r>
+    </w:p>
+    <w:p>
+      <w:pPr>
+        <w:ind w:firstLine="720"/>
+        <w:jc w:val="both"/>
+      </w:pPr>
+      <w:r>
+        <w:t>The Automated Election Systems in the Philippines follows a sequence of process. Focusing on the transmission module of the system, the process starts when the polling precincts closes on the election day. The PCOS machines transmit the vote counts or election returns to the corresponding servers and canvassing centers. From the PCOS machines, the ERs are transmitted to the central server, to a transparency server, and to the municipal board of canvassers (MBOC) in the consolidation and canvassing system. From the MBOC, the results are brought to the provincial board of canvassers (PBOC) or the regional board of canvassers (RBOC), where the results are collected and then transmitted to the national board of canvassers (NBOC), where the results for national positions are canvassed. The MBOC and PBOC also separately send ERs to the central server. Moreover, the canvassing system processes the ERs that were transmitted. Public telecommunication networks are assigned to be the main channel when transmitting the ERs. There are back-up plans made if the network fails to accomplish its task. For example, transmissions can be made via satellite to avoid</w:t>
+      </w:r>
+      <w:r>
+        <w:t xml:space="preserve"> delays when problems occur.</w:t>
+      </w:r>
+    </w:p>
+    <w:p>
+      <w:pPr>
+        <w:ind w:firstLine="720"/>
+        <w:jc w:val="both"/>
+      </w:pPr>
+      <w:r>
+        <w:t xml:space="preserve">During the course of the transmission of ERs, electoral fraud is inevitable. There are a lot of issues concerning the effectivity and efficiency of the machine and servers during the elections. For instance, the camp of Senator Ferdinand Marcos Jr., who ran for the position of vice president, expressed his concerns with regard to the alleged “Secret Servers”. </w:t>
+      </w:r>
+      <w:proofErr w:type="spellStart"/>
+      <w:r>
+        <w:t>Smartmatic’s</w:t>
+      </w:r>
+      <w:proofErr w:type="spellEnd"/>
+      <w:r>
+        <w:t xml:space="preserve"> Marlon Garcia, the head of the technical support team, admitted that aside from the three servers that was authorized by the </w:t>
+      </w:r>
+      <w:proofErr w:type="spellStart"/>
+      <w:r>
+        <w:t>comelec</w:t>
+      </w:r>
+      <w:proofErr w:type="spellEnd"/>
+      <w:r>
+        <w:t xml:space="preserve">, there was also a “meet-me room” where several servers were housed. It has also been further disclosed that the secret servers were intentionally not mentioned by the </w:t>
+      </w:r>
+      <w:proofErr w:type="spellStart"/>
+      <w:r>
+        <w:t>Comelec</w:t>
+      </w:r>
+      <w:proofErr w:type="spellEnd"/>
+      <w:r>
+        <w:t xml:space="preserve"> and </w:t>
+      </w:r>
+      <w:proofErr w:type="spellStart"/>
+      <w:r>
+        <w:t>Smartmatic</w:t>
+      </w:r>
+      <w:proofErr w:type="spellEnd"/>
+      <w:r>
+        <w:t xml:space="preserve"> to the public making it more </w:t>
       </w:r>
       <w:r>
         <w:lastRenderedPageBreak/>
-        <w:t xml:space="preserve">board of canvassers (NBOC), where the results for national positions are canvassed. All the board of canvassers and the PCOS machines separately send ERs to the servers. Moreover, the canvassing system processes the ERs that were transmitted. Public telecommunication networks are assigned to be the main channel when transmitting the ERs. There are back-up plans made if the network fails to accomplish its task. For example, transmissions can be made via satellite to avoid delays when problems occur. </w:t>
-      </w:r>
-    </w:p>
-    <w:p>
-      <w:pPr>
-        <w:jc w:val="both"/>
-      </w:pPr>
-      <w:r>
-        <w:tab/>
-        <w:t xml:space="preserve">During the course of the transmission of ERs, electoral fraud is inevitable. There are a lot of issues concerning the effectivity and efficiency of the machine and servers during the elections. For instance, the camp of Senator Ferdinand Marcos Jr., who ran for the position of vice president, expressed his concerns with regard to the alleged “Secret Servers”. Smartmatic’s Marlon Garcia, the head of the technical support team, admitted that aside from the three servers that was authorized by the comelec, there was also a “meet-me room” where several servers were housed. It has also been further disclosed that the secret servers were intentionally not mentioned by the Comelec and Smartmatic to the public making it more suspicious. The purpose of the said “secret server” or the “queue server” is to first receive all the transmitted votes before distributing it to the three official servers declared by the Comelec.  However, the normal process that should be done for the ER transmission as mandated by the law is to simply transmit the votes directly to the said servers. These servers are the Municipal Board of Canvassing Server, the Central Server, and the Transparency Server. Moreover, another problem being pointed out was that the “secret server” never undergone the initial source-code review which is essential in every machine that would be used during the elections. Additionally, there were no watchers assigned in the said server putting the integrity of the May 2016 election under a cloud of doubt. </w:t>
-      </w:r>
-    </w:p>
-    <w:p>
-      <w:pPr>
-        <w:jc w:val="both"/>
-      </w:pPr>
-      <w:r>
-        <w:tab/>
-        <w:t>Amidst the controversy of the existence of “Secret Servers”, there has also been a dispute on the altering of the source-code resulting to a regeneration of hash codes. From a leaked screenshot, it has been evident that Smartmatic and Comelec uses the MD5 hash code algorithm and at the same time shows that the hash codes mismatched after the alteration was made. However, IT experts claim that the use of MD5 is questionable when it comes to its reliability in securing the data. MD5 is open source and it has been used to verify the file’s integrity.</w:t>
+        <w:t xml:space="preserve">suspicious. The purpose of the said “secret server” or the “queue server” is to first receive all the transmitted votes before distributing it to the three official servers declared by the </w:t>
+      </w:r>
+      <w:proofErr w:type="spellStart"/>
+      <w:r>
+        <w:t>Comelec</w:t>
+      </w:r>
+      <w:proofErr w:type="spellEnd"/>
+      <w:r>
+        <w:t>.  However, the normal process that should be done for the ER transmission as mandated by the law is to simply transmit the votes directly to the said servers. These servers are the Municipal Board of Canvassing Server, the Central Server, and the Transparency Server. Moreover, another problem being pointed out was that the “secret server” never undergone the initial source code review which is essential in every machine that would be used during the elections. Additionally, there were no watchers assigned in the said server putting the integrity of the May 2016 election under a cloud of doub</w:t>
+      </w:r>
+      <w:r>
+        <w:t>t.</w:t>
+      </w:r>
+    </w:p>
+    <w:p>
+      <w:pPr>
+        <w:ind w:firstLine="720"/>
+        <w:jc w:val="both"/>
+      </w:pPr>
+      <w:r>
+        <w:t xml:space="preserve">Amidst the controversy of the existence of “Secret Servers”, there has also been a dispute on the altering of the source code resulting to a regeneration of hash codes. From a leaked screenshot, it has been evident that </w:t>
+      </w:r>
+      <w:proofErr w:type="spellStart"/>
+      <w:r>
+        <w:t>Smartmatic</w:t>
+      </w:r>
+      <w:proofErr w:type="spellEnd"/>
+      <w:r>
+        <w:t xml:space="preserve"> and </w:t>
+      </w:r>
+      <w:proofErr w:type="spellStart"/>
+      <w:r>
+        <w:t>Comelec</w:t>
+      </w:r>
+      <w:proofErr w:type="spellEnd"/>
+      <w:r>
+        <w:t xml:space="preserve"> uses the MD5 hash code algorithm and at the same time shows that the hash codes mismatched after the alteration was made. However, IT experts claim that the use of MD5 is questionable when it comes to its reliability in securing the data. MD5 is open source and it has been used to </w:t>
+      </w:r>
+      <w:r>
+        <w:t>verify the file’s integrity.</w:t>
       </w:r>
     </w:p>
     <w:p>
@@ -373,7 +450,6 @@
         <w:rPr>
           <w:u w:val="single"/>
         </w:rPr>
-        <w:lastRenderedPageBreak/>
         <w:t>Significance of the Study</w:t>
       </w:r>
     </w:p>
@@ -471,6 +547,7 @@
           <w:szCs w:val="24"/>
           <w:lang w:eastAsia="en-PH"/>
         </w:rPr>
+        <w:lastRenderedPageBreak/>
         <w:t>To the COMELEC</w:t>
       </w:r>
     </w:p>
@@ -614,11 +691,7 @@
         <w:jc w:val="both"/>
       </w:pPr>
       <w:r>
-        <w:t xml:space="preserve">On election day, as the polls close, the BEI immediately administers the transmission of the votes or election returns via the PCOS machines equipped with modems to the servers and canvassing centers The Electronic Results Transmission Service is responsible for the transmission of the votes. The primary channel used is through the public telecommunications networks and if that fails transmission will then be run through the satellite. Furthermore, a software called the Real-time Election Information System, </w:t>
-      </w:r>
-      <w:r>
-        <w:lastRenderedPageBreak/>
-        <w:t xml:space="preserve">reads the data and canvasses the votes. After the transmission from the PCOS machine, the ERs are transmitted to the central server, to a transparency server, and to the municipal board of canvassers (MBOC). Those three are the official servers declared by the administrators or officials of the elections. Moreover, the MBOC transmits it to the provincial board of canvassers (PBOC) where they consolidate and later transmit the results to the national board of canvassers (NBOC). Additionally, both the MBOC and PBOC sends ERs to the central servers. </w:t>
+        <w:t xml:space="preserve">On election day, as the polls close, the BEI immediately administers the transmission of the votes or election returns via the PCOS machines equipped with modems to the servers and canvassing centers The Electronic Results Transmission Service is responsible for the transmission of the votes. The primary channel used is through the public telecommunications networks and if that fails transmission will then be run through the satellite. Furthermore, a software called the Real-time Election Information System, reads the data and canvasses the votes. After the transmission from the PCOS machine, the ERs are transmitted to the central server, to a transparency server, and to the municipal board of canvassers (MBOC). Those three are the official servers declared by the administrators or officials of the elections. Moreover, the MBOC transmits it to the provincial board of canvassers (PBOC) where they consolidate and later transmit the results to the national board of canvassers (NBOC). Additionally, both the MBOC and PBOC sends ERs to the central servers. </w:t>
       </w:r>
     </w:p>
     <w:p>
@@ -636,7 +709,11 @@
       </w:pPr>
       <w:r>
         <w:tab/>
-        <w:t xml:space="preserve">During the 2016 elections, congress will have their own server wherein the members of the senate and house of representatives can monitor the canvassing of the votes and to officially proclaim the winner for the national level. (Retrieved on August 27, 2016 / </w:t>
+        <w:t xml:space="preserve">During the 2016 elections, congress will have their own server wherein the members of the senate and house of representatives can monitor the canvassing of the votes and to officially proclaim the winner </w:t>
+      </w:r>
+      <w:r>
+        <w:lastRenderedPageBreak/>
+        <w:t xml:space="preserve">for the national level. (Retrieved on August 27, 2016 / </w:t>
       </w:r>
       <w:hyperlink r:id="rId5" w:history="1">
         <w:r>
@@ -672,7 +749,55 @@
         <w:jc w:val="both"/>
       </w:pPr>
       <w:r>
-        <w:t xml:space="preserve">During the 2016 elections, Bong Bong Marcos’ camp believes that there exists a “Fourth Server” or also known as the “Queue Server”. It has been revealed that the Comelec and Smartmatic has been keeping it from the public. Instead of letting the ERs be directly transmitted to the three official servers, namely the Municipal Board of Canvassing Server, Comelec Server, and the Transparency server, the results were first being processed and consolidated in the “Queue Server”. Another problem with the secret server is that the source code being used was never reviewed despite of it being a requirement in the law. Moreover, there were no poll watchers assigned for these servers making it questionable to both the public and the administrators. According to a statement made by Rodriguez, a representative of Marcos’ camp, the integrity of the 2016 May elections has been questioned because of the unexpected situation made by the Comelec and Smartmatic. The ERs that were presented to the public did not come directly from the transparency server.  Alternatively, the results were first transmitted to a “Queue Server” where they were “consolidated and processed” and the “Queue Server” sends the data to the transparency servers which is against the law. (Retrieved on August 10, 2016/ </w:t>
+        <w:t xml:space="preserve">During the 2016 elections, Bong </w:t>
+      </w:r>
+      <w:proofErr w:type="spellStart"/>
+      <w:r>
+        <w:t>Bong</w:t>
+      </w:r>
+      <w:proofErr w:type="spellEnd"/>
+      <w:r>
+        <w:t xml:space="preserve"> Marcos’ camp believes that there exists a “Fourth Server” or also known as the “Queue Server”. It has been revealed that the </w:t>
+      </w:r>
+      <w:proofErr w:type="spellStart"/>
+      <w:r>
+        <w:t>Comelec</w:t>
+      </w:r>
+      <w:proofErr w:type="spellEnd"/>
+      <w:r>
+        <w:t xml:space="preserve"> and </w:t>
+      </w:r>
+      <w:proofErr w:type="spellStart"/>
+      <w:r>
+        <w:t>Smartmatic</w:t>
+      </w:r>
+      <w:proofErr w:type="spellEnd"/>
+      <w:r>
+        <w:t xml:space="preserve"> has been keeping it from the public. Instead of letting the ERs be directly transmitted to the three official servers, namely the Municipal Board of Canvassing Server, </w:t>
+      </w:r>
+      <w:proofErr w:type="spellStart"/>
+      <w:r>
+        <w:t>Comelec</w:t>
+      </w:r>
+      <w:proofErr w:type="spellEnd"/>
+      <w:r>
+        <w:t xml:space="preserve"> Server, and the Transparency server, the results were first being processed and consolidated in the “Queue Server”. Another problem with the secret server is that the source code being used was never reviewed despite of it being a requirement in the law. Moreover, there were no poll watchers assigned for these servers making it questionable to both the public and the administrators. According to a statement made by Rodriguez, a representative of Marcos’ camp, the integrity of the 2016 May elections has been questioned because of the unexpected situation made by the </w:t>
+      </w:r>
+      <w:proofErr w:type="spellStart"/>
+      <w:r>
+        <w:t>Comelec</w:t>
+      </w:r>
+      <w:proofErr w:type="spellEnd"/>
+      <w:r>
+        <w:t xml:space="preserve"> and </w:t>
+      </w:r>
+      <w:proofErr w:type="spellStart"/>
+      <w:r>
+        <w:t>Smartmatic</w:t>
+      </w:r>
+      <w:proofErr w:type="spellEnd"/>
+      <w:r>
+        <w:t xml:space="preserve">. The ERs that were presented to the public did not come directly from the transparency server.  Alternatively, the results were first transmitted to a “Queue Server” where they were “consolidated and processed” and the “Queue Server” sends the data to the transparency servers which is against the law. (Retrieved on August 10, 2016/ </w:t>
       </w:r>
       <w:hyperlink r:id="rId6" w:history="1">
         <w:r>
@@ -735,8 +860,15 @@
         <w:jc w:val="both"/>
       </w:pPr>
       <w:r>
-        <w:lastRenderedPageBreak/>
-        <w:t xml:space="preserve"> i. City/Municipal Board of Canvassers; (Renumbered)</w:t>
+        <w:t xml:space="preserve"> </w:t>
+      </w:r>
+      <w:proofErr w:type="spellStart"/>
+      <w:r>
+        <w:t>i</w:t>
+      </w:r>
+      <w:proofErr w:type="spellEnd"/>
+      <w:r>
+        <w:t>. City/Municipal Board of Canvassers; (Renumbered)</w:t>
       </w:r>
     </w:p>
     <w:p>
@@ -754,7 +886,15 @@
         <w:jc w:val="both"/>
       </w:pPr>
       <w:r>
-        <w:t>iii. Dominant majority party, dominant minority party, accredited citizens' arm and KBP. (As revised)…”</w:t>
+        <w:t xml:space="preserve">iii. Dominant majority party, dominant minority party, accredited citizens' arm and KBP. (As </w:t>
+      </w:r>
+      <w:proofErr w:type="gramStart"/>
+      <w:r>
+        <w:t>revised)…</w:t>
+      </w:r>
+      <w:proofErr w:type="gramEnd"/>
+      <w:r>
+        <w:t>”</w:t>
       </w:r>
     </w:p>
     <w:p>
@@ -808,7 +948,27 @@
         <w:jc w:val="both"/>
       </w:pPr>
       <w:r>
-        <w:t xml:space="preserve">In 1992, MD5 (Mekle-Damgard 5) security algorithm was developed in order to address the problem of the MD4 algorithm. It is known to be open source and is widely use to ensure the data’s integrity. However, after 4 years of its development, weaknesses with the said algorithm were discovered upon the researches done by a computer scientist based in the University of California. Moreover, in 2007, Lenstra and Stevens, both are computer scientists, further showed that the MD5 is not a reliable algorithm to use because they found out that the hash function is vulnerable of collisions. This means that two different files with different functions may produce identical MD5 hash values which shows that MD5 is not enough to secure the data’s integrity. The Carnegie Mellon University Software Engineering Institute also rejected the MD5 security algorithm after discovering that attackers of the system can generate data that illegitimately appears to be authentic. They stated that the MD5 algorithm should be considered cryptographically broken or unsuitable for further use. If the MD5 failed to meet its purpose, there are other hashing algorithms that can be used in order to verify the integrity of the files. (Retrieved on August 28, 2016/ </w:t>
+        <w:t>In 1992, MD5 (</w:t>
+      </w:r>
+      <w:proofErr w:type="spellStart"/>
+      <w:r>
+        <w:t>Mekle-Damgard</w:t>
+      </w:r>
+      <w:proofErr w:type="spellEnd"/>
+      <w:r>
+        <w:t xml:space="preserve"> 5) security algorithm was developed in order to address the problem of the MD4 algorithm. It is known to be open source and is widely use to ensure the data’s integrity. However, after 4 years of its development, weaknesses with the said algorithm were discovered upon the </w:t>
+      </w:r>
+      <w:r>
+        <w:lastRenderedPageBreak/>
+        <w:t xml:space="preserve">researches done by a computer scientist based in the University of California. Moreover, in 2007, </w:t>
+      </w:r>
+      <w:proofErr w:type="spellStart"/>
+      <w:r>
+        <w:t>Lenstra</w:t>
+      </w:r>
+      <w:proofErr w:type="spellEnd"/>
+      <w:r>
+        <w:t xml:space="preserve"> and Stevens, both are computer scientists, further showed that the MD5 is not a reliable algorithm to use because they found out that the hash function is vulnerable of collisions. This means that two different files with different functions may produce identical MD5 hash values which shows that MD5 is not enough to secure the data’s integrity. The Carnegie Mellon University Software Engineering Institute also rejected the MD5 security algorithm after discovering that attackers of the system can generate data that illegitimately appears to be authentic. They stated that the MD5 algorithm should be considered cryptographically broken or unsuitable for further use. If the MD5 failed to meet its purpose, there are other hashing algorithms that can be used in order to verify the integrity of the files. (Retrieved on August 28, 2016/ </w:t>
       </w:r>
       <w:hyperlink r:id="rId9" w:history="1">
         <w:r>
@@ -867,11 +1027,7 @@
         <w:jc w:val="both"/>
       </w:pPr>
       <w:r>
-        <w:t>The Source code is a sequence of programming code typed by a computer programmer and is readable to humans. It is then converted into a machine readable form known as a compiled or executable program and is dependent to the source code. This is the reason why there should be a source-code re</w:t>
-      </w:r>
-      <w:r>
-        <w:lastRenderedPageBreak/>
-        <w:t xml:space="preserve">view before being converted into an executable program. Each source code is handles by the MD5 command that generates hash codes which serves as the digital fingerprint.  The generated hash code is the assurance that whatever was been tested would be the same for the machines used for the elections. If someone changes even a single line of code, the resulting hash code would be different. (Retrieved on August 28, 2016 / </w:t>
+        <w:t xml:space="preserve">The Source code is a sequence of programming code typed by a computer programmer and is readable to humans. It is then converted into a machine readable form known as a compiled or executable program and is dependent to the source code. This is the reason why there should be a source-code review before being converted into an executable program. Each source code is handles by the MD5 command that generates hash codes which serves as the digital fingerprint.  The generated hash code is the assurance that whatever was been tested would be the same for the machines used for the elections. If someone changes even a single line of code, the resulting hash code would be different. (Retrieved on August 28, 2016 / </w:t>
       </w:r>
       <w:hyperlink r:id="rId12" w:history="1">
         <w:r>
@@ -895,7 +1051,11 @@
         <w:jc w:val="both"/>
       </w:pPr>
       <w:r>
-        <w:t>Public Key Infrastructure has been around for quite a while. However, the method of using a public key and a private key in relation to an encrypted message exchange seems straightforward enough, and yet, it has taken a long time for PKIs to become commonplace. The PKI is known for its complexity in managing certificates and keys which needs to be taken into account. Implementing and managing a PKI is consequently a task not to be taken lightly, and one which will require both commitment and an appropriate level of expertise. Despite its reliability in securing data, many organizations are still hesitant to implement it because they believe that certificate and keys could somehow take care of themselves because of the growing change with regard to IT securities. As with many technological concepts, the key to wider acceptance lies with ease of implementation and usage. Historically, this has been a downfall for PKI which has often been perceived as over complicated and resource heavy from a management perspective. Wider adoption increases familiarity of course, but even so, many might struggle with the detail of managing an organization wide PKI. Wider scale implementations require very careful consideration.</w:t>
+        <w:t xml:space="preserve">Public Key Infrastructure has been around for quite a while. However, the method of using a public key and a private key in relation to an encrypted message exchange seems straightforward enough, and yet, it has taken a long time for PKIs to become commonplace. The PKI is known for its complexity in managing certificates and keys which needs to be taken into account. Implementing and managing a PKI is consequently a task not to be taken lightly, and one which will require both commitment and an appropriate level of expertise. Despite its reliability in securing data, many organizations are still hesitant to implement </w:t>
+      </w:r>
+      <w:r>
+        <w:lastRenderedPageBreak/>
+        <w:t>it because they believe that certificate and keys could somehow take care of themselves because of the growing change with regard to IT securities. As with many technological concepts, the key to wider acceptance lies with ease of implementation and usage. Historically, this has been a downfall for PKI which has often been perceived as over complicated and resource heavy from a management perspective. Wider adoption increases familiarity of course, but even so, many might struggle with the detail of managing an organization wide PKI. Wider scale implementations require very careful consideration.</w:t>
       </w:r>
       <w:r>
         <w:t xml:space="preserve"> August 28, 2016 / </w:t>
@@ -974,12 +1134,29 @@
         <w:jc w:val="both"/>
       </w:pPr>
       <w:r>
-        <w:t xml:space="preserve">A Public Key Infrastructure is a combination of software and procedures providing a means for managing keys and certificates and using them efficiently. Key and certificate management is the set of operations requires to create and maintain keys and certificates. One of the major points being addressed in a managed PKI is the creation of keys and certificates. A PKI must offer software support for key pair generation as well as certificate requests. Furthermore, there must be procedures to verify the identity </w:t>
+        <w:t>A Public Key Infrastructure is a combination of software and procedures providing a means for managing keys and certificates and using them efficiently. Key and certificate management is the set of operations requires to create and maintain keys and certificates. One of the major points being addressed in a managed PKI is the creation of keys and certificates. A PKI must offer software support for key pair generation as well as certificate requests. Furthermore, there must be procedures to verify the identity of the user before allowing him to request a certificate. Next major point is private-key protection. These private keys are either used for decryption or digital signature so it has to have some reasonable level of protection. In this case, a strong password mechanism must be implemented to have an effective PKI. Now, if the user’s private-key has been compromised, the PKI must provide a means by which a certificate can be revoked. Backup and recovery, key and certificate update, and key history management are included in the major points to be addressed if a well-managed PKI is to be implemented. Retrieved on August 27, 2016 / http://www.cgi.com/files/white-papers/cgi_whpr_35_pki_e.pdf).</w:t>
+      </w:r>
+    </w:p>
+    <w:p>
+      <w:pPr>
+        <w:ind w:firstLine="720"/>
+        <w:jc w:val="both"/>
+      </w:pPr>
+      <w:r>
+        <w:t xml:space="preserve">In Asymmetric algorithm or Public key cryptography, two keys are used which is known as the public and private keys. One key is provided to cipher the data and the other key is provided to decipher the data. The key that is used to cipher data is publicly known but the other key that is used to decipher is a secret which means that the receiver holds the secret key and using this secret key the receiver can crack the encrypted texts sent by the others. So, a protected information cannot be accessed as long as there is no key.  To ensure the authentication, these keys must be verified and current. This algorithm uses hard math problems for the keys mainly by factoring two large numbers since computers are capable </w:t>
       </w:r>
       <w:r>
         <w:lastRenderedPageBreak/>
-        <w:t>of the user before allowing him to request a certificate. Next major point is private-key protection. These private keys are either used for decryption or digital signature so it has to have some reasonable level of protection. In this case, a strong password mechanism must be implemented to have an effective PKI. Now, if the user’s private-key has been compromised, the PKI must provide a means by which a certificate can be revoked. Backup and recovery, key and certificate update, and key history management are included in the major points to be addressed if a well-managed PKI is to be implemented. Retrieved on August 27, 2016 / http://www.cgi.com/files/white-papers/cgi_whpr_35_pki_e.pdf).</w:t>
-      </w:r>
+        <w:t>of multiplying large numbers but cannot easily factor the product therefore, it will take time to break the key.  Furthermore, its main concerns are the confidentiality, integrity, authentication and non-repudiation of information. The advantage of using this algorithm is that if one of the keys has been compromised then the other one is not affected and the guessing of the key algorithm is monitored. With this, it will be easier to distinguish an intruder. (Retrieved on August 31, 2016/https://cseweb.ucsd.edu/~mihir/cse207/w-asym.pdf</w:t>
+      </w:r>
+      <w:proofErr w:type="gramStart"/>
+      <w:r>
+        <w:t xml:space="preserve">) </w:t>
+      </w:r>
+      <w:r>
+        <w:t>.</w:t>
+      </w:r>
+      <w:proofErr w:type="gramEnd"/>
     </w:p>
     <w:p>
       <w:pPr>
@@ -987,121 +1164,182 @@
         <w:jc w:val="both"/>
       </w:pPr>
       <w:r>
-        <w:t xml:space="preserve">In Asymmetric algorithm or Public key cryptography, two keys are used which is known as the public and private keys. One key is provided to cipher the data and the other key is provided to decipher the data. The key that is used to cipher data is publicly known but the other key that is used to decipher is a secret which means that the receiver holds the secret key and using this secret key the receiver can crack the encrypted texts sent by the others. So, a protected information cannot be accessed as long as there is no key.  To ensure the authentication, these keys must be verified and current. This algorithm uses hard math problems for the keys mainly by factoring two large numbers since computers are capable of multiplying large numbers but cannot easily factor the product therefore, it will take time to break the key.  Furthermore, its main concerns are the confidentiality, integrity, authentication and non-repudiation of information. The advantage of using this algorithm is that if one of the keys has been compromised then the other one is not affected and the guessing of the key algorithm is monitored. With this, it will be easier to distinguish an intruder. (Retrieved on August 31, 2016/https://cseweb.ucsd.edu/~mihir/cse207/w-asym.pdf) </w:t>
+        <w:t xml:space="preserve">The commonly used protocol is the </w:t>
+      </w:r>
+      <w:proofErr w:type="spellStart"/>
+      <w:r>
+        <w:t>Diffie</w:t>
+      </w:r>
+      <w:proofErr w:type="spellEnd"/>
+      <w:r>
+        <w:t xml:space="preserve">-Hellman that is under the asymmetric algorithm.  In this encryption protocol, two people who have not contacted each other before can communicate by sharing a secret key to use for encryption. This protocol is a one-way function which means that it is easy to encrypt but difficult to decrypt because in order to match the same key there is a mathematical formula that must be followed. Moreover, </w:t>
+      </w:r>
+      <w:proofErr w:type="spellStart"/>
+      <w:r>
+        <w:t>Diffie</w:t>
+      </w:r>
+      <w:proofErr w:type="spellEnd"/>
+      <w:r>
+        <w:t xml:space="preserve">-Hellman is known to be used for avoiding attackers from interrupting the transportation of information between two persons. In implementing </w:t>
+      </w:r>
+      <w:proofErr w:type="spellStart"/>
+      <w:r>
+        <w:t>Diffie</w:t>
+      </w:r>
+      <w:proofErr w:type="spellEnd"/>
+      <w:r>
+        <w:t xml:space="preserve">-Hellman, two end-users must mutually agree on positive whole numbers of two variables, such that one variable is a large prime number and the other variable is the generator of that prime number. Both end-users must choose a secret number then the user will compute for the public number. After computing for the public numbers, exchange of public numbers will take place. To finish, the computation of traded public numbers will result to their shared key without worrying about the other users obtaining this information. In conclusion, </w:t>
+      </w:r>
+      <w:proofErr w:type="spellStart"/>
+      <w:r>
+        <w:t>Diffie</w:t>
+      </w:r>
+      <w:proofErr w:type="spellEnd"/>
+      <w:r>
+        <w:t>-Hellman is an effective protocol because of the way it protects a temporary key for communication session. (Retrieved on September 1, 2016/ http://searchsecurity.techtarget.com/definition/Diffie-Hellman-key-exchange).</w:t>
+      </w:r>
+    </w:p>
+    <w:p>
+      <w:pPr>
+        <w:ind w:firstLine="720"/>
+        <w:jc w:val="both"/>
+      </w:pPr>
+      <w:r>
+        <w:t xml:space="preserve">Hash codes can also be called hash values, hash sums or simply hashes, but not hashish. Hash codes are produced by having a computer ingest any size of data and generating out a small set of hexadecimal numbers. For example, a hash code of “The Future of the Philippines” is 3c57-0b7c-a2d5-fc89-3cde-71d0-cd16-7412. Hash codes can be useful in the society that we have today. For instance, police officers use it as a forensic tool to capture criminals. It can also be used by photographers and songwriters in order to protect their works for plagiarizers. Additionally, IT professional use hashes to secure and protect their files and verify the data that they’ve been receiving. </w:t>
+      </w:r>
+    </w:p>
+    <w:p>
+      <w:pPr>
+        <w:ind w:firstLine="720"/>
+        <w:jc w:val="both"/>
+      </w:pPr>
+      <w:r>
+        <w:t xml:space="preserve">An example of hash code algorithm is the MD5. In MD5, the probability of having an identical hash code is 1 in 340,282,366,920,938,463,463,374,607,431,768,211,456. Mathematicians believe that the algorithm of MD5 is weak because they have theoretically demonstrated that they can produce collisions wherein the same hash codes are produced for two different files or data. As a result, people have been switching to SHA-256 that produce hashes that unique for every115,792,089,237,316,195,423,570,985,008,687,907,853,269,984,665,640,564,039,457,584,007,913,129,639,936 instances. </w:t>
+      </w:r>
+    </w:p>
+    <w:p>
+      <w:pPr>
+        <w:ind w:firstLine="720"/>
+        <w:jc w:val="both"/>
+      </w:pPr>
+      <w:r>
+        <w:t>The advantage of using a hash code is that it is an excellent detector for tampering and fraud. Although, the change of hash code is not a strong proof that there indeed is a crime committed. Instead, it can only be a trigger in conducting an investigation.</w:t>
+      </w:r>
+    </w:p>
+    <w:p>
+      <w:pPr>
+        <w:ind w:firstLine="720"/>
+        <w:jc w:val="both"/>
+      </w:pPr>
+      <w:r>
+        <w:t xml:space="preserve">Furthermore, hash codes cannot be decrypted because they are strictly one way operations. The only way to hack a hash code is to try a large possible number of inputs and hope for a match. An example was made by </w:t>
+      </w:r>
+      <w:proofErr w:type="spellStart"/>
+      <w:r>
+        <w:t>Drexx</w:t>
+      </w:r>
+      <w:proofErr w:type="spellEnd"/>
+      <w:r>
+        <w:t xml:space="preserve"> </w:t>
+      </w:r>
+      <w:proofErr w:type="spellStart"/>
+      <w:r>
+        <w:t>Laggui</w:t>
+      </w:r>
+      <w:proofErr w:type="spellEnd"/>
+      <w:r>
+        <w:t xml:space="preserve">, principal consultant of </w:t>
+      </w:r>
+      <w:proofErr w:type="spellStart"/>
+      <w:r>
+        <w:t>Laggui</w:t>
+      </w:r>
+      <w:proofErr w:type="spellEnd"/>
+      <w:r>
+        <w:t xml:space="preserve"> &amp; Associates </w:t>
+      </w:r>
+      <w:proofErr w:type="spellStart"/>
+      <w:r>
+        <w:t>Inc</w:t>
+      </w:r>
+      <w:proofErr w:type="spellEnd"/>
+      <w:r>
+        <w:t xml:space="preserve"> that conducts vulnerability assessment, Internet penetration testing and computer forensics, if you want to crack a system password stored as an MD5 hash code, you’ll need to produce an MD5 hash of every possible password you think </w:t>
+      </w:r>
+      <w:r>
+        <w:lastRenderedPageBreak/>
+        <w:t>you know and then compare each of those hash codes you have against the stored password hash code. If you find a match, then you can be certain that your guessed password is the correct password. (Retrieved on September 1, 2016/ http://opinion.inquirer.net/94849/hashcode-5-things-you-need-to-know).</w:t>
+      </w:r>
+    </w:p>
+    <w:p>
+      <w:pPr>
+        <w:jc w:val="center"/>
+      </w:pPr>
+      <w:r>
+        <w:t>PROPOSED SOLUTION TO THE PROBLEM</w:t>
+      </w:r>
+    </w:p>
+    <w:p>
+      <w:pPr>
+        <w:ind w:firstLine="720"/>
+        <w:jc w:val="both"/>
+      </w:pPr>
+      <w:r>
+        <w:t xml:space="preserve">The current system </w:t>
+      </w:r>
+      <w:r>
+        <w:t>only provides a hash value that would secure the integrity of the data. However, it lacks the security mechanism that would address confidentiality of the system which makes it possible for other servers aside from the official servers to exist in the transmission of the election returns.</w:t>
+      </w:r>
+    </w:p>
+    <w:p>
+      <w:pPr>
+        <w:ind w:firstLine="720"/>
+        <w:jc w:val="both"/>
+      </w:pPr>
+      <w:r>
+        <w:t xml:space="preserve">As for the proposed solution </w:t>
+      </w:r>
+      <w:r>
+        <w:t xml:space="preserve">to </w:t>
+      </w:r>
+      <w:r>
+        <w:t>this issue, a hybrid public key infrastructure has to be implemented to not only authenticate the data being transmitted but to also allow the verification of the server’s authenticity. The process will start once the voting period ends around 5:00pm of the election day.</w:t>
+      </w:r>
+      <w:r>
+        <w:t xml:space="preserve"> On the current system, the voting counting machine (VCM) will have to immediately send the election returns to the following servers: Municipal Board of Canvassers Server in the Consolidation and Canvassing System (CCS), Central Server, and Transparency Server. In the proposed system, the three said official servers will have to send an encrypted data to the VCM first with the use of the public key of the said VCM. This is to provide the VCM a go-signal to transmit the election returns. The VCM then</w:t>
+      </w:r>
+      <w:r>
+        <w:t xml:space="preserve"> will</w:t>
+      </w:r>
+      <w:r>
+        <w:t xml:space="preserve"> have to decrypt the data using its own p</w:t>
+      </w:r>
+      <w:r>
+        <w:t>rivate key to verify that the data was indeed from an authentic server in the system</w:t>
+      </w:r>
+      <w:r>
+        <w:t>. Once the identification of the servers is verified</w:t>
+      </w:r>
+      <w:r>
+        <w:t xml:space="preserve">, the VCM and the server can now create key exchange using the </w:t>
+      </w:r>
+      <w:proofErr w:type="spellStart"/>
+      <w:r>
+        <w:t>Diffie</w:t>
+      </w:r>
+      <w:proofErr w:type="spellEnd"/>
+      <w:r>
+        <w:t xml:space="preserve">-Hellman algorithm that will yield its own generated key. Once a key is generated, this will be used to encrypt the election returns and send to the servers. The servers will have to verify the hash value of </w:t>
+      </w:r>
+      <w:r>
+        <w:t>the election returns to know check the integrity of</w:t>
+      </w:r>
+      <w:r>
+        <w:t xml:space="preserve"> the data as well as its origin</w:t>
       </w:r>
       <w:r>
         <w:t>.</w:t>
       </w:r>
-    </w:p>
-    <w:p>
-      <w:pPr>
-        <w:ind w:firstLine="720"/>
-        <w:jc w:val="both"/>
-      </w:pPr>
-      <w:r>
-        <w:t>The commonly used protocol is the Diffie-Hellman that is under the asymmetric algorithm.  In this encryption protocol, two people who have not contacted each other before can communicate by sharing a secret key to use for encryption. This protocol is a one-way function which means that it is easy to encrypt but difficult to decrypt because in order to match the same key there is a mathematical formula that must be followed. Moreover, Diffie-Hellman is known to be used for avoiding attackers from interrupting the transportation of information between two persons. In implementing Diffie-Hellman, two end-users must mutually agree on positive whole numbers of two variables, such that one variable is a large prime number and the other variable is the generator of that prime number. Both end-users must choose a secret number then the user will compute for the public number. After computing for the public numbers, exchange of public numbers will take place. To finish, the computation of traded public numbers will result to their shared key without worrying about the other users obtaining this information. In conclusion, Diffie-Hellman is an effective protocol because of the way it protects a temporary key for communication session. (Retrieved on September 1, 2016/ http://searchsecurity.techtarget.com/definition/Diffie-Hellman-key-exchange).</w:t>
-      </w:r>
-    </w:p>
-    <w:p>
-      <w:pPr>
-        <w:ind w:firstLine="720"/>
-        <w:jc w:val="both"/>
-      </w:pPr>
-      <w:r>
-        <w:t xml:space="preserve">Hash codes can also be called hash values, hash sums or simply hashes, but not hashish. Hash codes are produced by having a computer ingest any size of data and generating out a small set of hexadecimal numbers. For example, a hash code of “The Future of the Philippines” is 3c57-0b7c-a2d5-fc89-3cde-71d0-cd16-7412. Hash codes can be useful in the society that we have today. For instance, police officers use it as a forensic tool to capture criminals. It can also be used by photographers and songwriters in order to protect their works for plagiarizers. Additionally, IT professional use hashes to secure and protect their files and verify the data that they’ve been receiving. </w:t>
-      </w:r>
-    </w:p>
-    <w:p>
-      <w:pPr>
-        <w:ind w:firstLine="720"/>
-        <w:jc w:val="both"/>
-      </w:pPr>
-      <w:r>
-        <w:lastRenderedPageBreak/>
-        <w:t xml:space="preserve">An example of hash code algorithm is the MD5. In MD5, the probability of having an identical hash code is 1 in 340,282,366,920,938,463,463,374,607,431,768,211,456. Mathematicians believe that the algorithm of MD5 is weak because they have theoretically demonstrated that they can produce collisions wherein the same hash codes are produced for two different files or data. As a result, people have been switching to SHA-256 that produce hashes that unique for every115,792,089,237,316,195,423,570,985,008,687,907,853,269,984,665,640,564,039,457,584,007,913,129,639,936 instances. </w:t>
-      </w:r>
-    </w:p>
-    <w:p>
-      <w:pPr>
-        <w:ind w:firstLine="720"/>
-        <w:jc w:val="both"/>
-      </w:pPr>
-      <w:r>
-        <w:t>The advantage of using a hash code is that it is an excellent detector for tampering and fraud. Although, the change of hash code is not a strong proof that there indeed is a crime committed. Instead, it can only be a trigger in conducting an investigation.</w:t>
-      </w:r>
-    </w:p>
-    <w:p>
-      <w:pPr>
-        <w:ind w:firstLine="720"/>
-        <w:jc w:val="both"/>
-      </w:pPr>
-      <w:r>
-        <w:t>Furthermore, hash codes cannot be decrypted because they are strictly one way operations. The only way to hack a hash code is to try a large possible number of inputs and hope for a match. An example was made by Drexx Laggui, principal consultant of Laggui &amp; Associates Inc that conducts vulnerability assessment, Internet penetration testing and computer forensics, if you want to crack a system password stored as an MD5 hash code, you’ll need to produce an MD5 hash of every possible password you think you know and then compare each of those hash codes you have against the stored password hash code. If you find a match, then you can be certain that your guessed password is the correct password. (Retrieved on September 1, 2016/ http://opinion.inquirer.net/94849/hashcode-5-things-you-need-to-know).</w:t>
-      </w:r>
-    </w:p>
-    <w:p>
-      <w:pPr>
-        <w:jc w:val="center"/>
-      </w:pPr>
-      <w:r>
-        <w:t>PROPOSED SOLUTION TO THE PROBLEM</w:t>
-      </w:r>
-    </w:p>
-    <w:p>
-      <w:pPr>
-        <w:ind w:firstLine="720"/>
-        <w:jc w:val="both"/>
-      </w:pPr>
-      <w:r>
-        <w:t xml:space="preserve">The current system </w:t>
-      </w:r>
-      <w:r>
-        <w:t>only provides a hash value that would secure the integrity of the data. However, it lacks the security mechanism that would address confidentiality of the system which makes it possible for other servers aside from the official servers to exist in the transmission of the election returns.</w:t>
-      </w:r>
-    </w:p>
-    <w:p>
-      <w:pPr>
-        <w:ind w:firstLine="720"/>
-        <w:jc w:val="both"/>
-      </w:pPr>
-      <w:r>
-        <w:t xml:space="preserve">As for the proposed solution </w:t>
-      </w:r>
-      <w:r>
-        <w:t xml:space="preserve">to </w:t>
-      </w:r>
-      <w:r>
-        <w:t>this issue, a hybrid public key infrastructure has to be implemented to not only authenticate the data being transmitted but to also allow the verification of the server’s authenticity. The process will start once the voting period ends around 5:00pm of the election day.</w:t>
-      </w:r>
-      <w:r>
-        <w:t xml:space="preserve"> On the current system, the voting counting machine (VCM) will have to immediately send the election returns to the following servers: Municipal Board of Canvassers Server in the Consolidation and Canvassing System (CCS), Central Server, and Transparency Server. In the proposed system, the three said official servers will have to send an encrypted data to the VCM first with the use of the public key of the said VCM. This is to provide the VCM a go-signal to transmit the election returns. The VCM then</w:t>
-      </w:r>
-      <w:r>
-        <w:t xml:space="preserve"> will</w:t>
-      </w:r>
-      <w:r>
-        <w:t xml:space="preserve"> have to decrypt the data using its own p</w:t>
-      </w:r>
-      <w:r>
-        <w:t>rivate key to verify that the data was indeed from an authentic server in the system</w:t>
-      </w:r>
-      <w:r>
-        <w:t>. Once the identification of the servers is verified</w:t>
-      </w:r>
-      <w:r>
-        <w:t xml:space="preserve">, the VCM and the server can now create key exchange using the Diffie-Hellman algorithm that will yield its own generated key. Once a key is generated, this will be used to encrypt the election returns and send to the servers. The servers will have to verify the hash value of </w:t>
-      </w:r>
-      <w:r>
-        <w:t>the election returns to know check the integrity of</w:t>
-      </w:r>
-      <w:r>
-        <w:t xml:space="preserve"> the data as well as its origin</w:t>
-      </w:r>
-      <w:r>
-        <w:t>.</w:t>
-      </w:r>
-      <w:bookmarkStart w:id="0" w:name="_GoBack"/>
-      <w:bookmarkEnd w:id="0"/>
     </w:p>
     <w:sectPr>
       <w:pgSz w:w="12240" w:h="15840"/>

</xml_diff>

<commit_message>
Edited wiki, paper, ppt
</commit_message>
<xml_diff>
--- a/Documentation/AES Research Paper.docx
+++ b/Documentation/AES Research Paper.docx
@@ -143,8 +143,6 @@
         <w:ind w:firstLine="720"/>
         <w:jc w:val="both"/>
       </w:pPr>
-      <w:bookmarkStart w:id="0" w:name="_GoBack"/>
-      <w:bookmarkEnd w:id="0"/>
       <w:r>
         <w:t>After years of having a manual voting system, the Philippines have finally adopted an Automated Election System (AES) in 2010. This was mandated by Republic Act No. 9369 which is the Amended Elections Automated Law. The law stated that there would be paper-based election system defined as “a type of automated election system that uses paper ballots, records, and counts votes, tabulates, consolidates, canvases, and transmits electronically the results of the vo</w:t>
       </w:r>
@@ -773,7 +771,13 @@
       </w:r>
       <w:proofErr w:type="spellEnd"/>
       <w:r>
-        <w:t xml:space="preserve"> has been keeping it from the public. Instead of letting the ERs be directly transmitted to the three official servers, namely the Municipal Board of Canvassing Server, </w:t>
+        <w:t xml:space="preserve"> has been keeping it from the public. </w:t>
+      </w:r>
+      <w:r>
+        <w:t xml:space="preserve">Instead of letting the ERs be directly transmitted to the three official servers, namely the CCS, Central Server, and the Transparency server, the results were first being processed and consolidated in the “Queue Server”. </w:t>
+      </w:r>
+      <w:r>
+        <w:t xml:space="preserve">Another problem with the secret server is that the source code being used was never reviewed despite of it being a requirement in the law. Moreover, there were no poll watchers assigned for these servers making it questionable to both the public and the administrators. According to a statement made by Rodriguez, a representative of Marcos’ camp, the integrity of the 2016 May elections has been questioned because of the unexpected situation made by the </w:t>
       </w:r>
       <w:proofErr w:type="spellStart"/>
       <w:r>
@@ -781,23 +785,20 @@
       </w:r>
       <w:proofErr w:type="spellEnd"/>
       <w:r>
-        <w:t xml:space="preserve"> Server, and the Transparency server, the results were first being processed and consolidated in the “Queue Server”. Another problem with the secret server is that the source code being used was never reviewed despite of it being a requirement in the law. Moreover, there were no poll watchers assigned for these servers making it questionable to both the public and the administrators. According to a statement made by Rodriguez, a representative of Marcos’ camp, the integrity of the 2016 May elections has been questioned because of the unexpected situation made by the </w:t>
+        <w:t xml:space="preserve"> and </w:t>
       </w:r>
       <w:proofErr w:type="spellStart"/>
       <w:r>
-        <w:t>Comelec</w:t>
+        <w:t>Smartmatic</w:t>
       </w:r>
       <w:proofErr w:type="spellEnd"/>
       <w:r>
-        <w:t xml:space="preserve"> and </w:t>
-      </w:r>
-      <w:proofErr w:type="spellStart"/>
-      <w:r>
-        <w:t>Smartmatic</w:t>
-      </w:r>
-      <w:proofErr w:type="spellEnd"/>
-      <w:r>
-        <w:t xml:space="preserve">. The ERs that were presented to the public did not come directly from the transparency server.  Alternatively, the results were first transmitted to a “Queue Server” where they were “consolidated and processed” and the “Queue Server” sends the data to the transparency servers which is against the law. (Retrieved on August 10, 2016/ </w:t>
+        <w:t xml:space="preserve">. The ERs that were presented to the public did not come directly from the transparency server.  </w:t>
+      </w:r>
+      <w:bookmarkStart w:id="0" w:name="_GoBack"/>
+      <w:bookmarkEnd w:id="0"/>
+      <w:r>
+        <w:t xml:space="preserve">Alternatively, the results were first transmitted to a “Queue Server” where they were “consolidated and processed” and the “Queue Server” sends the data to the transparency servers which is against the law. (Retrieved on August 10, 2016/ </w:t>
       </w:r>
       <w:hyperlink r:id="rId6" w:history="1">
         <w:r>
@@ -1332,7 +1333,10 @@
         <w:t xml:space="preserve">-Hellman algorithm that will yield its own generated key. Once a key is generated, this will be used to encrypt the election returns and send to the servers. The servers will have to verify the hash value of </w:t>
       </w:r>
       <w:r>
-        <w:t>the election returns to know check the integrity of</w:t>
+        <w:t xml:space="preserve">the election returns to </w:t>
+      </w:r>
+      <w:r>
+        <w:t>check the integrity of</w:t>
       </w:r>
       <w:r>
         <w:t xml:space="preserve"> the data as well as its origin</w:t>
@@ -2222,7 +2226,6 @@
   <w:style w:type="character" w:default="1" w:styleId="DefaultParagraphFont">
     <w:name w:val="Default Paragraph Font"/>
     <w:uiPriority w:val="1"/>
-    <w:semiHidden/>
     <w:unhideWhenUsed/>
   </w:style>
   <w:style w:type="table" w:default="1" w:styleId="TableNormal">

</xml_diff>

<commit_message>
fINALIZED PPT PAPER DIAGRAMS WIKI
</commit_message>
<xml_diff>
--- a/Documentation/AES Research Paper.docx
+++ b/Documentation/AES Research Paper.docx
@@ -4,46 +4,6 @@
   <w:body>
     <w:p>
       <w:pPr>
-        <w:pStyle w:val="Title"/>
-        <w:jc w:val="center"/>
-      </w:pPr>
-      <w:r>
-        <w:t>Hybrid Cryptography for</w:t>
-      </w:r>
-    </w:p>
-    <w:p>
-      <w:pPr>
-        <w:pStyle w:val="Title"/>
-        <w:jc w:val="center"/>
-      </w:pPr>
-      <w:r>
-        <w:t>Automated Election System</w:t>
-      </w:r>
-    </w:p>
-    <w:p>
-      <w:pPr>
-        <w:pStyle w:val="Subtitle"/>
-        <w:jc w:val="center"/>
-      </w:pPr>
-      <w:r>
-        <w:t xml:space="preserve">Hipolito, </w:t>
-      </w:r>
-      <w:proofErr w:type="spellStart"/>
-      <w:r>
-        <w:t>Jovellano</w:t>
-      </w:r>
-      <w:proofErr w:type="spellEnd"/>
-      <w:r>
-        <w:t xml:space="preserve">, </w:t>
-      </w:r>
-      <w:proofErr w:type="spellStart"/>
-      <w:r>
-        <w:t>Pachico</w:t>
-      </w:r>
-      <w:proofErr w:type="spellEnd"/>
-    </w:p>
-    <w:p>
-      <w:pPr>
         <w:jc w:val="both"/>
         <w:rPr>
           <w:u w:val="single"/>
@@ -208,19 +168,19 @@
       </w:r>
       <w:proofErr w:type="spellEnd"/>
       <w:r>
-        <w:t xml:space="preserve"> to the public making it more </w:t>
+        <w:t xml:space="preserve"> to the public making it more suspicious. The purpose of the said “secret server” or the “queue server” is to first receive all the transmitted votes before distributing it to the three official servers declared by the </w:t>
+      </w:r>
+      <w:proofErr w:type="spellStart"/>
+      <w:r>
+        <w:t>Comelec</w:t>
+      </w:r>
+      <w:proofErr w:type="spellEnd"/>
+      <w:r>
+        <w:t xml:space="preserve">.  However, the normal process that should be done for the ER transmission as mandated by the law is to simply transmit the votes directly to the said servers. These servers are the Municipal Board of Canvassing Server, the Central Server, and the Transparency Server. Moreover, another problem being pointed out was that the “secret server” never undergone the initial source code review which is essential in every machine that </w:t>
       </w:r>
       <w:r>
         <w:lastRenderedPageBreak/>
-        <w:t xml:space="preserve">suspicious. The purpose of the said “secret server” or the “queue server” is to first receive all the transmitted votes before distributing it to the three official servers declared by the </w:t>
-      </w:r>
-      <w:proofErr w:type="spellStart"/>
-      <w:r>
-        <w:t>Comelec</w:t>
-      </w:r>
-      <w:proofErr w:type="spellEnd"/>
-      <w:r>
-        <w:t>.  However, the normal process that should be done for the ER transmission as mandated by the law is to simply transmit the votes directly to the said servers. These servers are the Municipal Board of Canvassing Server, the Central Server, and the Transparency Server. Moreover, another problem being pointed out was that the “secret server” never undergone the initial source code review which is essential in every machine that would be used during the elections. Additionally, there were no watchers assigned in the said server putting the integrity of the May 2016 election under a cloud of doub</w:t>
+        <w:t>would be used during the elections. Additionally, there were no watchers assigned in the said server putting the integrity of the May 2016 election under a cloud of doub</w:t>
       </w:r>
       <w:r>
         <w:t>t.</w:t>
@@ -436,14 +396,6 @@
           <w:u w:val="single"/>
         </w:rPr>
       </w:pPr>
-    </w:p>
-    <w:p>
-      <w:pPr>
-        <w:jc w:val="both"/>
-        <w:rPr>
-          <w:u w:val="single"/>
-        </w:rPr>
-      </w:pPr>
       <w:r>
         <w:rPr>
           <w:u w:val="single"/>
@@ -545,7 +497,6 @@
           <w:szCs w:val="24"/>
           <w:lang w:eastAsia="en-PH"/>
         </w:rPr>
-        <w:lastRenderedPageBreak/>
         <w:t>To the COMELEC</w:t>
       </w:r>
     </w:p>
@@ -566,46 +517,55 @@
           <w:szCs w:val="24"/>
           <w:lang w:eastAsia="en-PH"/>
         </w:rPr>
-        <w:t>This research would significantly contribute to the goal of the COMELEC to conduct a fair and transparent election. Considering the impact of the elections in the overall condition and future of the Philippines, it is important to make sure that the voters’ choice reflect the outcome of the election. To do that, the system should be able to prevent and mitigate electoral fraud while ensuring that the voters have casted their votes in a way that is convenient and voter-friendly. This study will aim to determine the most appropriate methods to achieve the kind of system that does not manipulate the vote of the people in any way through data gathering and research. In this manner, the people will be knowledgeable about how the system works and be informed and wise voters themselves.</w:t>
-      </w:r>
-    </w:p>
-    <w:p>
-      <w:pPr>
-        <w:spacing w:before="100" w:beforeAutospacing="1" w:after="100" w:afterAutospacing="1" w:line="240" w:lineRule="auto"/>
-        <w:ind w:firstLine="450"/>
-        <w:jc w:val="both"/>
+        <w:t xml:space="preserve">This research would significantly contribute to the goal of the COMELEC to conduct a fair and transparent election. Considering the impact of the elections in the overall condition and future of the Philippines, it is important to make sure that the voters’ choice reflect the outcome of the election. To do that, the system should be able to prevent and mitigate electoral fraud while ensuring that the voters have casted their votes in a way that is convenient and voter-friendly. This study will aim to determine the most appropriate methods to achieve the kind of system that does not manipulate the vote of the </w:t>
+      </w:r>
+      <w:r>
         <w:rPr>
           <w:rFonts w:eastAsia="Times New Roman" w:cs="Times New Roman"/>
           <w:szCs w:val="24"/>
           <w:lang w:eastAsia="en-PH"/>
         </w:rPr>
-      </w:pPr>
-      <w:r>
+        <w:lastRenderedPageBreak/>
+        <w:t>people in any way through data gathering and research. In this manner, the people will be knowledgeable about how the system works and be informed and wise voters themselves.</w:t>
+      </w:r>
+    </w:p>
+    <w:p>
+      <w:pPr>
+        <w:spacing w:before="100" w:beforeAutospacing="1" w:after="100" w:afterAutospacing="1" w:line="240" w:lineRule="auto"/>
+        <w:ind w:firstLine="450"/>
+        <w:jc w:val="both"/>
         <w:rPr>
           <w:rFonts w:eastAsia="Times New Roman" w:cs="Times New Roman"/>
           <w:szCs w:val="24"/>
           <w:lang w:eastAsia="en-PH"/>
         </w:rPr>
-        <w:t>To the Future Researchers</w:t>
-      </w:r>
-    </w:p>
-    <w:p>
-      <w:pPr>
-        <w:spacing w:before="100" w:beforeAutospacing="1" w:after="100" w:afterAutospacing="1" w:line="240" w:lineRule="auto"/>
-        <w:ind w:firstLine="750"/>
-        <w:jc w:val="both"/>
+      </w:pPr>
+      <w:r>
         <w:rPr>
           <w:rFonts w:eastAsia="Times New Roman" w:cs="Times New Roman"/>
           <w:szCs w:val="24"/>
           <w:lang w:eastAsia="en-PH"/>
         </w:rPr>
-      </w:pPr>
-      <w:r>
+        <w:t>To the Future Researchers</w:t>
+      </w:r>
+    </w:p>
+    <w:p>
+      <w:pPr>
+        <w:spacing w:before="100" w:beforeAutospacing="1" w:after="100" w:afterAutospacing="1" w:line="240" w:lineRule="auto"/>
+        <w:ind w:firstLine="750"/>
+        <w:jc w:val="both"/>
         <w:rPr>
           <w:rFonts w:eastAsia="Times New Roman" w:cs="Times New Roman"/>
           <w:szCs w:val="24"/>
           <w:lang w:eastAsia="en-PH"/>
         </w:rPr>
+      </w:pPr>
+      <w:r>
+        <w:rPr>
+          <w:rFonts w:eastAsia="Times New Roman" w:cs="Times New Roman"/>
+          <w:szCs w:val="24"/>
+          <w:lang w:eastAsia="en-PH"/>
+        </w:rPr>
         <w:t xml:space="preserve">As the Philippines adjust to this kind of voting system, more and more developers would also contribute to the AES aspect of software development. In that case, the system that would be created can serve as a guide and inspiration for other developers who would want to pursue the prospect of automated election system too. </w:t>
       </w:r>
     </w:p>
@@ -707,11 +667,7 @@
       </w:pPr>
       <w:r>
         <w:tab/>
-        <w:t xml:space="preserve">During the 2016 elections, congress will have their own server wherein the members of the senate and house of representatives can monitor the canvassing of the votes and to officially proclaim the winner </w:t>
-      </w:r>
-      <w:r>
-        <w:lastRenderedPageBreak/>
-        <w:t xml:space="preserve">for the national level. (Retrieved on August 27, 2016 / </w:t>
+        <w:t xml:space="preserve">During the 2016 elections, congress will have their own server wherein the members of the senate and house of representatives can monitor the canvassing of the votes and to officially proclaim the winner for the national level. (Retrieved on August 27, 2016 / </w:t>
       </w:r>
       <w:hyperlink r:id="rId5" w:history="1">
         <w:r>
@@ -774,7 +730,11 @@
         <w:t xml:space="preserve"> has been keeping it from the public. </w:t>
       </w:r>
       <w:r>
-        <w:t xml:space="preserve">Instead of letting the ERs be directly transmitted to the three official servers, namely the CCS, Central Server, and the Transparency server, the results were first being processed and consolidated in the “Queue Server”. </w:t>
+        <w:t xml:space="preserve">Instead of letting the ERs be directly transmitted to the three official servers, namely the CCS, Central Server, and the Transparency server, the results were first being processed and </w:t>
+      </w:r>
+      <w:r>
+        <w:lastRenderedPageBreak/>
+        <w:t xml:space="preserve">consolidated in the “Queue Server”. </w:t>
       </w:r>
       <w:r>
         <w:t xml:space="preserve">Another problem with the secret server is that the source code being used was never reviewed despite of it being a requirement in the law. Moreover, there were no poll watchers assigned for these servers making it questionable to both the public and the administrators. According to a statement made by Rodriguez, a representative of Marcos’ camp, the integrity of the 2016 May elections has been questioned because of the unexpected situation made by the </w:t>
@@ -793,12 +753,7 @@
       </w:r>
       <w:proofErr w:type="spellEnd"/>
       <w:r>
-        <w:t xml:space="preserve">. The ERs that were presented to the public did not come directly from the transparency server.  </w:t>
-      </w:r>
-      <w:bookmarkStart w:id="0" w:name="_GoBack"/>
-      <w:bookmarkEnd w:id="0"/>
-      <w:r>
-        <w:t xml:space="preserve">Alternatively, the results were first transmitted to a “Queue Server” where they were “consolidated and processed” and the “Queue Server” sends the data to the transparency servers which is against the law. (Retrieved on August 10, 2016/ </w:t>
+        <w:t xml:space="preserve">. The ERs that were presented to the public did not come directly from the transparency server.  Alternatively, the results were first transmitted to a “Queue Server” where they were “consolidated and processed” and the “Queue Server” sends the data to the transparency servers which is against the law. (Retrieved on August 10, 2016/ </w:t>
       </w:r>
       <w:hyperlink r:id="rId6" w:history="1">
         <w:r>
@@ -830,148 +785,51 @@
     </w:p>
     <w:p>
       <w:pPr>
-        <w:spacing w:after="0" w:line="240" w:lineRule="auto"/>
-        <w:jc w:val="both"/>
-      </w:pPr>
-      <w:r>
-        <w:t>As stated in Resolution 8786 Article 1 Section 10:</w:t>
-      </w:r>
-    </w:p>
-    <w:p>
-      <w:pPr>
-        <w:spacing w:after="0" w:line="240" w:lineRule="auto"/>
-        <w:jc w:val="both"/>
-      </w:pPr>
-      <w:r>
-        <w:t>“The BEI shall have the following powers and functions:</w:t>
-      </w:r>
-    </w:p>
-    <w:p>
-      <w:pPr>
-        <w:spacing w:after="0" w:line="240" w:lineRule="auto"/>
-        <w:jc w:val="both"/>
-      </w:pPr>
-      <w:r>
-        <w:t xml:space="preserve">Print the election returns and transmit electronically the election results, through the use of the PCOS machine, to the: </w:t>
-      </w:r>
-    </w:p>
-    <w:p>
-      <w:pPr>
-        <w:spacing w:after="0" w:line="240" w:lineRule="auto"/>
-        <w:jc w:val="both"/>
-      </w:pPr>
-      <w:r>
-        <w:t xml:space="preserve"> </w:t>
+        <w:jc w:val="both"/>
+        <w:rPr>
+          <w:b/>
+        </w:rPr>
+      </w:pPr>
+      <w:r>
+        <w:rPr>
+          <w:b/>
+        </w:rPr>
+        <w:t>System Vulnerabilities</w:t>
+      </w:r>
+    </w:p>
+    <w:p>
+      <w:pPr>
+        <w:jc w:val="both"/>
+      </w:pPr>
+      <w:r>
+        <w:t>The MD5 Security Algorithm</w:t>
+      </w:r>
+    </w:p>
+    <w:p>
+      <w:pPr>
+        <w:ind w:firstLine="720"/>
+        <w:jc w:val="both"/>
+      </w:pPr>
+      <w:r>
+        <w:t>In 1992, MD5 (</w:t>
       </w:r>
       <w:proofErr w:type="spellStart"/>
       <w:r>
-        <w:t>i</w:t>
+        <w:t>Mekle-Damgard</w:t>
       </w:r>
       <w:proofErr w:type="spellEnd"/>
       <w:r>
-        <w:t>. City/Municipal Board of Canvassers; (Renumbered)</w:t>
-      </w:r>
-    </w:p>
-    <w:p>
-      <w:pPr>
-        <w:spacing w:after="0" w:line="240" w:lineRule="auto"/>
-        <w:jc w:val="both"/>
-      </w:pPr>
-      <w:r>
-        <w:t xml:space="preserve"> ii. Central Server; and (As revised) </w:t>
-      </w:r>
-    </w:p>
-    <w:p>
-      <w:pPr>
-        <w:spacing w:after="0" w:line="240" w:lineRule="auto"/>
-        <w:jc w:val="both"/>
-      </w:pPr>
-      <w:r>
-        <w:t xml:space="preserve">iii. Dominant majority party, dominant minority party, accredited citizens' arm and KBP. (As </w:t>
-      </w:r>
-      <w:proofErr w:type="gramStart"/>
-      <w:r>
-        <w:t>revised)…</w:t>
-      </w:r>
-      <w:proofErr w:type="gramEnd"/>
-      <w:r>
-        <w:t>”</w:t>
-      </w:r>
-    </w:p>
-    <w:p>
-      <w:pPr>
-        <w:spacing w:after="0" w:line="240" w:lineRule="auto"/>
-        <w:jc w:val="both"/>
-      </w:pPr>
-      <w:r>
-        <w:t xml:space="preserve">(Retrieved on August 10, 2016/ </w:t>
+        <w:t xml:space="preserve"> 5) security algorithm was developed in order to address the problem of the MD4 algorithm. It is known to be open source and is widely use to ensure the data’s integrity. However, after 4 years of its development, weaknesses with the said algorithm were discovered upon the researches done by a computer scientist based in the University of California. Moreover, in 2007, </w:t>
+      </w:r>
+      <w:proofErr w:type="spellStart"/>
+      <w:r>
+        <w:t>Lenstra</w:t>
+      </w:r>
+      <w:proofErr w:type="spellEnd"/>
+      <w:r>
+        <w:t xml:space="preserve"> and Stevens, both are computer scientists, further showed that the MD5 is not a reliable algorithm to use because they found out that the hash function is vulnerable of collisions. This means that two different files with different functions may produce identical MD5 hash values which shows that MD5 is not enough to secure the data’s integrity. The Carnegie Mellon University Software Engineering Institute also rejected the MD5 security algorithm after discovering that attackers of the system can generate data that illegitimately appears to be authentic. They stated that the MD5 algorithm should be considered cryptographically broken or unsuitable for further use. If the MD5 failed to meet its purpose, there are other hashing algorithms that can be used in order to verify the integrity of the files. (Retrieved on August 28, 2016/ </w:t>
       </w:r>
       <w:hyperlink r:id="rId8" w:history="1">
-        <w:r>
-          <w:t>file:///G:/PBL%20Materials/AES_TAPAT_APC%20PBL/AES%20Comelec%20Resolution/com_res_8786_Revised%20GI%20for%20BEI%20on%20Voting,%20Counting,%20&amp;%20Transmission%20-%20Copy.pdf</w:t>
-        </w:r>
-      </w:hyperlink>
-      <w:r>
-        <w:t>).</w:t>
-      </w:r>
-    </w:p>
-    <w:p>
-      <w:pPr>
-        <w:spacing w:after="0" w:line="240" w:lineRule="auto"/>
-        <w:jc w:val="both"/>
-      </w:pPr>
-    </w:p>
-    <w:p>
-      <w:pPr>
-        <w:jc w:val="both"/>
-        <w:rPr>
-          <w:b/>
-        </w:rPr>
-      </w:pPr>
-      <w:r>
-        <w:rPr>
-          <w:b/>
-        </w:rPr>
-        <w:t>System Vulnerabilities</w:t>
-      </w:r>
-    </w:p>
-    <w:p>
-      <w:pPr>
-        <w:jc w:val="both"/>
-      </w:pPr>
-      <w:r>
-        <w:t>The MD5 Security Algorithm</w:t>
-      </w:r>
-    </w:p>
-    <w:p>
-      <w:pPr>
-        <w:ind w:firstLine="720"/>
-        <w:jc w:val="both"/>
-      </w:pPr>
-      <w:r>
-        <w:t>In 1992, MD5 (</w:t>
-      </w:r>
-      <w:proofErr w:type="spellStart"/>
-      <w:r>
-        <w:t>Mekle-Damgard</w:t>
-      </w:r>
-      <w:proofErr w:type="spellEnd"/>
-      <w:r>
-        <w:t xml:space="preserve"> 5) security algorithm was developed in order to address the problem of the MD4 algorithm. It is known to be open source and is widely use to ensure the data’s integrity. However, after 4 years of its development, weaknesses with the said algorithm were discovered upon the </w:t>
-      </w:r>
-      <w:r>
-        <w:lastRenderedPageBreak/>
-        <w:t xml:space="preserve">researches done by a computer scientist based in the University of California. Moreover, in 2007, </w:t>
-      </w:r>
-      <w:proofErr w:type="spellStart"/>
-      <w:r>
-        <w:t>Lenstra</w:t>
-      </w:r>
-      <w:proofErr w:type="spellEnd"/>
-      <w:r>
-        <w:t xml:space="preserve"> and Stevens, both are computer scientists, further showed that the MD5 is not a reliable algorithm to use because they found out that the hash function is vulnerable of collisions. This means that two different files with different functions may produce identical MD5 hash values which shows that MD5 is not enough to secure the data’s integrity. The Carnegie Mellon University Software Engineering Institute also rejected the MD5 security algorithm after discovering that attackers of the system can generate data that illegitimately appears to be authentic. They stated that the MD5 algorithm should be considered cryptographically broken or unsuitable for further use. If the MD5 failed to meet its purpose, there are other hashing algorithms that can be used in order to verify the integrity of the files. (Retrieved on August 28, 2016/ </w:t>
-      </w:r>
-      <w:hyperlink r:id="rId9" w:history="1">
         <w:r>
           <w:t>http://www.thinkingpinoy.net/2016/05/bbm-vs-leni-comelec-smartmatic-obsolete-MD5-technology.html</w:t>
         </w:r>
@@ -988,7 +846,7 @@
       <w:r>
         <w:t xml:space="preserve">On the other hand, Microsoft, a well-known software company, took a small step to increase the security of enterprises by following industry standards that weaker/shorter key lengths were no longer viable for production use. Microsoft announced a Security advisory that will block the MD5 hash algorithm. This hashing algorithm is quite long in the tooth and has not been a recommended hash for many years. (Retrieved on August 28, 2016 / </w:t>
       </w:r>
-      <w:hyperlink r:id="rId10" w:history="1">
+      <w:hyperlink r:id="rId9" w:history="1">
         <w:r>
           <w:t>https://pkisolutions.com/goodbye-md5-sooner-than-you-think/</w:t>
         </w:r>
@@ -1003,9 +861,10 @@
         <w:jc w:val="both"/>
       </w:pPr>
       <w:r>
+        <w:lastRenderedPageBreak/>
         <w:t xml:space="preserve">Several researchers at the Chaos Communication Congress in Berlin showed the weakness of MD5 in which the same hash value was generated with two different files. Although it has been known that it is possible to generate the same hash value, this has been the first time to be demonstrated in just a matter of three days through the use of 200 Sony Playstation3 consoles. It is known a while back that it would take a few years for it to happen. Most industry companies have already been discouraging the use of MD5 for some time and promoting the use of stronger hashing algorithms such as SHA1. These new exploits will certainly push developers away from MD5 to avoid further complications. (Retrieved on August 28, 2016 / </w:t>
       </w:r>
-      <w:hyperlink r:id="rId11" w:history="1">
+      <w:hyperlink r:id="rId10" w:history="1">
         <w:r>
           <w:t>http://www.maravis.com/is-it-goodbye-md5/</w:t>
         </w:r>
@@ -1030,7 +889,7 @@
       <w:r>
         <w:t xml:space="preserve">The Source code is a sequence of programming code typed by a computer programmer and is readable to humans. It is then converted into a machine readable form known as a compiled or executable program and is dependent to the source code. This is the reason why there should be a source-code review before being converted into an executable program. Each source code is handles by the MD5 command that generates hash codes which serves as the digital fingerprint.  The generated hash code is the assurance that whatever was been tested would be the same for the machines used for the elections. If someone changes even a single line of code, the resulting hash code would be different. (Retrieved on August 28, 2016 / </w:t>
       </w:r>
-      <w:hyperlink r:id="rId12" w:history="1">
+      <w:hyperlink r:id="rId11" w:history="1">
         <w:r>
           <w:t>http://www.thinkingpinoy.net/2016/05/bbm-bongbong-marcos-leni-robredo-comelec-hash-code-cheating-math.html</w:t>
         </w:r>
@@ -1049,19 +908,16 @@
     </w:p>
     <w:p>
       <w:pPr>
-        <w:jc w:val="both"/>
-      </w:pPr>
-      <w:r>
-        <w:t xml:space="preserve">Public Key Infrastructure has been around for quite a while. However, the method of using a public key and a private key in relation to an encrypted message exchange seems straightforward enough, and yet, it has taken a long time for PKIs to become commonplace. The PKI is known for its complexity in managing certificates and keys which needs to be taken into account. Implementing and managing a PKI is consequently a task not to be taken lightly, and one which will require both commitment and an appropriate level of expertise. Despite its reliability in securing data, many organizations are still hesitant to implement </w:t>
-      </w:r>
-      <w:r>
-        <w:lastRenderedPageBreak/>
-        <w:t>it because they believe that certificate and keys could somehow take care of themselves because of the growing change with regard to IT securities. As with many technological concepts, the key to wider acceptance lies with ease of implementation and usage. Historically, this has been a downfall for PKI which has often been perceived as over complicated and resource heavy from a management perspective. Wider adoption increases familiarity of course, but even so, many might struggle with the detail of managing an organization wide PKI. Wider scale implementations require very careful consideration.</w:t>
+        <w:ind w:firstLine="720"/>
+        <w:jc w:val="both"/>
+      </w:pPr>
+      <w:r>
+        <w:t>Public Key Infrastructure has been around for quite a while. However, the method of using a public key and a private key in relation to an encrypted message exchange seems straightforward enough, and yet, it has taken a long time for PKIs to become commonplace. The PKI is known for its complexity in managing certificates and keys which needs to be taken into account. Implementing and managing a PKI is consequently a task not to be taken lightly, and one which will require both commitment and an appropriate level of expertise. Despite its reliability in securing data, many organizations are still hesitant to implement it because they believe that certificate and keys could somehow take care of themselves because of the growing change with regard to IT securities. As with many technological concepts, the key to wider acceptance lies with ease of implementation and usage. Historically, this has been a downfall for PKI which has often been perceived as over complicated and resource heavy from a management perspective. Wider adoption increases familiarity of course, but even so, many might struggle with the detail of managing an organization wide PKI. Wider scale implementations require very careful consideration.</w:t>
       </w:r>
       <w:r>
         <w:t xml:space="preserve"> August 28, 2016 / </w:t>
       </w:r>
-      <w:hyperlink r:id="rId13" w:history="1">
+      <w:hyperlink r:id="rId12" w:history="1">
         <w:r>
           <w:t>https://www.reconnaissance.net/secure-document-news/issues/april-2016/</w:t>
         </w:r>
@@ -1104,12 +960,16 @@
         <w:t xml:space="preserve">In this study, the researchers designed an Internet voting system applicable for worldwide voting which was based on Ohkubo et al.’s scheme combined with Public Key Infrastructure. In the system, voter’s privacy was guaranteed by using blind signature and mix-net, and robustness which was provided through the threshold encryption scheme. A way of typical implementation for internet voting system </w:t>
       </w:r>
       <w:r>
-        <w:t xml:space="preserve">was proposed by employing Java technology. PKI allowed worldwide key distribution and “one certificate/one vote” policy. Therefore, anyone can participate as long as a certificate was given by Certificate Authority (CA). By the joint work between Korean and Japanese teams of this study, the implementation aimed to select MVPs in 2002 FIFA World Cup Korean-Japan in easy and friendly manner for any internet user to participate. </w:t>
+        <w:t xml:space="preserve">was proposed by employing Java technology. PKI allowed worldwide key distribution and “one certificate/one vote” policy. Therefore, anyone can participate as long as a certificate was given by Certificate </w:t>
+      </w:r>
+      <w:r>
+        <w:lastRenderedPageBreak/>
+        <w:t xml:space="preserve">Authority (CA). By the joint work between Korean and Japanese teams of this study, the implementation aimed to select MVPs in 2002 FIFA World Cup Korean-Japan in easy and friendly manner for any internet user to participate. </w:t>
       </w:r>
       <w:r>
         <w:t xml:space="preserve">(Retrieved on August 27, 2016 / </w:t>
       </w:r>
-      <w:hyperlink r:id="rId14" w:history="1">
+      <w:hyperlink r:id="rId13" w:history="1">
         <w:r>
           <w:t>http://citeseerx.ist.psu.edu/viewdoc/download;jsessionid=311B92E00249A90FA1A9557F7E3ABA46?doi=10.1.1.6.1111&amp;rep=rep1&amp;type=pdf</w:t>
         </w:r>
@@ -1144,132 +1004,2012 @@
         <w:jc w:val="both"/>
       </w:pPr>
       <w:r>
-        <w:t xml:space="preserve">In Asymmetric algorithm or Public key cryptography, two keys are used which is known as the public and private keys. One key is provided to cipher the data and the other key is provided to decipher the data. The key that is used to cipher data is publicly known but the other key that is used to decipher is a secret which means that the receiver holds the secret key and using this secret key the receiver can crack the encrypted texts sent by the others. So, a protected information cannot be accessed as long as there is no key.  To ensure the authentication, these keys must be verified and current. This algorithm uses hard math problems for the keys mainly by factoring two large numbers since computers are capable </w:t>
+        <w:t>In Asymmetric algorithm or Public key cryptography, two keys are used which is known as the public and private keys. One key is provided to cipher the data and the other key is provided to decipher the data. The key that is used to cipher data is publicly known but the other key that is used to decipher is a secret which means that the receiver holds the secret key and using this secret key the receiver can crack the encrypted texts sent by the others. So, a protected information cannot be accessed as long as there is no key.  To ensure the authentication, these keys must be verified and current. This algorithm uses hard math problems for the keys mainly by factoring two large numbers since computers are capable of multiplying large numbers but cannot easily factor the product therefore, it will take time to break the key.  Furthermore, its main concerns are the confidentiality, integrity, authentication and non-repudiation of information. The advantage of using this algorithm is that if one of the keys has been compromised then the other one is not affected and the guessing of the key algorithm is monitored. With this, it will be easier to distinguish an intruder. (Retrieved on August 31, 2016/https://cseweb.ucsd.edu/~mihir/cse207/w-asym.pdf</w:t>
+      </w:r>
+      <w:proofErr w:type="gramStart"/>
+      <w:r>
+        <w:t xml:space="preserve">) </w:t>
+      </w:r>
+      <w:r>
+        <w:t>.</w:t>
+      </w:r>
+      <w:proofErr w:type="gramEnd"/>
+    </w:p>
+    <w:p>
+      <w:pPr>
+        <w:ind w:firstLine="720"/>
+        <w:jc w:val="both"/>
+      </w:pPr>
+      <w:r>
+        <w:t xml:space="preserve">The commonly used protocol is the </w:t>
+      </w:r>
+      <w:proofErr w:type="spellStart"/>
+      <w:r>
+        <w:t>Diffie</w:t>
+      </w:r>
+      <w:proofErr w:type="spellEnd"/>
+      <w:r>
+        <w:t xml:space="preserve">-Hellman that is under the asymmetric algorithm.  In this encryption protocol, two people who have not contacted each other before can communicate by sharing a secret key to use for encryption. This protocol is a one-way function which means that it is easy to encrypt but difficult to decrypt because in order to match the same key there is a mathematical formula that must be followed. Moreover, </w:t>
+      </w:r>
+      <w:proofErr w:type="spellStart"/>
+      <w:r>
+        <w:t>Diffie</w:t>
+      </w:r>
+      <w:proofErr w:type="spellEnd"/>
+      <w:r>
+        <w:t xml:space="preserve">-Hellman is known to be used for avoiding attackers from interrupting the transportation of information between two persons. In implementing </w:t>
+      </w:r>
+      <w:proofErr w:type="spellStart"/>
+      <w:r>
+        <w:t>Diffie</w:t>
+      </w:r>
+      <w:proofErr w:type="spellEnd"/>
+      <w:r>
+        <w:t xml:space="preserve">-Hellman, two end-users must mutually agree on positive whole numbers of two variables, such that one variable is a large prime number and the other variable is the generator of that prime number. Both end-users must choose a secret number then the user will compute for the public number. After computing for the public numbers, exchange of public numbers will take place. To finish, the computation of traded public numbers </w:t>
       </w:r>
       <w:r>
         <w:lastRenderedPageBreak/>
-        <w:t>of multiplying large numbers but cannot easily factor the product therefore, it will take time to break the key.  Furthermore, its main concerns are the confidentiality, integrity, authentication and non-repudiation of information. The advantage of using this algorithm is that if one of the keys has been compromised then the other one is not affected and the guessing of the key algorithm is monitored. With this, it will be easier to distinguish an intruder. (Retrieved on August 31, 2016/https://cseweb.ucsd.edu/~mihir/cse207/w-asym.pdf</w:t>
-      </w:r>
-      <w:proofErr w:type="gramStart"/>
-      <w:r>
-        <w:t xml:space="preserve">) </w:t>
+        <w:t xml:space="preserve">will result to their shared key without worrying about the other users obtaining this information. In conclusion, </w:t>
+      </w:r>
+      <w:proofErr w:type="spellStart"/>
+      <w:r>
+        <w:t>Diffie</w:t>
+      </w:r>
+      <w:proofErr w:type="spellEnd"/>
+      <w:r>
+        <w:t>-Hellman is an effective protocol because of the way it protects a temporary key for communication session. (Retrieved on September 1, 2016/ http://searchsecurity.techtarget.com/definition/Diffie-Hellman-key-exchange).</w:t>
+      </w:r>
+    </w:p>
+    <w:p>
+      <w:pPr>
+        <w:ind w:firstLine="720"/>
+        <w:jc w:val="both"/>
+      </w:pPr>
+      <w:r>
+        <w:t xml:space="preserve">Hash codes can also be called hash values, hash sums or simply hashes, but not hashish. Hash codes are produced by having a computer ingest any size of data and generating out a small set of hexadecimal numbers. For example, a hash code of “The Future of the Philippines” is 3c57-0b7c-a2d5-fc89-3cde-71d0-cd16-7412. Hash codes can be useful in the society that we have today. For instance, police officers use it as a forensic tool to capture criminals. It can also be used by photographers and songwriters in order to protect their works for plagiarizers. Additionally, IT professional use hashes to secure and protect their files and verify the data that they’ve been receiving. </w:t>
+      </w:r>
+    </w:p>
+    <w:p>
+      <w:pPr>
+        <w:ind w:firstLine="720"/>
+        <w:jc w:val="both"/>
+      </w:pPr>
+      <w:r>
+        <w:t xml:space="preserve">An example of hash code algorithm is the MD5. In MD5, the probability of having an identical hash code is 1 in 340,282,366,920,938,463,463,374,607,431,768,211,456. Mathematicians believe that the algorithm of MD5 is weak because they have theoretically demonstrated that they can produce collisions wherein the same hash codes are produced for two different files or data. As a result, people have been switching to SHA-256 that produce hashes that unique for every115,792,089,237,316,195,423,570,985,008,687,907,853,269,984,665,640,564,039,457,584,007,913,129,639,936 instances. </w:t>
+      </w:r>
+    </w:p>
+    <w:p>
+      <w:pPr>
+        <w:ind w:firstLine="720"/>
+        <w:jc w:val="both"/>
+      </w:pPr>
+      <w:r>
+        <w:t>The advantage of using a hash code is that it is an excellent detector for tampering and fraud. Although, the change of hash code is not a strong proof that there indeed is a crime committed. Instead, it can only be a trigger in conducting an investigation.</w:t>
+      </w:r>
+    </w:p>
+    <w:p>
+      <w:pPr>
+        <w:ind w:firstLine="720"/>
+        <w:jc w:val="both"/>
+      </w:pPr>
+      <w:r>
+        <w:t xml:space="preserve">Furthermore, hash codes cannot be decrypted because they are strictly one way operations. The only way to hack a hash code is to try a large possible number of inputs and hope for a match. An example was made by </w:t>
+      </w:r>
+      <w:proofErr w:type="spellStart"/>
+      <w:r>
+        <w:t>Drexx</w:t>
+      </w:r>
+      <w:proofErr w:type="spellEnd"/>
+      <w:r>
+        <w:t xml:space="preserve"> </w:t>
+      </w:r>
+      <w:proofErr w:type="spellStart"/>
+      <w:r>
+        <w:t>Laggui</w:t>
+      </w:r>
+      <w:proofErr w:type="spellEnd"/>
+      <w:r>
+        <w:t xml:space="preserve">, principal consultant of </w:t>
+      </w:r>
+      <w:proofErr w:type="spellStart"/>
+      <w:r>
+        <w:t>Laggui</w:t>
+      </w:r>
+      <w:proofErr w:type="spellEnd"/>
+      <w:r>
+        <w:t xml:space="preserve"> &amp; Associates </w:t>
+      </w:r>
+      <w:proofErr w:type="spellStart"/>
+      <w:r>
+        <w:t>Inc</w:t>
+      </w:r>
+      <w:proofErr w:type="spellEnd"/>
+      <w:r>
+        <w:t xml:space="preserve"> that conducts vulnerability assessment, Internet penetration testing and computer forensics, if you want to crack a system password stored as an MD5 hash code, you’ll need to produce an MD5 hash of every possible password you think you know and then compare each of those hash codes you have against the stored password hash code. If you find a match, then you can be certain that your guessed password is the correct password. (Retrieved on September 1, 2016/ http://opinion.inquirer.net/94849/hashcode-5-things-you-need-to-know).</w:t>
+      </w:r>
+    </w:p>
+    <w:p>
+      <w:pPr>
+        <w:jc w:val="center"/>
+      </w:pPr>
+      <w:r>
+        <w:t>PROPOSED SOLUTION TO THE PROBLEM</w:t>
+      </w:r>
+    </w:p>
+    <w:p>
+      <w:pPr>
+        <w:ind w:firstLine="720"/>
+        <w:jc w:val="both"/>
+      </w:pPr>
+      <w:r>
+        <w:t xml:space="preserve">The current system </w:t>
+      </w:r>
+      <w:r>
+        <w:t>only provides a hash value that would secure the integrity of the data. However, it lacks the security mechanism that would address confidentiality of the system which makes it possible for other servers aside from the official servers to exist in the transmission of the election returns.</w:t>
+      </w:r>
+    </w:p>
+    <w:p>
+      <w:pPr>
+        <w:ind w:firstLine="720"/>
+        <w:jc w:val="both"/>
+      </w:pPr>
+      <w:r>
+        <w:t xml:space="preserve">As for the proposed solution </w:t>
+      </w:r>
+      <w:r>
+        <w:t xml:space="preserve">to </w:t>
+      </w:r>
+      <w:r>
+        <w:t>this issue, a hybrid public key infrastructure has to be implemented to not only authenticate the data being transmitted but to also allow the verification of the server’s authenticity. The process will start once the voting period ends around 5:00pm of the election day.</w:t>
+      </w:r>
+      <w:r>
+        <w:t xml:space="preserve"> On the current system, the voting counting machine (VCM) will have to immediately send the election returns to the following servers: Municipal Board of Canvassers Server in the Consolidation and Canvassing System (CCS), Central Server, and Transparency Server. In the proposed system, the three said official </w:t>
+      </w:r>
+      <w:r>
+        <w:lastRenderedPageBreak/>
+        <w:t>servers will have to send an encrypted data to the VCM first with the use of the public key of the said VCM. This is to provide the VCM a go-signal to transmit the election returns. The VCM then</w:t>
+      </w:r>
+      <w:r>
+        <w:t xml:space="preserve"> will</w:t>
+      </w:r>
+      <w:r>
+        <w:t xml:space="preserve"> have to decrypt the data using its own p</w:t>
+      </w:r>
+      <w:r>
+        <w:t>rivate key to verify that the data was indeed from an authentic server in the system</w:t>
+      </w:r>
+      <w:r>
+        <w:t>. Once the identification of the servers is verified</w:t>
+      </w:r>
+      <w:r>
+        <w:t xml:space="preserve">, the VCM and the server can now create key exchange using the </w:t>
+      </w:r>
+      <w:proofErr w:type="spellStart"/>
+      <w:r>
+        <w:t>Diffie</w:t>
+      </w:r>
+      <w:proofErr w:type="spellEnd"/>
+      <w:r>
+        <w:t xml:space="preserve">-Hellman algorithm that will yield its own generated key. Once a key is generated, this will be used to encrypt the election returns and send to the servers. The servers will have to verify the hash value of </w:t>
+      </w:r>
+      <w:r>
+        <w:t xml:space="preserve">the election returns to </w:t>
+      </w:r>
+      <w:r>
+        <w:t>check the integrity of</w:t>
+      </w:r>
+      <w:r>
+        <w:t xml:space="preserve"> the data as well as its origin</w:t>
       </w:r>
       <w:r>
         <w:t>.</w:t>
       </w:r>
-      <w:proofErr w:type="gramEnd"/>
-    </w:p>
-    <w:p>
-      <w:pPr>
-        <w:ind w:firstLine="720"/>
-        <w:jc w:val="both"/>
-      </w:pPr>
-      <w:r>
-        <w:t xml:space="preserve">The commonly used protocol is the </w:t>
-      </w:r>
-      <w:proofErr w:type="spellStart"/>
-      <w:r>
-        <w:t>Diffie</w:t>
-      </w:r>
-      <w:proofErr w:type="spellEnd"/>
-      <w:r>
-        <w:t xml:space="preserve">-Hellman that is under the asymmetric algorithm.  In this encryption protocol, two people who have not contacted each other before can communicate by sharing a secret key to use for encryption. This protocol is a one-way function which means that it is easy to encrypt but difficult to decrypt because in order to match the same key there is a mathematical formula that must be followed. Moreover, </w:t>
-      </w:r>
-      <w:proofErr w:type="spellStart"/>
-      <w:r>
-        <w:t>Diffie</w:t>
-      </w:r>
-      <w:proofErr w:type="spellEnd"/>
-      <w:r>
-        <w:t xml:space="preserve">-Hellman is known to be used for avoiding attackers from interrupting the transportation of information between two persons. In implementing </w:t>
-      </w:r>
-      <w:proofErr w:type="spellStart"/>
-      <w:r>
-        <w:t>Diffie</w:t>
-      </w:r>
-      <w:proofErr w:type="spellEnd"/>
-      <w:r>
-        <w:t xml:space="preserve">-Hellman, two end-users must mutually agree on positive whole numbers of two variables, such that one variable is a large prime number and the other variable is the generator of that prime number. Both end-users must choose a secret number then the user will compute for the public number. After computing for the public numbers, exchange of public numbers will take place. To finish, the computation of traded public numbers will result to their shared key without worrying about the other users obtaining this information. In conclusion, </w:t>
-      </w:r>
-      <w:proofErr w:type="spellStart"/>
-      <w:r>
-        <w:t>Diffie</w:t>
-      </w:r>
-      <w:proofErr w:type="spellEnd"/>
-      <w:r>
-        <w:t>-Hellman is an effective protocol because of the way it protects a temporary key for communication session. (Retrieved on September 1, 2016/ http://searchsecurity.techtarget.com/definition/Diffie-Hellman-key-exchange).</w:t>
-      </w:r>
-    </w:p>
-    <w:p>
-      <w:pPr>
-        <w:ind w:firstLine="720"/>
-        <w:jc w:val="both"/>
-      </w:pPr>
-      <w:r>
-        <w:t xml:space="preserve">Hash codes can also be called hash values, hash sums or simply hashes, but not hashish. Hash codes are produced by having a computer ingest any size of data and generating out a small set of hexadecimal numbers. For example, a hash code of “The Future of the Philippines” is 3c57-0b7c-a2d5-fc89-3cde-71d0-cd16-7412. Hash codes can be useful in the society that we have today. For instance, police officers use it as a forensic tool to capture criminals. It can also be used by photographers and songwriters in order to protect their works for plagiarizers. Additionally, IT professional use hashes to secure and protect their files and verify the data that they’ve been receiving. </w:t>
-      </w:r>
-    </w:p>
-    <w:p>
-      <w:pPr>
-        <w:ind w:firstLine="720"/>
-        <w:jc w:val="both"/>
-      </w:pPr>
-      <w:r>
-        <w:t xml:space="preserve">An example of hash code algorithm is the MD5. In MD5, the probability of having an identical hash code is 1 in 340,282,366,920,938,463,463,374,607,431,768,211,456. Mathematicians believe that the algorithm of MD5 is weak because they have theoretically demonstrated that they can produce collisions wherein the same hash codes are produced for two different files or data. As a result, people have been switching to SHA-256 that produce hashes that unique for every115,792,089,237,316,195,423,570,985,008,687,907,853,269,984,665,640,564,039,457,584,007,913,129,639,936 instances. </w:t>
-      </w:r>
-    </w:p>
-    <w:p>
-      <w:pPr>
-        <w:ind w:firstLine="720"/>
-        <w:jc w:val="both"/>
-      </w:pPr>
-      <w:r>
-        <w:t>The advantage of using a hash code is that it is an excellent detector for tampering and fraud. Although, the change of hash code is not a strong proof that there indeed is a crime committed. Instead, it can only be a trigger in conducting an investigation.</w:t>
-      </w:r>
-    </w:p>
-    <w:p>
-      <w:pPr>
-        <w:ind w:firstLine="720"/>
-        <w:jc w:val="both"/>
-      </w:pPr>
-      <w:r>
-        <w:t xml:space="preserve">Furthermore, hash codes cannot be decrypted because they are strictly one way operations. The only way to hack a hash code is to try a large possible number of inputs and hope for a match. An example was made by </w:t>
-      </w:r>
-      <w:proofErr w:type="spellStart"/>
-      <w:r>
-        <w:t>Drexx</w:t>
-      </w:r>
-      <w:proofErr w:type="spellEnd"/>
-      <w:r>
-        <w:t xml:space="preserve"> </w:t>
-      </w:r>
-      <w:proofErr w:type="spellStart"/>
-      <w:r>
-        <w:t>Laggui</w:t>
-      </w:r>
-      <w:proofErr w:type="spellEnd"/>
-      <w:r>
-        <w:t xml:space="preserve">, principal consultant of </w:t>
-      </w:r>
-      <w:proofErr w:type="spellStart"/>
-      <w:r>
-        <w:t>Laggui</w:t>
-      </w:r>
-      <w:proofErr w:type="spellEnd"/>
-      <w:r>
-        <w:t xml:space="preserve"> &amp; Associates </w:t>
-      </w:r>
-      <w:proofErr w:type="spellStart"/>
-      <w:r>
-        <w:t>Inc</w:t>
-      </w:r>
-      <w:proofErr w:type="spellEnd"/>
-      <w:r>
-        <w:t xml:space="preserve"> that conducts vulnerability assessment, Internet penetration testing and computer forensics, if you want to crack a system password stored as an MD5 hash code, you’ll need to produce an MD5 hash of every possible password you think </w:t>
-      </w:r>
+    </w:p>
+    <w:p>
+      <w:pPr>
+        <w:jc w:val="both"/>
+      </w:pPr>
+      <w:r>
+        <w:t>APPENDICES</w:t>
+      </w:r>
+    </w:p>
+    <w:p>
+      <w:pPr>
+        <w:jc w:val="both"/>
+      </w:pPr>
+      <w:r>
+        <w:t>Event Table</w:t>
+      </w:r>
+    </w:p>
+    <w:p>
+      <w:pPr>
+        <w:jc w:val="both"/>
+      </w:pPr>
+      <w:r>
+        <w:pict>
+          <v:shapetype id="_x0000_t75" coordsize="21600,21600" o:spt="75" o:preferrelative="t" path="m@4@5l@4@11@9@11@9@5xe" filled="f" stroked="f">
+            <v:stroke joinstyle="miter"/>
+            <v:formulas>
+              <v:f eqn="if lineDrawn pixelLineWidth 0"/>
+              <v:f eqn="sum @0 1 0"/>
+              <v:f eqn="sum 0 0 @1"/>
+              <v:f eqn="prod @2 1 2"/>
+              <v:f eqn="prod @3 21600 pixelWidth"/>
+              <v:f eqn="prod @3 21600 pixelHeight"/>
+              <v:f eqn="sum @0 0 1"/>
+              <v:f eqn="prod @6 1 2"/>
+              <v:f eqn="prod @7 21600 pixelWidth"/>
+              <v:f eqn="sum @8 21600 0"/>
+              <v:f eqn="prod @7 21600 pixelHeight"/>
+              <v:f eqn="sum @10 21600 0"/>
+            </v:formulas>
+            <v:path o:extrusionok="f" gradientshapeok="t" o:connecttype="rect"/>
+            <o:lock v:ext="edit" aspectratio="t"/>
+          </v:shapetype>
+          <v:shape id="_x0000_i1025" type="#_x0000_t75" style="width:467.25pt;height:268.5pt">
+            <v:imagedata r:id="rId14" o:title="event-table"/>
+          </v:shape>
+        </w:pict>
+      </w:r>
+    </w:p>
+    <w:p>
+      <w:pPr>
+        <w:jc w:val="both"/>
+      </w:pPr>
+      <w:r>
+        <w:t>Context Diagram</w:t>
+      </w:r>
+    </w:p>
+    <w:p>
+      <w:pPr>
+        <w:jc w:val="both"/>
+      </w:pPr>
       <w:r>
         <w:lastRenderedPageBreak/>
-        <w:t>you know and then compare each of those hash codes you have against the stored password hash code. If you find a match, then you can be certain that your guessed password is the correct password. (Retrieved on September 1, 2016/ http://opinion.inquirer.net/94849/hashcode-5-things-you-need-to-know).</w:t>
+        <w:pict>
+          <v:shape id="_x0000_i1026" type="#_x0000_t75" style="width:468pt;height:302.25pt">
+            <v:imagedata r:id="rId15" o:title="context diagram"/>
+          </v:shape>
+        </w:pict>
+      </w:r>
+    </w:p>
+    <w:p>
+      <w:pPr>
+        <w:jc w:val="both"/>
+      </w:pPr>
+      <w:r>
+        <w:t>Data Flow Diagram</w:t>
+      </w:r>
+    </w:p>
+    <w:p>
+      <w:pPr>
+        <w:jc w:val="both"/>
+      </w:pPr>
+    </w:p>
+    <w:p>
+      <w:pPr>
+        <w:jc w:val="both"/>
+      </w:pPr>
+      <w:r>
+        <w:pict>
+          <v:shape id="_x0000_i1051" type="#_x0000_t75" style="width:467.25pt;height:228pt">
+            <v:imagedata r:id="rId16" o:title="0-ps"/>
+          </v:shape>
+        </w:pict>
+      </w:r>
+    </w:p>
+    <w:p>
+      <w:pPr>
+        <w:jc w:val="both"/>
+      </w:pPr>
+      <w:r>
+        <w:lastRenderedPageBreak/>
+        <w:pict>
+          <v:shape id="_x0000_i1052" type="#_x0000_t75" style="width:468pt;height:253.5pt">
+            <v:imagedata r:id="rId17" o:title="1-ps"/>
+          </v:shape>
+        </w:pict>
+      </w:r>
+    </w:p>
+    <w:p>
+      <w:pPr>
+        <w:jc w:val="both"/>
+      </w:pPr>
+      <w:r>
+        <w:pict>
+          <v:shape id="_x0000_i1053" type="#_x0000_t75" style="width:468pt;height:241.5pt">
+            <v:imagedata r:id="rId18" o:title="2-ps"/>
+          </v:shape>
+        </w:pict>
+      </w:r>
+    </w:p>
+    <w:p>
+      <w:pPr>
+        <w:jc w:val="both"/>
+      </w:pPr>
+      <w:r>
+        <w:lastRenderedPageBreak/>
+        <w:pict>
+          <v:shape id="_x0000_i1054" type="#_x0000_t75" style="width:468pt;height:235.5pt">
+            <v:imagedata r:id="rId19" o:title="3-ps"/>
+          </v:shape>
+        </w:pict>
+      </w:r>
+    </w:p>
+    <w:p>
+      <w:pPr>
+        <w:jc w:val="both"/>
+      </w:pPr>
+      <w:r>
+        <w:pict>
+          <v:shape id="_x0000_i1055" type="#_x0000_t75" style="width:467.25pt;height:249.75pt">
+            <v:imagedata r:id="rId20" o:title="4-ps"/>
+          </v:shape>
+        </w:pict>
+      </w:r>
+    </w:p>
+    <w:p>
+      <w:pPr>
+        <w:jc w:val="both"/>
+      </w:pPr>
+      <w:r>
+        <w:lastRenderedPageBreak/>
+        <w:pict>
+          <v:shape id="_x0000_i1056" type="#_x0000_t75" style="width:468pt;height:254.25pt">
+            <v:imagedata r:id="rId21" o:title="5-ps"/>
+          </v:shape>
+        </w:pict>
+      </w:r>
+    </w:p>
+    <w:p>
+      <w:pPr>
+        <w:jc w:val="both"/>
+      </w:pPr>
+      <w:r>
+        <w:t>Use Case</w:t>
+      </w:r>
+    </w:p>
+    <w:p>
+      <w:pPr>
+        <w:jc w:val="both"/>
+      </w:pPr>
+      <w:r>
+        <w:pict>
+          <v:shape id="_x0000_i1057" type="#_x0000_t75" style="width:468pt;height:88.5pt">
+            <v:imagedata r:id="rId22" o:title="us-1"/>
+          </v:shape>
+        </w:pict>
+      </w:r>
+    </w:p>
+    <w:p>
+      <w:pPr>
+        <w:jc w:val="both"/>
+      </w:pPr>
+      <w:r>
+        <w:pict>
+          <v:shape id="_x0000_i1058" type="#_x0000_t75" style="width:467.25pt;height:83.25pt">
+            <v:imagedata r:id="rId23" o:title="us-2"/>
+          </v:shape>
+        </w:pict>
+      </w:r>
+    </w:p>
+    <w:p>
+      <w:pPr>
+        <w:jc w:val="both"/>
+      </w:pPr>
+      <w:r>
+        <w:pict>
+          <v:shape id="_x0000_i1059" type="#_x0000_t75" style="width:467.25pt;height:81.75pt">
+            <v:imagedata r:id="rId24" o:title="us-3"/>
+          </v:shape>
+        </w:pict>
+      </w:r>
+    </w:p>
+    <w:p>
+      <w:pPr>
+        <w:jc w:val="both"/>
+      </w:pPr>
+      <w:r>
+        <w:lastRenderedPageBreak/>
+        <w:pict>
+          <v:shape id="_x0000_i1060" type="#_x0000_t75" style="width:468pt;height:84.75pt">
+            <v:imagedata r:id="rId25" o:title="us-4"/>
+          </v:shape>
+        </w:pict>
+      </w:r>
+    </w:p>
+    <w:p>
+      <w:pPr>
+        <w:jc w:val="both"/>
+      </w:pPr>
+      <w:r>
+        <w:pict>
+          <v:shape id="_x0000_i1061" type="#_x0000_t75" style="width:350.25pt;height:93.75pt">
+            <v:imagedata r:id="rId26" o:title="us-5"/>
+          </v:shape>
+        </w:pict>
+      </w:r>
+    </w:p>
+    <w:p>
+      <w:pPr>
+        <w:jc w:val="both"/>
+      </w:pPr>
+      <w:r>
+        <w:t>Use Case with Full Description</w:t>
+      </w:r>
+    </w:p>
+    <w:tbl>
+      <w:tblPr>
+        <w:tblStyle w:val="TableGrid"/>
+        <w:tblW w:w="0" w:type="auto"/>
+        <w:tblLook w:val="04A0" w:firstRow="1" w:lastRow="0" w:firstColumn="1" w:lastColumn="0" w:noHBand="0" w:noVBand="1"/>
+      </w:tblPr>
+      <w:tblGrid>
+        <w:gridCol w:w="2122"/>
+        <w:gridCol w:w="3345"/>
+        <w:gridCol w:w="3883"/>
+      </w:tblGrid>
+      <w:tr>
+        <w:tc>
+          <w:tcPr>
+            <w:tcW w:w="2122" w:type="dxa"/>
+          </w:tcPr>
+          <w:p>
+            <w:r>
+              <w:t>Use Case Name:</w:t>
+            </w:r>
+          </w:p>
+        </w:tc>
+        <w:tc>
+          <w:tcPr>
+            <w:tcW w:w="7228" w:type="dxa"/>
+            <w:gridSpan w:val="2"/>
+          </w:tcPr>
+          <w:p>
+            <w:r>
+              <w:t>Send encrypted data</w:t>
+            </w:r>
+          </w:p>
+        </w:tc>
+      </w:tr>
+      <w:tr>
+        <w:tc>
+          <w:tcPr>
+            <w:tcW w:w="2122" w:type="dxa"/>
+          </w:tcPr>
+          <w:p>
+            <w:r>
+              <w:t>Scenario:</w:t>
+            </w:r>
+          </w:p>
+        </w:tc>
+        <w:tc>
+          <w:tcPr>
+            <w:tcW w:w="7228" w:type="dxa"/>
+            <w:gridSpan w:val="2"/>
+          </w:tcPr>
+          <w:p>
+            <w:r>
+              <w:t>CCS, Central Server and Transparency Server sends encrypted data to VCM using the VCM’s public key</w:t>
+            </w:r>
+          </w:p>
+        </w:tc>
+      </w:tr>
+      <w:tr>
+        <w:tc>
+          <w:tcPr>
+            <w:tcW w:w="2122" w:type="dxa"/>
+          </w:tcPr>
+          <w:p>
+            <w:r>
+              <w:t>Triggering Event:</w:t>
+            </w:r>
+          </w:p>
+        </w:tc>
+        <w:tc>
+          <w:tcPr>
+            <w:tcW w:w="7228" w:type="dxa"/>
+            <w:gridSpan w:val="2"/>
+          </w:tcPr>
+          <w:p>
+            <w:r>
+              <w:t>End of voting period</w:t>
+            </w:r>
+          </w:p>
+        </w:tc>
+      </w:tr>
+      <w:tr>
+        <w:tc>
+          <w:tcPr>
+            <w:tcW w:w="2122" w:type="dxa"/>
+          </w:tcPr>
+          <w:p>
+            <w:r>
+              <w:t>Brief Description:</w:t>
+            </w:r>
+          </w:p>
+        </w:tc>
+        <w:tc>
+          <w:tcPr>
+            <w:tcW w:w="7228" w:type="dxa"/>
+            <w:gridSpan w:val="2"/>
+          </w:tcPr>
+          <w:p>
+            <w:r>
+              <w:t>The three main servers send a message to the VCM that is encrypted using the VCM’s public key</w:t>
+            </w:r>
+          </w:p>
+        </w:tc>
+      </w:tr>
+      <w:tr>
+        <w:tc>
+          <w:tcPr>
+            <w:tcW w:w="2122" w:type="dxa"/>
+          </w:tcPr>
+          <w:p>
+            <w:r>
+              <w:t>Actor(s):</w:t>
+            </w:r>
+          </w:p>
+        </w:tc>
+        <w:tc>
+          <w:tcPr>
+            <w:tcW w:w="7228" w:type="dxa"/>
+            <w:gridSpan w:val="2"/>
+          </w:tcPr>
+          <w:p>
+            <w:r>
+              <w:t>VCM, CCS, Central Server, Transparency Server</w:t>
+            </w:r>
+          </w:p>
+        </w:tc>
+      </w:tr>
+      <w:tr>
+        <w:tc>
+          <w:tcPr>
+            <w:tcW w:w="2122" w:type="dxa"/>
+          </w:tcPr>
+          <w:p>
+            <w:r>
+              <w:t>Related Use Cases:</w:t>
+            </w:r>
+          </w:p>
+        </w:tc>
+        <w:tc>
+          <w:tcPr>
+            <w:tcW w:w="7228" w:type="dxa"/>
+            <w:gridSpan w:val="2"/>
+          </w:tcPr>
+          <w:p>
+            <w:r>
+              <w:t>---</w:t>
+            </w:r>
+          </w:p>
+        </w:tc>
+      </w:tr>
+      <w:tr>
+        <w:tc>
+          <w:tcPr>
+            <w:tcW w:w="2122" w:type="dxa"/>
+          </w:tcPr>
+          <w:p>
+            <w:r>
+              <w:t>Stakeholders:</w:t>
+            </w:r>
+          </w:p>
+        </w:tc>
+        <w:tc>
+          <w:tcPr>
+            <w:tcW w:w="7228" w:type="dxa"/>
+            <w:gridSpan w:val="2"/>
+          </w:tcPr>
+          <w:p>
+            <w:r>
+              <w:t>The VCM will receive the data sent by the servers</w:t>
+            </w:r>
+          </w:p>
+          <w:p>
+            <w:r>
+              <w:t xml:space="preserve">The three servers will have to send the encrypted data </w:t>
+            </w:r>
+          </w:p>
+        </w:tc>
+      </w:tr>
+      <w:tr>
+        <w:tc>
+          <w:tcPr>
+            <w:tcW w:w="2122" w:type="dxa"/>
+          </w:tcPr>
+          <w:p>
+            <w:r>
+              <w:t>Precondition:</w:t>
+            </w:r>
+          </w:p>
+        </w:tc>
+        <w:tc>
+          <w:tcPr>
+            <w:tcW w:w="7228" w:type="dxa"/>
+            <w:gridSpan w:val="2"/>
+          </w:tcPr>
+          <w:p>
+            <w:r>
+              <w:t>Voting Period closes</w:t>
+            </w:r>
+          </w:p>
+        </w:tc>
+      </w:tr>
+      <w:tr>
+        <w:tc>
+          <w:tcPr>
+            <w:tcW w:w="2122" w:type="dxa"/>
+          </w:tcPr>
+          <w:p>
+            <w:proofErr w:type="spellStart"/>
+            <w:r>
+              <w:t>Postcondition</w:t>
+            </w:r>
+            <w:proofErr w:type="spellEnd"/>
+            <w:r>
+              <w:t>:</w:t>
+            </w:r>
+          </w:p>
+        </w:tc>
+        <w:tc>
+          <w:tcPr>
+            <w:tcW w:w="7228" w:type="dxa"/>
+            <w:gridSpan w:val="2"/>
+          </w:tcPr>
+          <w:p>
+            <w:r>
+              <w:t>Sent encrypted data</w:t>
+            </w:r>
+          </w:p>
+        </w:tc>
+      </w:tr>
+      <w:tr>
+        <w:trPr>
+          <w:trHeight w:val="1639"/>
+        </w:trPr>
+        <w:tc>
+          <w:tcPr>
+            <w:tcW w:w="2122" w:type="dxa"/>
+          </w:tcPr>
+          <w:p>
+            <w:r>
+              <w:t>Basic Flow:</w:t>
+            </w:r>
+          </w:p>
+        </w:tc>
+        <w:tc>
+          <w:tcPr>
+            <w:tcW w:w="3345" w:type="dxa"/>
+          </w:tcPr>
+          <w:p>
+            <w:r>
+              <w:t>Actor:</w:t>
+            </w:r>
+          </w:p>
+          <w:p>
+            <w:r>
+              <w:t xml:space="preserve">1. The </w:t>
+            </w:r>
+            <w:proofErr w:type="spellStart"/>
+            <w:r>
+              <w:t>Comelec</w:t>
+            </w:r>
+            <w:proofErr w:type="spellEnd"/>
+            <w:r>
+              <w:t xml:space="preserve"> closes the voting period</w:t>
+            </w:r>
+          </w:p>
+          <w:p/>
+          <w:p/>
+        </w:tc>
+        <w:tc>
+          <w:tcPr>
+            <w:tcW w:w="3883" w:type="dxa"/>
+          </w:tcPr>
+          <w:p>
+            <w:r>
+              <w:t>System Response:</w:t>
+            </w:r>
+          </w:p>
+          <w:p>
+            <w:r>
+              <w:t>1.1 The CCS. Central Server, and the transparency server sends a message to the VCMs to initiate the vote transmissions.</w:t>
+            </w:r>
+          </w:p>
+          <w:p/>
+          <w:p/>
+          <w:p/>
+          <w:p/>
+        </w:tc>
+      </w:tr>
+      <w:tr>
+        <w:trPr>
+          <w:trHeight w:val="341"/>
+        </w:trPr>
+        <w:tc>
+          <w:tcPr>
+            <w:tcW w:w="2122" w:type="dxa"/>
+          </w:tcPr>
+          <w:p>
+            <w:r>
+              <w:t>Exceptions:</w:t>
+            </w:r>
+          </w:p>
+        </w:tc>
+        <w:tc>
+          <w:tcPr>
+            <w:tcW w:w="7228" w:type="dxa"/>
+            <w:gridSpan w:val="2"/>
+          </w:tcPr>
+          <w:p>
+            <w:r>
+              <w:t>The machines being used have defects making it impossible to communicate</w:t>
+            </w:r>
+          </w:p>
+        </w:tc>
+      </w:tr>
+    </w:tbl>
+    <w:p/>
+    <w:p/>
+    <w:tbl>
+      <w:tblPr>
+        <w:tblStyle w:val="TableGrid"/>
+        <w:tblW w:w="0" w:type="auto"/>
+        <w:tblLook w:val="04A0" w:firstRow="1" w:lastRow="0" w:firstColumn="1" w:lastColumn="0" w:noHBand="0" w:noVBand="1"/>
+      </w:tblPr>
+      <w:tblGrid>
+        <w:gridCol w:w="2122"/>
+        <w:gridCol w:w="3345"/>
+        <w:gridCol w:w="3883"/>
+      </w:tblGrid>
+      <w:tr>
+        <w:tc>
+          <w:tcPr>
+            <w:tcW w:w="2122" w:type="dxa"/>
+          </w:tcPr>
+          <w:p>
+            <w:r>
+              <w:t>Use Case Name:</w:t>
+            </w:r>
+          </w:p>
+        </w:tc>
+        <w:tc>
+          <w:tcPr>
+            <w:tcW w:w="7228" w:type="dxa"/>
+            <w:gridSpan w:val="2"/>
+          </w:tcPr>
+          <w:p>
+            <w:r>
+              <w:t>Decrypts the data</w:t>
+            </w:r>
+          </w:p>
+        </w:tc>
+      </w:tr>
+      <w:tr>
+        <w:tc>
+          <w:tcPr>
+            <w:tcW w:w="2122" w:type="dxa"/>
+          </w:tcPr>
+          <w:p>
+            <w:r>
+              <w:t>Scenario:</w:t>
+            </w:r>
+          </w:p>
+        </w:tc>
+        <w:tc>
+          <w:tcPr>
+            <w:tcW w:w="7228" w:type="dxa"/>
+            <w:gridSpan w:val="2"/>
+          </w:tcPr>
+          <w:p>
+            <w:r>
+              <w:t>VCM decrypts the data using its private keys</w:t>
+            </w:r>
+          </w:p>
+        </w:tc>
+      </w:tr>
+      <w:tr>
+        <w:tc>
+          <w:tcPr>
+            <w:tcW w:w="2122" w:type="dxa"/>
+          </w:tcPr>
+          <w:p>
+            <w:r>
+              <w:t>Triggering Event:</w:t>
+            </w:r>
+          </w:p>
+        </w:tc>
+        <w:tc>
+          <w:tcPr>
+            <w:tcW w:w="7228" w:type="dxa"/>
+            <w:gridSpan w:val="2"/>
+          </w:tcPr>
+          <w:p>
+            <w:r>
+              <w:t>Received encrypted data</w:t>
+            </w:r>
+          </w:p>
+        </w:tc>
+      </w:tr>
+      <w:tr>
+        <w:tc>
+          <w:tcPr>
+            <w:tcW w:w="2122" w:type="dxa"/>
+          </w:tcPr>
+          <w:p>
+            <w:r>
+              <w:t>Brief Description:</w:t>
+            </w:r>
+          </w:p>
+        </w:tc>
+        <w:tc>
+          <w:tcPr>
+            <w:tcW w:w="7228" w:type="dxa"/>
+            <w:gridSpan w:val="2"/>
+          </w:tcPr>
+          <w:p>
+            <w:r>
+              <w:t>In order for the VCM to read the data sent by the servers, it has to decrypt it using its very own private key.</w:t>
+            </w:r>
+          </w:p>
+        </w:tc>
+      </w:tr>
+      <w:tr>
+        <w:tc>
+          <w:tcPr>
+            <w:tcW w:w="2122" w:type="dxa"/>
+          </w:tcPr>
+          <w:p>
+            <w:r>
+              <w:lastRenderedPageBreak/>
+              <w:t>Actor(s):</w:t>
+            </w:r>
+          </w:p>
+        </w:tc>
+        <w:tc>
+          <w:tcPr>
+            <w:tcW w:w="7228" w:type="dxa"/>
+            <w:gridSpan w:val="2"/>
+          </w:tcPr>
+          <w:p>
+            <w:r>
+              <w:t>VCM, CCS, Central Server, Transparency Server</w:t>
+            </w:r>
+          </w:p>
+        </w:tc>
+      </w:tr>
+      <w:tr>
+        <w:tc>
+          <w:tcPr>
+            <w:tcW w:w="2122" w:type="dxa"/>
+          </w:tcPr>
+          <w:p>
+            <w:r>
+              <w:t>Related Use Cases:</w:t>
+            </w:r>
+          </w:p>
+        </w:tc>
+        <w:tc>
+          <w:tcPr>
+            <w:tcW w:w="7228" w:type="dxa"/>
+            <w:gridSpan w:val="2"/>
+          </w:tcPr>
+          <w:p>
+            <w:r>
+              <w:t>Send encrypted data</w:t>
+            </w:r>
+          </w:p>
+        </w:tc>
+      </w:tr>
+      <w:tr>
+        <w:tc>
+          <w:tcPr>
+            <w:tcW w:w="2122" w:type="dxa"/>
+          </w:tcPr>
+          <w:p>
+            <w:r>
+              <w:t>Stakeholders:</w:t>
+            </w:r>
+          </w:p>
+        </w:tc>
+        <w:tc>
+          <w:tcPr>
+            <w:tcW w:w="7228" w:type="dxa"/>
+            <w:gridSpan w:val="2"/>
+          </w:tcPr>
+          <w:p>
+            <w:r>
+              <w:t>The VCMs must decrypt the data using the private key assigned to it</w:t>
+            </w:r>
+          </w:p>
+        </w:tc>
+      </w:tr>
+      <w:tr>
+        <w:tc>
+          <w:tcPr>
+            <w:tcW w:w="2122" w:type="dxa"/>
+          </w:tcPr>
+          <w:p>
+            <w:r>
+              <w:t>Precondition:</w:t>
+            </w:r>
+          </w:p>
+        </w:tc>
+        <w:tc>
+          <w:tcPr>
+            <w:tcW w:w="7228" w:type="dxa"/>
+            <w:gridSpan w:val="2"/>
+          </w:tcPr>
+          <w:p>
+            <w:r>
+              <w:t>Sent encrypted data</w:t>
+            </w:r>
+          </w:p>
+        </w:tc>
+      </w:tr>
+      <w:tr>
+        <w:tc>
+          <w:tcPr>
+            <w:tcW w:w="2122" w:type="dxa"/>
+          </w:tcPr>
+          <w:p>
+            <w:proofErr w:type="spellStart"/>
+            <w:r>
+              <w:t>Postcondition</w:t>
+            </w:r>
+            <w:proofErr w:type="spellEnd"/>
+            <w:r>
+              <w:t>:</w:t>
+            </w:r>
+          </w:p>
+        </w:tc>
+        <w:tc>
+          <w:tcPr>
+            <w:tcW w:w="7228" w:type="dxa"/>
+            <w:gridSpan w:val="2"/>
+          </w:tcPr>
+          <w:p>
+            <w:r>
+              <w:t>Decrypted the data</w:t>
+            </w:r>
+          </w:p>
+        </w:tc>
+      </w:tr>
+      <w:tr>
+        <w:tc>
+          <w:tcPr>
+            <w:tcW w:w="2122" w:type="dxa"/>
+          </w:tcPr>
+          <w:p>
+            <w:r>
+              <w:t>Basic Flow:</w:t>
+            </w:r>
+          </w:p>
+        </w:tc>
+        <w:tc>
+          <w:tcPr>
+            <w:tcW w:w="3345" w:type="dxa"/>
+          </w:tcPr>
+          <w:p>
+            <w:r>
+              <w:t>Actor:</w:t>
+            </w:r>
+          </w:p>
+          <w:p>
+            <w:r>
+              <w:t>1. Poll watchers ensure that no one will intervene the transmission process.</w:t>
+            </w:r>
+          </w:p>
+          <w:p/>
+        </w:tc>
+        <w:tc>
+          <w:tcPr>
+            <w:tcW w:w="3883" w:type="dxa"/>
+          </w:tcPr>
+          <w:p>
+            <w:r>
+              <w:t>System Response:</w:t>
+            </w:r>
+          </w:p>
+          <w:p>
+            <w:r>
+              <w:t>1.1 The System will decrypt the data that was encrypted and interpret it into a language that is understandable.</w:t>
+            </w:r>
+          </w:p>
+          <w:p/>
+          <w:p/>
+          <w:p/>
+          <w:p/>
+        </w:tc>
+      </w:tr>
+      <w:tr>
+        <w:tc>
+          <w:tcPr>
+            <w:tcW w:w="2122" w:type="dxa"/>
+          </w:tcPr>
+          <w:p>
+            <w:r>
+              <w:t>Exceptions:</w:t>
+            </w:r>
+          </w:p>
+        </w:tc>
+        <w:tc>
+          <w:tcPr>
+            <w:tcW w:w="7228" w:type="dxa"/>
+            <w:gridSpan w:val="2"/>
+          </w:tcPr>
+          <w:p>
+            <w:r>
+              <w:t>The machines being used have defects making it impossible to communicate.</w:t>
+            </w:r>
+          </w:p>
+          <w:p>
+            <w:r>
+              <w:t>Human intervention is present and the system fails to serve its purpose.</w:t>
+            </w:r>
+          </w:p>
+        </w:tc>
+      </w:tr>
+    </w:tbl>
+    <w:p/>
+    <w:p/>
+    <w:p/>
+    <w:tbl>
+      <w:tblPr>
+        <w:tblStyle w:val="TableGrid"/>
+        <w:tblW w:w="0" w:type="auto"/>
+        <w:tblLook w:val="04A0" w:firstRow="1" w:lastRow="0" w:firstColumn="1" w:lastColumn="0" w:noHBand="0" w:noVBand="1"/>
+      </w:tblPr>
+      <w:tblGrid>
+        <w:gridCol w:w="2122"/>
+        <w:gridCol w:w="3345"/>
+        <w:gridCol w:w="3883"/>
+      </w:tblGrid>
+      <w:tr>
+        <w:tc>
+          <w:tcPr>
+            <w:tcW w:w="2122" w:type="dxa"/>
+          </w:tcPr>
+          <w:p>
+            <w:r>
+              <w:t>Use Case Name:</w:t>
+            </w:r>
+          </w:p>
+        </w:tc>
+        <w:tc>
+          <w:tcPr>
+            <w:tcW w:w="7228" w:type="dxa"/>
+            <w:gridSpan w:val="2"/>
+          </w:tcPr>
+          <w:p>
+            <w:r>
+              <w:t>Creates key exchange</w:t>
+            </w:r>
+          </w:p>
+        </w:tc>
+      </w:tr>
+      <w:tr>
+        <w:tc>
+          <w:tcPr>
+            <w:tcW w:w="2122" w:type="dxa"/>
+          </w:tcPr>
+          <w:p>
+            <w:r>
+              <w:t>Scenario:</w:t>
+            </w:r>
+          </w:p>
+        </w:tc>
+        <w:tc>
+          <w:tcPr>
+            <w:tcW w:w="7228" w:type="dxa"/>
+            <w:gridSpan w:val="2"/>
+          </w:tcPr>
+          <w:p>
+            <w:r>
+              <w:t xml:space="preserve">VCM &amp; 3 Servers create key exchange using the </w:t>
+            </w:r>
+            <w:proofErr w:type="spellStart"/>
+            <w:r>
+              <w:t>Diffie</w:t>
+            </w:r>
+            <w:proofErr w:type="spellEnd"/>
+            <w:r>
+              <w:t>-Hellman algorithm</w:t>
+            </w:r>
+          </w:p>
+        </w:tc>
+      </w:tr>
+      <w:tr>
+        <w:tc>
+          <w:tcPr>
+            <w:tcW w:w="2122" w:type="dxa"/>
+          </w:tcPr>
+          <w:p>
+            <w:r>
+              <w:t>Triggering Event:</w:t>
+            </w:r>
+          </w:p>
+        </w:tc>
+        <w:tc>
+          <w:tcPr>
+            <w:tcW w:w="7228" w:type="dxa"/>
+            <w:gridSpan w:val="2"/>
+          </w:tcPr>
+          <w:p>
+            <w:r>
+              <w:t>Successfully decrypted data</w:t>
+            </w:r>
+          </w:p>
+        </w:tc>
+      </w:tr>
+      <w:tr>
+        <w:tc>
+          <w:tcPr>
+            <w:tcW w:w="2122" w:type="dxa"/>
+          </w:tcPr>
+          <w:p>
+            <w:r>
+              <w:t>Brief Description:</w:t>
+            </w:r>
+          </w:p>
+        </w:tc>
+        <w:tc>
+          <w:tcPr>
+            <w:tcW w:w="7228" w:type="dxa"/>
+            <w:gridSpan w:val="2"/>
+          </w:tcPr>
+          <w:p>
+            <w:r>
+              <w:t>A security algorithm is used by the VCM and servers in order to generate their own key.</w:t>
+            </w:r>
+          </w:p>
+        </w:tc>
+      </w:tr>
+      <w:tr>
+        <w:tc>
+          <w:tcPr>
+            <w:tcW w:w="2122" w:type="dxa"/>
+          </w:tcPr>
+          <w:p>
+            <w:r>
+              <w:t>Actor(s):</w:t>
+            </w:r>
+          </w:p>
+        </w:tc>
+        <w:tc>
+          <w:tcPr>
+            <w:tcW w:w="7228" w:type="dxa"/>
+            <w:gridSpan w:val="2"/>
+          </w:tcPr>
+          <w:p>
+            <w:r>
+              <w:t>VCM, CCS, Central Server, Transparency Server</w:t>
+            </w:r>
+          </w:p>
+        </w:tc>
+      </w:tr>
+      <w:tr>
+        <w:tc>
+          <w:tcPr>
+            <w:tcW w:w="2122" w:type="dxa"/>
+          </w:tcPr>
+          <w:p>
+            <w:r>
+              <w:t>Related Use Cases:</w:t>
+            </w:r>
+          </w:p>
+        </w:tc>
+        <w:tc>
+          <w:tcPr>
+            <w:tcW w:w="7228" w:type="dxa"/>
+            <w:gridSpan w:val="2"/>
+          </w:tcPr>
+          <w:p>
+            <w:r>
+              <w:t>Decrypts the data</w:t>
+            </w:r>
+          </w:p>
+        </w:tc>
+      </w:tr>
+      <w:tr>
+        <w:tc>
+          <w:tcPr>
+            <w:tcW w:w="2122" w:type="dxa"/>
+          </w:tcPr>
+          <w:p>
+            <w:r>
+              <w:t>Stakeholders:</w:t>
+            </w:r>
+          </w:p>
+        </w:tc>
+        <w:tc>
+          <w:tcPr>
+            <w:tcW w:w="7228" w:type="dxa"/>
+            <w:gridSpan w:val="2"/>
+          </w:tcPr>
+          <w:p>
+            <w:r>
+              <w:t>The VCM and servers must create a key</w:t>
+            </w:r>
+          </w:p>
+        </w:tc>
+      </w:tr>
+      <w:tr>
+        <w:tc>
+          <w:tcPr>
+            <w:tcW w:w="2122" w:type="dxa"/>
+          </w:tcPr>
+          <w:p>
+            <w:r>
+              <w:t>Precondition:</w:t>
+            </w:r>
+          </w:p>
+        </w:tc>
+        <w:tc>
+          <w:tcPr>
+            <w:tcW w:w="7228" w:type="dxa"/>
+            <w:gridSpan w:val="2"/>
+          </w:tcPr>
+          <w:p>
+            <w:r>
+              <w:t>Decrypted the data</w:t>
+            </w:r>
+          </w:p>
+        </w:tc>
+      </w:tr>
+      <w:tr>
+        <w:tc>
+          <w:tcPr>
+            <w:tcW w:w="2122" w:type="dxa"/>
+          </w:tcPr>
+          <w:p>
+            <w:proofErr w:type="spellStart"/>
+            <w:r>
+              <w:t>Postcondition</w:t>
+            </w:r>
+            <w:proofErr w:type="spellEnd"/>
+            <w:r>
+              <w:t>:</w:t>
+            </w:r>
+          </w:p>
+        </w:tc>
+        <w:tc>
+          <w:tcPr>
+            <w:tcW w:w="7228" w:type="dxa"/>
+            <w:gridSpan w:val="2"/>
+          </w:tcPr>
+          <w:p>
+            <w:r>
+              <w:t>Generated Key</w:t>
+            </w:r>
+          </w:p>
+        </w:tc>
+      </w:tr>
+      <w:tr>
+        <w:tc>
+          <w:tcPr>
+            <w:tcW w:w="2122" w:type="dxa"/>
+          </w:tcPr>
+          <w:p>
+            <w:r>
+              <w:t>Basic Flow:</w:t>
+            </w:r>
+          </w:p>
+        </w:tc>
+        <w:tc>
+          <w:tcPr>
+            <w:tcW w:w="3345" w:type="dxa"/>
+          </w:tcPr>
+          <w:p>
+            <w:r>
+              <w:t>Actor:</w:t>
+            </w:r>
+          </w:p>
+          <w:p>
+            <w:r>
+              <w:t>1. Poll watchers ensure that no one will intervene the transmission process.</w:t>
+            </w:r>
+          </w:p>
+          <w:p/>
+        </w:tc>
+        <w:tc>
+          <w:tcPr>
+            <w:tcW w:w="3883" w:type="dxa"/>
+          </w:tcPr>
+          <w:p>
+            <w:r>
+              <w:t>System Response:</w:t>
+            </w:r>
+          </w:p>
+          <w:p>
+            <w:r>
+              <w:t>1.1 VCM and secret servers will communicate with each other</w:t>
+            </w:r>
+          </w:p>
+          <w:p>
+            <w:r>
+              <w:t>1.2 They will be able to generate a key exchange.</w:t>
+            </w:r>
+          </w:p>
+          <w:p/>
+          <w:p/>
+          <w:p/>
+          <w:p/>
+          <w:p/>
+          <w:p/>
+          <w:p/>
+          <w:p/>
+          <w:p/>
+          <w:p/>
+        </w:tc>
+      </w:tr>
+      <w:tr>
+        <w:tc>
+          <w:tcPr>
+            <w:tcW w:w="2122" w:type="dxa"/>
+          </w:tcPr>
+          <w:p>
+            <w:r>
+              <w:t>Exceptions:</w:t>
+            </w:r>
+          </w:p>
+        </w:tc>
+        <w:tc>
+          <w:tcPr>
+            <w:tcW w:w="7228" w:type="dxa"/>
+            <w:gridSpan w:val="2"/>
+          </w:tcPr>
+          <w:p>
+            <w:r>
+              <w:t>The machines being used have defects making it impossible to communicate.</w:t>
+            </w:r>
+          </w:p>
+          <w:p>
+            <w:r>
+              <w:t>Human intervention is present and the system fails to serve its purpose.</w:t>
+            </w:r>
+          </w:p>
+        </w:tc>
+      </w:tr>
+    </w:tbl>
+    <w:p/>
+    <w:tbl>
+      <w:tblPr>
+        <w:tblStyle w:val="TableGrid"/>
+        <w:tblW w:w="0" w:type="auto"/>
+        <w:tblLook w:val="04A0" w:firstRow="1" w:lastRow="0" w:firstColumn="1" w:lastColumn="0" w:noHBand="0" w:noVBand="1"/>
+      </w:tblPr>
+      <w:tblGrid>
+        <w:gridCol w:w="2122"/>
+        <w:gridCol w:w="3345"/>
+        <w:gridCol w:w="3883"/>
+      </w:tblGrid>
+      <w:tr>
+        <w:tc>
+          <w:tcPr>
+            <w:tcW w:w="2122" w:type="dxa"/>
+          </w:tcPr>
+          <w:p>
+            <w:r>
+              <w:t>Use Case Name:</w:t>
+            </w:r>
+          </w:p>
+        </w:tc>
+        <w:tc>
+          <w:tcPr>
+            <w:tcW w:w="7228" w:type="dxa"/>
+            <w:gridSpan w:val="2"/>
+          </w:tcPr>
+          <w:p>
+            <w:r>
+              <w:t>Sends encrypted ERs</w:t>
+            </w:r>
+          </w:p>
+        </w:tc>
+      </w:tr>
+      <w:tr>
+        <w:tc>
+          <w:tcPr>
+            <w:tcW w:w="2122" w:type="dxa"/>
+          </w:tcPr>
+          <w:p>
+            <w:r>
+              <w:t>Scenario:</w:t>
+            </w:r>
+          </w:p>
+        </w:tc>
+        <w:tc>
+          <w:tcPr>
+            <w:tcW w:w="7228" w:type="dxa"/>
+            <w:gridSpan w:val="2"/>
+          </w:tcPr>
+          <w:p>
+            <w:r>
+              <w:t>VCM sends encrypted election returns using the generated key</w:t>
+            </w:r>
+          </w:p>
+        </w:tc>
+      </w:tr>
+      <w:tr>
+        <w:tc>
+          <w:tcPr>
+            <w:tcW w:w="2122" w:type="dxa"/>
+          </w:tcPr>
+          <w:p>
+            <w:r>
+              <w:t>Triggering Event:</w:t>
+            </w:r>
+          </w:p>
+        </w:tc>
+        <w:tc>
+          <w:tcPr>
+            <w:tcW w:w="7228" w:type="dxa"/>
+            <w:gridSpan w:val="2"/>
+          </w:tcPr>
+          <w:p>
+            <w:r>
+              <w:t>Generated Key</w:t>
+            </w:r>
+          </w:p>
+        </w:tc>
+      </w:tr>
+      <w:tr>
+        <w:tc>
+          <w:tcPr>
+            <w:tcW w:w="2122" w:type="dxa"/>
+          </w:tcPr>
+          <w:p>
+            <w:r>
+              <w:t>Brief Description:</w:t>
+            </w:r>
+          </w:p>
+        </w:tc>
+        <w:tc>
+          <w:tcPr>
+            <w:tcW w:w="7228" w:type="dxa"/>
+            <w:gridSpan w:val="2"/>
+          </w:tcPr>
+          <w:p>
+            <w:r>
+              <w:t>After the key exchange, the VCM will transmit the ERs that were encrypted using the generated key.</w:t>
+            </w:r>
+          </w:p>
+        </w:tc>
+      </w:tr>
+      <w:tr>
+        <w:tc>
+          <w:tcPr>
+            <w:tcW w:w="2122" w:type="dxa"/>
+          </w:tcPr>
+          <w:p>
+            <w:r>
+              <w:t>Actor(s):</w:t>
+            </w:r>
+          </w:p>
+        </w:tc>
+        <w:tc>
+          <w:tcPr>
+            <w:tcW w:w="7228" w:type="dxa"/>
+            <w:gridSpan w:val="2"/>
+          </w:tcPr>
+          <w:p>
+            <w:r>
+              <w:t>VCM, CCS, Central Server, Transparency Server</w:t>
+            </w:r>
+          </w:p>
+        </w:tc>
+      </w:tr>
+      <w:tr>
+        <w:tc>
+          <w:tcPr>
+            <w:tcW w:w="2122" w:type="dxa"/>
+          </w:tcPr>
+          <w:p>
+            <w:r>
+              <w:t>Related Use Cases:</w:t>
+            </w:r>
+          </w:p>
+        </w:tc>
+        <w:tc>
+          <w:tcPr>
+            <w:tcW w:w="7228" w:type="dxa"/>
+            <w:gridSpan w:val="2"/>
+          </w:tcPr>
+          <w:p>
+            <w:r>
+              <w:t>Creates key exchange</w:t>
+            </w:r>
+          </w:p>
+        </w:tc>
+      </w:tr>
+      <w:tr>
+        <w:tc>
+          <w:tcPr>
+            <w:tcW w:w="2122" w:type="dxa"/>
+          </w:tcPr>
+          <w:p>
+            <w:r>
+              <w:t>Stakeholders:</w:t>
+            </w:r>
+          </w:p>
+        </w:tc>
+        <w:tc>
+          <w:tcPr>
+            <w:tcW w:w="7228" w:type="dxa"/>
+            <w:gridSpan w:val="2"/>
+          </w:tcPr>
+          <w:p>
+            <w:r>
+              <w:t>VCM should transmit encrypted ERs to the servers that communicated to it.</w:t>
+            </w:r>
+          </w:p>
+        </w:tc>
+      </w:tr>
+      <w:tr>
+        <w:tc>
+          <w:tcPr>
+            <w:tcW w:w="2122" w:type="dxa"/>
+          </w:tcPr>
+          <w:p>
+            <w:r>
+              <w:t>Precondition:</w:t>
+            </w:r>
+          </w:p>
+        </w:tc>
+        <w:tc>
+          <w:tcPr>
+            <w:tcW w:w="7228" w:type="dxa"/>
+            <w:gridSpan w:val="2"/>
+          </w:tcPr>
+          <w:p>
+            <w:r>
+              <w:t>Generated Key</w:t>
+            </w:r>
+          </w:p>
+        </w:tc>
+      </w:tr>
+      <w:tr>
+        <w:tc>
+          <w:tcPr>
+            <w:tcW w:w="2122" w:type="dxa"/>
+          </w:tcPr>
+          <w:p>
+            <w:proofErr w:type="spellStart"/>
+            <w:r>
+              <w:t>Postcondition</w:t>
+            </w:r>
+            <w:proofErr w:type="spellEnd"/>
+            <w:r>
+              <w:t>:</w:t>
+            </w:r>
+          </w:p>
+        </w:tc>
+        <w:tc>
+          <w:tcPr>
+            <w:tcW w:w="7228" w:type="dxa"/>
+            <w:gridSpan w:val="2"/>
+          </w:tcPr>
+          <w:p>
+            <w:r>
+              <w:t>Sent encrypted ERs</w:t>
+            </w:r>
+          </w:p>
+        </w:tc>
+      </w:tr>
+      <w:tr>
+        <w:tc>
+          <w:tcPr>
+            <w:tcW w:w="2122" w:type="dxa"/>
+          </w:tcPr>
+          <w:p>
+            <w:r>
+              <w:t>Basic Flow:</w:t>
+            </w:r>
+          </w:p>
+        </w:tc>
+        <w:tc>
+          <w:tcPr>
+            <w:tcW w:w="3345" w:type="dxa"/>
+          </w:tcPr>
+          <w:p>
+            <w:r>
+              <w:t>Actor:</w:t>
+            </w:r>
+          </w:p>
+          <w:p>
+            <w:r>
+              <w:t>1. Poll watchers ensure that no one will intervene the transmission process.</w:t>
+            </w:r>
+          </w:p>
+          <w:p/>
+        </w:tc>
+        <w:tc>
+          <w:tcPr>
+            <w:tcW w:w="3883" w:type="dxa"/>
+          </w:tcPr>
+          <w:p>
+            <w:r>
+              <w:t>System Response:</w:t>
+            </w:r>
+          </w:p>
+          <w:p>
+            <w:r>
+              <w:t>1.1 The VCM will transmit encrypted votes to the servers.</w:t>
+            </w:r>
+          </w:p>
+          <w:p>
+            <w:r>
+              <w:t>1.2 Servers will receive them</w:t>
+            </w:r>
+          </w:p>
+        </w:tc>
+      </w:tr>
+      <w:tr>
+        <w:tc>
+          <w:tcPr>
+            <w:tcW w:w="2122" w:type="dxa"/>
+          </w:tcPr>
+          <w:p>
+            <w:r>
+              <w:t>Exceptions:</w:t>
+            </w:r>
+          </w:p>
+        </w:tc>
+        <w:tc>
+          <w:tcPr>
+            <w:tcW w:w="7228" w:type="dxa"/>
+            <w:gridSpan w:val="2"/>
+          </w:tcPr>
+          <w:p>
+            <w:r>
+              <w:t>The machines being used have defects making it impossible to communicate.</w:t>
+            </w:r>
+          </w:p>
+          <w:p>
+            <w:r>
+              <w:t>Human intervention is present and the system fails to serve its purpose.</w:t>
+            </w:r>
+          </w:p>
+        </w:tc>
+      </w:tr>
+    </w:tbl>
+    <w:p/>
+    <w:p/>
+    <w:tbl>
+      <w:tblPr>
+        <w:tblStyle w:val="TableGrid"/>
+        <w:tblW w:w="0" w:type="auto"/>
+        <w:tblLook w:val="04A0" w:firstRow="1" w:lastRow="0" w:firstColumn="1" w:lastColumn="0" w:noHBand="0" w:noVBand="1"/>
+      </w:tblPr>
+      <w:tblGrid>
+        <w:gridCol w:w="2122"/>
+        <w:gridCol w:w="3345"/>
+        <w:gridCol w:w="3883"/>
+      </w:tblGrid>
+      <w:tr>
+        <w:tc>
+          <w:tcPr>
+            <w:tcW w:w="2122" w:type="dxa"/>
+          </w:tcPr>
+          <w:p>
+            <w:r>
+              <w:t>Use Case Name:</w:t>
+            </w:r>
+          </w:p>
+        </w:tc>
+        <w:tc>
+          <w:tcPr>
+            <w:tcW w:w="7228" w:type="dxa"/>
+            <w:gridSpan w:val="2"/>
+          </w:tcPr>
+          <w:p>
+            <w:r>
+              <w:t>Verifies</w:t>
+            </w:r>
+            <w:r>
+              <w:t xml:space="preserve"> hash value</w:t>
+            </w:r>
+          </w:p>
+        </w:tc>
+      </w:tr>
+      <w:tr>
+        <w:tc>
+          <w:tcPr>
+            <w:tcW w:w="2122" w:type="dxa"/>
+          </w:tcPr>
+          <w:p>
+            <w:r>
+              <w:t>Scenario:</w:t>
+            </w:r>
+          </w:p>
+        </w:tc>
+        <w:tc>
+          <w:tcPr>
+            <w:tcW w:w="7228" w:type="dxa"/>
+            <w:gridSpan w:val="2"/>
+          </w:tcPr>
+          <w:p>
+            <w:r>
+              <w:t>CCS, Central Server and, Transparency Server verify hash value of the received election returns</w:t>
+            </w:r>
+          </w:p>
+        </w:tc>
+      </w:tr>
+      <w:tr>
+        <w:tc>
+          <w:tcPr>
+            <w:tcW w:w="2122" w:type="dxa"/>
+          </w:tcPr>
+          <w:p>
+            <w:r>
+              <w:t>Triggering Event:</w:t>
+            </w:r>
+          </w:p>
+        </w:tc>
+        <w:tc>
+          <w:tcPr>
+            <w:tcW w:w="7228" w:type="dxa"/>
+            <w:gridSpan w:val="2"/>
+          </w:tcPr>
+          <w:p>
+            <w:r>
+              <w:t>Completion of Precinct Votes</w:t>
+            </w:r>
+          </w:p>
+        </w:tc>
+      </w:tr>
+      <w:tr>
+        <w:tc>
+          <w:tcPr>
+            <w:tcW w:w="2122" w:type="dxa"/>
+          </w:tcPr>
+          <w:p>
+            <w:r>
+              <w:t>Brief Description:</w:t>
+            </w:r>
+          </w:p>
+        </w:tc>
+        <w:tc>
+          <w:tcPr>
+            <w:tcW w:w="7228" w:type="dxa"/>
+            <w:gridSpan w:val="2"/>
+          </w:tcPr>
+          <w:p>
+            <w:r>
+              <w:t>Received encrypted election returns</w:t>
+            </w:r>
+          </w:p>
+        </w:tc>
+      </w:tr>
+      <w:tr>
+        <w:tc>
+          <w:tcPr>
+            <w:tcW w:w="2122" w:type="dxa"/>
+          </w:tcPr>
+          <w:p>
+            <w:r>
+              <w:t>Actor(s):</w:t>
+            </w:r>
+          </w:p>
+        </w:tc>
+        <w:tc>
+          <w:tcPr>
+            <w:tcW w:w="7228" w:type="dxa"/>
+            <w:gridSpan w:val="2"/>
+          </w:tcPr>
+          <w:p>
+            <w:r>
+              <w:t>VCM, CCS, Central Server, Transparency Server</w:t>
+            </w:r>
+          </w:p>
+        </w:tc>
+      </w:tr>
+      <w:tr>
+        <w:tc>
+          <w:tcPr>
+            <w:tcW w:w="2122" w:type="dxa"/>
+          </w:tcPr>
+          <w:p>
+            <w:r>
+              <w:t>Related Use Cases:</w:t>
+            </w:r>
+            <w:bookmarkStart w:id="0" w:name="_GoBack"/>
+            <w:bookmarkEnd w:id="0"/>
+          </w:p>
+        </w:tc>
+        <w:tc>
+          <w:tcPr>
+            <w:tcW w:w="7228" w:type="dxa"/>
+            <w:gridSpan w:val="2"/>
+          </w:tcPr>
+          <w:p>
+            <w:r>
+              <w:t>Sends encrypted ERs</w:t>
+            </w:r>
+          </w:p>
+        </w:tc>
+      </w:tr>
+      <w:tr>
+        <w:tc>
+          <w:tcPr>
+            <w:tcW w:w="2122" w:type="dxa"/>
+          </w:tcPr>
+          <w:p>
+            <w:r>
+              <w:t>Stakeholders:</w:t>
+            </w:r>
+          </w:p>
+        </w:tc>
+        <w:tc>
+          <w:tcPr>
+            <w:tcW w:w="7228" w:type="dxa"/>
+            <w:gridSpan w:val="2"/>
+          </w:tcPr>
+          <w:p>
+            <w:r>
+              <w:t>Servers will determine if the hash values are authentic</w:t>
+            </w:r>
+          </w:p>
+        </w:tc>
+      </w:tr>
+      <w:tr>
+        <w:tc>
+          <w:tcPr>
+            <w:tcW w:w="2122" w:type="dxa"/>
+          </w:tcPr>
+          <w:p>
+            <w:r>
+              <w:t>Precondition:</w:t>
+            </w:r>
+          </w:p>
+        </w:tc>
+        <w:tc>
+          <w:tcPr>
+            <w:tcW w:w="7228" w:type="dxa"/>
+            <w:gridSpan w:val="2"/>
+          </w:tcPr>
+          <w:p>
+            <w:r>
+              <w:t>Sent encrypted ERs</w:t>
+            </w:r>
+          </w:p>
+        </w:tc>
+      </w:tr>
+      <w:tr>
+        <w:tc>
+          <w:tcPr>
+            <w:tcW w:w="2122" w:type="dxa"/>
+          </w:tcPr>
+          <w:p>
+            <w:proofErr w:type="spellStart"/>
+            <w:r>
+              <w:t>Postcondition</w:t>
+            </w:r>
+            <w:proofErr w:type="spellEnd"/>
+            <w:r>
+              <w:t>:</w:t>
+            </w:r>
+          </w:p>
+        </w:tc>
+        <w:tc>
+          <w:tcPr>
+            <w:tcW w:w="7228" w:type="dxa"/>
+            <w:gridSpan w:val="2"/>
+          </w:tcPr>
+          <w:p>
+            <w:r>
+              <w:t>Verified Hash Value</w:t>
+            </w:r>
+          </w:p>
+        </w:tc>
+      </w:tr>
+      <w:tr>
+        <w:tc>
+          <w:tcPr>
+            <w:tcW w:w="2122" w:type="dxa"/>
+          </w:tcPr>
+          <w:p>
+            <w:r>
+              <w:t>Basic Flow:</w:t>
+            </w:r>
+          </w:p>
+        </w:tc>
+        <w:tc>
+          <w:tcPr>
+            <w:tcW w:w="3345" w:type="dxa"/>
+          </w:tcPr>
+          <w:p>
+            <w:r>
+              <w:t>Actor:</w:t>
+            </w:r>
+          </w:p>
+          <w:p/>
+          <w:p>
+            <w:r>
+              <w:t>1. Poll watchers ensure that no one will intervene the transmission process.</w:t>
+            </w:r>
+          </w:p>
+        </w:tc>
+        <w:tc>
+          <w:tcPr>
+            <w:tcW w:w="3883" w:type="dxa"/>
+          </w:tcPr>
+          <w:p>
+            <w:r>
+              <w:t>System Response:</w:t>
+            </w:r>
+          </w:p>
+          <w:p/>
+          <w:p>
+            <w:r>
+              <w:t>1.1 The servers will check the ER’s integrity by looking at the hash code.</w:t>
+            </w:r>
+          </w:p>
+          <w:p>
+            <w:r>
+              <w:t xml:space="preserve">1.2 Servers will now include the data in the official count of the votes if the hash codes </w:t>
+            </w:r>
+            <w:proofErr w:type="gramStart"/>
+            <w:r>
+              <w:t>matches</w:t>
+            </w:r>
+            <w:proofErr w:type="gramEnd"/>
+            <w:r>
+              <w:t>.</w:t>
+            </w:r>
+          </w:p>
+          <w:p>
+            <w:r>
+              <w:t>1.3 In the event that there was an anomaly in the hash, the servers won’t accept the data thus calling the attention of the administrators.</w:t>
+            </w:r>
+          </w:p>
+          <w:p/>
+          <w:p/>
+        </w:tc>
+      </w:tr>
+      <w:tr>
+        <w:tc>
+          <w:tcPr>
+            <w:tcW w:w="2122" w:type="dxa"/>
+          </w:tcPr>
+          <w:p>
+            <w:r>
+              <w:t>Exceptions:</w:t>
+            </w:r>
+          </w:p>
+        </w:tc>
+        <w:tc>
+          <w:tcPr>
+            <w:tcW w:w="7228" w:type="dxa"/>
+            <w:gridSpan w:val="2"/>
+          </w:tcPr>
+          <w:p>
+            <w:r>
+              <w:t>The machines being used have defects making it impossible to communicate.</w:t>
+            </w:r>
+          </w:p>
+          <w:p>
+            <w:r>
+              <w:t>Human intervention is present and the system fails to serve its purpose.</w:t>
+            </w:r>
+          </w:p>
+        </w:tc>
+      </w:tr>
+    </w:tbl>
+    <w:p>
+      <w:pPr>
+        <w:jc w:val="both"/>
+      </w:pPr>
+    </w:p>
+    <w:p>
+      <w:pPr>
+        <w:jc w:val="both"/>
+      </w:pPr>
+      <w:r>
+        <w:t>Activity Diagram</w:t>
       </w:r>
     </w:p>
     <w:p>
@@ -1277,72 +3017,229 @@
         <w:jc w:val="center"/>
       </w:pPr>
       <w:r>
-        <w:t>PROPOSED SOLUTION TO THE PROBLEM</w:t>
-      </w:r>
-    </w:p>
-    <w:p>
-      <w:pPr>
-        <w:ind w:firstLine="720"/>
-        <w:jc w:val="both"/>
-      </w:pPr>
-      <w:r>
-        <w:t xml:space="preserve">The current system </w:t>
-      </w:r>
-      <w:r>
-        <w:t>only provides a hash value that would secure the integrity of the data. However, it lacks the security mechanism that would address confidentiality of the system which makes it possible for other servers aside from the official servers to exist in the transmission of the election returns.</w:t>
-      </w:r>
-    </w:p>
-    <w:p>
-      <w:pPr>
-        <w:ind w:firstLine="720"/>
-        <w:jc w:val="both"/>
-      </w:pPr>
-      <w:r>
-        <w:t xml:space="preserve">As for the proposed solution </w:t>
-      </w:r>
-      <w:r>
-        <w:t xml:space="preserve">to </w:t>
-      </w:r>
-      <w:r>
-        <w:t>this issue, a hybrid public key infrastructure has to be implemented to not only authenticate the data being transmitted but to also allow the verification of the server’s authenticity. The process will start once the voting period ends around 5:00pm of the election day.</w:t>
-      </w:r>
-      <w:r>
-        <w:t xml:space="preserve"> On the current system, the voting counting machine (VCM) will have to immediately send the election returns to the following servers: Municipal Board of Canvassers Server in the Consolidation and Canvassing System (CCS), Central Server, and Transparency Server. In the proposed system, the three said official servers will have to send an encrypted data to the VCM first with the use of the public key of the said VCM. This is to provide the VCM a go-signal to transmit the election returns. The VCM then</w:t>
-      </w:r>
-      <w:r>
-        <w:t xml:space="preserve"> will</w:t>
-      </w:r>
-      <w:r>
-        <w:t xml:space="preserve"> have to decrypt the data using its own p</w:t>
-      </w:r>
-      <w:r>
-        <w:t>rivate key to verify that the data was indeed from an authentic server in the system</w:t>
-      </w:r>
-      <w:r>
-        <w:t>. Once the identification of the servers is verified</w:t>
-      </w:r>
-      <w:r>
-        <w:t xml:space="preserve">, the VCM and the server can now create key exchange using the </w:t>
-      </w:r>
-      <w:proofErr w:type="spellStart"/>
-      <w:r>
-        <w:t>Diffie</w:t>
-      </w:r>
-      <w:proofErr w:type="spellEnd"/>
-      <w:r>
-        <w:t xml:space="preserve">-Hellman algorithm that will yield its own generated key. Once a key is generated, this will be used to encrypt the election returns and send to the servers. The servers will have to verify the hash value of </w:t>
-      </w:r>
-      <w:r>
-        <w:t xml:space="preserve">the election returns to </w:t>
-      </w:r>
-      <w:r>
-        <w:t>check the integrity of</w:t>
-      </w:r>
-      <w:r>
-        <w:t xml:space="preserve"> the data as well as its origin</w:t>
-      </w:r>
-      <w:r>
-        <w:t>.</w:t>
+        <w:pict>
+          <v:shape id="_x0000_i1062" type="#_x0000_t75" style="width:292.5pt;height:280.5pt">
+            <v:imagedata r:id="rId27" o:title="activity-diagram"/>
+          </v:shape>
+        </w:pict>
+      </w:r>
+    </w:p>
+    <w:p>
+      <w:pPr>
+        <w:jc w:val="both"/>
+      </w:pPr>
+      <w:r>
+        <w:t>Object Diagram</w:t>
+      </w:r>
+    </w:p>
+    <w:p>
+      <w:pPr>
+        <w:jc w:val="center"/>
+      </w:pPr>
+      <w:r>
+        <w:pict>
+          <v:shape id="_x0000_i1063" type="#_x0000_t75" style="width:468pt;height:189.75pt">
+            <v:imagedata r:id="rId28" o:title="object"/>
+          </v:shape>
+        </w:pict>
+      </w:r>
+    </w:p>
+    <w:p>
+      <w:pPr>
+        <w:jc w:val="both"/>
+      </w:pPr>
+      <w:r>
+        <w:t>Class Diagram</w:t>
+      </w:r>
+    </w:p>
+    <w:p>
+      <w:pPr>
+        <w:jc w:val="both"/>
+      </w:pPr>
+    </w:p>
+    <w:p>
+      <w:pPr>
+        <w:jc w:val="both"/>
+      </w:pPr>
+      <w:r>
+        <w:t>Communication Diagram</w:t>
+      </w:r>
+    </w:p>
+    <w:p>
+      <w:pPr>
+        <w:jc w:val="both"/>
+      </w:pPr>
+      <w:r>
+        <w:lastRenderedPageBreak/>
+        <w:pict>
+          <v:shape id="_x0000_i1064" type="#_x0000_t75" style="width:468pt;height:353.25pt">
+            <v:imagedata r:id="rId29" o:title="comm-diagram"/>
+          </v:shape>
+        </w:pict>
+      </w:r>
+    </w:p>
+    <w:p>
+      <w:pPr>
+        <w:jc w:val="both"/>
+      </w:pPr>
+      <w:r>
+        <w:t>State Diagram</w:t>
+      </w:r>
+    </w:p>
+    <w:p>
+      <w:pPr>
+        <w:jc w:val="both"/>
+      </w:pPr>
+      <w:r>
+        <w:pict>
+          <v:shape id="_x0000_i1065" type="#_x0000_t75" style="width:399.75pt;height:230.25pt">
+            <v:imagedata r:id="rId30" o:title="state-diagram"/>
+          </v:shape>
+        </w:pict>
+      </w:r>
+    </w:p>
+    <w:p>
+      <w:pPr>
+        <w:jc w:val="both"/>
+      </w:pPr>
+      <w:r>
+        <w:t>Timing Diagram</w:t>
+      </w:r>
+    </w:p>
+    <w:p>
+      <w:pPr>
+        <w:jc w:val="both"/>
+      </w:pPr>
+      <w:r>
+        <w:lastRenderedPageBreak/>
+        <w:pict>
+          <v:shape id="_x0000_i1066" type="#_x0000_t75" style="width:467.25pt;height:63.75pt">
+            <v:imagedata r:id="rId31" o:title="timing-diagram"/>
+          </v:shape>
+        </w:pict>
+      </w:r>
+    </w:p>
+    <w:p>
+      <w:pPr>
+        <w:jc w:val="both"/>
+      </w:pPr>
+      <w:r>
+        <w:t>Sequence Diagram</w:t>
+      </w:r>
+    </w:p>
+    <w:p>
+      <w:pPr>
+        <w:jc w:val="both"/>
+      </w:pPr>
+      <w:r>
+        <w:pict>
+          <v:shape id="_x0000_i1067" type="#_x0000_t75" style="width:436.5pt;height:275.25pt">
+            <v:imagedata r:id="rId32" o:title="seq-diagram"/>
+          </v:shape>
+        </w:pict>
+      </w:r>
+    </w:p>
+    <w:p>
+      <w:pPr>
+        <w:jc w:val="both"/>
+      </w:pPr>
+      <w:r>
+        <w:t>Component Diagram</w:t>
+      </w:r>
+    </w:p>
+    <w:p>
+      <w:pPr>
+        <w:jc w:val="both"/>
+      </w:pPr>
+      <w:r>
+        <w:lastRenderedPageBreak/>
+        <w:pict>
+          <v:shape id="_x0000_i1085" type="#_x0000_t75" style="width:468pt;height:269.25pt">
+            <v:imagedata r:id="rId33" o:title="component"/>
+          </v:shape>
+        </w:pict>
+      </w:r>
+    </w:p>
+    <w:p>
+      <w:pPr>
+        <w:jc w:val="both"/>
+      </w:pPr>
+      <w:r>
+        <w:t>Composite Diagram</w:t>
+      </w:r>
+    </w:p>
+    <w:p>
+      <w:pPr>
+        <w:jc w:val="both"/>
+      </w:pPr>
+      <w:r>
+        <w:pict>
+          <v:shape id="_x0000_i1084" type="#_x0000_t75" style="width:425.25pt;height:279.75pt">
+            <v:imagedata r:id="rId34" o:title="composite-diagram"/>
+          </v:shape>
+        </w:pict>
+      </w:r>
+    </w:p>
+    <w:p>
+      <w:pPr>
+        <w:jc w:val="both"/>
+      </w:pPr>
+      <w:r>
+        <w:t>Interaction Overview Diagram</w:t>
+      </w:r>
+    </w:p>
+    <w:p>
+      <w:pPr>
+        <w:jc w:val="both"/>
+      </w:pPr>
+      <w:r>
+        <w:lastRenderedPageBreak/>
+        <w:pict>
+          <v:shape id="_x0000_i1075" type="#_x0000_t75" style="width:399pt;height:234.75pt">
+            <v:imagedata r:id="rId35" o:title="interaction-diagram"/>
+          </v:shape>
+        </w:pict>
+      </w:r>
+    </w:p>
+    <w:p>
+      <w:pPr>
+        <w:jc w:val="both"/>
+      </w:pPr>
+      <w:r>
+        <w:t>Package Diagram</w:t>
+      </w:r>
+    </w:p>
+    <w:p>
+      <w:pPr>
+        <w:jc w:val="both"/>
+      </w:pPr>
+      <w:r>
+        <w:pict>
+          <v:shape id="_x0000_i1074" type="#_x0000_t75" style="width:468pt;height:236.25pt">
+            <v:imagedata r:id="rId36" o:title="package"/>
+          </v:shape>
+        </w:pict>
+      </w:r>
+    </w:p>
+    <w:p>
+      <w:pPr>
+        <w:jc w:val="both"/>
+      </w:pPr>
+      <w:r>
+        <w:t>Deployment Diagram</w:t>
+      </w:r>
+    </w:p>
+    <w:p>
+      <w:pPr>
+        <w:jc w:val="both"/>
+      </w:pPr>
+      <w:r>
+        <w:lastRenderedPageBreak/>
+        <w:pict>
+          <v:shape id="_x0000_i1083" type="#_x0000_t75" style="width:468pt;height:260.25pt">
+            <v:imagedata r:id="rId37" o:title="deployment"/>
+          </v:shape>
+        </w:pict>
       </w:r>
     </w:p>
     <w:sectPr>
@@ -2349,6 +4246,25 @@
       <w:u w:val="single"/>
     </w:rPr>
   </w:style>
+  <w:style w:type="table" w:styleId="TableGrid">
+    <w:name w:val="Table Grid"/>
+    <w:basedOn w:val="TableNormal"/>
+    <w:uiPriority w:val="39"/>
+    <w:rsid w:val="00104E1F"/>
+    <w:pPr>
+      <w:spacing w:after="0" w:line="240" w:lineRule="auto"/>
+    </w:pPr>
+    <w:tblPr>
+      <w:tblBorders>
+        <w:top w:val="single" w:sz="4" w:space="0" w:color="auto"/>
+        <w:left w:val="single" w:sz="4" w:space="0" w:color="auto"/>
+        <w:bottom w:val="single" w:sz="4" w:space="0" w:color="auto"/>
+        <w:right w:val="single" w:sz="4" w:space="0" w:color="auto"/>
+        <w:insideH w:val="single" w:sz="4" w:space="0" w:color="auto"/>
+        <w:insideV w:val="single" w:sz="4" w:space="0" w:color="auto"/>
+      </w:tblBorders>
+    </w:tblPr>
+  </w:style>
 </w:styles>
 </file>
 

</xml_diff>